<commit_message>
added some admin funtionalities SRS updated added node api for  multiple functionalities
</commit_message>
<xml_diff>
--- a/Documentation/SRS.docx
+++ b/Documentation/SRS.docx
@@ -43,8 +43,8 @@
           <w:lang w:val="en-US"/>
         </w:rPr>
         <w:pict w14:anchorId="1918440F">
-          <v:group id="docshapegroup1" o:spid="_x0000_s1028" style="width:470.95pt;height:4.45pt;mso-position-horizontal-relative:char;mso-position-vertical-relative:line" coordsize="9419,89">
-            <v:rect id="docshape2" o:spid="_x0000_s1029" style="position:absolute;width:9419;height:89" fillcolor="black" stroked="f"/>
+          <v:group id="docshapegroup1" o:spid="_x0000_s2052" style="width:470.95pt;height:4.45pt;mso-position-horizontal-relative:char;mso-position-vertical-relative:line" coordsize="9419,89">
+            <v:rect id="docshape2" o:spid="_x0000_s2053" style="position:absolute;width:9419;height:89" fillcolor="black" stroked="f"/>
             <w10:anchorlock/>
           </v:group>
         </w:pict>
@@ -189,70 +189,13 @@
         <w:rPr>
           <w:rFonts w:ascii="Times New Roman" w:eastAsia="Arial" w:hAnsi="Times New Roman" w:cs="Times New Roman"/>
           <w:b/>
-          <w:kern w:val="0"/>
-          <w:sz w:val="28"/>
-          <w:lang w:val="en-US"/>
-        </w:rPr>
-      </w:pPr>
-      <w:r>
-        <w:rPr>
-          <w:rFonts w:ascii="Times New Roman" w:eastAsia="Arial" w:hAnsi="Times New Roman" w:cs="Times New Roman"/>
-          <w:b/>
-          <w:kern w:val="0"/>
-          <w:sz w:val="28"/>
-          <w:lang w:val="en-US"/>
-        </w:rPr>
-        <w:t>Prepared</w:t>
-      </w:r>
-      <w:r>
-        <w:rPr>
-          <w:rFonts w:ascii="Times New Roman" w:eastAsia="Arial" w:hAnsi="Times New Roman" w:cs="Times New Roman"/>
-          <w:b/>
-          <w:kern w:val="0"/>
-          <w:sz w:val="28"/>
-          <w:lang w:val="en-US"/>
-        </w:rPr>
-        <w:t xml:space="preserve"> </w:t>
-      </w:r>
-      <w:r>
-        <w:rPr>
-          <w:rFonts w:ascii="Times New Roman" w:eastAsia="Arial" w:hAnsi="Times New Roman" w:cs="Times New Roman"/>
-          <w:b/>
-          <w:kern w:val="0"/>
-          <w:sz w:val="28"/>
-          <w:lang w:val="en-US"/>
-        </w:rPr>
-        <w:t>by</w:t>
-      </w:r>
-      <w:r>
-        <w:rPr>
-          <w:rFonts w:ascii="Times New Roman" w:eastAsia="Arial" w:hAnsi="Times New Roman" w:cs="Times New Roman"/>
-          <w:b/>
-          <w:kern w:val="0"/>
-          <w:sz w:val="28"/>
-          <w:lang w:val="en-US"/>
-        </w:rPr>
-        <w:t xml:space="preserve"> </w:t>
-      </w:r>
-      <w:r>
-        <w:rPr>
-          <w:rFonts w:ascii="Times New Roman" w:eastAsia="Arial" w:hAnsi="Times New Roman" w:cs="Times New Roman"/>
-          <w:b/>
           <w:spacing w:val="-2"/>
           <w:kern w:val="0"/>
           <w:sz w:val="28"/>
           <w:lang w:val="en-US"/>
         </w:rPr>
-        <w:t>Hammad Javed</w:t>
-      </w:r>
-    </w:p>
-    <w:p>
-      <w:pPr>
-        <w:widowControl w:val="0"/>
-        <w:autoSpaceDE w:val="0"/>
-        <w:autoSpaceDN w:val="0"/>
-        <w:spacing w:after="0" w:line="240" w:lineRule="auto"/>
-        <w:jc w:val="right"/>
+      </w:pPr>
+      <w:r>
         <w:rPr>
           <w:rFonts w:ascii="Times New Roman" w:eastAsia="Arial" w:hAnsi="Times New Roman" w:cs="Times New Roman"/>
           <w:b/>
@@ -260,7 +203,8 @@
           <w:sz w:val="28"/>
           <w:lang w:val="en-US"/>
         </w:rPr>
-      </w:pPr>
+        <w:t>Prepared</w:t>
+      </w:r>
       <w:r>
         <w:rPr>
           <w:rFonts w:ascii="Times New Roman" w:eastAsia="Arial" w:hAnsi="Times New Roman" w:cs="Times New Roman"/>
@@ -269,16 +213,9 @@
           <w:sz w:val="28"/>
           <w:lang w:val="en-US"/>
         </w:rPr>
-        <w:t>23CAMSA110</w:t>
-      </w:r>
-    </w:p>
-    <w:p>
-      <w:pPr>
-        <w:widowControl w:val="0"/>
-        <w:autoSpaceDE w:val="0"/>
-        <w:autoSpaceDN w:val="0"/>
-        <w:spacing w:after="0" w:line="240" w:lineRule="auto"/>
-        <w:jc w:val="right"/>
+        <w:t xml:space="preserve"> </w:t>
+      </w:r>
+      <w:r>
         <w:rPr>
           <w:rFonts w:ascii="Times New Roman" w:eastAsia="Arial" w:hAnsi="Times New Roman" w:cs="Times New Roman"/>
           <w:b/>
@@ -286,7 +223,8 @@
           <w:sz w:val="28"/>
           <w:lang w:val="en-US"/>
         </w:rPr>
-      </w:pPr>
+        <w:t>by</w:t>
+      </w:r>
       <w:r>
         <w:rPr>
           <w:rFonts w:ascii="Times New Roman" w:eastAsia="Arial" w:hAnsi="Times New Roman" w:cs="Times New Roman"/>
@@ -295,97 +233,30 @@
           <w:sz w:val="28"/>
           <w:lang w:val="en-US"/>
         </w:rPr>
-        <w:t>GK8310</w:t>
-      </w:r>
-    </w:p>
-    <w:p>
-      <w:pPr>
-        <w:widowControl w:val="0"/>
-        <w:autoSpaceDE w:val="0"/>
-        <w:autoSpaceDN w:val="0"/>
-        <w:spacing w:after="0" w:line="240" w:lineRule="auto"/>
-        <w:jc w:val="right"/>
+        <w:t xml:space="preserve"> </w:t>
+      </w:r>
+      <w:r>
         <w:rPr>
           <w:rFonts w:ascii="Times New Roman" w:eastAsia="Arial" w:hAnsi="Times New Roman" w:cs="Times New Roman"/>
           <w:b/>
+          <w:spacing w:val="-2"/>
           <w:kern w:val="0"/>
           <w:sz w:val="28"/>
           <w:lang w:val="en-US"/>
         </w:rPr>
-      </w:pPr>
+        <w:t>Hammad Jave</w:t>
+      </w:r>
       <w:r>
         <w:rPr>
           <w:rFonts w:ascii="Times New Roman" w:eastAsia="Arial" w:hAnsi="Times New Roman" w:cs="Times New Roman"/>
           <w:b/>
+          <w:spacing w:val="-2"/>
           <w:kern w:val="0"/>
           <w:sz w:val="28"/>
           <w:lang w:val="en-US"/>
         </w:rPr>
-        <w:t xml:space="preserve">MCA </w:t>
-      </w:r>
-      <w:proofErr w:type="spellStart"/>
-      <w:r>
-        <w:rPr>
-          <w:rFonts w:ascii="Times New Roman" w:eastAsia="Arial" w:hAnsi="Times New Roman" w:cs="Times New Roman"/>
-          <w:b/>
-          <w:kern w:val="0"/>
-          <w:sz w:val="28"/>
-          <w:lang w:val="en-US"/>
-        </w:rPr>
-        <w:t>III</w:t>
-      </w:r>
-      <w:r>
-        <w:rPr>
-          <w:rFonts w:ascii="Times New Roman" w:eastAsia="Arial" w:hAnsi="Times New Roman" w:cs="Times New Roman"/>
-          <w:b/>
-          <w:kern w:val="0"/>
-          <w:sz w:val="28"/>
-          <w:vertAlign w:val="superscript"/>
-          <w:lang w:val="en-US"/>
-        </w:rPr>
-        <w:t>rd</w:t>
-      </w:r>
-      <w:proofErr w:type="spellEnd"/>
-      <w:r>
-        <w:rPr>
-          <w:rFonts w:ascii="Times New Roman" w:eastAsia="Arial" w:hAnsi="Times New Roman" w:cs="Times New Roman"/>
-          <w:b/>
-          <w:kern w:val="0"/>
-          <w:sz w:val="28"/>
-          <w:lang w:val="en-US"/>
-        </w:rPr>
-        <w:t xml:space="preserve"> semester</w:t>
-      </w:r>
-    </w:p>
-    <w:p>
-      <w:pPr>
-        <w:widowControl w:val="0"/>
-        <w:autoSpaceDE w:val="0"/>
-        <w:autoSpaceDN w:val="0"/>
-        <w:spacing w:after="0" w:line="240" w:lineRule="auto"/>
-        <w:rPr>
-          <w:rFonts w:ascii="Times New Roman" w:eastAsia="Arial" w:hAnsi="Times New Roman" w:cs="Times New Roman"/>
-          <w:b/>
-          <w:kern w:val="0"/>
-          <w:sz w:val="28"/>
-          <w:lang w:val="en-US"/>
-        </w:rPr>
-      </w:pPr>
-    </w:p>
-    <w:p>
-      <w:pPr>
-        <w:widowControl w:val="0"/>
-        <w:autoSpaceDE w:val="0"/>
-        <w:autoSpaceDN w:val="0"/>
-        <w:spacing w:before="3" w:after="0" w:line="240" w:lineRule="auto"/>
-        <w:rPr>
-          <w:rFonts w:ascii="Times New Roman" w:eastAsia="Arial" w:hAnsi="Times New Roman" w:cs="Times New Roman"/>
-          <w:b/>
-          <w:kern w:val="0"/>
-          <w:sz w:val="28"/>
-          <w:lang w:val="en-US"/>
-        </w:rPr>
-      </w:pPr>
+        <w:t>d</w:t>
+      </w:r>
     </w:p>
     <w:p>
       <w:pPr>
@@ -407,12 +278,11 @@
         <w:rPr>
           <w:rFonts w:ascii="Times New Roman" w:eastAsia="Arial" w:hAnsi="Times New Roman" w:cs="Times New Roman"/>
           <w:b/>
-          <w:spacing w:val="-2"/>
           <w:kern w:val="0"/>
           <w:sz w:val="28"/>
           <w:lang w:val="en-US"/>
         </w:rPr>
-        <w:t>Aligarh Muslim University</w:t>
+        <w:t>23CAMSA110</w:t>
       </w:r>
     </w:p>
     <w:p>
@@ -421,6 +291,8 @@
         <w:autoSpaceDE w:val="0"/>
         <w:autoSpaceDN w:val="0"/>
         <w:spacing w:after="0" w:line="240" w:lineRule="auto"/>
+        <w:ind w:right="137"/>
+        <w:jc w:val="right"/>
         <w:rPr>
           <w:rFonts w:ascii="Times New Roman" w:eastAsia="Arial" w:hAnsi="Times New Roman" w:cs="Times New Roman"/>
           <w:b/>
@@ -429,6 +301,16 @@
           <w:lang w:val="en-US"/>
         </w:rPr>
       </w:pPr>
+      <w:r>
+        <w:rPr>
+          <w:rFonts w:ascii="Times New Roman" w:eastAsia="Arial" w:hAnsi="Times New Roman" w:cs="Times New Roman"/>
+          <w:b/>
+          <w:kern w:val="0"/>
+          <w:sz w:val="28"/>
+          <w:lang w:val="en-US"/>
+        </w:rPr>
+        <w:t>GK8310</w:t>
+      </w:r>
     </w:p>
     <w:p>
       <w:pPr>
@@ -436,6 +318,66 @@
         <w:autoSpaceDE w:val="0"/>
         <w:autoSpaceDN w:val="0"/>
         <w:spacing w:after="0" w:line="240" w:lineRule="auto"/>
+        <w:ind w:right="137"/>
+        <w:jc w:val="right"/>
+        <w:rPr>
+          <w:rFonts w:ascii="Times New Roman" w:eastAsia="Arial" w:hAnsi="Times New Roman" w:cs="Times New Roman"/>
+          <w:b/>
+          <w:kern w:val="0"/>
+          <w:sz w:val="28"/>
+          <w:lang w:val="en-US"/>
+        </w:rPr>
+      </w:pPr>
+      <w:r>
+        <w:rPr>
+          <w:rFonts w:ascii="Times New Roman" w:eastAsia="Arial" w:hAnsi="Times New Roman" w:cs="Times New Roman"/>
+          <w:b/>
+          <w:kern w:val="0"/>
+          <w:sz w:val="28"/>
+          <w:lang w:val="en-US"/>
+        </w:rPr>
+        <w:t xml:space="preserve">MCA </w:t>
+      </w:r>
+      <w:proofErr w:type="spellStart"/>
+      <w:r>
+        <w:rPr>
+          <w:rFonts w:ascii="Times New Roman" w:eastAsia="Arial" w:hAnsi="Times New Roman" w:cs="Times New Roman"/>
+          <w:b/>
+          <w:kern w:val="0"/>
+          <w:sz w:val="28"/>
+          <w:lang w:val="en-US"/>
+        </w:rPr>
+        <w:t>III</w:t>
+      </w:r>
+      <w:r>
+        <w:rPr>
+          <w:rFonts w:ascii="Times New Roman" w:eastAsia="Arial" w:hAnsi="Times New Roman" w:cs="Times New Roman"/>
+          <w:b/>
+          <w:kern w:val="0"/>
+          <w:sz w:val="28"/>
+          <w:vertAlign w:val="superscript"/>
+          <w:lang w:val="en-US"/>
+        </w:rPr>
+        <w:t>rd</w:t>
+      </w:r>
+      <w:proofErr w:type="spellEnd"/>
+      <w:r>
+        <w:rPr>
+          <w:rFonts w:ascii="Times New Roman" w:eastAsia="Arial" w:hAnsi="Times New Roman" w:cs="Times New Roman"/>
+          <w:b/>
+          <w:kern w:val="0"/>
+          <w:sz w:val="28"/>
+          <w:lang w:val="en-US"/>
+        </w:rPr>
+        <w:t xml:space="preserve"> semester</w:t>
+      </w:r>
+    </w:p>
+    <w:p>
+      <w:pPr>
+        <w:widowControl w:val="0"/>
+        <w:autoSpaceDE w:val="0"/>
+        <w:autoSpaceDN w:val="0"/>
+        <w:spacing w:after="0" w:line="240" w:lineRule="auto"/>
         <w:rPr>
           <w:rFonts w:ascii="Times New Roman" w:eastAsia="Arial" w:hAnsi="Times New Roman" w:cs="Times New Roman"/>
           <w:b/>
@@ -466,14 +408,27 @@
         <w:autoSpaceDE w:val="0"/>
         <w:autoSpaceDN w:val="0"/>
         <w:spacing w:after="0" w:line="240" w:lineRule="auto"/>
+        <w:ind w:right="137"/>
+        <w:jc w:val="right"/>
         <w:rPr>
           <w:rFonts w:ascii="Times New Roman" w:eastAsia="Arial" w:hAnsi="Times New Roman" w:cs="Times New Roman"/>
           <w:b/>
           <w:kern w:val="0"/>
-          <w:sz w:val="20"/>
-          <w:lang w:val="en-US"/>
-        </w:rPr>
-      </w:pPr>
+          <w:sz w:val="28"/>
+          <w:lang w:val="en-US"/>
+        </w:rPr>
+      </w:pPr>
+      <w:r>
+        <w:rPr>
+          <w:rFonts w:ascii="Times New Roman" w:eastAsia="Arial" w:hAnsi="Times New Roman" w:cs="Times New Roman"/>
+          <w:b/>
+          <w:spacing w:val="-2"/>
+          <w:kern w:val="0"/>
+          <w:sz w:val="28"/>
+          <w:lang w:val="en-US"/>
+        </w:rPr>
+        <w:t>Aligarh Muslim University</w:t>
+      </w:r>
     </w:p>
     <w:p>
       <w:pPr>
@@ -485,7 +440,7 @@
           <w:rFonts w:ascii="Times New Roman" w:eastAsia="Arial" w:hAnsi="Times New Roman" w:cs="Times New Roman"/>
           <w:b/>
           <w:kern w:val="0"/>
-          <w:sz w:val="20"/>
+          <w:sz w:val="28"/>
           <w:lang w:val="en-US"/>
         </w:rPr>
       </w:pPr>
@@ -500,7 +455,7 @@
           <w:rFonts w:ascii="Times New Roman" w:eastAsia="Arial" w:hAnsi="Times New Roman" w:cs="Times New Roman"/>
           <w:b/>
           <w:kern w:val="0"/>
-          <w:sz w:val="20"/>
+          <w:sz w:val="28"/>
           <w:lang w:val="en-US"/>
         </w:rPr>
       </w:pPr>
@@ -515,7 +470,7 @@
           <w:rFonts w:ascii="Times New Roman" w:eastAsia="Arial" w:hAnsi="Times New Roman" w:cs="Times New Roman"/>
           <w:b/>
           <w:kern w:val="0"/>
-          <w:sz w:val="20"/>
+          <w:sz w:val="28"/>
           <w:lang w:val="en-US"/>
         </w:rPr>
       </w:pPr>
@@ -526,14 +481,25 @@
         <w:autoSpaceDE w:val="0"/>
         <w:autoSpaceDN w:val="0"/>
         <w:spacing w:after="0" w:line="240" w:lineRule="auto"/>
+        <w:jc w:val="right"/>
         <w:rPr>
           <w:rFonts w:ascii="Times New Roman" w:eastAsia="Arial" w:hAnsi="Times New Roman" w:cs="Times New Roman"/>
           <w:b/>
           <w:kern w:val="0"/>
-          <w:sz w:val="20"/>
-          <w:lang w:val="en-US"/>
-        </w:rPr>
-      </w:pPr>
+          <w:sz w:val="28"/>
+          <w:lang w:val="en-US"/>
+        </w:rPr>
+      </w:pPr>
+      <w:r>
+        <w:rPr>
+          <w:rFonts w:ascii="Times New Roman" w:eastAsia="Arial" w:hAnsi="Times New Roman" w:cs="Times New Roman"/>
+          <w:b/>
+          <w:kern w:val="0"/>
+          <w:sz w:val="28"/>
+          <w:lang w:val="en-US"/>
+        </w:rPr>
+        <w:t>Submitted to:</w:t>
+      </w:r>
     </w:p>
     <w:p>
       <w:pPr>
@@ -541,14 +507,47 @@
         <w:autoSpaceDE w:val="0"/>
         <w:autoSpaceDN w:val="0"/>
         <w:spacing w:after="0" w:line="240" w:lineRule="auto"/>
+        <w:jc w:val="right"/>
         <w:rPr>
           <w:rFonts w:ascii="Times New Roman" w:eastAsia="Arial" w:hAnsi="Times New Roman" w:cs="Times New Roman"/>
           <w:b/>
           <w:kern w:val="0"/>
-          <w:sz w:val="20"/>
-          <w:lang w:val="en-US"/>
-        </w:rPr>
-      </w:pPr>
+          <w:sz w:val="28"/>
+          <w:lang w:val="en-US"/>
+        </w:rPr>
+      </w:pPr>
+      <w:r>
+        <w:rPr>
+          <w:rFonts w:ascii="Times New Roman" w:eastAsia="Arial" w:hAnsi="Times New Roman" w:cs="Times New Roman"/>
+          <w:b/>
+          <w:kern w:val="0"/>
+          <w:sz w:val="28"/>
+          <w:lang w:val="en-US"/>
+        </w:rPr>
+        <w:t xml:space="preserve">Mr. </w:t>
+      </w:r>
+      <w:proofErr w:type="spellStart"/>
+      <w:r>
+        <w:rPr>
+          <w:rFonts w:ascii="Times New Roman" w:eastAsia="Arial" w:hAnsi="Times New Roman" w:cs="Times New Roman"/>
+          <w:b/>
+          <w:kern w:val="0"/>
+          <w:sz w:val="28"/>
+          <w:lang w:val="en-US"/>
+        </w:rPr>
+        <w:t>Imshad</w:t>
+      </w:r>
+      <w:proofErr w:type="spellEnd"/>
+      <w:r>
+        <w:rPr>
+          <w:rFonts w:ascii="Times New Roman" w:eastAsia="Arial" w:hAnsi="Times New Roman" w:cs="Times New Roman"/>
+          <w:b/>
+          <w:kern w:val="0"/>
+          <w:sz w:val="28"/>
+          <w:lang w:val="en-US"/>
+        </w:rPr>
+        <w:t xml:space="preserve"> Ahmad Khan</w:t>
+      </w:r>
     </w:p>
     <w:p>
       <w:pPr>
@@ -556,14 +555,23 @@
         <w:autoSpaceDE w:val="0"/>
         <w:autoSpaceDN w:val="0"/>
         <w:spacing w:after="0" w:line="240" w:lineRule="auto"/>
+        <w:jc w:val="right"/>
         <w:rPr>
           <w:rFonts w:ascii="Times New Roman" w:eastAsia="Arial" w:hAnsi="Times New Roman" w:cs="Times New Roman"/>
           <w:b/>
           <w:kern w:val="0"/>
-          <w:sz w:val="20"/>
-          <w:lang w:val="en-US"/>
-        </w:rPr>
-      </w:pPr>
+          <w:sz w:val="28"/>
+        </w:rPr>
+      </w:pPr>
+      <w:r>
+        <w:rPr>
+          <w:rFonts w:ascii="Times New Roman" w:eastAsia="Arial" w:hAnsi="Times New Roman" w:cs="Times New Roman"/>
+          <w:b/>
+          <w:kern w:val="0"/>
+          <w:sz w:val="28"/>
+        </w:rPr>
+        <w:t>Prof. Aasim Zafar</w:t>
+      </w:r>
     </w:p>
     <w:p>
       <w:pPr>
@@ -571,14 +579,35 @@
         <w:autoSpaceDE w:val="0"/>
         <w:autoSpaceDN w:val="0"/>
         <w:spacing w:after="0" w:line="240" w:lineRule="auto"/>
+        <w:jc w:val="right"/>
         <w:rPr>
           <w:rFonts w:ascii="Times New Roman" w:eastAsia="Arial" w:hAnsi="Times New Roman" w:cs="Times New Roman"/>
           <w:b/>
           <w:kern w:val="0"/>
-          <w:sz w:val="20"/>
-          <w:lang w:val="en-US"/>
-        </w:rPr>
-      </w:pPr>
+          <w:sz w:val="28"/>
+          <w:lang w:val="en-US"/>
+        </w:rPr>
+      </w:pPr>
+      <w:proofErr w:type="spellStart"/>
+      <w:r>
+        <w:rPr>
+          <w:rFonts w:ascii="Times New Roman" w:eastAsia="Arial" w:hAnsi="Times New Roman" w:cs="Times New Roman"/>
+          <w:b/>
+          <w:kern w:val="0"/>
+          <w:sz w:val="28"/>
+        </w:rPr>
+        <w:t>Dr.</w:t>
+      </w:r>
+      <w:proofErr w:type="spellEnd"/>
+      <w:r>
+        <w:rPr>
+          <w:rFonts w:ascii="Times New Roman" w:eastAsia="Arial" w:hAnsi="Times New Roman" w:cs="Times New Roman"/>
+          <w:b/>
+          <w:kern w:val="0"/>
+          <w:sz w:val="28"/>
+        </w:rPr>
+        <w:t xml:space="preserve"> Asif Irshad Khan</w:t>
+      </w:r>
     </w:p>
     <w:p>
       <w:pPr>
@@ -586,14 +615,43 @@
         <w:autoSpaceDE w:val="0"/>
         <w:autoSpaceDN w:val="0"/>
         <w:spacing w:after="0" w:line="240" w:lineRule="auto"/>
+        <w:jc w:val="right"/>
         <w:rPr>
           <w:rFonts w:ascii="Times New Roman" w:eastAsia="Arial" w:hAnsi="Times New Roman" w:cs="Times New Roman"/>
           <w:b/>
           <w:kern w:val="0"/>
-          <w:sz w:val="20"/>
-          <w:lang w:val="en-US"/>
-        </w:rPr>
-      </w:pPr>
+          <w:sz w:val="28"/>
+        </w:rPr>
+      </w:pPr>
+      <w:r>
+        <w:rPr>
+          <w:rFonts w:ascii="Times New Roman" w:eastAsia="Arial" w:hAnsi="Times New Roman" w:cs="Times New Roman"/>
+          <w:b/>
+          <w:kern w:val="0"/>
+          <w:sz w:val="28"/>
+        </w:rPr>
+        <w:t>Prof. S</w:t>
+      </w:r>
+      <w:proofErr w:type="spellStart"/>
+      <w:r>
+        <w:rPr>
+          <w:rFonts w:ascii="Times New Roman" w:eastAsia="Arial" w:hAnsi="Times New Roman" w:cs="Times New Roman"/>
+          <w:b/>
+          <w:kern w:val="0"/>
+          <w:sz w:val="28"/>
+        </w:rPr>
+        <w:t>waleha</w:t>
+      </w:r>
+      <w:proofErr w:type="spellEnd"/>
+      <w:r>
+        <w:rPr>
+          <w:rFonts w:ascii="Times New Roman" w:eastAsia="Arial" w:hAnsi="Times New Roman" w:cs="Times New Roman"/>
+          <w:b/>
+          <w:kern w:val="0"/>
+          <w:sz w:val="28"/>
+        </w:rPr>
+        <w:t xml:space="preserve"> Zubair </w:t>
+      </w:r>
     </w:p>
     <w:p>
       <w:pPr>
@@ -601,11 +659,35 @@
         <w:autoSpaceDE w:val="0"/>
         <w:autoSpaceDN w:val="0"/>
         <w:spacing w:after="0" w:line="240" w:lineRule="auto"/>
+        <w:jc w:val="right"/>
         <w:rPr>
           <w:rFonts w:ascii="Times New Roman" w:eastAsia="Arial" w:hAnsi="Times New Roman" w:cs="Times New Roman"/>
           <w:b/>
           <w:kern w:val="0"/>
-          <w:sz w:val="20"/>
+          <w:sz w:val="28"/>
+        </w:rPr>
+      </w:pPr>
+      <w:r>
+        <w:rPr>
+          <w:rFonts w:ascii="Times New Roman" w:eastAsia="Arial" w:hAnsi="Times New Roman" w:cs="Times New Roman"/>
+          <w:b/>
+          <w:kern w:val="0"/>
+          <w:sz w:val="28"/>
+        </w:rPr>
+        <w:t xml:space="preserve">Ms. Priti Bala </w:t>
+      </w:r>
+    </w:p>
+    <w:p>
+      <w:pPr>
+        <w:widowControl w:val="0"/>
+        <w:autoSpaceDE w:val="0"/>
+        <w:autoSpaceDN w:val="0"/>
+        <w:spacing w:before="3" w:after="0" w:line="240" w:lineRule="auto"/>
+        <w:rPr>
+          <w:rFonts w:ascii="Times New Roman" w:eastAsia="Arial" w:hAnsi="Times New Roman" w:cs="Times New Roman"/>
+          <w:b/>
+          <w:kern w:val="0"/>
+          <w:sz w:val="28"/>
           <w:lang w:val="en-US"/>
         </w:rPr>
       </w:pPr>
@@ -627,22 +709,121 @@
     </w:p>
     <w:p>
       <w:pPr>
-        <w:rPr>
-          <w:rFonts w:ascii="Times New Roman" w:hAnsi="Times New Roman" w:cs="Times New Roman"/>
-        </w:rPr>
-      </w:pPr>
-    </w:p>
-    <w:p>
-      <w:pPr>
-        <w:rPr>
-          <w:rFonts w:ascii="Times New Roman" w:hAnsi="Times New Roman" w:cs="Times New Roman"/>
-        </w:rPr>
-      </w:pPr>
-    </w:p>
-    <w:p>
-      <w:pPr>
-        <w:rPr>
-          <w:rFonts w:ascii="Times New Roman" w:hAnsi="Times New Roman" w:cs="Times New Roman"/>
+        <w:widowControl w:val="0"/>
+        <w:autoSpaceDE w:val="0"/>
+        <w:autoSpaceDN w:val="0"/>
+        <w:spacing w:after="0" w:line="240" w:lineRule="auto"/>
+        <w:rPr>
+          <w:rFonts w:ascii="Times New Roman" w:eastAsia="Arial" w:hAnsi="Times New Roman" w:cs="Times New Roman"/>
+          <w:b/>
+          <w:kern w:val="0"/>
+          <w:sz w:val="20"/>
+          <w:lang w:val="en-US"/>
+        </w:rPr>
+      </w:pPr>
+    </w:p>
+    <w:p>
+      <w:pPr>
+        <w:widowControl w:val="0"/>
+        <w:autoSpaceDE w:val="0"/>
+        <w:autoSpaceDN w:val="0"/>
+        <w:spacing w:after="0" w:line="240" w:lineRule="auto"/>
+        <w:rPr>
+          <w:rFonts w:ascii="Times New Roman" w:eastAsia="Arial" w:hAnsi="Times New Roman" w:cs="Times New Roman"/>
+          <w:b/>
+          <w:kern w:val="0"/>
+          <w:sz w:val="20"/>
+          <w:lang w:val="en-US"/>
+        </w:rPr>
+      </w:pPr>
+    </w:p>
+    <w:p>
+      <w:pPr>
+        <w:widowControl w:val="0"/>
+        <w:autoSpaceDE w:val="0"/>
+        <w:autoSpaceDN w:val="0"/>
+        <w:spacing w:after="0" w:line="240" w:lineRule="auto"/>
+        <w:rPr>
+          <w:rFonts w:ascii="Times New Roman" w:eastAsia="Arial" w:hAnsi="Times New Roman" w:cs="Times New Roman"/>
+          <w:b/>
+          <w:kern w:val="0"/>
+          <w:sz w:val="20"/>
+          <w:lang w:val="en-US"/>
+        </w:rPr>
+      </w:pPr>
+    </w:p>
+    <w:p>
+      <w:pPr>
+        <w:widowControl w:val="0"/>
+        <w:autoSpaceDE w:val="0"/>
+        <w:autoSpaceDN w:val="0"/>
+        <w:spacing w:after="0" w:line="240" w:lineRule="auto"/>
+        <w:rPr>
+          <w:rFonts w:ascii="Times New Roman" w:eastAsia="Arial" w:hAnsi="Times New Roman" w:cs="Times New Roman"/>
+          <w:b/>
+          <w:kern w:val="0"/>
+          <w:sz w:val="20"/>
+          <w:lang w:val="en-US"/>
+        </w:rPr>
+      </w:pPr>
+    </w:p>
+    <w:p>
+      <w:pPr>
+        <w:widowControl w:val="0"/>
+        <w:autoSpaceDE w:val="0"/>
+        <w:autoSpaceDN w:val="0"/>
+        <w:spacing w:after="0" w:line="240" w:lineRule="auto"/>
+        <w:rPr>
+          <w:rFonts w:ascii="Times New Roman" w:eastAsia="Arial" w:hAnsi="Times New Roman" w:cs="Times New Roman"/>
+          <w:b/>
+          <w:kern w:val="0"/>
+          <w:sz w:val="20"/>
+          <w:lang w:val="en-US"/>
+        </w:rPr>
+      </w:pPr>
+    </w:p>
+    <w:p>
+      <w:pPr>
+        <w:widowControl w:val="0"/>
+        <w:autoSpaceDE w:val="0"/>
+        <w:autoSpaceDN w:val="0"/>
+        <w:spacing w:after="0" w:line="240" w:lineRule="auto"/>
+        <w:rPr>
+          <w:rFonts w:ascii="Times New Roman" w:eastAsia="Arial" w:hAnsi="Times New Roman" w:cs="Times New Roman"/>
+          <w:b/>
+          <w:kern w:val="0"/>
+          <w:sz w:val="20"/>
+          <w:lang w:val="en-US"/>
+        </w:rPr>
+      </w:pPr>
+    </w:p>
+    <w:p>
+      <w:pPr>
+        <w:widowControl w:val="0"/>
+        <w:autoSpaceDE w:val="0"/>
+        <w:autoSpaceDN w:val="0"/>
+        <w:spacing w:after="0" w:line="240" w:lineRule="auto"/>
+        <w:rPr>
+          <w:rFonts w:ascii="Times New Roman" w:eastAsia="Arial" w:hAnsi="Times New Roman" w:cs="Times New Roman"/>
+          <w:b/>
+          <w:kern w:val="0"/>
+          <w:sz w:val="20"/>
+          <w:lang w:val="en-US"/>
+        </w:rPr>
+      </w:pPr>
+    </w:p>
+    <w:p>
+      <w:pPr>
+        <w:widowControl w:val="0"/>
+        <w:autoSpaceDE w:val="0"/>
+        <w:autoSpaceDN w:val="0"/>
+        <w:spacing w:after="0" w:line="240" w:lineRule="auto"/>
+        <w:rPr>
+          <w:rFonts w:ascii="Times New Roman" w:eastAsia="Arial" w:hAnsi="Times New Roman" w:cs="Times New Roman"/>
+          <w:b/>
+          <w:kern w:val="0"/>
+          <w:sz w:val="20"/>
+          <w:lang w:val="en-US"/>
         </w:rPr>
       </w:pPr>
     </w:p>
@@ -3372,7 +3553,7 @@
                 <w:noProof/>
                 <w:webHidden/>
               </w:rPr>
-              <w:t>25</w:t>
+              <w:t>27</w:t>
             </w:r>
             <w:r>
               <w:rPr>
@@ -3462,7 +3643,7 @@
                 <w:noProof/>
                 <w:webHidden/>
               </w:rPr>
-              <w:t>27</w:t>
+              <w:t>29</w:t>
             </w:r>
             <w:r>
               <w:rPr>
@@ -3556,7 +3737,7 @@
                 <w:noProof/>
                 <w:webHidden/>
               </w:rPr>
-              <w:t>29</w:t>
+              <w:t>32</w:t>
             </w:r>
             <w:r>
               <w:rPr>
@@ -3644,7 +3825,7 @@
                 <w:noProof/>
                 <w:webHidden/>
               </w:rPr>
-              <w:t>33</w:t>
+              <w:t>37</w:t>
             </w:r>
             <w:r>
               <w:rPr>
@@ -3686,15 +3867,11 @@
           <w:rFonts w:ascii="Times New Roman" w:hAnsi="Times New Roman" w:cs="Times New Roman"/>
         </w:rPr>
         <w:sectPr>
-          <w:headerReference w:type="even" r:id="rId8"/>
-          <w:headerReference w:type="default" r:id="rId9"/>
-          <w:footerReference w:type="even" r:id="rId10"/>
-          <w:footerReference w:type="default" r:id="rId11"/>
-          <w:headerReference w:type="first" r:id="rId12"/>
-          <w:footerReference w:type="first" r:id="rId13"/>
+          <w:headerReference w:type="default" r:id="rId8"/>
+          <w:footerReference w:type="default" r:id="rId9"/>
           <w:pgSz w:w="11906" w:h="16838"/>
           <w:pgMar w:top="1440" w:right="1440" w:bottom="1440" w:left="1440" w:header="708" w:footer="708" w:gutter="0"/>
-          <w:pgNumType w:start="3"/>
+          <w:pgNumType w:fmt="lowerRoman" w:start="1"/>
           <w:cols w:space="708"/>
           <w:docGrid w:linePitch="360"/>
         </w:sectPr>
@@ -3721,6 +3898,7 @@
           <w:b/>
           <w:color w:val="auto"/>
         </w:rPr>
+        <w:lastRenderedPageBreak/>
         <w:t>Introduction</w:t>
       </w:r>
       <w:bookmarkEnd w:id="0"/>
@@ -4523,7 +4701,7 @@
         </w:rPr>
         <w:t xml:space="preserve">Retrieved September 17, 2022 from </w:t>
       </w:r>
-      <w:hyperlink r:id="rId14" w:history="1">
+      <w:hyperlink r:id="rId10" w:history="1">
         <w:r>
           <w:rPr>
             <w:rStyle w:val="Hyperlink"/>
@@ -4624,7 +4802,7 @@
         </w:rPr>
         <w:t>. (n.d.-b). Retrieved September 25, 2022, from </w:t>
       </w:r>
-      <w:hyperlink r:id="rId15" w:history="1">
+      <w:hyperlink r:id="rId11" w:history="1">
         <w:r>
           <w:rPr>
             <w:rStyle w:val="Hyperlink"/>
@@ -4685,7 +4863,7 @@
         </w:rPr>
         <w:t>. Retrieved October 25, 2022, from </w:t>
       </w:r>
-      <w:hyperlink r:id="rId16" w:history="1">
+      <w:hyperlink r:id="rId12" w:history="1">
         <w:r>
           <w:rPr>
             <w:rStyle w:val="Hyperlink"/>
@@ -4746,7 +4924,7 @@
         </w:rPr>
         <w:t>. Retrieved October 27, 2022, from </w:t>
       </w:r>
-      <w:hyperlink r:id="rId17" w:history="1">
+      <w:hyperlink r:id="rId13" w:history="1">
         <w:r>
           <w:rPr>
             <w:rStyle w:val="Hyperlink"/>
@@ -4795,7 +4973,7 @@
         </w:rPr>
         <w:t xml:space="preserve">MongoDB Documentation. </w:t>
       </w:r>
-      <w:hyperlink r:id="rId18" w:history="1">
+      <w:hyperlink r:id="rId14" w:history="1">
         <w:r>
           <w:rPr>
             <w:rStyle w:val="Hyperlink"/>
@@ -4823,7 +5001,7 @@
         </w:rPr>
         <w:t xml:space="preserve">Express.js Documentation. </w:t>
       </w:r>
-      <w:hyperlink r:id="rId19" w:history="1">
+      <w:hyperlink r:id="rId15" w:history="1">
         <w:r>
           <w:rPr>
             <w:rStyle w:val="Hyperlink"/>
@@ -4851,7 +5029,7 @@
         </w:rPr>
         <w:t xml:space="preserve">React Documentation. </w:t>
       </w:r>
-      <w:hyperlink r:id="rId20" w:history="1">
+      <w:hyperlink r:id="rId16" w:history="1">
         <w:r>
           <w:rPr>
             <w:rStyle w:val="Hyperlink"/>
@@ -4879,7 +5057,7 @@
         </w:rPr>
         <w:t xml:space="preserve">Node.js Documentation. </w:t>
       </w:r>
-      <w:hyperlink r:id="rId21" w:history="1">
+      <w:hyperlink r:id="rId17" w:history="1">
         <w:r>
           <w:rPr>
             <w:rStyle w:val="Hyperlink"/>
@@ -4907,7 +5085,7 @@
         </w:rPr>
         <w:t xml:space="preserve">Git Documentation. </w:t>
       </w:r>
-      <w:hyperlink r:id="rId22" w:history="1">
+      <w:hyperlink r:id="rId18" w:history="1">
         <w:r>
           <w:rPr>
             <w:rStyle w:val="Hyperlink"/>
@@ -4935,7 +5113,7 @@
         </w:rPr>
         <w:t xml:space="preserve">Computer Based Testing (CBT) exam. (n.d.). </w:t>
       </w:r>
-      <w:hyperlink r:id="rId23" w:anchor="what-is-computer-based-testing-cbt-examination" w:history="1">
+      <w:hyperlink r:id="rId19" w:anchor="what-is-computer-based-testing-cbt-examination" w:history="1">
         <w:r>
           <w:rPr>
             <w:rStyle w:val="Hyperlink"/>
@@ -4972,7 +5150,7 @@
         </w:rPr>
         <w:t xml:space="preserve">Data Flow Diagram (DFD). </w:t>
       </w:r>
-      <w:hyperlink r:id="rId24" w:history="1">
+      <w:hyperlink r:id="rId20" w:history="1">
         <w:r>
           <w:rPr>
             <w:rStyle w:val="Hyperlink"/>
@@ -9072,7 +9250,7 @@
           <w:b/>
           <w:color w:val="auto"/>
         </w:rPr>
-        <w:t>Other Non</w:t>
+        <w:t>Non</w:t>
       </w:r>
       <w:r>
         <w:rPr>
@@ -12802,24 +12980,290 @@
         <w:rPr>
           <w:rFonts w:ascii="Times New Roman" w:hAnsi="Times New Roman" w:cs="Times New Roman"/>
           <w:b/>
-          <w:color w:val="auto"/>
-        </w:rPr>
-      </w:pPr>
-      <w:bookmarkStart w:id="28" w:name="_Toc181292671"/>
-      <w:r>
-        <w:rPr>
-          <w:rFonts w:ascii="Times New Roman" w:hAnsi="Times New Roman" w:cs="Times New Roman"/>
-          <w:b/>
           <w:bCs/>
           <w:color w:val="auto"/>
           <w:sz w:val="28"/>
           <w:szCs w:val="16"/>
         </w:rPr>
+      </w:pPr>
+      <w:bookmarkStart w:id="28" w:name="_Toc181292671"/>
+      <w:r>
+        <w:rPr>
+          <w:rFonts w:ascii="Times New Roman" w:hAnsi="Times New Roman" w:cs="Times New Roman"/>
+          <w:b/>
+          <w:bCs/>
+          <w:color w:val="auto"/>
+          <w:sz w:val="28"/>
+          <w:szCs w:val="16"/>
+        </w:rPr>
         <w:lastRenderedPageBreak/>
         <w:t>Dataflow Diagram</w:t>
       </w:r>
       <w:bookmarkEnd w:id="28"/>
     </w:p>
+    <w:p>
+      <w:pPr>
+        <w:pStyle w:val="TOCEntry"/>
+        <w:spacing w:before="100" w:beforeAutospacing="1" w:after="100" w:afterAutospacing="1" w:line="360" w:lineRule="auto"/>
+        <w:jc w:val="both"/>
+        <w:rPr>
+          <w:rFonts w:ascii="Times New Roman" w:hAnsi="Times New Roman"/>
+          <w:b w:val="0"/>
+          <w:bCs/>
+          <w:sz w:val="24"/>
+          <w:szCs w:val="14"/>
+        </w:rPr>
+      </w:pPr>
+      <w:r>
+        <w:rPr>
+          <w:rFonts w:ascii="Times New Roman" w:hAnsi="Times New Roman"/>
+          <w:b w:val="0"/>
+          <w:bCs/>
+          <w:sz w:val="24"/>
+          <w:szCs w:val="14"/>
+        </w:rPr>
+        <w:t>Data flow diagram is the starting point of the design phase that functionally</w:t>
+      </w:r>
+      <w:r>
+        <w:rPr>
+          <w:rFonts w:ascii="Times New Roman" w:hAnsi="Times New Roman"/>
+          <w:b w:val="0"/>
+          <w:bCs/>
+          <w:sz w:val="24"/>
+          <w:szCs w:val="14"/>
+        </w:rPr>
+        <w:t xml:space="preserve"> </w:t>
+      </w:r>
+      <w:r>
+        <w:rPr>
+          <w:rFonts w:ascii="Times New Roman" w:hAnsi="Times New Roman"/>
+          <w:b w:val="0"/>
+          <w:bCs/>
+          <w:sz w:val="24"/>
+          <w:szCs w:val="14"/>
+        </w:rPr>
+        <w:t>decomposes the requirements specification. A DFD consists of a series of bubbles</w:t>
+      </w:r>
+      <w:r>
+        <w:rPr>
+          <w:rFonts w:ascii="Times New Roman" w:hAnsi="Times New Roman"/>
+          <w:b w:val="0"/>
+          <w:bCs/>
+          <w:sz w:val="24"/>
+          <w:szCs w:val="14"/>
+        </w:rPr>
+        <w:t xml:space="preserve"> </w:t>
+      </w:r>
+      <w:r>
+        <w:rPr>
+          <w:rFonts w:ascii="Times New Roman" w:hAnsi="Times New Roman"/>
+          <w:b w:val="0"/>
+          <w:bCs/>
+          <w:sz w:val="24"/>
+          <w:szCs w:val="14"/>
+        </w:rPr>
+        <w:t>joined by lines. The bubbles represent data transformation and the lines represent</w:t>
+      </w:r>
+      <w:r>
+        <w:rPr>
+          <w:rFonts w:ascii="Times New Roman" w:hAnsi="Times New Roman"/>
+          <w:b w:val="0"/>
+          <w:bCs/>
+          <w:sz w:val="24"/>
+          <w:szCs w:val="14"/>
+        </w:rPr>
+        <w:t xml:space="preserve"> </w:t>
+      </w:r>
+      <w:r>
+        <w:rPr>
+          <w:rFonts w:ascii="Times New Roman" w:hAnsi="Times New Roman"/>
+          <w:b w:val="0"/>
+          <w:bCs/>
+          <w:sz w:val="24"/>
+          <w:szCs w:val="14"/>
+        </w:rPr>
+        <w:t>data flows in the system. A DFD describes what data flow rather than how they are</w:t>
+      </w:r>
+      <w:r>
+        <w:rPr>
+          <w:rFonts w:ascii="Times New Roman" w:hAnsi="Times New Roman"/>
+          <w:b w:val="0"/>
+          <w:bCs/>
+          <w:sz w:val="24"/>
+          <w:szCs w:val="14"/>
+        </w:rPr>
+        <w:t xml:space="preserve"> </w:t>
+      </w:r>
+      <w:r>
+        <w:rPr>
+          <w:rFonts w:ascii="Times New Roman" w:hAnsi="Times New Roman"/>
+          <w:b w:val="0"/>
+          <w:bCs/>
+          <w:sz w:val="24"/>
+          <w:szCs w:val="14"/>
+        </w:rPr>
+        <w:t>processed, so it does not hardware, software and data structure.</w:t>
+      </w:r>
+      <w:r>
+        <w:rPr>
+          <w:rFonts w:ascii="Times New Roman" w:hAnsi="Times New Roman"/>
+          <w:b w:val="0"/>
+          <w:bCs/>
+          <w:sz w:val="24"/>
+          <w:szCs w:val="14"/>
+        </w:rPr>
+        <w:t xml:space="preserve"> </w:t>
+      </w:r>
+      <w:r>
+        <w:rPr>
+          <w:rFonts w:ascii="Times New Roman" w:hAnsi="Times New Roman"/>
+          <w:b w:val="0"/>
+          <w:bCs/>
+          <w:sz w:val="24"/>
+          <w:szCs w:val="14"/>
+        </w:rPr>
+        <w:t>A data-flow diagram (DFD) is a graphical representation of the "flow" of data</w:t>
+      </w:r>
+      <w:r>
+        <w:rPr>
+          <w:rFonts w:ascii="Times New Roman" w:hAnsi="Times New Roman"/>
+          <w:b w:val="0"/>
+          <w:bCs/>
+          <w:sz w:val="24"/>
+          <w:szCs w:val="14"/>
+        </w:rPr>
+        <w:t xml:space="preserve"> </w:t>
+      </w:r>
+      <w:r>
+        <w:rPr>
+          <w:rFonts w:ascii="Times New Roman" w:hAnsi="Times New Roman"/>
+          <w:b w:val="0"/>
+          <w:bCs/>
+          <w:sz w:val="24"/>
+          <w:szCs w:val="14"/>
+        </w:rPr>
+        <w:t>through an information system. DFDs can also be used for the visualization of data</w:t>
+      </w:r>
+      <w:r>
+        <w:rPr>
+          <w:rFonts w:ascii="Times New Roman" w:hAnsi="Times New Roman"/>
+          <w:b w:val="0"/>
+          <w:bCs/>
+          <w:sz w:val="24"/>
+          <w:szCs w:val="14"/>
+        </w:rPr>
+        <w:t xml:space="preserve"> </w:t>
+      </w:r>
+      <w:r>
+        <w:rPr>
+          <w:rFonts w:ascii="Times New Roman" w:hAnsi="Times New Roman"/>
+          <w:b w:val="0"/>
+          <w:bCs/>
+          <w:sz w:val="24"/>
+          <w:szCs w:val="14"/>
+        </w:rPr>
+        <w:t xml:space="preserve">processing (structured design). </w:t>
+      </w:r>
+    </w:p>
+    <w:p>
+      <w:pPr>
+        <w:pStyle w:val="TOCEntry"/>
+        <w:spacing w:line="360" w:lineRule="auto"/>
+        <w:jc w:val="both"/>
+        <w:rPr>
+          <w:rFonts w:ascii="Times New Roman" w:hAnsi="Times New Roman"/>
+          <w:b w:val="0"/>
+          <w:bCs/>
+          <w:noProof/>
+          <w:sz w:val="24"/>
+          <w:szCs w:val="14"/>
+        </w:rPr>
+      </w:pPr>
+      <w:r>
+        <w:rPr>
+          <w:rFonts w:ascii="Times New Roman" w:hAnsi="Times New Roman"/>
+          <w:b w:val="0"/>
+          <w:bCs/>
+          <w:noProof/>
+          <w:sz w:val="24"/>
+          <w:szCs w:val="14"/>
+        </w:rPr>
+        <w:t>DFD Notations in Dia Diagram editor :</w:t>
+      </w:r>
+    </w:p>
+    <w:p>
+      <w:pPr>
+        <w:pStyle w:val="TOCEntry"/>
+        <w:numPr>
+          <w:ilvl w:val="0"/>
+          <w:numId w:val="27"/>
+        </w:numPr>
+        <w:spacing w:line="360" w:lineRule="auto"/>
+        <w:jc w:val="center"/>
+        <w:rPr>
+          <w:rFonts w:ascii="Times New Roman" w:hAnsi="Times New Roman"/>
+          <w:b w:val="0"/>
+          <w:bCs/>
+          <w:noProof/>
+          <w:sz w:val="24"/>
+          <w:szCs w:val="14"/>
+        </w:rPr>
+      </w:pPr>
+      <w:r>
+        <w:rPr>
+          <w:noProof/>
+        </w:rPr>
+        <w:drawing>
+          <wp:inline distT="0" distB="0" distL="0" distR="0" wp14:anchorId="52D13C71" wp14:editId="02AE0D95">
+            <wp:extent cx="3648881" cy="4401879"/>
+            <wp:effectExtent l="0" t="0" r="8890" b="0"/>
+            <wp:docPr id="24" name="Picture 24"/>
+            <wp:cNvGraphicFramePr>
+              <a:graphicFrameLocks xmlns:a="http://schemas.openxmlformats.org/drawingml/2006/main" noChangeAspect="1"/>
+            </wp:cNvGraphicFramePr>
+            <a:graphic xmlns:a="http://schemas.openxmlformats.org/drawingml/2006/main">
+              <a:graphicData uri="http://schemas.openxmlformats.org/drawingml/2006/picture">
+                <pic:pic xmlns:pic="http://schemas.openxmlformats.org/drawingml/2006/picture">
+                  <pic:nvPicPr>
+                    <pic:cNvPr id="0" name="Picture 7"/>
+                    <pic:cNvPicPr>
+                      <a:picLocks noChangeAspect="1" noChangeArrowheads="1"/>
+                    </pic:cNvPicPr>
+                  </pic:nvPicPr>
+                  <pic:blipFill>
+                    <a:blip r:embed="rId21" cstate="print">
+                      <a:extLst>
+                        <a:ext uri="{28A0092B-C50C-407E-A947-70E740481C1C}">
+                          <a14:useLocalDpi xmlns:a14="http://schemas.microsoft.com/office/drawing/2010/main" val="0"/>
+                        </a:ext>
+                      </a:extLst>
+                    </a:blip>
+                    <a:srcRect/>
+                    <a:stretch>
+                      <a:fillRect/>
+                    </a:stretch>
+                  </pic:blipFill>
+                  <pic:spPr bwMode="auto">
+                    <a:xfrm>
+                      <a:off x="0" y="0"/>
+                      <a:ext cx="3669919" cy="4427258"/>
+                    </a:xfrm>
+                    <a:prstGeom prst="rect">
+                      <a:avLst/>
+                    </a:prstGeom>
+                    <a:noFill/>
+                    <a:ln>
+                      <a:noFill/>
+                    </a:ln>
+                  </pic:spPr>
+                </pic:pic>
+              </a:graphicData>
+            </a:graphic>
+          </wp:inline>
+        </w:drawing>
+      </w:r>
+    </w:p>
+    <w:p/>
     <w:p>
       <w:pPr>
         <w:pStyle w:val="TOCEntry"/>
@@ -12837,6 +13281,7 @@
           <w:sz w:val="28"/>
           <w:szCs w:val="16"/>
         </w:rPr>
+        <w:lastRenderedPageBreak/>
         <w:t>Level 0 Context level DFD:</w:t>
       </w:r>
     </w:p>
@@ -12913,7 +13358,7 @@
                     </pic:cNvPicPr>
                   </pic:nvPicPr>
                   <pic:blipFill>
-                    <a:blip r:embed="rId25">
+                    <a:blip r:embed="rId22">
                       <a:extLst>
                         <a:ext uri="{28A0092B-C50C-407E-A947-70E740481C1C}">
                           <a14:useLocalDpi xmlns:a14="http://schemas.microsoft.com/office/drawing/2010/main" val="0"/>
@@ -13046,6 +13491,7 @@
           <w:sz w:val="28"/>
           <w:szCs w:val="16"/>
         </w:rPr>
+        <w:lastRenderedPageBreak/>
         <w:t>Level 1 DFD:</w:t>
       </w:r>
     </w:p>
@@ -13140,7 +13586,7 @@
                     </pic:cNvPicPr>
                   </pic:nvPicPr>
                   <pic:blipFill>
-                    <a:blip r:embed="rId26" cstate="print">
+                    <a:blip r:embed="rId23" cstate="print">
                       <a:extLst>
                         <a:ext uri="{28A0092B-C50C-407E-A947-70E740481C1C}">
                           <a14:useLocalDpi xmlns:a14="http://schemas.microsoft.com/office/drawing/2010/main" val="0"/>
@@ -13209,6 +13655,20 @@
     </w:p>
     <w:p>
       <w:pPr>
+        <w:rPr>
+          <w:rFonts w:ascii="Times New Roman" w:hAnsi="Times New Roman" w:cs="Times New Roman"/>
+        </w:rPr>
+      </w:pPr>
+    </w:p>
+    <w:p>
+      <w:pPr>
+        <w:rPr>
+          <w:rFonts w:ascii="Times New Roman" w:hAnsi="Times New Roman" w:cs="Times New Roman"/>
+        </w:rPr>
+      </w:pPr>
+    </w:p>
+    <w:p>
+      <w:pPr>
         <w:jc w:val="both"/>
         <w:rPr>
           <w:rFonts w:ascii="Times New Roman" w:hAnsi="Times New Roman" w:cs="Times New Roman"/>
@@ -14102,6 +14562,186 @@
         </w:rPr>
         <w:t xml:space="preserve"> essential to maintaining the flow of information and ensuring that students have a smooth experience during exams, with robust monitoring and evaluation functionalities.</w:t>
       </w:r>
+    </w:p>
+    <w:p>
+      <w:pPr>
+        <w:jc w:val="both"/>
+        <w:rPr>
+          <w:rFonts w:ascii="Times New Roman" w:hAnsi="Times New Roman" w:cs="Times New Roman"/>
+          <w:sz w:val="24"/>
+          <w:szCs w:val="24"/>
+        </w:rPr>
+      </w:pPr>
+    </w:p>
+    <w:p>
+      <w:pPr>
+        <w:jc w:val="both"/>
+        <w:rPr>
+          <w:rFonts w:ascii="Times New Roman" w:hAnsi="Times New Roman" w:cs="Times New Roman"/>
+          <w:sz w:val="24"/>
+          <w:szCs w:val="24"/>
+        </w:rPr>
+      </w:pPr>
+    </w:p>
+    <w:p>
+      <w:pPr>
+        <w:jc w:val="both"/>
+        <w:rPr>
+          <w:rFonts w:ascii="Times New Roman" w:hAnsi="Times New Roman" w:cs="Times New Roman"/>
+          <w:sz w:val="24"/>
+          <w:szCs w:val="24"/>
+        </w:rPr>
+      </w:pPr>
+    </w:p>
+    <w:p>
+      <w:pPr>
+        <w:jc w:val="both"/>
+        <w:rPr>
+          <w:rFonts w:ascii="Times New Roman" w:hAnsi="Times New Roman" w:cs="Times New Roman"/>
+          <w:sz w:val="24"/>
+          <w:szCs w:val="24"/>
+        </w:rPr>
+      </w:pPr>
+    </w:p>
+    <w:p>
+      <w:pPr>
+        <w:jc w:val="both"/>
+        <w:rPr>
+          <w:rFonts w:ascii="Times New Roman" w:hAnsi="Times New Roman" w:cs="Times New Roman"/>
+          <w:sz w:val="24"/>
+          <w:szCs w:val="24"/>
+        </w:rPr>
+      </w:pPr>
+    </w:p>
+    <w:p>
+      <w:pPr>
+        <w:jc w:val="both"/>
+        <w:rPr>
+          <w:rFonts w:ascii="Times New Roman" w:hAnsi="Times New Roman" w:cs="Times New Roman"/>
+          <w:sz w:val="24"/>
+          <w:szCs w:val="24"/>
+        </w:rPr>
+      </w:pPr>
+    </w:p>
+    <w:p>
+      <w:pPr>
+        <w:jc w:val="both"/>
+        <w:rPr>
+          <w:rFonts w:ascii="Times New Roman" w:hAnsi="Times New Roman" w:cs="Times New Roman"/>
+          <w:sz w:val="24"/>
+          <w:szCs w:val="24"/>
+        </w:rPr>
+      </w:pPr>
+    </w:p>
+    <w:p>
+      <w:pPr>
+        <w:jc w:val="both"/>
+        <w:rPr>
+          <w:rFonts w:ascii="Times New Roman" w:hAnsi="Times New Roman" w:cs="Times New Roman"/>
+          <w:sz w:val="24"/>
+          <w:szCs w:val="24"/>
+        </w:rPr>
+      </w:pPr>
+    </w:p>
+    <w:p>
+      <w:pPr>
+        <w:jc w:val="both"/>
+        <w:rPr>
+          <w:rFonts w:ascii="Times New Roman" w:hAnsi="Times New Roman" w:cs="Times New Roman"/>
+          <w:sz w:val="24"/>
+          <w:szCs w:val="24"/>
+        </w:rPr>
+      </w:pPr>
+    </w:p>
+    <w:p>
+      <w:pPr>
+        <w:jc w:val="both"/>
+        <w:rPr>
+          <w:rFonts w:ascii="Times New Roman" w:hAnsi="Times New Roman" w:cs="Times New Roman"/>
+          <w:sz w:val="24"/>
+          <w:szCs w:val="24"/>
+        </w:rPr>
+      </w:pPr>
+    </w:p>
+    <w:p>
+      <w:pPr>
+        <w:jc w:val="both"/>
+        <w:rPr>
+          <w:rFonts w:ascii="Times New Roman" w:hAnsi="Times New Roman" w:cs="Times New Roman"/>
+          <w:sz w:val="24"/>
+          <w:szCs w:val="24"/>
+        </w:rPr>
+      </w:pPr>
+    </w:p>
+    <w:p>
+      <w:pPr>
+        <w:jc w:val="both"/>
+        <w:rPr>
+          <w:rFonts w:ascii="Times New Roman" w:hAnsi="Times New Roman" w:cs="Times New Roman"/>
+          <w:sz w:val="24"/>
+          <w:szCs w:val="24"/>
+        </w:rPr>
+      </w:pPr>
+    </w:p>
+    <w:p>
+      <w:pPr>
+        <w:jc w:val="both"/>
+        <w:rPr>
+          <w:rFonts w:ascii="Times New Roman" w:hAnsi="Times New Roman" w:cs="Times New Roman"/>
+          <w:sz w:val="24"/>
+          <w:szCs w:val="24"/>
+        </w:rPr>
+      </w:pPr>
+    </w:p>
+    <w:p>
+      <w:pPr>
+        <w:jc w:val="both"/>
+        <w:rPr>
+          <w:rFonts w:ascii="Times New Roman" w:hAnsi="Times New Roman" w:cs="Times New Roman"/>
+          <w:sz w:val="24"/>
+          <w:szCs w:val="24"/>
+        </w:rPr>
+      </w:pPr>
+    </w:p>
+    <w:p>
+      <w:pPr>
+        <w:jc w:val="both"/>
+        <w:rPr>
+          <w:rFonts w:ascii="Times New Roman" w:hAnsi="Times New Roman" w:cs="Times New Roman"/>
+          <w:sz w:val="24"/>
+          <w:szCs w:val="24"/>
+        </w:rPr>
+      </w:pPr>
+    </w:p>
+    <w:p>
+      <w:pPr>
+        <w:jc w:val="both"/>
+        <w:rPr>
+          <w:rFonts w:ascii="Times New Roman" w:hAnsi="Times New Roman" w:cs="Times New Roman"/>
+          <w:sz w:val="24"/>
+          <w:szCs w:val="24"/>
+        </w:rPr>
+      </w:pPr>
+    </w:p>
+    <w:p>
+      <w:pPr>
+        <w:jc w:val="both"/>
+        <w:rPr>
+          <w:rFonts w:ascii="Times New Roman" w:hAnsi="Times New Roman" w:cs="Times New Roman"/>
+          <w:sz w:val="24"/>
+          <w:szCs w:val="24"/>
+        </w:rPr>
+      </w:pPr>
+    </w:p>
+    <w:p>
+      <w:pPr>
+        <w:jc w:val="both"/>
+        <w:rPr>
+          <w:rFonts w:ascii="Times New Roman" w:hAnsi="Times New Roman" w:cs="Times New Roman"/>
+          <w:sz w:val="24"/>
+          <w:szCs w:val="24"/>
+        </w:rPr>
+      </w:pPr>
     </w:p>
     <w:p>
       <w:pPr>
@@ -14130,6 +14770,7 @@
           <w:sz w:val="28"/>
           <w:szCs w:val="24"/>
         </w:rPr>
+        <w:lastRenderedPageBreak/>
         <w:t>Entity-Relationship Diagram</w:t>
       </w:r>
       <w:bookmarkEnd w:id="29"/>
@@ -14534,7 +15175,6 @@
           <w:sz w:val="24"/>
           <w:szCs w:val="24"/>
         </w:rPr>
-        <w:lastRenderedPageBreak/>
         <w:t>Primary Key</w:t>
       </w:r>
       <w:r>
@@ -14777,18 +15417,20 @@
     </w:p>
     <w:p>
       <w:pPr>
-        <w:rPr>
-          <w:rFonts w:ascii="Times New Roman" w:hAnsi="Times New Roman" w:cs="Times New Roman"/>
-          <w:sz w:val="24"/>
-          <w:szCs w:val="24"/>
-        </w:rPr>
-      </w:pPr>
-      <w:r>
-        <w:rPr>
-          <w:rFonts w:ascii="Times New Roman" w:hAnsi="Times New Roman" w:cs="Times New Roman"/>
-          <w:sz w:val="24"/>
-          <w:szCs w:val="24"/>
-        </w:rPr>
+        <w:jc w:val="both"/>
+        <w:rPr>
+          <w:rFonts w:ascii="Times New Roman" w:hAnsi="Times New Roman" w:cs="Times New Roman"/>
+          <w:sz w:val="24"/>
+          <w:szCs w:val="24"/>
+        </w:rPr>
+      </w:pPr>
+      <w:r>
+        <w:rPr>
+          <w:rFonts w:ascii="Times New Roman" w:hAnsi="Times New Roman" w:cs="Times New Roman"/>
+          <w:sz w:val="24"/>
+          <w:szCs w:val="24"/>
+        </w:rPr>
+        <w:lastRenderedPageBreak/>
         <w:t>In essence, ER diagrams are foundational tools for organizing and planning a database. They ensure that all data requirements are understood and captured, and they support efficient database development by visually mapping out the logical structure of the data.</w:t>
       </w:r>
     </w:p>
@@ -14798,15 +15440,314 @@
           <w:rFonts w:ascii="Times New Roman" w:hAnsi="Times New Roman" w:cs="Times New Roman"/>
           <w:sz w:val="24"/>
           <w:szCs w:val="24"/>
-        </w:rPr>
-      </w:pPr>
-    </w:p>
-    <w:p>
-      <w:pPr>
-        <w:rPr>
-          <w:rFonts w:ascii="Times New Roman" w:hAnsi="Times New Roman" w:cs="Times New Roman"/>
-          <w:sz w:val="24"/>
-          <w:szCs w:val="24"/>
+          <w:lang w:val="en-US"/>
+        </w:rPr>
+      </w:pPr>
+      <w:r>
+        <w:rPr>
+          <w:rFonts w:ascii="Times New Roman" w:hAnsi="Times New Roman" w:cs="Times New Roman"/>
+          <w:sz w:val="24"/>
+          <w:szCs w:val="24"/>
+          <w:lang w:val="en-US"/>
+        </w:rPr>
+        <w:t>Following are the main components and its symbols in ER Diagrams</w:t>
+      </w:r>
+      <w:r>
+        <w:rPr>
+          <w:rFonts w:ascii="Times New Roman" w:hAnsi="Times New Roman" w:cs="Times New Roman"/>
+          <w:b/>
+          <w:bCs/>
+          <w:sz w:val="24"/>
+          <w:szCs w:val="24"/>
+          <w:lang w:val="en-US"/>
+        </w:rPr>
+        <w:t>:</w:t>
+      </w:r>
+    </w:p>
+    <w:p>
+      <w:pPr>
+        <w:numPr>
+          <w:ilvl w:val="0"/>
+          <w:numId w:val="42"/>
+        </w:numPr>
+        <w:spacing w:line="240" w:lineRule="auto"/>
+        <w:rPr>
+          <w:rFonts w:ascii="Times New Roman" w:hAnsi="Times New Roman" w:cs="Times New Roman"/>
+          <w:sz w:val="24"/>
+          <w:szCs w:val="24"/>
+          <w:lang w:val="en-US"/>
+        </w:rPr>
+      </w:pPr>
+      <w:r>
+        <w:rPr>
+          <w:rFonts w:ascii="Times New Roman" w:hAnsi="Times New Roman" w:cs="Times New Roman"/>
+          <w:b/>
+          <w:bCs/>
+          <w:sz w:val="24"/>
+          <w:szCs w:val="24"/>
+          <w:lang w:val="en-US"/>
+        </w:rPr>
+        <w:t>Rectangles: </w:t>
+      </w:r>
+      <w:r>
+        <w:rPr>
+          <w:rFonts w:ascii="Times New Roman" w:hAnsi="Times New Roman" w:cs="Times New Roman"/>
+          <w:sz w:val="24"/>
+          <w:szCs w:val="24"/>
+          <w:lang w:val="en-US"/>
+        </w:rPr>
+        <w:t>This Entity Relationship Diagram symbol represents entity types</w:t>
+      </w:r>
+    </w:p>
+    <w:p>
+      <w:pPr>
+        <w:numPr>
+          <w:ilvl w:val="0"/>
+          <w:numId w:val="42"/>
+        </w:numPr>
+        <w:spacing w:line="240" w:lineRule="auto"/>
+        <w:rPr>
+          <w:rFonts w:ascii="Times New Roman" w:hAnsi="Times New Roman" w:cs="Times New Roman"/>
+          <w:sz w:val="24"/>
+          <w:szCs w:val="24"/>
+          <w:lang w:val="en-US"/>
+        </w:rPr>
+      </w:pPr>
+      <w:r>
+        <w:rPr>
+          <w:rFonts w:ascii="Times New Roman" w:hAnsi="Times New Roman" w:cs="Times New Roman"/>
+          <w:b/>
+          <w:bCs/>
+          <w:sz w:val="24"/>
+          <w:szCs w:val="24"/>
+          <w:lang w:val="en-US"/>
+        </w:rPr>
+        <w:t>Ellipse: </w:t>
+      </w:r>
+      <w:r>
+        <w:rPr>
+          <w:rFonts w:ascii="Times New Roman" w:hAnsi="Times New Roman" w:cs="Times New Roman"/>
+          <w:sz w:val="24"/>
+          <w:szCs w:val="24"/>
+          <w:lang w:val="en-US"/>
+        </w:rPr>
+        <w:t>Symbol represent attributes</w:t>
+      </w:r>
+    </w:p>
+    <w:p>
+      <w:pPr>
+        <w:numPr>
+          <w:ilvl w:val="0"/>
+          <w:numId w:val="42"/>
+        </w:numPr>
+        <w:spacing w:line="240" w:lineRule="auto"/>
+        <w:rPr>
+          <w:rFonts w:ascii="Times New Roman" w:hAnsi="Times New Roman" w:cs="Times New Roman"/>
+          <w:sz w:val="24"/>
+          <w:szCs w:val="24"/>
+          <w:lang w:val="en-US"/>
+        </w:rPr>
+      </w:pPr>
+      <w:r>
+        <w:rPr>
+          <w:rFonts w:ascii="Times New Roman" w:hAnsi="Times New Roman" w:cs="Times New Roman"/>
+          <w:b/>
+          <w:bCs/>
+          <w:sz w:val="24"/>
+          <w:szCs w:val="24"/>
+          <w:lang w:val="en-US"/>
+        </w:rPr>
+        <w:t>Diamonds: </w:t>
+      </w:r>
+      <w:r>
+        <w:rPr>
+          <w:rFonts w:ascii="Times New Roman" w:hAnsi="Times New Roman" w:cs="Times New Roman"/>
+          <w:sz w:val="24"/>
+          <w:szCs w:val="24"/>
+          <w:lang w:val="en-US"/>
+        </w:rPr>
+        <w:t>This symbol represents relationship types</w:t>
+      </w:r>
+    </w:p>
+    <w:p>
+      <w:pPr>
+        <w:numPr>
+          <w:ilvl w:val="0"/>
+          <w:numId w:val="42"/>
+        </w:numPr>
+        <w:spacing w:line="240" w:lineRule="auto"/>
+        <w:rPr>
+          <w:rFonts w:ascii="Times New Roman" w:hAnsi="Times New Roman" w:cs="Times New Roman"/>
+          <w:sz w:val="24"/>
+          <w:szCs w:val="24"/>
+          <w:lang w:val="en-US"/>
+        </w:rPr>
+      </w:pPr>
+      <w:r>
+        <w:rPr>
+          <w:rFonts w:ascii="Times New Roman" w:hAnsi="Times New Roman" w:cs="Times New Roman"/>
+          <w:b/>
+          <w:bCs/>
+          <w:sz w:val="24"/>
+          <w:szCs w:val="24"/>
+          <w:lang w:val="en-US"/>
+        </w:rPr>
+        <w:t>Lines: </w:t>
+      </w:r>
+      <w:r>
+        <w:rPr>
+          <w:rFonts w:ascii="Times New Roman" w:hAnsi="Times New Roman" w:cs="Times New Roman"/>
+          <w:sz w:val="24"/>
+          <w:szCs w:val="24"/>
+          <w:lang w:val="en-US"/>
+        </w:rPr>
+        <w:t>It links attributes to entity types and entity types with other relationship types</w:t>
+      </w:r>
+    </w:p>
+    <w:p>
+      <w:pPr>
+        <w:numPr>
+          <w:ilvl w:val="0"/>
+          <w:numId w:val="42"/>
+        </w:numPr>
+        <w:spacing w:line="240" w:lineRule="auto"/>
+        <w:rPr>
+          <w:rFonts w:ascii="Times New Roman" w:hAnsi="Times New Roman" w:cs="Times New Roman"/>
+          <w:sz w:val="24"/>
+          <w:szCs w:val="24"/>
+          <w:lang w:val="en-US"/>
+        </w:rPr>
+      </w:pPr>
+      <w:r>
+        <w:rPr>
+          <w:rFonts w:ascii="Times New Roman" w:hAnsi="Times New Roman" w:cs="Times New Roman"/>
+          <w:b/>
+          <w:bCs/>
+          <w:sz w:val="24"/>
+          <w:szCs w:val="24"/>
+          <w:lang w:val="en-US"/>
+        </w:rPr>
+        <w:t>Primary key: </w:t>
+      </w:r>
+      <w:r>
+        <w:rPr>
+          <w:rFonts w:ascii="Times New Roman" w:hAnsi="Times New Roman" w:cs="Times New Roman"/>
+          <w:sz w:val="24"/>
+          <w:szCs w:val="24"/>
+          <w:lang w:val="en-US"/>
+        </w:rPr>
+        <w:t>attributes are underlined</w:t>
+      </w:r>
+    </w:p>
+    <w:p>
+      <w:pPr>
+        <w:numPr>
+          <w:ilvl w:val="0"/>
+          <w:numId w:val="42"/>
+        </w:numPr>
+        <w:spacing w:line="240" w:lineRule="auto"/>
+        <w:rPr>
+          <w:rFonts w:ascii="Times New Roman" w:hAnsi="Times New Roman" w:cs="Times New Roman"/>
+          <w:sz w:val="24"/>
+          <w:szCs w:val="24"/>
+          <w:lang w:val="en-US"/>
+        </w:rPr>
+      </w:pPr>
+      <w:r>
+        <w:rPr>
+          <w:rFonts w:ascii="Times New Roman" w:hAnsi="Times New Roman" w:cs="Times New Roman"/>
+          <w:b/>
+          <w:bCs/>
+          <w:sz w:val="24"/>
+          <w:szCs w:val="24"/>
+          <w:lang w:val="en-US"/>
+        </w:rPr>
+        <w:t>Double Ellipses: </w:t>
+      </w:r>
+      <w:r>
+        <w:rPr>
+          <w:rFonts w:ascii="Times New Roman" w:hAnsi="Times New Roman" w:cs="Times New Roman"/>
+          <w:sz w:val="24"/>
+          <w:szCs w:val="24"/>
+          <w:lang w:val="en-US"/>
+        </w:rPr>
+        <w:t>Represent multi-valued attributes</w:t>
+      </w:r>
+    </w:p>
+    <w:p>
+      <w:pPr>
+        <w:rPr>
+          <w:rFonts w:ascii="Times New Roman" w:hAnsi="Times New Roman" w:cs="Times New Roman"/>
+          <w:sz w:val="24"/>
+          <w:szCs w:val="24"/>
+          <w:lang w:val="en-US"/>
+        </w:rPr>
+      </w:pPr>
+      <w:r>
+        <w:rPr>
+          <w:rFonts w:ascii="Times New Roman" w:hAnsi="Times New Roman" w:cs="Times New Roman"/>
+          <w:sz w:val="24"/>
+          <w:szCs w:val="24"/>
+          <w:lang w:val="en-US"/>
+        </w:rPr>
+        <w:drawing>
+          <wp:inline distT="0" distB="0" distL="0" distR="0" wp14:anchorId="36B1DC57" wp14:editId="605EBB10">
+            <wp:extent cx="5734685" cy="1760220"/>
+            <wp:effectExtent l="0" t="0" r="0" b="0"/>
+            <wp:docPr id="20" name="Picture 20" descr="ER Diagram Symbols"/>
+            <wp:cNvGraphicFramePr>
+              <a:graphicFrameLocks xmlns:a="http://schemas.openxmlformats.org/drawingml/2006/main" noChangeAspect="1"/>
+            </wp:cNvGraphicFramePr>
+            <a:graphic xmlns:a="http://schemas.openxmlformats.org/drawingml/2006/main">
+              <a:graphicData uri="http://schemas.openxmlformats.org/drawingml/2006/picture">
+                <pic:pic xmlns:pic="http://schemas.openxmlformats.org/drawingml/2006/picture">
+                  <pic:nvPicPr>
+                    <pic:cNvPr id="0" name="Picture 47" descr="ER Diagram Symbols"/>
+                    <pic:cNvPicPr>
+                      <a:picLocks noChangeAspect="1" noChangeArrowheads="1"/>
+                    </pic:cNvPicPr>
+                  </pic:nvPicPr>
+                  <pic:blipFill>
+                    <a:blip r:embed="rId24">
+                      <a:extLst>
+                        <a:ext uri="{28A0092B-C50C-407E-A947-70E740481C1C}">
+                          <a14:useLocalDpi xmlns:a14="http://schemas.microsoft.com/office/drawing/2010/main" val="0"/>
+                        </a:ext>
+                      </a:extLst>
+                    </a:blip>
+                    <a:srcRect/>
+                    <a:stretch>
+                      <a:fillRect/>
+                    </a:stretch>
+                  </pic:blipFill>
+                  <pic:spPr bwMode="auto">
+                    <a:xfrm>
+                      <a:off x="0" y="0"/>
+                      <a:ext cx="5734685" cy="1760220"/>
+                    </a:xfrm>
+                    <a:prstGeom prst="rect">
+                      <a:avLst/>
+                    </a:prstGeom>
+                    <a:noFill/>
+                    <a:ln>
+                      <a:noFill/>
+                    </a:ln>
+                  </pic:spPr>
+                </pic:pic>
+              </a:graphicData>
+            </a:graphic>
+          </wp:inline>
+        </w:drawing>
+      </w:r>
+    </w:p>
+    <w:p>
+      <w:pPr>
+        <w:rPr>
+          <w:rFonts w:ascii="Times New Roman" w:hAnsi="Times New Roman" w:cs="Times New Roman"/>
+          <w:iCs/>
+          <w:sz w:val="24"/>
+          <w:szCs w:val="24"/>
+          <w:lang w:val="en-US"/>
         </w:rPr>
       </w:pPr>
     </w:p>
@@ -14847,7 +15788,7 @@
                     </pic:cNvPicPr>
                   </pic:nvPicPr>
                   <pic:blipFill>
-                    <a:blip r:embed="rId27"/>
+                    <a:blip r:embed="rId25"/>
                     <a:srcRect/>
                     <a:stretch>
                       <a:fillRect/>
@@ -15625,11 +16566,221 @@
           <w:szCs w:val="22"/>
         </w:rPr>
       </w:pPr>
-      <w:r>
-        <w:rPr>
+    </w:p>
+    <w:p>
+      <w:pPr>
+        <w:pStyle w:val="template"/>
+        <w:spacing w:line="360" w:lineRule="auto"/>
+        <w:jc w:val="both"/>
+        <w:rPr>
+          <w:rFonts w:ascii="Times New Roman" w:hAnsi="Times New Roman"/>
+          <w:i w:val="0"/>
+          <w:iCs/>
           <w:noProof/>
+          <w:sz w:val="24"/>
+          <w:szCs w:val="22"/>
+        </w:rPr>
+      </w:pPr>
+    </w:p>
+    <w:p>
+      <w:pPr>
+        <w:pStyle w:val="template"/>
+        <w:spacing w:line="360" w:lineRule="auto"/>
+        <w:jc w:val="both"/>
+        <w:rPr>
+          <w:rFonts w:ascii="Times New Roman" w:hAnsi="Times New Roman"/>
+          <w:i w:val="0"/>
+          <w:iCs/>
+          <w:noProof/>
+          <w:sz w:val="24"/>
+          <w:szCs w:val="22"/>
+        </w:rPr>
+      </w:pPr>
+    </w:p>
+    <w:p>
+      <w:pPr>
+        <w:pStyle w:val="template"/>
+        <w:spacing w:line="360" w:lineRule="auto"/>
+        <w:jc w:val="both"/>
+        <w:rPr>
+          <w:rFonts w:ascii="Times New Roman" w:hAnsi="Times New Roman"/>
+          <w:i w:val="0"/>
+          <w:iCs/>
+          <w:noProof/>
+          <w:sz w:val="24"/>
+          <w:szCs w:val="22"/>
+        </w:rPr>
+      </w:pPr>
+    </w:p>
+    <w:p>
+      <w:pPr>
+        <w:pStyle w:val="template"/>
+        <w:spacing w:line="360" w:lineRule="auto"/>
+        <w:jc w:val="both"/>
+        <w:rPr>
+          <w:rFonts w:ascii="Times New Roman" w:hAnsi="Times New Roman"/>
+          <w:i w:val="0"/>
+          <w:iCs/>
+          <w:noProof/>
+          <w:sz w:val="24"/>
+          <w:szCs w:val="22"/>
+        </w:rPr>
+      </w:pPr>
+      <w:r>
+        <w:rPr>
+          <w:rFonts w:ascii="Times New Roman" w:hAnsi="Times New Roman"/>
+          <w:i w:val="0"/>
+          <w:iCs/>
+          <w:noProof/>
+          <w:sz w:val="24"/>
+          <w:szCs w:val="22"/>
         </w:rPr>
         <w:lastRenderedPageBreak/>
+        <w:drawing>
+          <wp:inline distT="0" distB="0" distL="0" distR="0" wp14:anchorId="3712FF74" wp14:editId="373F10DC">
+            <wp:extent cx="5731510" cy="3045460"/>
+            <wp:effectExtent l="0" t="0" r="0" b="0"/>
+            <wp:docPr id="71481059" name="Picture 1"/>
+            <wp:cNvGraphicFramePr>
+              <a:graphicFrameLocks xmlns:a="http://schemas.openxmlformats.org/drawingml/2006/main" noChangeAspect="1"/>
+            </wp:cNvGraphicFramePr>
+            <a:graphic xmlns:a="http://schemas.openxmlformats.org/drawingml/2006/main">
+              <a:graphicData uri="http://schemas.openxmlformats.org/drawingml/2006/picture">
+                <pic:pic xmlns:pic="http://schemas.openxmlformats.org/drawingml/2006/picture">
+                  <pic:nvPicPr>
+                    <pic:cNvPr id="71481059" name=""/>
+                    <pic:cNvPicPr/>
+                  </pic:nvPicPr>
+                  <pic:blipFill>
+                    <a:blip r:embed="rId26"/>
+                    <a:stretch>
+                      <a:fillRect/>
+                    </a:stretch>
+                  </pic:blipFill>
+                  <pic:spPr>
+                    <a:xfrm>
+                      <a:off x="0" y="0"/>
+                      <a:ext cx="5731510" cy="3045460"/>
+                    </a:xfrm>
+                    <a:prstGeom prst="rect">
+                      <a:avLst/>
+                    </a:prstGeom>
+                  </pic:spPr>
+                </pic:pic>
+              </a:graphicData>
+            </a:graphic>
+          </wp:inline>
+        </w:drawing>
+      </w:r>
+    </w:p>
+    <w:p>
+      <w:pPr>
+        <w:pStyle w:val="template"/>
+        <w:spacing w:line="360" w:lineRule="auto"/>
+        <w:jc w:val="both"/>
+        <w:rPr>
+          <w:rFonts w:ascii="Times New Roman" w:hAnsi="Times New Roman"/>
+          <w:i w:val="0"/>
+          <w:iCs/>
+          <w:noProof/>
+          <w:sz w:val="24"/>
+          <w:szCs w:val="22"/>
+        </w:rPr>
+      </w:pPr>
+      <w:r>
+        <w:rPr>
+          <w:rFonts w:ascii="Times New Roman" w:hAnsi="Times New Roman"/>
+          <w:i w:val="0"/>
+          <w:iCs/>
+          <w:noProof/>
+          <w:sz w:val="24"/>
+          <w:szCs w:val="22"/>
+        </w:rPr>
+        <w:drawing>
+          <wp:inline distT="0" distB="0" distL="0" distR="0" wp14:anchorId="1FE3F93B" wp14:editId="580DB29F">
+            <wp:extent cx="5731510" cy="5314950"/>
+            <wp:effectExtent l="0" t="0" r="0" b="0"/>
+            <wp:docPr id="351510006" name="Picture 1"/>
+            <wp:cNvGraphicFramePr>
+              <a:graphicFrameLocks xmlns:a="http://schemas.openxmlformats.org/drawingml/2006/main" noChangeAspect="1"/>
+            </wp:cNvGraphicFramePr>
+            <a:graphic xmlns:a="http://schemas.openxmlformats.org/drawingml/2006/main">
+              <a:graphicData uri="http://schemas.openxmlformats.org/drawingml/2006/picture">
+                <pic:pic xmlns:pic="http://schemas.openxmlformats.org/drawingml/2006/picture">
+                  <pic:nvPicPr>
+                    <pic:cNvPr id="351510006" name=""/>
+                    <pic:cNvPicPr/>
+                  </pic:nvPicPr>
+                  <pic:blipFill>
+                    <a:blip r:embed="rId27"/>
+                    <a:stretch>
+                      <a:fillRect/>
+                    </a:stretch>
+                  </pic:blipFill>
+                  <pic:spPr>
+                    <a:xfrm>
+                      <a:off x="0" y="0"/>
+                      <a:ext cx="5731510" cy="5314950"/>
+                    </a:xfrm>
+                    <a:prstGeom prst="rect">
+                      <a:avLst/>
+                    </a:prstGeom>
+                  </pic:spPr>
+                </pic:pic>
+              </a:graphicData>
+            </a:graphic>
+          </wp:inline>
+        </w:drawing>
+      </w:r>
+    </w:p>
+    <w:p>
+      <w:pPr>
+        <w:pStyle w:val="template"/>
+        <w:spacing w:line="360" w:lineRule="auto"/>
+        <w:jc w:val="both"/>
+        <w:rPr>
+          <w:rFonts w:ascii="Times New Roman" w:hAnsi="Times New Roman"/>
+          <w:i w:val="0"/>
+          <w:iCs/>
+          <w:noProof/>
+          <w:sz w:val="24"/>
+          <w:szCs w:val="22"/>
+        </w:rPr>
+      </w:pPr>
+    </w:p>
+    <w:p>
+      <w:pPr>
+        <w:pStyle w:val="template"/>
+        <w:spacing w:line="360" w:lineRule="auto"/>
+        <w:jc w:val="both"/>
+        <w:rPr>
+          <w:rFonts w:ascii="Times New Roman" w:hAnsi="Times New Roman"/>
+          <w:i w:val="0"/>
+          <w:iCs/>
+          <w:noProof/>
+          <w:sz w:val="24"/>
+          <w:szCs w:val="22"/>
+        </w:rPr>
+      </w:pPr>
+    </w:p>
+    <w:p>
+      <w:pPr>
+        <w:pStyle w:val="template"/>
+        <w:spacing w:line="360" w:lineRule="auto"/>
+        <w:jc w:val="both"/>
+        <w:rPr>
+          <w:rFonts w:ascii="Times New Roman" w:hAnsi="Times New Roman"/>
+          <w:i w:val="0"/>
+          <w:iCs/>
+          <w:noProof/>
+          <w:sz w:val="24"/>
+          <w:szCs w:val="22"/>
+        </w:rPr>
+      </w:pPr>
+      <w:r>
+        <w:rPr>
+          <w:noProof/>
+        </w:rPr>
         <w:drawing>
           <wp:inline distT="0" distB="0" distL="0" distR="0" wp14:anchorId="2A2DD465" wp14:editId="1F776EFF">
             <wp:extent cx="5745480" cy="5984875"/>
@@ -16477,6 +17628,1304 @@
         </w:rPr>
       </w:pPr>
     </w:p>
+    <w:tbl>
+      <w:tblPr>
+        <w:tblW w:w="10118" w:type="dxa"/>
+        <w:tblCellSpacing w:w="15" w:type="dxa"/>
+        <w:tblCellMar>
+          <w:top w:w="15" w:type="dxa"/>
+          <w:left w:w="15" w:type="dxa"/>
+          <w:bottom w:w="15" w:type="dxa"/>
+          <w:right w:w="15" w:type="dxa"/>
+        </w:tblCellMar>
+        <w:tblLook w:val="04A0" w:firstRow="1" w:lastRow="0" w:firstColumn="1" w:lastColumn="0" w:noHBand="0" w:noVBand="1"/>
+      </w:tblPr>
+      <w:tblGrid>
+        <w:gridCol w:w="1815"/>
+        <w:gridCol w:w="2260"/>
+        <w:gridCol w:w="6043"/>
+      </w:tblGrid>
+      <w:tr>
+        <w:trPr>
+          <w:tblHeader/>
+          <w:tblCellSpacing w:w="15" w:type="dxa"/>
+        </w:trPr>
+        <w:tc>
+          <w:tcPr>
+            <w:tcW w:w="0" w:type="auto"/>
+            <w:tcBorders>
+              <w:bottom w:val="single" w:sz="6" w:space="0" w:color="3A414A"/>
+            </w:tcBorders>
+            <w:tcMar>
+              <w:top w:w="15" w:type="dxa"/>
+              <w:left w:w="15" w:type="dxa"/>
+              <w:bottom w:w="240" w:type="dxa"/>
+              <w:right w:w="15" w:type="dxa"/>
+            </w:tcMar>
+            <w:vAlign w:val="center"/>
+            <w:hideMark/>
+          </w:tcPr>
+          <w:p>
+            <w:pPr>
+              <w:rPr>
+                <w:rFonts w:ascii="Times New Roman" w:eastAsia="Times New Roman" w:hAnsi="Times New Roman" w:cs="Times New Roman"/>
+                <w:iCs/>
+                <w:noProof/>
+                <w:kern w:val="0"/>
+                <w:sz w:val="24"/>
+                <w:lang w:val="en-US"/>
+              </w:rPr>
+            </w:pPr>
+            <w:r>
+              <w:rPr>
+                <w:rFonts w:ascii="Times New Roman" w:eastAsia="Times New Roman" w:hAnsi="Times New Roman" w:cs="Times New Roman"/>
+                <w:iCs/>
+                <w:noProof/>
+                <w:kern w:val="0"/>
+                <w:sz w:val="24"/>
+                <w:lang w:val="en-US"/>
+              </w:rPr>
+              <w:lastRenderedPageBreak/>
+              <w:t>Symbol</w:t>
+            </w:r>
+          </w:p>
+        </w:tc>
+        <w:tc>
+          <w:tcPr>
+            <w:tcW w:w="0" w:type="auto"/>
+            <w:tcBorders>
+              <w:bottom w:val="single" w:sz="6" w:space="0" w:color="3A414A"/>
+            </w:tcBorders>
+            <w:tcMar>
+              <w:top w:w="15" w:type="dxa"/>
+              <w:left w:w="15" w:type="dxa"/>
+              <w:bottom w:w="240" w:type="dxa"/>
+              <w:right w:w="15" w:type="dxa"/>
+            </w:tcMar>
+            <w:vAlign w:val="center"/>
+            <w:hideMark/>
+          </w:tcPr>
+          <w:p>
+            <w:pPr>
+              <w:rPr>
+                <w:rFonts w:ascii="Times New Roman" w:eastAsia="Times New Roman" w:hAnsi="Times New Roman" w:cs="Times New Roman"/>
+                <w:iCs/>
+                <w:noProof/>
+                <w:kern w:val="0"/>
+                <w:sz w:val="24"/>
+                <w:lang w:val="en-US"/>
+              </w:rPr>
+            </w:pPr>
+            <w:r>
+              <w:rPr>
+                <w:rFonts w:ascii="Times New Roman" w:eastAsia="Times New Roman" w:hAnsi="Times New Roman" w:cs="Times New Roman"/>
+                <w:iCs/>
+                <w:noProof/>
+                <w:kern w:val="0"/>
+                <w:sz w:val="24"/>
+                <w:lang w:val="en-US"/>
+              </w:rPr>
+              <w:t>Name</w:t>
+            </w:r>
+          </w:p>
+        </w:tc>
+        <w:tc>
+          <w:tcPr>
+            <w:tcW w:w="0" w:type="auto"/>
+            <w:tcBorders>
+              <w:bottom w:val="single" w:sz="6" w:space="0" w:color="3A414A"/>
+            </w:tcBorders>
+            <w:tcMar>
+              <w:top w:w="15" w:type="dxa"/>
+              <w:left w:w="15" w:type="dxa"/>
+              <w:bottom w:w="240" w:type="dxa"/>
+              <w:right w:w="15" w:type="dxa"/>
+            </w:tcMar>
+            <w:vAlign w:val="center"/>
+            <w:hideMark/>
+          </w:tcPr>
+          <w:p>
+            <w:pPr>
+              <w:rPr>
+                <w:rFonts w:ascii="Times New Roman" w:eastAsia="Times New Roman" w:hAnsi="Times New Roman" w:cs="Times New Roman"/>
+                <w:iCs/>
+                <w:noProof/>
+                <w:kern w:val="0"/>
+                <w:sz w:val="24"/>
+                <w:lang w:val="en-US"/>
+              </w:rPr>
+            </w:pPr>
+            <w:r>
+              <w:rPr>
+                <w:rFonts w:ascii="Times New Roman" w:eastAsia="Times New Roman" w:hAnsi="Times New Roman" w:cs="Times New Roman"/>
+                <w:iCs/>
+                <w:noProof/>
+                <w:kern w:val="0"/>
+                <w:sz w:val="24"/>
+                <w:lang w:val="en-US"/>
+              </w:rPr>
+              <w:t>Description</w:t>
+            </w:r>
+          </w:p>
+        </w:tc>
+      </w:tr>
+      <w:tr>
+        <w:trPr>
+          <w:tblCellSpacing w:w="15" w:type="dxa"/>
+        </w:trPr>
+        <w:tc>
+          <w:tcPr>
+            <w:tcW w:w="0" w:type="auto"/>
+            <w:tcMar>
+              <w:top w:w="240" w:type="dxa"/>
+              <w:left w:w="0" w:type="dxa"/>
+              <w:bottom w:w="360" w:type="dxa"/>
+              <w:right w:w="360" w:type="dxa"/>
+            </w:tcMar>
+            <w:vAlign w:val="center"/>
+            <w:hideMark/>
+          </w:tcPr>
+          <w:p>
+            <w:pPr>
+              <w:rPr>
+                <w:rFonts w:ascii="Times New Roman" w:eastAsia="Times New Roman" w:hAnsi="Times New Roman" w:cs="Times New Roman"/>
+                <w:iCs/>
+                <w:noProof/>
+                <w:kern w:val="0"/>
+                <w:sz w:val="24"/>
+                <w:lang w:val="en-US"/>
+              </w:rPr>
+            </w:pPr>
+            <w:r>
+              <w:rPr>
+                <w:rFonts w:ascii="Times New Roman" w:eastAsia="Times New Roman" w:hAnsi="Times New Roman" w:cs="Times New Roman"/>
+                <w:iCs/>
+                <w:noProof/>
+                <w:kern w:val="0"/>
+                <w:sz w:val="24"/>
+                <w:lang w:val="en-US"/>
+              </w:rPr>
+              <w:drawing>
+                <wp:inline distT="0" distB="0" distL="0" distR="0" wp14:anchorId="30F8F4C0" wp14:editId="59D23354">
+                  <wp:extent cx="316865" cy="295910"/>
+                  <wp:effectExtent l="0" t="0" r="6985" b="8890"/>
+                  <wp:docPr id="34" name="Picture 34" descr="start Symbol"/>
+                  <wp:cNvGraphicFramePr>
+                    <a:graphicFrameLocks xmlns:a="http://schemas.openxmlformats.org/drawingml/2006/main" noChangeAspect="1"/>
+                  </wp:cNvGraphicFramePr>
+                  <a:graphic xmlns:a="http://schemas.openxmlformats.org/drawingml/2006/main">
+                    <a:graphicData uri="http://schemas.openxmlformats.org/drawingml/2006/picture">
+                      <pic:pic xmlns:pic="http://schemas.openxmlformats.org/drawingml/2006/picture">
+                        <pic:nvPicPr>
+                          <pic:cNvPr id="0" name="Picture 49" descr="start Symbol"/>
+                          <pic:cNvPicPr>
+                            <a:picLocks noChangeAspect="1" noChangeArrowheads="1"/>
+                          </pic:cNvPicPr>
+                        </pic:nvPicPr>
+                        <pic:blipFill>
+                          <a:blip r:embed="rId29">
+                            <a:extLst>
+                              <a:ext uri="{28A0092B-C50C-407E-A947-70E740481C1C}">
+                                <a14:useLocalDpi xmlns:a14="http://schemas.microsoft.com/office/drawing/2010/main" val="0"/>
+                              </a:ext>
+                            </a:extLst>
+                          </a:blip>
+                          <a:srcRect/>
+                          <a:stretch>
+                            <a:fillRect/>
+                          </a:stretch>
+                        </pic:blipFill>
+                        <pic:spPr bwMode="auto">
+                          <a:xfrm>
+                            <a:off x="0" y="0"/>
+                            <a:ext cx="316865" cy="295910"/>
+                          </a:xfrm>
+                          <a:prstGeom prst="rect">
+                            <a:avLst/>
+                          </a:prstGeom>
+                          <a:noFill/>
+                          <a:ln>
+                            <a:noFill/>
+                          </a:ln>
+                        </pic:spPr>
+                      </pic:pic>
+                    </a:graphicData>
+                  </a:graphic>
+                </wp:inline>
+              </w:drawing>
+            </w:r>
+          </w:p>
+        </w:tc>
+        <w:tc>
+          <w:tcPr>
+            <w:tcW w:w="0" w:type="auto"/>
+            <w:tcMar>
+              <w:top w:w="240" w:type="dxa"/>
+              <w:left w:w="0" w:type="dxa"/>
+              <w:bottom w:w="360" w:type="dxa"/>
+              <w:right w:w="360" w:type="dxa"/>
+            </w:tcMar>
+            <w:vAlign w:val="center"/>
+            <w:hideMark/>
+          </w:tcPr>
+          <w:p>
+            <w:pPr>
+              <w:rPr>
+                <w:rFonts w:ascii="Times New Roman" w:eastAsia="Times New Roman" w:hAnsi="Times New Roman" w:cs="Times New Roman"/>
+                <w:iCs/>
+                <w:noProof/>
+                <w:kern w:val="0"/>
+                <w:sz w:val="24"/>
+                <w:lang w:val="en-US"/>
+              </w:rPr>
+            </w:pPr>
+            <w:r>
+              <w:rPr>
+                <w:rFonts w:ascii="Times New Roman" w:eastAsia="Times New Roman" w:hAnsi="Times New Roman" w:cs="Times New Roman"/>
+                <w:iCs/>
+                <w:noProof/>
+                <w:kern w:val="0"/>
+                <w:sz w:val="24"/>
+                <w:lang w:val="en-US"/>
+              </w:rPr>
+              <w:t>Start symbol</w:t>
+            </w:r>
+          </w:p>
+        </w:tc>
+        <w:tc>
+          <w:tcPr>
+            <w:tcW w:w="0" w:type="auto"/>
+            <w:tcMar>
+              <w:top w:w="240" w:type="dxa"/>
+              <w:left w:w="0" w:type="dxa"/>
+              <w:bottom w:w="360" w:type="dxa"/>
+              <w:right w:w="360" w:type="dxa"/>
+            </w:tcMar>
+            <w:vAlign w:val="center"/>
+            <w:hideMark/>
+          </w:tcPr>
+          <w:p>
+            <w:pPr>
+              <w:rPr>
+                <w:rFonts w:ascii="Times New Roman" w:eastAsia="Times New Roman" w:hAnsi="Times New Roman" w:cs="Times New Roman"/>
+                <w:iCs/>
+                <w:noProof/>
+                <w:kern w:val="0"/>
+                <w:sz w:val="24"/>
+                <w:lang w:val="en-US"/>
+              </w:rPr>
+            </w:pPr>
+            <w:r>
+              <w:rPr>
+                <w:rFonts w:ascii="Times New Roman" w:eastAsia="Times New Roman" w:hAnsi="Times New Roman" w:cs="Times New Roman"/>
+                <w:iCs/>
+                <w:noProof/>
+                <w:kern w:val="0"/>
+                <w:sz w:val="24"/>
+                <w:lang w:val="en-US"/>
+              </w:rPr>
+              <w:t>Represents the beginning of a process or workflow in an activity diagram. It can be used by itself or with a note symbol that explains the starting point.</w:t>
+            </w:r>
+          </w:p>
+        </w:tc>
+      </w:tr>
+      <w:tr>
+        <w:trPr>
+          <w:tblCellSpacing w:w="15" w:type="dxa"/>
+        </w:trPr>
+        <w:tc>
+          <w:tcPr>
+            <w:tcW w:w="0" w:type="auto"/>
+            <w:tcMar>
+              <w:top w:w="60" w:type="dxa"/>
+              <w:left w:w="0" w:type="dxa"/>
+              <w:bottom w:w="360" w:type="dxa"/>
+              <w:right w:w="360" w:type="dxa"/>
+            </w:tcMar>
+            <w:vAlign w:val="center"/>
+            <w:hideMark/>
+          </w:tcPr>
+          <w:p>
+            <w:pPr>
+              <w:rPr>
+                <w:rFonts w:ascii="Times New Roman" w:eastAsia="Times New Roman" w:hAnsi="Times New Roman" w:cs="Times New Roman"/>
+                <w:iCs/>
+                <w:noProof/>
+                <w:kern w:val="0"/>
+                <w:sz w:val="24"/>
+                <w:lang w:val="en-US"/>
+              </w:rPr>
+            </w:pPr>
+            <w:r>
+              <w:rPr>
+                <w:rFonts w:ascii="Times New Roman" w:eastAsia="Times New Roman" w:hAnsi="Times New Roman" w:cs="Times New Roman"/>
+                <w:iCs/>
+                <w:noProof/>
+                <w:kern w:val="0"/>
+                <w:sz w:val="24"/>
+                <w:lang w:val="en-US"/>
+              </w:rPr>
+              <w:drawing>
+                <wp:inline distT="0" distB="0" distL="0" distR="0" wp14:anchorId="70080597" wp14:editId="7ECB5728">
+                  <wp:extent cx="893445" cy="475615"/>
+                  <wp:effectExtent l="0" t="0" r="1905" b="635"/>
+                  <wp:docPr id="33" name="Picture 33" descr="activity Symbol"/>
+                  <wp:cNvGraphicFramePr>
+                    <a:graphicFrameLocks xmlns:a="http://schemas.openxmlformats.org/drawingml/2006/main" noChangeAspect="1"/>
+                  </wp:cNvGraphicFramePr>
+                  <a:graphic xmlns:a="http://schemas.openxmlformats.org/drawingml/2006/main">
+                    <a:graphicData uri="http://schemas.openxmlformats.org/drawingml/2006/picture">
+                      <pic:pic xmlns:pic="http://schemas.openxmlformats.org/drawingml/2006/picture">
+                        <pic:nvPicPr>
+                          <pic:cNvPr id="0" name="Picture 50" descr="activity Symbol"/>
+                          <pic:cNvPicPr>
+                            <a:picLocks noChangeAspect="1" noChangeArrowheads="1"/>
+                          </pic:cNvPicPr>
+                        </pic:nvPicPr>
+                        <pic:blipFill>
+                          <a:blip r:embed="rId30">
+                            <a:extLst>
+                              <a:ext uri="{28A0092B-C50C-407E-A947-70E740481C1C}">
+                                <a14:useLocalDpi xmlns:a14="http://schemas.microsoft.com/office/drawing/2010/main" val="0"/>
+                              </a:ext>
+                            </a:extLst>
+                          </a:blip>
+                          <a:srcRect/>
+                          <a:stretch>
+                            <a:fillRect/>
+                          </a:stretch>
+                        </pic:blipFill>
+                        <pic:spPr bwMode="auto">
+                          <a:xfrm>
+                            <a:off x="0" y="0"/>
+                            <a:ext cx="893445" cy="475615"/>
+                          </a:xfrm>
+                          <a:prstGeom prst="rect">
+                            <a:avLst/>
+                          </a:prstGeom>
+                          <a:noFill/>
+                          <a:ln>
+                            <a:noFill/>
+                          </a:ln>
+                        </pic:spPr>
+                      </pic:pic>
+                    </a:graphicData>
+                  </a:graphic>
+                </wp:inline>
+              </w:drawing>
+            </w:r>
+          </w:p>
+        </w:tc>
+        <w:tc>
+          <w:tcPr>
+            <w:tcW w:w="0" w:type="auto"/>
+            <w:tcMar>
+              <w:top w:w="60" w:type="dxa"/>
+              <w:left w:w="0" w:type="dxa"/>
+              <w:bottom w:w="360" w:type="dxa"/>
+              <w:right w:w="360" w:type="dxa"/>
+            </w:tcMar>
+            <w:vAlign w:val="center"/>
+            <w:hideMark/>
+          </w:tcPr>
+          <w:p>
+            <w:pPr>
+              <w:rPr>
+                <w:rFonts w:ascii="Times New Roman" w:eastAsia="Times New Roman" w:hAnsi="Times New Roman" w:cs="Times New Roman"/>
+                <w:iCs/>
+                <w:noProof/>
+                <w:kern w:val="0"/>
+                <w:sz w:val="24"/>
+                <w:lang w:val="en-US"/>
+              </w:rPr>
+            </w:pPr>
+            <w:r>
+              <w:rPr>
+                <w:rFonts w:ascii="Times New Roman" w:eastAsia="Times New Roman" w:hAnsi="Times New Roman" w:cs="Times New Roman"/>
+                <w:iCs/>
+                <w:noProof/>
+                <w:kern w:val="0"/>
+                <w:sz w:val="24"/>
+                <w:lang w:val="en-US"/>
+              </w:rPr>
+              <w:t>Activity symbol</w:t>
+            </w:r>
+          </w:p>
+        </w:tc>
+        <w:tc>
+          <w:tcPr>
+            <w:tcW w:w="0" w:type="auto"/>
+            <w:tcMar>
+              <w:top w:w="60" w:type="dxa"/>
+              <w:left w:w="0" w:type="dxa"/>
+              <w:bottom w:w="360" w:type="dxa"/>
+              <w:right w:w="360" w:type="dxa"/>
+            </w:tcMar>
+            <w:vAlign w:val="center"/>
+            <w:hideMark/>
+          </w:tcPr>
+          <w:p>
+            <w:pPr>
+              <w:rPr>
+                <w:rFonts w:ascii="Times New Roman" w:eastAsia="Times New Roman" w:hAnsi="Times New Roman" w:cs="Times New Roman"/>
+                <w:iCs/>
+                <w:noProof/>
+                <w:kern w:val="0"/>
+                <w:sz w:val="24"/>
+                <w:lang w:val="en-US"/>
+              </w:rPr>
+            </w:pPr>
+            <w:r>
+              <w:rPr>
+                <w:rFonts w:ascii="Times New Roman" w:eastAsia="Times New Roman" w:hAnsi="Times New Roman" w:cs="Times New Roman"/>
+                <w:iCs/>
+                <w:noProof/>
+                <w:kern w:val="0"/>
+                <w:sz w:val="24"/>
+                <w:lang w:val="en-US"/>
+              </w:rPr>
+              <w:t>Indicates the activities that make up a modeled process. These symbols, which include short descriptions within the shape, are the main building blocks of an activity diagram.</w:t>
+            </w:r>
+          </w:p>
+        </w:tc>
+      </w:tr>
+      <w:tr>
+        <w:trPr>
+          <w:tblCellSpacing w:w="15" w:type="dxa"/>
+        </w:trPr>
+        <w:tc>
+          <w:tcPr>
+            <w:tcW w:w="0" w:type="auto"/>
+            <w:tcMar>
+              <w:top w:w="60" w:type="dxa"/>
+              <w:left w:w="0" w:type="dxa"/>
+              <w:bottom w:w="360" w:type="dxa"/>
+              <w:right w:w="360" w:type="dxa"/>
+            </w:tcMar>
+            <w:vAlign w:val="center"/>
+            <w:hideMark/>
+          </w:tcPr>
+          <w:p>
+            <w:pPr>
+              <w:rPr>
+                <w:rFonts w:ascii="Times New Roman" w:eastAsia="Times New Roman" w:hAnsi="Times New Roman" w:cs="Times New Roman"/>
+                <w:iCs/>
+                <w:noProof/>
+                <w:kern w:val="0"/>
+                <w:sz w:val="24"/>
+                <w:lang w:val="en-US"/>
+              </w:rPr>
+            </w:pPr>
+            <w:r>
+              <w:rPr>
+                <w:rFonts w:ascii="Times New Roman" w:eastAsia="Times New Roman" w:hAnsi="Times New Roman" w:cs="Times New Roman"/>
+                <w:iCs/>
+                <w:noProof/>
+                <w:kern w:val="0"/>
+                <w:sz w:val="24"/>
+                <w:lang w:val="en-US"/>
+              </w:rPr>
+              <w:drawing>
+                <wp:inline distT="0" distB="0" distL="0" distR="0" wp14:anchorId="59DB898C" wp14:editId="5638AEFA">
+                  <wp:extent cx="629285" cy="105410"/>
+                  <wp:effectExtent l="0" t="0" r="0" b="8890"/>
+                  <wp:docPr id="32" name="Picture 32" descr="connector Symbol"/>
+                  <wp:cNvGraphicFramePr>
+                    <a:graphicFrameLocks xmlns:a="http://schemas.openxmlformats.org/drawingml/2006/main" noChangeAspect="1"/>
+                  </wp:cNvGraphicFramePr>
+                  <a:graphic xmlns:a="http://schemas.openxmlformats.org/drawingml/2006/main">
+                    <a:graphicData uri="http://schemas.openxmlformats.org/drawingml/2006/picture">
+                      <pic:pic xmlns:pic="http://schemas.openxmlformats.org/drawingml/2006/picture">
+                        <pic:nvPicPr>
+                          <pic:cNvPr id="0" name="Picture 51" descr="connector Symbol"/>
+                          <pic:cNvPicPr>
+                            <a:picLocks noChangeAspect="1" noChangeArrowheads="1"/>
+                          </pic:cNvPicPr>
+                        </pic:nvPicPr>
+                        <pic:blipFill>
+                          <a:blip r:embed="rId31">
+                            <a:extLst>
+                              <a:ext uri="{28A0092B-C50C-407E-A947-70E740481C1C}">
+                                <a14:useLocalDpi xmlns:a14="http://schemas.microsoft.com/office/drawing/2010/main" val="0"/>
+                              </a:ext>
+                            </a:extLst>
+                          </a:blip>
+                          <a:srcRect/>
+                          <a:stretch>
+                            <a:fillRect/>
+                          </a:stretch>
+                        </pic:blipFill>
+                        <pic:spPr bwMode="auto">
+                          <a:xfrm>
+                            <a:off x="0" y="0"/>
+                            <a:ext cx="629285" cy="105410"/>
+                          </a:xfrm>
+                          <a:prstGeom prst="rect">
+                            <a:avLst/>
+                          </a:prstGeom>
+                          <a:noFill/>
+                          <a:ln>
+                            <a:noFill/>
+                          </a:ln>
+                        </pic:spPr>
+                      </pic:pic>
+                    </a:graphicData>
+                  </a:graphic>
+                </wp:inline>
+              </w:drawing>
+            </w:r>
+          </w:p>
+        </w:tc>
+        <w:tc>
+          <w:tcPr>
+            <w:tcW w:w="0" w:type="auto"/>
+            <w:tcMar>
+              <w:top w:w="60" w:type="dxa"/>
+              <w:left w:w="0" w:type="dxa"/>
+              <w:bottom w:w="360" w:type="dxa"/>
+              <w:right w:w="360" w:type="dxa"/>
+            </w:tcMar>
+            <w:vAlign w:val="center"/>
+            <w:hideMark/>
+          </w:tcPr>
+          <w:p>
+            <w:pPr>
+              <w:rPr>
+                <w:rFonts w:ascii="Times New Roman" w:eastAsia="Times New Roman" w:hAnsi="Times New Roman" w:cs="Times New Roman"/>
+                <w:iCs/>
+                <w:noProof/>
+                <w:kern w:val="0"/>
+                <w:sz w:val="24"/>
+                <w:lang w:val="en-US"/>
+              </w:rPr>
+            </w:pPr>
+            <w:r>
+              <w:rPr>
+                <w:rFonts w:ascii="Times New Roman" w:eastAsia="Times New Roman" w:hAnsi="Times New Roman" w:cs="Times New Roman"/>
+                <w:iCs/>
+                <w:noProof/>
+                <w:kern w:val="0"/>
+                <w:sz w:val="24"/>
+                <w:lang w:val="en-US"/>
+              </w:rPr>
+              <w:t>Connector symbol</w:t>
+            </w:r>
+          </w:p>
+        </w:tc>
+        <w:tc>
+          <w:tcPr>
+            <w:tcW w:w="0" w:type="auto"/>
+            <w:tcMar>
+              <w:top w:w="60" w:type="dxa"/>
+              <w:left w:w="0" w:type="dxa"/>
+              <w:bottom w:w="360" w:type="dxa"/>
+              <w:right w:w="360" w:type="dxa"/>
+            </w:tcMar>
+            <w:vAlign w:val="center"/>
+            <w:hideMark/>
+          </w:tcPr>
+          <w:p>
+            <w:pPr>
+              <w:rPr>
+                <w:rFonts w:ascii="Times New Roman" w:eastAsia="Times New Roman" w:hAnsi="Times New Roman" w:cs="Times New Roman"/>
+                <w:iCs/>
+                <w:noProof/>
+                <w:kern w:val="0"/>
+                <w:sz w:val="24"/>
+                <w:lang w:val="en-US"/>
+              </w:rPr>
+            </w:pPr>
+            <w:r>
+              <w:rPr>
+                <w:rFonts w:ascii="Times New Roman" w:eastAsia="Times New Roman" w:hAnsi="Times New Roman" w:cs="Times New Roman"/>
+                <w:iCs/>
+                <w:noProof/>
+                <w:kern w:val="0"/>
+                <w:sz w:val="24"/>
+                <w:lang w:val="en-US"/>
+              </w:rPr>
+              <w:t>Shows the directional flow, or control flow, of the activity. An incoming arrow starts a step of an activity; once the step is completed, the flow continues with the outgoing arrow.</w:t>
+            </w:r>
+          </w:p>
+        </w:tc>
+      </w:tr>
+      <w:tr>
+        <w:trPr>
+          <w:tblCellSpacing w:w="15" w:type="dxa"/>
+        </w:trPr>
+        <w:tc>
+          <w:tcPr>
+            <w:tcW w:w="0" w:type="auto"/>
+            <w:tcMar>
+              <w:top w:w="60" w:type="dxa"/>
+              <w:left w:w="0" w:type="dxa"/>
+              <w:bottom w:w="360" w:type="dxa"/>
+              <w:right w:w="360" w:type="dxa"/>
+            </w:tcMar>
+            <w:vAlign w:val="center"/>
+            <w:hideMark/>
+          </w:tcPr>
+          <w:p>
+            <w:pPr>
+              <w:rPr>
+                <w:rFonts w:ascii="Times New Roman" w:eastAsia="Times New Roman" w:hAnsi="Times New Roman" w:cs="Times New Roman"/>
+                <w:iCs/>
+                <w:noProof/>
+                <w:kern w:val="0"/>
+                <w:sz w:val="24"/>
+                <w:lang w:val="en-US"/>
+              </w:rPr>
+            </w:pPr>
+            <w:r>
+              <w:rPr>
+                <w:rFonts w:ascii="Times New Roman" w:eastAsia="Times New Roman" w:hAnsi="Times New Roman" w:cs="Times New Roman"/>
+                <w:iCs/>
+                <w:noProof/>
+                <w:kern w:val="0"/>
+                <w:sz w:val="24"/>
+                <w:lang w:val="en-US"/>
+              </w:rPr>
+              <w:drawing>
+                <wp:inline distT="0" distB="0" distL="0" distR="0" wp14:anchorId="579D94F8" wp14:editId="5368DA5D">
+                  <wp:extent cx="629285" cy="544195"/>
+                  <wp:effectExtent l="0" t="0" r="0" b="8255"/>
+                  <wp:docPr id="31" name="Picture 31" descr="joint Symbol"/>
+                  <wp:cNvGraphicFramePr>
+                    <a:graphicFrameLocks xmlns:a="http://schemas.openxmlformats.org/drawingml/2006/main" noChangeAspect="1"/>
+                  </wp:cNvGraphicFramePr>
+                  <a:graphic xmlns:a="http://schemas.openxmlformats.org/drawingml/2006/main">
+                    <a:graphicData uri="http://schemas.openxmlformats.org/drawingml/2006/picture">
+                      <pic:pic xmlns:pic="http://schemas.openxmlformats.org/drawingml/2006/picture">
+                        <pic:nvPicPr>
+                          <pic:cNvPr id="0" name="Picture 52" descr="joint Symbol"/>
+                          <pic:cNvPicPr>
+                            <a:picLocks noChangeAspect="1" noChangeArrowheads="1"/>
+                          </pic:cNvPicPr>
+                        </pic:nvPicPr>
+                        <pic:blipFill>
+                          <a:blip r:embed="rId32">
+                            <a:extLst>
+                              <a:ext uri="{28A0092B-C50C-407E-A947-70E740481C1C}">
+                                <a14:useLocalDpi xmlns:a14="http://schemas.microsoft.com/office/drawing/2010/main" val="0"/>
+                              </a:ext>
+                            </a:extLst>
+                          </a:blip>
+                          <a:srcRect/>
+                          <a:stretch>
+                            <a:fillRect/>
+                          </a:stretch>
+                        </pic:blipFill>
+                        <pic:spPr bwMode="auto">
+                          <a:xfrm>
+                            <a:off x="0" y="0"/>
+                            <a:ext cx="629285" cy="544195"/>
+                          </a:xfrm>
+                          <a:prstGeom prst="rect">
+                            <a:avLst/>
+                          </a:prstGeom>
+                          <a:noFill/>
+                          <a:ln>
+                            <a:noFill/>
+                          </a:ln>
+                        </pic:spPr>
+                      </pic:pic>
+                    </a:graphicData>
+                  </a:graphic>
+                </wp:inline>
+              </w:drawing>
+            </w:r>
+          </w:p>
+        </w:tc>
+        <w:tc>
+          <w:tcPr>
+            <w:tcW w:w="0" w:type="auto"/>
+            <w:tcMar>
+              <w:top w:w="60" w:type="dxa"/>
+              <w:left w:w="0" w:type="dxa"/>
+              <w:bottom w:w="360" w:type="dxa"/>
+              <w:right w:w="360" w:type="dxa"/>
+            </w:tcMar>
+            <w:vAlign w:val="center"/>
+            <w:hideMark/>
+          </w:tcPr>
+          <w:p>
+            <w:pPr>
+              <w:rPr>
+                <w:rFonts w:ascii="Times New Roman" w:eastAsia="Times New Roman" w:hAnsi="Times New Roman" w:cs="Times New Roman"/>
+                <w:iCs/>
+                <w:noProof/>
+                <w:kern w:val="0"/>
+                <w:sz w:val="24"/>
+                <w:lang w:val="en-US"/>
+              </w:rPr>
+            </w:pPr>
+            <w:r>
+              <w:rPr>
+                <w:rFonts w:ascii="Times New Roman" w:eastAsia="Times New Roman" w:hAnsi="Times New Roman" w:cs="Times New Roman"/>
+                <w:iCs/>
+                <w:noProof/>
+                <w:kern w:val="0"/>
+                <w:sz w:val="24"/>
+                <w:lang w:val="en-US"/>
+              </w:rPr>
+              <w:t>Joint symbol/ Synchronization bar</w:t>
+            </w:r>
+          </w:p>
+        </w:tc>
+        <w:tc>
+          <w:tcPr>
+            <w:tcW w:w="0" w:type="auto"/>
+            <w:tcMar>
+              <w:top w:w="60" w:type="dxa"/>
+              <w:left w:w="0" w:type="dxa"/>
+              <w:bottom w:w="360" w:type="dxa"/>
+              <w:right w:w="360" w:type="dxa"/>
+            </w:tcMar>
+            <w:vAlign w:val="center"/>
+            <w:hideMark/>
+          </w:tcPr>
+          <w:p>
+            <w:pPr>
+              <w:rPr>
+                <w:rFonts w:ascii="Times New Roman" w:eastAsia="Times New Roman" w:hAnsi="Times New Roman" w:cs="Times New Roman"/>
+                <w:iCs/>
+                <w:noProof/>
+                <w:kern w:val="0"/>
+                <w:sz w:val="24"/>
+                <w:lang w:val="en-US"/>
+              </w:rPr>
+            </w:pPr>
+            <w:r>
+              <w:rPr>
+                <w:rFonts w:ascii="Times New Roman" w:eastAsia="Times New Roman" w:hAnsi="Times New Roman" w:cs="Times New Roman"/>
+                <w:iCs/>
+                <w:noProof/>
+                <w:kern w:val="0"/>
+                <w:sz w:val="24"/>
+                <w:lang w:val="en-US"/>
+              </w:rPr>
+              <w:t>Combines two concurrent activities and re-introduces them to a flow where only one activity occurs at a time. Represented with a thick vertical or horizontal line.</w:t>
+            </w:r>
+          </w:p>
+        </w:tc>
+      </w:tr>
+      <w:tr>
+        <w:trPr>
+          <w:tblCellSpacing w:w="15" w:type="dxa"/>
+        </w:trPr>
+        <w:tc>
+          <w:tcPr>
+            <w:tcW w:w="0" w:type="auto"/>
+            <w:tcMar>
+              <w:top w:w="60" w:type="dxa"/>
+              <w:left w:w="0" w:type="dxa"/>
+              <w:bottom w:w="360" w:type="dxa"/>
+              <w:right w:w="360" w:type="dxa"/>
+            </w:tcMar>
+            <w:vAlign w:val="center"/>
+            <w:hideMark/>
+          </w:tcPr>
+          <w:p>
+            <w:pPr>
+              <w:rPr>
+                <w:rFonts w:ascii="Times New Roman" w:eastAsia="Times New Roman" w:hAnsi="Times New Roman" w:cs="Times New Roman"/>
+                <w:iCs/>
+                <w:noProof/>
+                <w:kern w:val="0"/>
+                <w:sz w:val="24"/>
+                <w:lang w:val="en-US"/>
+              </w:rPr>
+            </w:pPr>
+            <w:r>
+              <w:rPr>
+                <w:rFonts w:ascii="Times New Roman" w:eastAsia="Times New Roman" w:hAnsi="Times New Roman" w:cs="Times New Roman"/>
+                <w:iCs/>
+                <w:noProof/>
+                <w:kern w:val="0"/>
+                <w:sz w:val="24"/>
+                <w:lang w:val="en-US"/>
+              </w:rPr>
+              <w:drawing>
+                <wp:inline distT="0" distB="0" distL="0" distR="0" wp14:anchorId="788E0DAE" wp14:editId="7CAFBBA0">
+                  <wp:extent cx="570865" cy="602615"/>
+                  <wp:effectExtent l="0" t="0" r="635" b="6985"/>
+                  <wp:docPr id="30" name="Picture 30" descr="fork Symbol"/>
+                  <wp:cNvGraphicFramePr>
+                    <a:graphicFrameLocks xmlns:a="http://schemas.openxmlformats.org/drawingml/2006/main" noChangeAspect="1"/>
+                  </wp:cNvGraphicFramePr>
+                  <a:graphic xmlns:a="http://schemas.openxmlformats.org/drawingml/2006/main">
+                    <a:graphicData uri="http://schemas.openxmlformats.org/drawingml/2006/picture">
+                      <pic:pic xmlns:pic="http://schemas.openxmlformats.org/drawingml/2006/picture">
+                        <pic:nvPicPr>
+                          <pic:cNvPr id="0" name="Picture 53" descr="fork Symbol"/>
+                          <pic:cNvPicPr>
+                            <a:picLocks noChangeAspect="1" noChangeArrowheads="1"/>
+                          </pic:cNvPicPr>
+                        </pic:nvPicPr>
+                        <pic:blipFill>
+                          <a:blip r:embed="rId33">
+                            <a:extLst>
+                              <a:ext uri="{28A0092B-C50C-407E-A947-70E740481C1C}">
+                                <a14:useLocalDpi xmlns:a14="http://schemas.microsoft.com/office/drawing/2010/main" val="0"/>
+                              </a:ext>
+                            </a:extLst>
+                          </a:blip>
+                          <a:srcRect/>
+                          <a:stretch>
+                            <a:fillRect/>
+                          </a:stretch>
+                        </pic:blipFill>
+                        <pic:spPr bwMode="auto">
+                          <a:xfrm>
+                            <a:off x="0" y="0"/>
+                            <a:ext cx="570865" cy="602615"/>
+                          </a:xfrm>
+                          <a:prstGeom prst="rect">
+                            <a:avLst/>
+                          </a:prstGeom>
+                          <a:noFill/>
+                          <a:ln>
+                            <a:noFill/>
+                          </a:ln>
+                        </pic:spPr>
+                      </pic:pic>
+                    </a:graphicData>
+                  </a:graphic>
+                </wp:inline>
+              </w:drawing>
+            </w:r>
+          </w:p>
+        </w:tc>
+        <w:tc>
+          <w:tcPr>
+            <w:tcW w:w="0" w:type="auto"/>
+            <w:tcMar>
+              <w:top w:w="60" w:type="dxa"/>
+              <w:left w:w="0" w:type="dxa"/>
+              <w:bottom w:w="360" w:type="dxa"/>
+              <w:right w:w="360" w:type="dxa"/>
+            </w:tcMar>
+            <w:vAlign w:val="center"/>
+            <w:hideMark/>
+          </w:tcPr>
+          <w:p>
+            <w:pPr>
+              <w:rPr>
+                <w:rFonts w:ascii="Times New Roman" w:eastAsia="Times New Roman" w:hAnsi="Times New Roman" w:cs="Times New Roman"/>
+                <w:iCs/>
+                <w:noProof/>
+                <w:kern w:val="0"/>
+                <w:sz w:val="24"/>
+                <w:lang w:val="en-US"/>
+              </w:rPr>
+            </w:pPr>
+            <w:r>
+              <w:rPr>
+                <w:rFonts w:ascii="Times New Roman" w:eastAsia="Times New Roman" w:hAnsi="Times New Roman" w:cs="Times New Roman"/>
+                <w:iCs/>
+                <w:noProof/>
+                <w:kern w:val="0"/>
+                <w:sz w:val="24"/>
+                <w:lang w:val="en-US"/>
+              </w:rPr>
+              <w:t>Fork symbol</w:t>
+            </w:r>
+          </w:p>
+        </w:tc>
+        <w:tc>
+          <w:tcPr>
+            <w:tcW w:w="0" w:type="auto"/>
+            <w:tcMar>
+              <w:top w:w="60" w:type="dxa"/>
+              <w:left w:w="0" w:type="dxa"/>
+              <w:bottom w:w="360" w:type="dxa"/>
+              <w:right w:w="360" w:type="dxa"/>
+            </w:tcMar>
+            <w:vAlign w:val="center"/>
+            <w:hideMark/>
+          </w:tcPr>
+          <w:p>
+            <w:pPr>
+              <w:rPr>
+                <w:rFonts w:ascii="Times New Roman" w:eastAsia="Times New Roman" w:hAnsi="Times New Roman" w:cs="Times New Roman"/>
+                <w:iCs/>
+                <w:noProof/>
+                <w:kern w:val="0"/>
+                <w:sz w:val="24"/>
+                <w:lang w:val="en-US"/>
+              </w:rPr>
+            </w:pPr>
+            <w:r>
+              <w:rPr>
+                <w:rFonts w:ascii="Times New Roman" w:eastAsia="Times New Roman" w:hAnsi="Times New Roman" w:cs="Times New Roman"/>
+                <w:iCs/>
+                <w:noProof/>
+                <w:kern w:val="0"/>
+                <w:sz w:val="24"/>
+                <w:lang w:val="en-US"/>
+              </w:rPr>
+              <w:t>Splits a single activity flow into two concurrent activities. Symbolized with multiple arrowed lines from a join. </w:t>
+            </w:r>
+          </w:p>
+        </w:tc>
+      </w:tr>
+      <w:tr>
+        <w:trPr>
+          <w:tblCellSpacing w:w="15" w:type="dxa"/>
+        </w:trPr>
+        <w:tc>
+          <w:tcPr>
+            <w:tcW w:w="0" w:type="auto"/>
+            <w:tcMar>
+              <w:top w:w="60" w:type="dxa"/>
+              <w:left w:w="0" w:type="dxa"/>
+              <w:bottom w:w="360" w:type="dxa"/>
+              <w:right w:w="360" w:type="dxa"/>
+            </w:tcMar>
+            <w:vAlign w:val="center"/>
+            <w:hideMark/>
+          </w:tcPr>
+          <w:p>
+            <w:pPr>
+              <w:rPr>
+                <w:rFonts w:ascii="Times New Roman" w:eastAsia="Times New Roman" w:hAnsi="Times New Roman" w:cs="Times New Roman"/>
+                <w:iCs/>
+                <w:noProof/>
+                <w:kern w:val="0"/>
+                <w:sz w:val="24"/>
+                <w:lang w:val="en-US"/>
+              </w:rPr>
+            </w:pPr>
+            <w:r>
+              <w:rPr>
+                <w:rFonts w:ascii="Times New Roman" w:eastAsia="Times New Roman" w:hAnsi="Times New Roman" w:cs="Times New Roman"/>
+                <w:iCs/>
+                <w:noProof/>
+                <w:kern w:val="0"/>
+                <w:sz w:val="24"/>
+                <w:lang w:val="en-US"/>
+              </w:rPr>
+              <w:drawing>
+                <wp:inline distT="0" distB="0" distL="0" distR="0" wp14:anchorId="7CBDED38" wp14:editId="1D42868A">
+                  <wp:extent cx="857624" cy="771690"/>
+                  <wp:effectExtent l="0" t="0" r="0" b="0"/>
+                  <wp:docPr id="29" name="Picture 29" descr="decision Symbol"/>
+                  <wp:cNvGraphicFramePr>
+                    <a:graphicFrameLocks xmlns:a="http://schemas.openxmlformats.org/drawingml/2006/main" noChangeAspect="1"/>
+                  </wp:cNvGraphicFramePr>
+                  <a:graphic xmlns:a="http://schemas.openxmlformats.org/drawingml/2006/main">
+                    <a:graphicData uri="http://schemas.openxmlformats.org/drawingml/2006/picture">
+                      <pic:pic xmlns:pic="http://schemas.openxmlformats.org/drawingml/2006/picture">
+                        <pic:nvPicPr>
+                          <pic:cNvPr id="0" name="Picture 54" descr="decision Symbol"/>
+                          <pic:cNvPicPr>
+                            <a:picLocks noChangeAspect="1" noChangeArrowheads="1"/>
+                          </pic:cNvPicPr>
+                        </pic:nvPicPr>
+                        <pic:blipFill>
+                          <a:blip r:embed="rId34">
+                            <a:extLst>
+                              <a:ext uri="{28A0092B-C50C-407E-A947-70E740481C1C}">
+                                <a14:useLocalDpi xmlns:a14="http://schemas.microsoft.com/office/drawing/2010/main" val="0"/>
+                              </a:ext>
+                            </a:extLst>
+                          </a:blip>
+                          <a:srcRect/>
+                          <a:stretch>
+                            <a:fillRect/>
+                          </a:stretch>
+                        </pic:blipFill>
+                        <pic:spPr bwMode="auto">
+                          <a:xfrm>
+                            <a:off x="0" y="0"/>
+                            <a:ext cx="872572" cy="785140"/>
+                          </a:xfrm>
+                          <a:prstGeom prst="rect">
+                            <a:avLst/>
+                          </a:prstGeom>
+                          <a:noFill/>
+                          <a:ln>
+                            <a:noFill/>
+                          </a:ln>
+                        </pic:spPr>
+                      </pic:pic>
+                    </a:graphicData>
+                  </a:graphic>
+                </wp:inline>
+              </w:drawing>
+            </w:r>
+          </w:p>
+        </w:tc>
+        <w:tc>
+          <w:tcPr>
+            <w:tcW w:w="0" w:type="auto"/>
+            <w:tcMar>
+              <w:top w:w="60" w:type="dxa"/>
+              <w:left w:w="0" w:type="dxa"/>
+              <w:bottom w:w="360" w:type="dxa"/>
+              <w:right w:w="360" w:type="dxa"/>
+            </w:tcMar>
+            <w:vAlign w:val="center"/>
+            <w:hideMark/>
+          </w:tcPr>
+          <w:p>
+            <w:pPr>
+              <w:rPr>
+                <w:rFonts w:ascii="Times New Roman" w:eastAsia="Times New Roman" w:hAnsi="Times New Roman" w:cs="Times New Roman"/>
+                <w:iCs/>
+                <w:noProof/>
+                <w:kern w:val="0"/>
+                <w:sz w:val="24"/>
+                <w:lang w:val="en-US"/>
+              </w:rPr>
+            </w:pPr>
+            <w:r>
+              <w:rPr>
+                <w:rFonts w:ascii="Times New Roman" w:eastAsia="Times New Roman" w:hAnsi="Times New Roman" w:cs="Times New Roman"/>
+                <w:iCs/>
+                <w:noProof/>
+                <w:kern w:val="0"/>
+                <w:sz w:val="24"/>
+                <w:lang w:val="en-US"/>
+              </w:rPr>
+              <w:t>Decision symbol</w:t>
+            </w:r>
+          </w:p>
+        </w:tc>
+        <w:tc>
+          <w:tcPr>
+            <w:tcW w:w="0" w:type="auto"/>
+            <w:tcMar>
+              <w:top w:w="60" w:type="dxa"/>
+              <w:left w:w="0" w:type="dxa"/>
+              <w:bottom w:w="360" w:type="dxa"/>
+              <w:right w:w="360" w:type="dxa"/>
+            </w:tcMar>
+            <w:vAlign w:val="center"/>
+            <w:hideMark/>
+          </w:tcPr>
+          <w:p>
+            <w:pPr>
+              <w:rPr>
+                <w:rFonts w:ascii="Times New Roman" w:eastAsia="Times New Roman" w:hAnsi="Times New Roman" w:cs="Times New Roman"/>
+                <w:iCs/>
+                <w:noProof/>
+                <w:kern w:val="0"/>
+                <w:sz w:val="24"/>
+                <w:lang w:val="en-US"/>
+              </w:rPr>
+            </w:pPr>
+            <w:r>
+              <w:rPr>
+                <w:rFonts w:ascii="Times New Roman" w:eastAsia="Times New Roman" w:hAnsi="Times New Roman" w:cs="Times New Roman"/>
+                <w:iCs/>
+                <w:noProof/>
+                <w:kern w:val="0"/>
+                <w:sz w:val="24"/>
+                <w:lang w:val="en-US"/>
+              </w:rPr>
+              <w:t>Represents a decision and always has at least two paths branching out with condition text to allow users to view options. This symbol represents the branching or merging of various flows with the symbol acting as a frame or container.</w:t>
+            </w:r>
+          </w:p>
+        </w:tc>
+      </w:tr>
+      <w:tr>
+        <w:trPr>
+          <w:tblCellSpacing w:w="15" w:type="dxa"/>
+        </w:trPr>
+        <w:tc>
+          <w:tcPr>
+            <w:tcW w:w="0" w:type="auto"/>
+            <w:tcMar>
+              <w:top w:w="60" w:type="dxa"/>
+              <w:left w:w="0" w:type="dxa"/>
+              <w:bottom w:w="360" w:type="dxa"/>
+              <w:right w:w="360" w:type="dxa"/>
+            </w:tcMar>
+            <w:vAlign w:val="center"/>
+            <w:hideMark/>
+          </w:tcPr>
+          <w:p>
+            <w:pPr>
+              <w:rPr>
+                <w:rFonts w:ascii="Times New Roman" w:eastAsia="Times New Roman" w:hAnsi="Times New Roman" w:cs="Times New Roman"/>
+                <w:iCs/>
+                <w:noProof/>
+                <w:kern w:val="0"/>
+                <w:sz w:val="24"/>
+                <w:lang w:val="en-US"/>
+              </w:rPr>
+            </w:pPr>
+            <w:r>
+              <w:rPr>
+                <w:rFonts w:ascii="Times New Roman" w:eastAsia="Times New Roman" w:hAnsi="Times New Roman" w:cs="Times New Roman"/>
+                <w:iCs/>
+                <w:noProof/>
+                <w:kern w:val="0"/>
+                <w:sz w:val="24"/>
+                <w:lang w:val="en-US"/>
+              </w:rPr>
+              <w:drawing>
+                <wp:inline distT="0" distB="0" distL="0" distR="0" wp14:anchorId="1C302617" wp14:editId="7E31FE8B">
+                  <wp:extent cx="316865" cy="306705"/>
+                  <wp:effectExtent l="0" t="0" r="6985" b="0"/>
+                  <wp:docPr id="646985455" name="Picture 646985455" descr="end symbol"/>
+                  <wp:cNvGraphicFramePr>
+                    <a:graphicFrameLocks xmlns:a="http://schemas.openxmlformats.org/drawingml/2006/main" noChangeAspect="1"/>
+                  </wp:cNvGraphicFramePr>
+                  <a:graphic xmlns:a="http://schemas.openxmlformats.org/drawingml/2006/main">
+                    <a:graphicData uri="http://schemas.openxmlformats.org/drawingml/2006/picture">
+                      <pic:pic xmlns:pic="http://schemas.openxmlformats.org/drawingml/2006/picture">
+                        <pic:nvPicPr>
+                          <pic:cNvPr id="0" name="Picture 62" descr="end symbol"/>
+                          <pic:cNvPicPr>
+                            <a:picLocks noChangeAspect="1" noChangeArrowheads="1"/>
+                          </pic:cNvPicPr>
+                        </pic:nvPicPr>
+                        <pic:blipFill>
+                          <a:blip r:embed="rId35">
+                            <a:extLst>
+                              <a:ext uri="{28A0092B-C50C-407E-A947-70E740481C1C}">
+                                <a14:useLocalDpi xmlns:a14="http://schemas.microsoft.com/office/drawing/2010/main" val="0"/>
+                              </a:ext>
+                            </a:extLst>
+                          </a:blip>
+                          <a:srcRect/>
+                          <a:stretch>
+                            <a:fillRect/>
+                          </a:stretch>
+                        </pic:blipFill>
+                        <pic:spPr bwMode="auto">
+                          <a:xfrm>
+                            <a:off x="0" y="0"/>
+                            <a:ext cx="316865" cy="306705"/>
+                          </a:xfrm>
+                          <a:prstGeom prst="rect">
+                            <a:avLst/>
+                          </a:prstGeom>
+                          <a:noFill/>
+                          <a:ln>
+                            <a:noFill/>
+                          </a:ln>
+                        </pic:spPr>
+                      </pic:pic>
+                    </a:graphicData>
+                  </a:graphic>
+                </wp:inline>
+              </w:drawing>
+            </w:r>
+          </w:p>
+        </w:tc>
+        <w:tc>
+          <w:tcPr>
+            <w:tcW w:w="0" w:type="auto"/>
+            <w:tcMar>
+              <w:top w:w="60" w:type="dxa"/>
+              <w:left w:w="0" w:type="dxa"/>
+              <w:bottom w:w="360" w:type="dxa"/>
+              <w:right w:w="360" w:type="dxa"/>
+            </w:tcMar>
+            <w:vAlign w:val="center"/>
+            <w:hideMark/>
+          </w:tcPr>
+          <w:p>
+            <w:pPr>
+              <w:rPr>
+                <w:rFonts w:ascii="Times New Roman" w:eastAsia="Times New Roman" w:hAnsi="Times New Roman" w:cs="Times New Roman"/>
+                <w:iCs/>
+                <w:noProof/>
+                <w:kern w:val="0"/>
+                <w:sz w:val="24"/>
+                <w:lang w:val="en-US"/>
+              </w:rPr>
+            </w:pPr>
+            <w:r>
+              <w:rPr>
+                <w:rFonts w:ascii="Times New Roman" w:eastAsia="Times New Roman" w:hAnsi="Times New Roman" w:cs="Times New Roman"/>
+                <w:iCs/>
+                <w:noProof/>
+                <w:kern w:val="0"/>
+                <w:sz w:val="24"/>
+                <w:lang w:val="en-US"/>
+              </w:rPr>
+              <w:t>End symbol</w:t>
+            </w:r>
+          </w:p>
+        </w:tc>
+        <w:tc>
+          <w:tcPr>
+            <w:tcW w:w="0" w:type="auto"/>
+            <w:tcMar>
+              <w:top w:w="60" w:type="dxa"/>
+              <w:left w:w="0" w:type="dxa"/>
+              <w:bottom w:w="360" w:type="dxa"/>
+              <w:right w:w="360" w:type="dxa"/>
+            </w:tcMar>
+            <w:vAlign w:val="center"/>
+            <w:hideMark/>
+          </w:tcPr>
+          <w:p>
+            <w:pPr>
+              <w:rPr>
+                <w:rFonts w:ascii="Times New Roman" w:eastAsia="Times New Roman" w:hAnsi="Times New Roman" w:cs="Times New Roman"/>
+                <w:iCs/>
+                <w:noProof/>
+                <w:kern w:val="0"/>
+                <w:sz w:val="24"/>
+                <w:lang w:val="en-US"/>
+              </w:rPr>
+            </w:pPr>
+            <w:r>
+              <w:rPr>
+                <w:rFonts w:ascii="Times New Roman" w:eastAsia="Times New Roman" w:hAnsi="Times New Roman" w:cs="Times New Roman"/>
+                <w:iCs/>
+                <w:noProof/>
+                <w:kern w:val="0"/>
+                <w:sz w:val="24"/>
+                <w:lang w:val="en-US"/>
+              </w:rPr>
+              <w:t>Marks the end state of an activity and represents the completion of all flows of a process.</w:t>
+            </w:r>
+          </w:p>
+        </w:tc>
+      </w:tr>
+    </w:tbl>
+    <w:p>
+      <w:pPr>
+        <w:rPr>
+          <w:rFonts w:ascii="Times New Roman" w:eastAsia="Times New Roman" w:hAnsi="Times New Roman" w:cs="Times New Roman"/>
+          <w:iCs/>
+          <w:noProof/>
+          <w:kern w:val="0"/>
+          <w:sz w:val="24"/>
+          <w:lang w:val="en-US"/>
+        </w:rPr>
+      </w:pPr>
+    </w:p>
+    <w:p>
+      <w:pPr>
+        <w:rPr>
+          <w:rFonts w:ascii="Times New Roman" w:eastAsia="Times New Roman" w:hAnsi="Times New Roman" w:cs="Times New Roman"/>
+          <w:iCs/>
+          <w:noProof/>
+          <w:kern w:val="0"/>
+          <w:sz w:val="24"/>
+          <w:lang w:val="en-US"/>
+        </w:rPr>
+      </w:pPr>
+    </w:p>
+    <w:p>
+      <w:pPr>
+        <w:rPr>
+          <w:rFonts w:ascii="Times New Roman" w:eastAsia="Times New Roman" w:hAnsi="Times New Roman" w:cs="Times New Roman"/>
+          <w:iCs/>
+          <w:noProof/>
+          <w:kern w:val="0"/>
+          <w:sz w:val="24"/>
+          <w:lang w:val="en-US"/>
+        </w:rPr>
+      </w:pPr>
+    </w:p>
     <w:p>
       <w:pPr>
         <w:pStyle w:val="template"/>
@@ -16550,7 +18999,7 @@
                     </pic:cNvPicPr>
                   </pic:nvPicPr>
                   <pic:blipFill>
-                    <a:blip r:embed="rId29"/>
+                    <a:blip r:embed="rId36"/>
                     <a:srcRect/>
                     <a:stretch>
                       <a:fillRect/>
@@ -16652,7 +19101,7 @@
                     </pic:cNvPicPr>
                   </pic:nvPicPr>
                   <pic:blipFill>
-                    <a:blip r:embed="rId30"/>
+                    <a:blip r:embed="rId37"/>
                     <a:srcRect/>
                     <a:stretch>
                       <a:fillRect/>
@@ -16786,7 +19235,7 @@
                     </pic:cNvPicPr>
                   </pic:nvPicPr>
                   <pic:blipFill>
-                    <a:blip r:embed="rId31"/>
+                    <a:blip r:embed="rId38"/>
                     <a:srcRect/>
                     <a:stretch>
                       <a:fillRect/>
@@ -17426,6 +19875,149 @@
       <w:pPr>
         <w:rPr>
           <w:rFonts w:ascii="Times New Roman" w:hAnsi="Times New Roman" w:cs="Times New Roman"/>
+          <w:sz w:val="24"/>
+          <w:szCs w:val="24"/>
+        </w:rPr>
+      </w:pPr>
+    </w:p>
+    <w:p>
+      <w:pPr>
+        <w:rPr>
+          <w:rFonts w:ascii="Times New Roman" w:hAnsi="Times New Roman" w:cs="Times New Roman"/>
+          <w:sz w:val="24"/>
+          <w:szCs w:val="24"/>
+        </w:rPr>
+      </w:pPr>
+    </w:p>
+    <w:p>
+      <w:pPr>
+        <w:rPr>
+          <w:rFonts w:ascii="Times New Roman" w:hAnsi="Times New Roman" w:cs="Times New Roman"/>
+          <w:sz w:val="24"/>
+          <w:szCs w:val="24"/>
+        </w:rPr>
+      </w:pPr>
+    </w:p>
+    <w:p>
+      <w:pPr>
+        <w:rPr>
+          <w:rFonts w:ascii="Times New Roman" w:hAnsi="Times New Roman" w:cs="Times New Roman"/>
+          <w:sz w:val="24"/>
+          <w:szCs w:val="24"/>
+        </w:rPr>
+      </w:pPr>
+    </w:p>
+    <w:p>
+      <w:pPr>
+        <w:rPr>
+          <w:rFonts w:ascii="Times New Roman" w:hAnsi="Times New Roman" w:cs="Times New Roman"/>
+          <w:sz w:val="24"/>
+          <w:szCs w:val="24"/>
+        </w:rPr>
+      </w:pPr>
+    </w:p>
+    <w:p>
+      <w:pPr>
+        <w:rPr>
+          <w:rFonts w:ascii="Times New Roman" w:hAnsi="Times New Roman" w:cs="Times New Roman"/>
+          <w:sz w:val="24"/>
+          <w:szCs w:val="24"/>
+        </w:rPr>
+      </w:pPr>
+    </w:p>
+    <w:p>
+      <w:pPr>
+        <w:rPr>
+          <w:rFonts w:ascii="Times New Roman" w:hAnsi="Times New Roman" w:cs="Times New Roman"/>
+          <w:sz w:val="24"/>
+          <w:szCs w:val="24"/>
+        </w:rPr>
+      </w:pPr>
+      <w:r>
+        <w:rPr>
+          <w:rFonts w:ascii="Times New Roman" w:hAnsi="Times New Roman" w:cs="Times New Roman"/>
+          <w:sz w:val="24"/>
+          <w:szCs w:val="24"/>
+        </w:rPr>
+        <w:lastRenderedPageBreak/>
+        <w:t>Symbols representation in Use Case Diagram</w:t>
+      </w:r>
+    </w:p>
+    <w:p>
+      <w:pPr>
+        <w:rPr>
+          <w:rFonts w:ascii="Times New Roman" w:hAnsi="Times New Roman" w:cs="Times New Roman"/>
+          <w:sz w:val="24"/>
+          <w:szCs w:val="24"/>
+        </w:rPr>
+      </w:pPr>
+    </w:p>
+    <w:p>
+      <w:pPr>
+        <w:rPr>
+          <w:rFonts w:ascii="Times New Roman" w:hAnsi="Times New Roman" w:cs="Times New Roman"/>
+          <w:sz w:val="24"/>
+          <w:szCs w:val="24"/>
+        </w:rPr>
+      </w:pPr>
+      <w:r>
+        <w:rPr>
+          <w:noProof/>
+        </w:rPr>
+        <w:drawing>
+          <wp:inline distT="0" distB="0" distL="0" distR="0" wp14:anchorId="0E856165" wp14:editId="686BC1BC">
+            <wp:extent cx="5731510" cy="5731510"/>
+            <wp:effectExtent l="0" t="0" r="0" b="0"/>
+            <wp:docPr id="353578155" name="Picture 2"/>
+            <wp:cNvGraphicFramePr>
+              <a:graphicFrameLocks xmlns:a="http://schemas.openxmlformats.org/drawingml/2006/main" noChangeAspect="1"/>
+            </wp:cNvGraphicFramePr>
+            <a:graphic xmlns:a="http://schemas.openxmlformats.org/drawingml/2006/main">
+              <a:graphicData uri="http://schemas.openxmlformats.org/drawingml/2006/picture">
+                <pic:pic xmlns:pic="http://schemas.openxmlformats.org/drawingml/2006/picture">
+                  <pic:nvPicPr>
+                    <pic:cNvPr id="0" name="Picture 4"/>
+                    <pic:cNvPicPr>
+                      <a:picLocks noChangeAspect="1" noChangeArrowheads="1"/>
+                    </pic:cNvPicPr>
+                  </pic:nvPicPr>
+                  <pic:blipFill>
+                    <a:blip r:embed="rId39">
+                      <a:extLst>
+                        <a:ext uri="{28A0092B-C50C-407E-A947-70E740481C1C}">
+                          <a14:useLocalDpi xmlns:a14="http://schemas.microsoft.com/office/drawing/2010/main" val="0"/>
+                        </a:ext>
+                      </a:extLst>
+                    </a:blip>
+                    <a:srcRect/>
+                    <a:stretch>
+                      <a:fillRect/>
+                    </a:stretch>
+                  </pic:blipFill>
+                  <pic:spPr bwMode="auto">
+                    <a:xfrm>
+                      <a:off x="0" y="0"/>
+                      <a:ext cx="5731510" cy="5731510"/>
+                    </a:xfrm>
+                    <a:prstGeom prst="rect">
+                      <a:avLst/>
+                    </a:prstGeom>
+                    <a:noFill/>
+                    <a:ln>
+                      <a:noFill/>
+                    </a:ln>
+                  </pic:spPr>
+                </pic:pic>
+              </a:graphicData>
+            </a:graphic>
+          </wp:inline>
+        </w:drawing>
+      </w:r>
+    </w:p>
+    <w:p>
+      <w:pPr>
+        <w:rPr>
+          <w:rFonts w:ascii="Times New Roman" w:hAnsi="Times New Roman" w:cs="Times New Roman"/>
         </w:rPr>
       </w:pPr>
       <w:r>
@@ -17453,7 +20045,7 @@
                     </pic:cNvPicPr>
                   </pic:nvPicPr>
                   <pic:blipFill>
-                    <a:blip r:embed="rId32"/>
+                    <a:blip r:embed="rId40"/>
                     <a:srcRect/>
                     <a:stretch>
                       <a:fillRect/>
@@ -17541,16 +20133,6 @@
     <w:pPr>
       <w:pStyle w:val="Footer"/>
     </w:pPr>
-  </w:p>
-</w:ftr>
-</file>
-
-<file path=word/footer2.xml><?xml version="1.0" encoding="utf-8"?>
-<w:ftr xmlns:wpc="http://schemas.microsoft.com/office/word/2010/wordprocessingCanvas" xmlns:cx="http://schemas.microsoft.com/office/drawing/2014/chartex" xmlns:cx1="http://schemas.microsoft.com/office/drawing/2015/9/8/chartex" xmlns:cx2="http://schemas.microsoft.com/office/drawing/2015/10/21/chartex" xmlns:cx3="http://schemas.microsoft.com/office/drawing/2016/5/9/chartex" xmlns:cx4="http://schemas.microsoft.com/office/drawing/2016/5/10/chartex" xmlns:cx5="http://schemas.microsoft.com/office/drawing/2016/5/11/chartex" xmlns:cx6="http://schemas.microsoft.com/office/drawing/2016/5/12/chartex" xmlns:cx7="http://schemas.microsoft.com/office/drawing/2016/5/13/chartex" xmlns:cx8="http://schemas.microsoft.com/office/drawing/2016/5/14/chartex" xmlns:mc="http://schemas.openxmlformats.org/markup-compatibility/2006" xmlns:aink="http://schemas.microsoft.com/office/drawing/2016/ink" xmlns:am3d="http://schemas.microsoft.com/office/drawing/2017/model3d" xmlns:o="urn:schemas-microsoft-com:office:office" xmlns:oel="http://schemas.microsoft.com/office/2019/extlst" xmlns:r="http://schemas.openxmlformats.org/officeDocument/2006/relationships" xmlns:m="http://schemas.openxmlformats.org/officeDocument/2006/math" xmlns:v="urn:schemas-microsoft-com:vml" xmlns:wp14="http://schemas.microsoft.com/office/word/2010/wordprocessingDrawing" xmlns:wp="http://schemas.openxmlformats.org/drawingml/2006/wordprocessingDrawing" xmlns:w10="urn:schemas-microsoft-com:office:word" xmlns:w="http://schemas.openxmlformats.org/wordprocessingml/2006/main" xmlns:w14="http://schemas.microsoft.com/office/word/2010/wordml" xmlns:w15="http://schemas.microsoft.com/office/word/2012/wordml" xmlns:w16cex="http://schemas.microsoft.com/office/word/2018/wordml/cex" xmlns:w16cid="http://schemas.microsoft.com/office/word/2016/wordml/cid" xmlns:w16="http://schemas.microsoft.com/office/word/2018/wordml" xmlns:w16du="http://schemas.microsoft.com/office/word/2023/wordml/word16du" xmlns:w16sdtdh="http://schemas.microsoft.com/office/word/2020/wordml/sdtdatahash" xmlns:w16se="http://schemas.microsoft.com/office/word/2015/wordml/symex" xmlns:wpg="http://schemas.microsoft.com/office/word/2010/wordprocessingGroup" xmlns:wpi="http://schemas.microsoft.com/office/word/2010/wordprocessingInk" xmlns:wne="http://schemas.microsoft.com/office/word/2006/wordml" xmlns:wps="http://schemas.microsoft.com/office/word/2010/wordprocessingShape" mc:Ignorable="w14 w15 w16se w16cid w16 w16cex w16sdtdh w16du wp14">
-  <w:p>
-    <w:pPr>
-      <w:pStyle w:val="Footer"/>
-    </w:pPr>
     <w:r>
       <w:t>23CAMSA110</w:t>
     </w:r>
@@ -17570,16 +20152,6 @@
 </w:ftr>
 </file>
 
-<file path=word/footer3.xml><?xml version="1.0" encoding="utf-8"?>
-<w:ftr xmlns:wpc="http://schemas.microsoft.com/office/word/2010/wordprocessingCanvas" xmlns:cx="http://schemas.microsoft.com/office/drawing/2014/chartex" xmlns:cx1="http://schemas.microsoft.com/office/drawing/2015/9/8/chartex" xmlns:cx2="http://schemas.microsoft.com/office/drawing/2015/10/21/chartex" xmlns:cx3="http://schemas.microsoft.com/office/drawing/2016/5/9/chartex" xmlns:cx4="http://schemas.microsoft.com/office/drawing/2016/5/10/chartex" xmlns:cx5="http://schemas.microsoft.com/office/drawing/2016/5/11/chartex" xmlns:cx6="http://schemas.microsoft.com/office/drawing/2016/5/12/chartex" xmlns:cx7="http://schemas.microsoft.com/office/drawing/2016/5/13/chartex" xmlns:cx8="http://schemas.microsoft.com/office/drawing/2016/5/14/chartex" xmlns:mc="http://schemas.openxmlformats.org/markup-compatibility/2006" xmlns:aink="http://schemas.microsoft.com/office/drawing/2016/ink" xmlns:am3d="http://schemas.microsoft.com/office/drawing/2017/model3d" xmlns:o="urn:schemas-microsoft-com:office:office" xmlns:oel="http://schemas.microsoft.com/office/2019/extlst" xmlns:r="http://schemas.openxmlformats.org/officeDocument/2006/relationships" xmlns:m="http://schemas.openxmlformats.org/officeDocument/2006/math" xmlns:v="urn:schemas-microsoft-com:vml" xmlns:wp14="http://schemas.microsoft.com/office/word/2010/wordprocessingDrawing" xmlns:wp="http://schemas.openxmlformats.org/drawingml/2006/wordprocessingDrawing" xmlns:w10="urn:schemas-microsoft-com:office:word" xmlns:w="http://schemas.openxmlformats.org/wordprocessingml/2006/main" xmlns:w14="http://schemas.microsoft.com/office/word/2010/wordml" xmlns:w15="http://schemas.microsoft.com/office/word/2012/wordml" xmlns:w16cex="http://schemas.microsoft.com/office/word/2018/wordml/cex" xmlns:w16cid="http://schemas.microsoft.com/office/word/2016/wordml/cid" xmlns:w16="http://schemas.microsoft.com/office/word/2018/wordml" xmlns:w16du="http://schemas.microsoft.com/office/word/2023/wordml/word16du" xmlns:w16sdtdh="http://schemas.microsoft.com/office/word/2020/wordml/sdtdatahash" xmlns:w16se="http://schemas.microsoft.com/office/word/2015/wordml/symex" xmlns:wpg="http://schemas.microsoft.com/office/word/2010/wordprocessingGroup" xmlns:wpi="http://schemas.microsoft.com/office/word/2010/wordprocessingInk" xmlns:wne="http://schemas.microsoft.com/office/word/2006/wordml" xmlns:wps="http://schemas.microsoft.com/office/word/2010/wordprocessingShape" mc:Ignorable="w14 w15 w16se w16cid w16 w16cex w16sdtdh w16du wp14">
-  <w:p>
-    <w:pPr>
-      <w:pStyle w:val="Footer"/>
-    </w:pPr>
-  </w:p>
-</w:ftr>
-</file>
-
 <file path=word/footnotes.xml><?xml version="1.0" encoding="utf-8"?>
 <w:footnotes xmlns:wpc="http://schemas.microsoft.com/office/word/2010/wordprocessingCanvas" xmlns:cx="http://schemas.microsoft.com/office/drawing/2014/chartex" xmlns:cx1="http://schemas.microsoft.com/office/drawing/2015/9/8/chartex" xmlns:cx2="http://schemas.microsoft.com/office/drawing/2015/10/21/chartex" xmlns:cx3="http://schemas.microsoft.com/office/drawing/2016/5/9/chartex" xmlns:cx4="http://schemas.microsoft.com/office/drawing/2016/5/10/chartex" xmlns:cx5="http://schemas.microsoft.com/office/drawing/2016/5/11/chartex" xmlns:cx6="http://schemas.microsoft.com/office/drawing/2016/5/12/chartex" xmlns:cx7="http://schemas.microsoft.com/office/drawing/2016/5/13/chartex" xmlns:cx8="http://schemas.microsoft.com/office/drawing/2016/5/14/chartex" xmlns:mc="http://schemas.openxmlformats.org/markup-compatibility/2006" xmlns:aink="http://schemas.microsoft.com/office/drawing/2016/ink" xmlns:am3d="http://schemas.microsoft.com/office/drawing/2017/model3d" xmlns:o="urn:schemas-microsoft-com:office:office" xmlns:oel="http://schemas.microsoft.com/office/2019/extlst" xmlns:r="http://schemas.openxmlformats.org/officeDocument/2006/relationships" xmlns:m="http://schemas.openxmlformats.org/officeDocument/2006/math" xmlns:v="urn:schemas-microsoft-com:vml" xmlns:wp14="http://schemas.microsoft.com/office/word/2010/wordprocessingDrawing" xmlns:wp="http://schemas.openxmlformats.org/drawingml/2006/wordprocessingDrawing" xmlns:w10="urn:schemas-microsoft-com:office:word" xmlns:w="http://schemas.openxmlformats.org/wordprocessingml/2006/main" xmlns:w14="http://schemas.microsoft.com/office/word/2010/wordml" xmlns:w15="http://schemas.microsoft.com/office/word/2012/wordml" xmlns:w16cex="http://schemas.microsoft.com/office/word/2018/wordml/cex" xmlns:w16cid="http://schemas.microsoft.com/office/word/2016/wordml/cid" xmlns:w16="http://schemas.microsoft.com/office/word/2018/wordml" xmlns:w16du="http://schemas.microsoft.com/office/word/2023/wordml/word16du" xmlns:w16sdtdh="http://schemas.microsoft.com/office/word/2020/wordml/sdtdatahash" xmlns:w16se="http://schemas.microsoft.com/office/word/2015/wordml/symex" xmlns:wpg="http://schemas.microsoft.com/office/word/2010/wordprocessingGroup" xmlns:wpi="http://schemas.microsoft.com/office/word/2010/wordprocessingInk" xmlns:wne="http://schemas.microsoft.com/office/word/2006/wordml" xmlns:wps="http://schemas.microsoft.com/office/word/2010/wordprocessingShape" mc:Ignorable="w14 w15 w16se w16cid w16 w16cex w16sdtdh w16du wp14">
   <w:footnote w:type="separator" w:id="-1">
@@ -17607,19 +20179,9 @@
 
 <file path=word/header1.xml><?xml version="1.0" encoding="utf-8"?>
 <w:hdr xmlns:wpc="http://schemas.microsoft.com/office/word/2010/wordprocessingCanvas" xmlns:cx="http://schemas.microsoft.com/office/drawing/2014/chartex" xmlns:cx1="http://schemas.microsoft.com/office/drawing/2015/9/8/chartex" xmlns:cx2="http://schemas.microsoft.com/office/drawing/2015/10/21/chartex" xmlns:cx3="http://schemas.microsoft.com/office/drawing/2016/5/9/chartex" xmlns:cx4="http://schemas.microsoft.com/office/drawing/2016/5/10/chartex" xmlns:cx5="http://schemas.microsoft.com/office/drawing/2016/5/11/chartex" xmlns:cx6="http://schemas.microsoft.com/office/drawing/2016/5/12/chartex" xmlns:cx7="http://schemas.microsoft.com/office/drawing/2016/5/13/chartex" xmlns:cx8="http://schemas.microsoft.com/office/drawing/2016/5/14/chartex" xmlns:mc="http://schemas.openxmlformats.org/markup-compatibility/2006" xmlns:aink="http://schemas.microsoft.com/office/drawing/2016/ink" xmlns:am3d="http://schemas.microsoft.com/office/drawing/2017/model3d" xmlns:o="urn:schemas-microsoft-com:office:office" xmlns:oel="http://schemas.microsoft.com/office/2019/extlst" xmlns:r="http://schemas.openxmlformats.org/officeDocument/2006/relationships" xmlns:m="http://schemas.openxmlformats.org/officeDocument/2006/math" xmlns:v="urn:schemas-microsoft-com:vml" xmlns:wp14="http://schemas.microsoft.com/office/word/2010/wordprocessingDrawing" xmlns:wp="http://schemas.openxmlformats.org/drawingml/2006/wordprocessingDrawing" xmlns:w10="urn:schemas-microsoft-com:office:word" xmlns:w="http://schemas.openxmlformats.org/wordprocessingml/2006/main" xmlns:w14="http://schemas.microsoft.com/office/word/2010/wordml" xmlns:w15="http://schemas.microsoft.com/office/word/2012/wordml" xmlns:w16cex="http://schemas.microsoft.com/office/word/2018/wordml/cex" xmlns:w16cid="http://schemas.microsoft.com/office/word/2016/wordml/cid" xmlns:w16="http://schemas.microsoft.com/office/word/2018/wordml" xmlns:w16du="http://schemas.microsoft.com/office/word/2023/wordml/word16du" xmlns:w16sdtdh="http://schemas.microsoft.com/office/word/2020/wordml/sdtdatahash" xmlns:w16se="http://schemas.microsoft.com/office/word/2015/wordml/symex" xmlns:wpg="http://schemas.microsoft.com/office/word/2010/wordprocessingGroup" xmlns:wpi="http://schemas.microsoft.com/office/word/2010/wordprocessingInk" xmlns:wne="http://schemas.microsoft.com/office/word/2006/wordml" xmlns:wps="http://schemas.microsoft.com/office/word/2010/wordprocessingShape" mc:Ignorable="w14 w15 w16se w16cid w16 w16cex w16sdtdh w16du wp14">
-  <w:p>
-    <w:pPr>
-      <w:pStyle w:val="Header"/>
-    </w:pPr>
-  </w:p>
-</w:hdr>
-</file>
-
-<file path=word/header2.xml><?xml version="1.0" encoding="utf-8"?>
-<w:hdr xmlns:wpc="http://schemas.microsoft.com/office/word/2010/wordprocessingCanvas" xmlns:cx="http://schemas.microsoft.com/office/drawing/2014/chartex" xmlns:cx1="http://schemas.microsoft.com/office/drawing/2015/9/8/chartex" xmlns:cx2="http://schemas.microsoft.com/office/drawing/2015/10/21/chartex" xmlns:cx3="http://schemas.microsoft.com/office/drawing/2016/5/9/chartex" xmlns:cx4="http://schemas.microsoft.com/office/drawing/2016/5/10/chartex" xmlns:cx5="http://schemas.microsoft.com/office/drawing/2016/5/11/chartex" xmlns:cx6="http://schemas.microsoft.com/office/drawing/2016/5/12/chartex" xmlns:cx7="http://schemas.microsoft.com/office/drawing/2016/5/13/chartex" xmlns:cx8="http://schemas.microsoft.com/office/drawing/2016/5/14/chartex" xmlns:mc="http://schemas.openxmlformats.org/markup-compatibility/2006" xmlns:aink="http://schemas.microsoft.com/office/drawing/2016/ink" xmlns:am3d="http://schemas.microsoft.com/office/drawing/2017/model3d" xmlns:o="urn:schemas-microsoft-com:office:office" xmlns:oel="http://schemas.microsoft.com/office/2019/extlst" xmlns:r="http://schemas.openxmlformats.org/officeDocument/2006/relationships" xmlns:m="http://schemas.openxmlformats.org/officeDocument/2006/math" xmlns:v="urn:schemas-microsoft-com:vml" xmlns:wp14="http://schemas.microsoft.com/office/word/2010/wordprocessingDrawing" xmlns:wp="http://schemas.openxmlformats.org/drawingml/2006/wordprocessingDrawing" xmlns:w10="urn:schemas-microsoft-com:office:word" xmlns:w="http://schemas.openxmlformats.org/wordprocessingml/2006/main" xmlns:w14="http://schemas.microsoft.com/office/word/2010/wordml" xmlns:w15="http://schemas.microsoft.com/office/word/2012/wordml" xmlns:w16cex="http://schemas.microsoft.com/office/word/2018/wordml/cex" xmlns:w16cid="http://schemas.microsoft.com/office/word/2016/wordml/cid" xmlns:w16="http://schemas.microsoft.com/office/word/2018/wordml" xmlns:w16du="http://schemas.microsoft.com/office/word/2023/wordml/word16du" xmlns:w16sdtdh="http://schemas.microsoft.com/office/word/2020/wordml/sdtdatahash" xmlns:w16se="http://schemas.microsoft.com/office/word/2015/wordml/symex" xmlns:wpg="http://schemas.microsoft.com/office/word/2010/wordprocessingGroup" xmlns:wpi="http://schemas.microsoft.com/office/word/2010/wordprocessingInk" xmlns:wne="http://schemas.microsoft.com/office/word/2006/wordml" xmlns:wps="http://schemas.microsoft.com/office/word/2010/wordprocessingShape" mc:Ignorable="w14 w15 w16se w16cid w16 w16cex w16sdtdh w16du wp14">
   <w:sdt>
     <w:sdtPr>
-      <w:id w:val="-1463499815"/>
+      <w:id w:val="-2032401100"/>
       <w:docPartObj>
         <w:docPartGallery w:val="Page Numbers (Top of Page)"/>
         <w:docPartUnique/>
@@ -17636,19 +20198,30 @@
           <w:pStyle w:val="Header"/>
           <w:jc w:val="right"/>
         </w:pPr>
+        <w:r>
+          <w:fldChar w:fldCharType="begin"/>
+        </w:r>
+        <w:r>
+          <w:instrText xml:space="preserve"> PAGE   \* MERGEFORMAT </w:instrText>
+        </w:r>
+        <w:r>
+          <w:fldChar w:fldCharType="separate"/>
+        </w:r>
+        <w:r>
+          <w:rPr>
+            <w:noProof/>
+          </w:rPr>
+          <w:t>2</w:t>
+        </w:r>
+        <w:r>
+          <w:rPr>
+            <w:noProof/>
+          </w:rPr>
+          <w:fldChar w:fldCharType="end"/>
+        </w:r>
       </w:p>
     </w:sdtContent>
   </w:sdt>
-  <w:p>
-    <w:pPr>
-      <w:pStyle w:val="Header"/>
-    </w:pPr>
-  </w:p>
-</w:hdr>
-</file>
-
-<file path=word/header3.xml><?xml version="1.0" encoding="utf-8"?>
-<w:hdr xmlns:wpc="http://schemas.microsoft.com/office/word/2010/wordprocessingCanvas" xmlns:cx="http://schemas.microsoft.com/office/drawing/2014/chartex" xmlns:cx1="http://schemas.microsoft.com/office/drawing/2015/9/8/chartex" xmlns:cx2="http://schemas.microsoft.com/office/drawing/2015/10/21/chartex" xmlns:cx3="http://schemas.microsoft.com/office/drawing/2016/5/9/chartex" xmlns:cx4="http://schemas.microsoft.com/office/drawing/2016/5/10/chartex" xmlns:cx5="http://schemas.microsoft.com/office/drawing/2016/5/11/chartex" xmlns:cx6="http://schemas.microsoft.com/office/drawing/2016/5/12/chartex" xmlns:cx7="http://schemas.microsoft.com/office/drawing/2016/5/13/chartex" xmlns:cx8="http://schemas.microsoft.com/office/drawing/2016/5/14/chartex" xmlns:mc="http://schemas.openxmlformats.org/markup-compatibility/2006" xmlns:aink="http://schemas.microsoft.com/office/drawing/2016/ink" xmlns:am3d="http://schemas.microsoft.com/office/drawing/2017/model3d" xmlns:o="urn:schemas-microsoft-com:office:office" xmlns:oel="http://schemas.microsoft.com/office/2019/extlst" xmlns:r="http://schemas.openxmlformats.org/officeDocument/2006/relationships" xmlns:m="http://schemas.openxmlformats.org/officeDocument/2006/math" xmlns:v="urn:schemas-microsoft-com:vml" xmlns:wp14="http://schemas.microsoft.com/office/word/2010/wordprocessingDrawing" xmlns:wp="http://schemas.openxmlformats.org/drawingml/2006/wordprocessingDrawing" xmlns:w10="urn:schemas-microsoft-com:office:word" xmlns:w="http://schemas.openxmlformats.org/wordprocessingml/2006/main" xmlns:w14="http://schemas.microsoft.com/office/word/2010/wordml" xmlns:w15="http://schemas.microsoft.com/office/word/2012/wordml" xmlns:w16cex="http://schemas.microsoft.com/office/word/2018/wordml/cex" xmlns:w16cid="http://schemas.microsoft.com/office/word/2016/wordml/cid" xmlns:w16="http://schemas.microsoft.com/office/word/2018/wordml" xmlns:w16du="http://schemas.microsoft.com/office/word/2023/wordml/word16du" xmlns:w16sdtdh="http://schemas.microsoft.com/office/word/2020/wordml/sdtdatahash" xmlns:w16se="http://schemas.microsoft.com/office/word/2015/wordml/symex" xmlns:wpg="http://schemas.microsoft.com/office/word/2010/wordprocessingGroup" xmlns:wpi="http://schemas.microsoft.com/office/word/2010/wordprocessingInk" xmlns:wne="http://schemas.microsoft.com/office/word/2006/wordml" xmlns:wps="http://schemas.microsoft.com/office/word/2010/wordprocessingShape" mc:Ignorable="w14 w15 w16se w16cid w16 w16cex w16sdtdh w16du wp14">
   <w:p>
     <w:pPr>
       <w:pStyle w:val="Header"/>
@@ -20497,6 +23070,155 @@
     </w:lvl>
   </w:abstractNum>
   <w:abstractNum w:abstractNumId="21" w15:restartNumberingAfterBreak="0">
+    <w:nsid w:val="4DFC7A0A"/>
+    <w:multiLevelType w:val="multilevel"/>
+    <w:tmpl w:val="B12460A8"/>
+    <w:lvl w:ilvl="0">
+      <w:start w:val="1"/>
+      <w:numFmt w:val="bullet"/>
+      <w:lvlText w:val=""/>
+      <w:lvlJc w:val="left"/>
+      <w:pPr>
+        <w:tabs>
+          <w:tab w:val="num" w:pos="720"/>
+        </w:tabs>
+        <w:ind w:left="720" w:hanging="360"/>
+      </w:pPr>
+      <w:rPr>
+        <w:rFonts w:ascii="Symbol" w:hAnsi="Symbol" w:hint="default"/>
+        <w:sz w:val="20"/>
+      </w:rPr>
+    </w:lvl>
+    <w:lvl w:ilvl="1" w:tentative="1">
+      <w:start w:val="1"/>
+      <w:numFmt w:val="bullet"/>
+      <w:lvlText w:val=""/>
+      <w:lvlJc w:val="left"/>
+      <w:pPr>
+        <w:tabs>
+          <w:tab w:val="num" w:pos="1440"/>
+        </w:tabs>
+        <w:ind w:left="1440" w:hanging="360"/>
+      </w:pPr>
+      <w:rPr>
+        <w:rFonts w:ascii="Symbol" w:hAnsi="Symbol" w:hint="default"/>
+        <w:sz w:val="20"/>
+      </w:rPr>
+    </w:lvl>
+    <w:lvl w:ilvl="2" w:tentative="1">
+      <w:start w:val="1"/>
+      <w:numFmt w:val="bullet"/>
+      <w:lvlText w:val=""/>
+      <w:lvlJc w:val="left"/>
+      <w:pPr>
+        <w:tabs>
+          <w:tab w:val="num" w:pos="2160"/>
+        </w:tabs>
+        <w:ind w:left="2160" w:hanging="360"/>
+      </w:pPr>
+      <w:rPr>
+        <w:rFonts w:ascii="Symbol" w:hAnsi="Symbol" w:hint="default"/>
+        <w:sz w:val="20"/>
+      </w:rPr>
+    </w:lvl>
+    <w:lvl w:ilvl="3" w:tentative="1">
+      <w:start w:val="1"/>
+      <w:numFmt w:val="bullet"/>
+      <w:lvlText w:val=""/>
+      <w:lvlJc w:val="left"/>
+      <w:pPr>
+        <w:tabs>
+          <w:tab w:val="num" w:pos="2880"/>
+        </w:tabs>
+        <w:ind w:left="2880" w:hanging="360"/>
+      </w:pPr>
+      <w:rPr>
+        <w:rFonts w:ascii="Symbol" w:hAnsi="Symbol" w:hint="default"/>
+        <w:sz w:val="20"/>
+      </w:rPr>
+    </w:lvl>
+    <w:lvl w:ilvl="4" w:tentative="1">
+      <w:start w:val="1"/>
+      <w:numFmt w:val="bullet"/>
+      <w:lvlText w:val=""/>
+      <w:lvlJc w:val="left"/>
+      <w:pPr>
+        <w:tabs>
+          <w:tab w:val="num" w:pos="3600"/>
+        </w:tabs>
+        <w:ind w:left="3600" w:hanging="360"/>
+      </w:pPr>
+      <w:rPr>
+        <w:rFonts w:ascii="Symbol" w:hAnsi="Symbol" w:hint="default"/>
+        <w:sz w:val="20"/>
+      </w:rPr>
+    </w:lvl>
+    <w:lvl w:ilvl="5" w:tentative="1">
+      <w:start w:val="1"/>
+      <w:numFmt w:val="bullet"/>
+      <w:lvlText w:val=""/>
+      <w:lvlJc w:val="left"/>
+      <w:pPr>
+        <w:tabs>
+          <w:tab w:val="num" w:pos="4320"/>
+        </w:tabs>
+        <w:ind w:left="4320" w:hanging="360"/>
+      </w:pPr>
+      <w:rPr>
+        <w:rFonts w:ascii="Symbol" w:hAnsi="Symbol" w:hint="default"/>
+        <w:sz w:val="20"/>
+      </w:rPr>
+    </w:lvl>
+    <w:lvl w:ilvl="6" w:tentative="1">
+      <w:start w:val="1"/>
+      <w:numFmt w:val="bullet"/>
+      <w:lvlText w:val=""/>
+      <w:lvlJc w:val="left"/>
+      <w:pPr>
+        <w:tabs>
+          <w:tab w:val="num" w:pos="5040"/>
+        </w:tabs>
+        <w:ind w:left="5040" w:hanging="360"/>
+      </w:pPr>
+      <w:rPr>
+        <w:rFonts w:ascii="Symbol" w:hAnsi="Symbol" w:hint="default"/>
+        <w:sz w:val="20"/>
+      </w:rPr>
+    </w:lvl>
+    <w:lvl w:ilvl="7" w:tentative="1">
+      <w:start w:val="1"/>
+      <w:numFmt w:val="bullet"/>
+      <w:lvlText w:val=""/>
+      <w:lvlJc w:val="left"/>
+      <w:pPr>
+        <w:tabs>
+          <w:tab w:val="num" w:pos="5760"/>
+        </w:tabs>
+        <w:ind w:left="5760" w:hanging="360"/>
+      </w:pPr>
+      <w:rPr>
+        <w:rFonts w:ascii="Symbol" w:hAnsi="Symbol" w:hint="default"/>
+        <w:sz w:val="20"/>
+      </w:rPr>
+    </w:lvl>
+    <w:lvl w:ilvl="8" w:tentative="1">
+      <w:start w:val="1"/>
+      <w:numFmt w:val="bullet"/>
+      <w:lvlText w:val=""/>
+      <w:lvlJc w:val="left"/>
+      <w:pPr>
+        <w:tabs>
+          <w:tab w:val="num" w:pos="6480"/>
+        </w:tabs>
+        <w:ind w:left="6480" w:hanging="360"/>
+      </w:pPr>
+      <w:rPr>
+        <w:rFonts w:ascii="Symbol" w:hAnsi="Symbol" w:hint="default"/>
+        <w:sz w:val="20"/>
+      </w:rPr>
+    </w:lvl>
+  </w:abstractNum>
+  <w:abstractNum w:abstractNumId="22" w15:restartNumberingAfterBreak="0">
     <w:nsid w:val="4E9E3DF0"/>
     <w:multiLevelType w:val="hybridMultilevel"/>
     <w:tmpl w:val="A7ECA87E"/>
@@ -20609,7 +23331,7 @@
       </w:rPr>
     </w:lvl>
   </w:abstractNum>
-  <w:abstractNum w:abstractNumId="22" w15:restartNumberingAfterBreak="0">
+  <w:abstractNum w:abstractNumId="23" w15:restartNumberingAfterBreak="0">
     <w:nsid w:val="4EC40B80"/>
     <w:multiLevelType w:val="multilevel"/>
     <w:tmpl w:val="A80691B0"/>
@@ -20758,7 +23480,7 @@
       </w:rPr>
     </w:lvl>
   </w:abstractNum>
-  <w:abstractNum w:abstractNumId="23" w15:restartNumberingAfterBreak="0">
+  <w:abstractNum w:abstractNumId="24" w15:restartNumberingAfterBreak="0">
     <w:nsid w:val="4FAB2125"/>
     <w:multiLevelType w:val="multilevel"/>
     <w:tmpl w:val="9BC44964"/>
@@ -20907,7 +23629,7 @@
       </w:rPr>
     </w:lvl>
   </w:abstractNum>
-  <w:abstractNum w:abstractNumId="24" w15:restartNumberingAfterBreak="0">
+  <w:abstractNum w:abstractNumId="25" w15:restartNumberingAfterBreak="0">
     <w:nsid w:val="4FCB5DF2"/>
     <w:multiLevelType w:val="multilevel"/>
     <w:tmpl w:val="D3F28364"/>
@@ -21056,7 +23778,7 @@
       </w:rPr>
     </w:lvl>
   </w:abstractNum>
-  <w:abstractNum w:abstractNumId="25" w15:restartNumberingAfterBreak="0">
+  <w:abstractNum w:abstractNumId="26" w15:restartNumberingAfterBreak="0">
     <w:nsid w:val="56607A85"/>
     <w:multiLevelType w:val="multilevel"/>
     <w:tmpl w:val="390AAA9A"/>
@@ -21173,7 +23895,7 @@
       </w:pPr>
     </w:lvl>
   </w:abstractNum>
-  <w:abstractNum w:abstractNumId="26" w15:restartNumberingAfterBreak="0">
+  <w:abstractNum w:abstractNumId="27" w15:restartNumberingAfterBreak="0">
     <w:nsid w:val="58CB25AB"/>
     <w:multiLevelType w:val="multilevel"/>
     <w:tmpl w:val="CD421296"/>
@@ -21286,7 +24008,7 @@
       </w:rPr>
     </w:lvl>
   </w:abstractNum>
-  <w:abstractNum w:abstractNumId="27" w15:restartNumberingAfterBreak="0">
+  <w:abstractNum w:abstractNumId="28" w15:restartNumberingAfterBreak="0">
     <w:nsid w:val="58D06165"/>
     <w:multiLevelType w:val="multilevel"/>
     <w:tmpl w:val="42262EB2"/>
@@ -21403,7 +24125,7 @@
       </w:pPr>
     </w:lvl>
   </w:abstractNum>
-  <w:abstractNum w:abstractNumId="28" w15:restartNumberingAfterBreak="0">
+  <w:abstractNum w:abstractNumId="29" w15:restartNumberingAfterBreak="0">
     <w:nsid w:val="630C1808"/>
     <w:multiLevelType w:val="multilevel"/>
     <w:tmpl w:val="28ACD5D2"/>
@@ -21552,7 +24274,7 @@
       </w:rPr>
     </w:lvl>
   </w:abstractNum>
-  <w:abstractNum w:abstractNumId="29" w15:restartNumberingAfterBreak="0">
+  <w:abstractNum w:abstractNumId="30" w15:restartNumberingAfterBreak="0">
     <w:nsid w:val="655D6822"/>
     <w:multiLevelType w:val="multilevel"/>
     <w:tmpl w:val="38800740"/>
@@ -21701,7 +24423,7 @@
       </w:rPr>
     </w:lvl>
   </w:abstractNum>
-  <w:abstractNum w:abstractNumId="30" w15:restartNumberingAfterBreak="0">
+  <w:abstractNum w:abstractNumId="31" w15:restartNumberingAfterBreak="0">
     <w:nsid w:val="681F2FF7"/>
     <w:multiLevelType w:val="multilevel"/>
     <w:tmpl w:val="8D0C732A"/>
@@ -21850,7 +24572,7 @@
       </w:rPr>
     </w:lvl>
   </w:abstractNum>
-  <w:abstractNum w:abstractNumId="31" w15:restartNumberingAfterBreak="0">
+  <w:abstractNum w:abstractNumId="32" w15:restartNumberingAfterBreak="0">
     <w:nsid w:val="6BBD7B3C"/>
     <w:multiLevelType w:val="multilevel"/>
     <w:tmpl w:val="19902EA6"/>
@@ -21999,7 +24721,7 @@
       </w:rPr>
     </w:lvl>
   </w:abstractNum>
-  <w:abstractNum w:abstractNumId="32" w15:restartNumberingAfterBreak="0">
+  <w:abstractNum w:abstractNumId="33" w15:restartNumberingAfterBreak="0">
     <w:nsid w:val="6C331D6E"/>
     <w:multiLevelType w:val="multilevel"/>
     <w:tmpl w:val="57F0ECAE"/>
@@ -22116,7 +24838,7 @@
       </w:pPr>
     </w:lvl>
   </w:abstractNum>
-  <w:abstractNum w:abstractNumId="33" w15:restartNumberingAfterBreak="0">
+  <w:abstractNum w:abstractNumId="34" w15:restartNumberingAfterBreak="0">
     <w:nsid w:val="6C460894"/>
     <w:multiLevelType w:val="multilevel"/>
     <w:tmpl w:val="76983E70"/>
@@ -22233,7 +24955,7 @@
       </w:pPr>
     </w:lvl>
   </w:abstractNum>
-  <w:abstractNum w:abstractNumId="34" w15:restartNumberingAfterBreak="0">
+  <w:abstractNum w:abstractNumId="35" w15:restartNumberingAfterBreak="0">
     <w:nsid w:val="6E184D7C"/>
     <w:multiLevelType w:val="multilevel"/>
     <w:tmpl w:val="96407FA6"/>
@@ -22350,7 +25072,7 @@
       </w:pPr>
     </w:lvl>
   </w:abstractNum>
-  <w:abstractNum w:abstractNumId="35" w15:restartNumberingAfterBreak="0">
+  <w:abstractNum w:abstractNumId="36" w15:restartNumberingAfterBreak="0">
     <w:nsid w:val="733D3F16"/>
     <w:multiLevelType w:val="multilevel"/>
     <w:tmpl w:val="CAB405F2"/>
@@ -22499,7 +25221,7 @@
       </w:rPr>
     </w:lvl>
   </w:abstractNum>
-  <w:abstractNum w:abstractNumId="36" w15:restartNumberingAfterBreak="0">
+  <w:abstractNum w:abstractNumId="37" w15:restartNumberingAfterBreak="0">
     <w:nsid w:val="78052895"/>
     <w:multiLevelType w:val="multilevel"/>
     <w:tmpl w:val="13701528"/>
@@ -22616,7 +25338,7 @@
       </w:pPr>
     </w:lvl>
   </w:abstractNum>
-  <w:abstractNum w:abstractNumId="37" w15:restartNumberingAfterBreak="0">
+  <w:abstractNum w:abstractNumId="38" w15:restartNumberingAfterBreak="0">
     <w:nsid w:val="7B3205D3"/>
     <w:multiLevelType w:val="multilevel"/>
     <w:tmpl w:val="4244BD4E"/>
@@ -22733,7 +25455,7 @@
       </w:pPr>
     </w:lvl>
   </w:abstractNum>
-  <w:abstractNum w:abstractNumId="38" w15:restartNumberingAfterBreak="0">
+  <w:abstractNum w:abstractNumId="39" w15:restartNumberingAfterBreak="0">
     <w:nsid w:val="7D725EF9"/>
     <w:multiLevelType w:val="multilevel"/>
     <w:tmpl w:val="4009001F"/>
@@ -22819,7 +25541,7 @@
       </w:pPr>
     </w:lvl>
   </w:abstractNum>
-  <w:abstractNum w:abstractNumId="39" w15:restartNumberingAfterBreak="0">
+  <w:abstractNum w:abstractNumId="40" w15:restartNumberingAfterBreak="0">
     <w:nsid w:val="7DAA30CF"/>
     <w:multiLevelType w:val="multilevel"/>
     <w:tmpl w:val="61125AA6"/>
@@ -22936,7 +25658,7 @@
       </w:pPr>
     </w:lvl>
   </w:abstractNum>
-  <w:abstractNum w:abstractNumId="40" w15:restartNumberingAfterBreak="0">
+  <w:abstractNum w:abstractNumId="41" w15:restartNumberingAfterBreak="0">
     <w:nsid w:val="7F9308CD"/>
     <w:multiLevelType w:val="multilevel"/>
     <w:tmpl w:val="B95686DA"/>
@@ -23054,19 +25776,19 @@
     </w:lvl>
   </w:abstractNum>
   <w:num w:numId="1" w16cid:durableId="311759132">
-    <w:abstractNumId w:val="38"/>
+    <w:abstractNumId w:val="39"/>
   </w:num>
   <w:num w:numId="2" w16cid:durableId="420685399">
-    <w:abstractNumId w:val="40"/>
+    <w:abstractNumId w:val="41"/>
   </w:num>
   <w:num w:numId="3" w16cid:durableId="494107981">
-    <w:abstractNumId w:val="27"/>
+    <w:abstractNumId w:val="28"/>
   </w:num>
   <w:num w:numId="4" w16cid:durableId="899903065">
     <w:abstractNumId w:val="6"/>
   </w:num>
   <w:num w:numId="5" w16cid:durableId="1810704293">
-    <w:abstractNumId w:val="32"/>
+    <w:abstractNumId w:val="33"/>
   </w:num>
   <w:num w:numId="6" w16cid:durableId="1437478601">
     <w:abstractNumId w:val="19"/>
@@ -23075,22 +25797,22 @@
     <w:abstractNumId w:val="10"/>
   </w:num>
   <w:num w:numId="8" w16cid:durableId="892621924">
-    <w:abstractNumId w:val="30"/>
+    <w:abstractNumId w:val="31"/>
   </w:num>
   <w:num w:numId="9" w16cid:durableId="592015335">
     <w:abstractNumId w:val="7"/>
   </w:num>
   <w:num w:numId="10" w16cid:durableId="1421953642">
-    <w:abstractNumId w:val="35"/>
+    <w:abstractNumId w:val="36"/>
   </w:num>
   <w:num w:numId="11" w16cid:durableId="2125994790">
+    <w:abstractNumId w:val="24"/>
+  </w:num>
+  <w:num w:numId="12" w16cid:durableId="1501190356">
     <w:abstractNumId w:val="23"/>
   </w:num>
-  <w:num w:numId="12" w16cid:durableId="1501190356">
-    <w:abstractNumId w:val="22"/>
-  </w:num>
   <w:num w:numId="13" w16cid:durableId="548150012">
-    <w:abstractNumId w:val="24"/>
+    <w:abstractNumId w:val="25"/>
   </w:num>
   <w:num w:numId="14" w16cid:durableId="467206996">
     <w:abstractNumId w:val="5"/>
@@ -23102,19 +25824,19 @@
     <w:abstractNumId w:val="14"/>
   </w:num>
   <w:num w:numId="17" w16cid:durableId="117143820">
-    <w:abstractNumId w:val="25"/>
+    <w:abstractNumId w:val="26"/>
   </w:num>
   <w:num w:numId="18" w16cid:durableId="1311405358">
     <w:abstractNumId w:val="11"/>
   </w:num>
   <w:num w:numId="19" w16cid:durableId="1821654634">
-    <w:abstractNumId w:val="34"/>
+    <w:abstractNumId w:val="35"/>
   </w:num>
   <w:num w:numId="20" w16cid:durableId="126896157">
-    <w:abstractNumId w:val="39"/>
+    <w:abstractNumId w:val="40"/>
   </w:num>
   <w:num w:numId="21" w16cid:durableId="636568630">
-    <w:abstractNumId w:val="21"/>
+    <w:abstractNumId w:val="22"/>
   </w:num>
   <w:num w:numId="22" w16cid:durableId="319887748">
     <w:abstractNumId w:val="9"/>
@@ -23126,19 +25848,19 @@
     <w:abstractNumId w:val="4"/>
   </w:num>
   <w:num w:numId="25" w16cid:durableId="1721128620">
-    <w:abstractNumId w:val="33"/>
+    <w:abstractNumId w:val="34"/>
   </w:num>
   <w:num w:numId="26" w16cid:durableId="846942147">
     <w:abstractNumId w:val="3"/>
   </w:num>
   <w:num w:numId="27" w16cid:durableId="549609530">
-    <w:abstractNumId w:val="26"/>
+    <w:abstractNumId w:val="27"/>
   </w:num>
   <w:num w:numId="28" w16cid:durableId="233972360">
     <w:abstractNumId w:val="16"/>
   </w:num>
   <w:num w:numId="29" w16cid:durableId="1837769948">
-    <w:abstractNumId w:val="31"/>
+    <w:abstractNumId w:val="32"/>
   </w:num>
   <w:num w:numId="30" w16cid:durableId="860127005">
     <w:abstractNumId w:val="15"/>
@@ -23153,16 +25875,16 @@
     <w:abstractNumId w:val="0"/>
   </w:num>
   <w:num w:numId="34" w16cid:durableId="947464426">
-    <w:abstractNumId w:val="28"/>
+    <w:abstractNumId w:val="29"/>
   </w:num>
   <w:num w:numId="35" w16cid:durableId="2096778324">
-    <w:abstractNumId w:val="36"/>
+    <w:abstractNumId w:val="37"/>
   </w:num>
   <w:num w:numId="36" w16cid:durableId="1248879145">
-    <w:abstractNumId w:val="29"/>
+    <w:abstractNumId w:val="30"/>
   </w:num>
   <w:num w:numId="37" w16cid:durableId="2082828199">
-    <w:abstractNumId w:val="37"/>
+    <w:abstractNumId w:val="38"/>
   </w:num>
   <w:num w:numId="38" w16cid:durableId="737896446">
     <w:abstractNumId w:val="13"/>
@@ -23175,6 +25897,9 @@
   </w:num>
   <w:num w:numId="41" w16cid:durableId="1775395934">
     <w:abstractNumId w:val="12"/>
+  </w:num>
+  <w:num w:numId="42" w16cid:durableId="2013294066">
+    <w:abstractNumId w:val="21"/>
   </w:num>
   <w:numIdMacAtCleanup w:val="38"/>
 </w:numbering>
@@ -23649,7 +26374,6 @@
   <w:style w:type="character" w:default="1" w:styleId="DefaultParagraphFont">
     <w:name w:val="Default Paragraph Font"/>
     <w:uiPriority w:val="1"/>
-    <w:semiHidden/>
     <w:unhideWhenUsed/>
   </w:style>
   <w:style w:type="table" w:default="1" w:styleId="TableNormal">
@@ -23922,6 +26646,18 @@
     <w:link w:val="Footer"/>
     <w:uiPriority w:val="99"/>
     <w:rsid w:val="00F947A5"/>
+  </w:style>
+  <w:style w:type="character" w:styleId="UnresolvedMention">
+    <w:name w:val="Unresolved Mention"/>
+    <w:basedOn w:val="DefaultParagraphFont"/>
+    <w:uiPriority w:val="99"/>
+    <w:semiHidden/>
+    <w:unhideWhenUsed/>
+    <w:rsid w:val="00962732"/>
+    <w:rPr>
+      <w:color w:val="605E5C"/>
+      <w:shd w:val="clear" w:color="auto" w:fill="E1DFDD"/>
+    </w:rPr>
   </w:style>
 </w:styles>
 </file>

</xml_diff>

<commit_message>
almost completed admin side teacher crate exam updated SRS created apis for multiple functionalities
</commit_message>
<xml_diff>
--- a/Documentation/SRS.docx
+++ b/Documentation/SRS.docx
@@ -336,18 +336,7 @@
           <w:sz w:val="28"/>
           <w:lang w:val="en-US"/>
         </w:rPr>
-        <w:t xml:space="preserve">MCA </w:t>
-      </w:r>
-      <w:proofErr w:type="spellStart"/>
-      <w:r>
-        <w:rPr>
-          <w:rFonts w:ascii="Times New Roman" w:eastAsia="Arial" w:hAnsi="Times New Roman" w:cs="Times New Roman"/>
-          <w:b/>
-          <w:kern w:val="0"/>
-          <w:sz w:val="28"/>
-          <w:lang w:val="en-US"/>
-        </w:rPr>
-        <w:t>III</w:t>
+        <w:t>MCA III</w:t>
       </w:r>
       <w:r>
         <w:rPr>
@@ -360,7 +349,6 @@
         </w:rPr>
         <w:t>rd</w:t>
       </w:r>
-      <w:proofErr w:type="spellEnd"/>
       <w:r>
         <w:rPr>
           <w:rFonts w:ascii="Times New Roman" w:eastAsia="Arial" w:hAnsi="Times New Roman" w:cs="Times New Roman"/>
@@ -513,7 +501,6 @@
           <w:b/>
           <w:kern w:val="0"/>
           <w:sz w:val="28"/>
-          <w:lang w:val="en-US"/>
         </w:rPr>
       </w:pPr>
       <w:r>
@@ -522,31 +509,8 @@
           <w:b/>
           <w:kern w:val="0"/>
           <w:sz w:val="28"/>
-          <w:lang w:val="en-US"/>
-        </w:rPr>
-        <w:t xml:space="preserve">Mr. </w:t>
-      </w:r>
-      <w:proofErr w:type="spellStart"/>
-      <w:r>
-        <w:rPr>
-          <w:rFonts w:ascii="Times New Roman" w:eastAsia="Arial" w:hAnsi="Times New Roman" w:cs="Times New Roman"/>
-          <w:b/>
-          <w:kern w:val="0"/>
-          <w:sz w:val="28"/>
-          <w:lang w:val="en-US"/>
-        </w:rPr>
-        <w:t>Imshad</w:t>
-      </w:r>
-      <w:proofErr w:type="spellEnd"/>
-      <w:r>
-        <w:rPr>
-          <w:rFonts w:ascii="Times New Roman" w:eastAsia="Arial" w:hAnsi="Times New Roman" w:cs="Times New Roman"/>
-          <w:b/>
-          <w:kern w:val="0"/>
-          <w:sz w:val="28"/>
-          <w:lang w:val="en-US"/>
-        </w:rPr>
-        <w:t xml:space="preserve"> Ahmad Khan</w:t>
+        </w:rPr>
+        <w:t>Prof. Aasim Zafar</w:t>
       </w:r>
     </w:p>
     <w:p>
@@ -570,7 +534,7 @@
           <w:kern w:val="0"/>
           <w:sz w:val="28"/>
         </w:rPr>
-        <w:t>Prof. Aasim Zafar</w:t>
+        <w:t xml:space="preserve">Prof. Swaleha Zubair </w:t>
       </w:r>
     </w:p>
     <w:p>
@@ -588,7 +552,6 @@
           <w:lang w:val="en-US"/>
         </w:rPr>
       </w:pPr>
-      <w:proofErr w:type="spellStart"/>
       <w:r>
         <w:rPr>
           <w:rFonts w:ascii="Times New Roman" w:eastAsia="Arial" w:hAnsi="Times New Roman" w:cs="Times New Roman"/>
@@ -596,17 +559,7 @@
           <w:kern w:val="0"/>
           <w:sz w:val="28"/>
         </w:rPr>
-        <w:t>Dr.</w:t>
-      </w:r>
-      <w:proofErr w:type="spellEnd"/>
-      <w:r>
-        <w:rPr>
-          <w:rFonts w:ascii="Times New Roman" w:eastAsia="Arial" w:hAnsi="Times New Roman" w:cs="Times New Roman"/>
-          <w:b/>
-          <w:kern w:val="0"/>
-          <w:sz w:val="28"/>
-        </w:rPr>
-        <w:t xml:space="preserve"> Asif Irshad Khan</w:t>
+        <w:t>Dr. Asif Irshad Khan</w:t>
       </w:r>
     </w:p>
     <w:p>
@@ -630,27 +583,7 @@
           <w:kern w:val="0"/>
           <w:sz w:val="28"/>
         </w:rPr>
-        <w:t>Prof. S</w:t>
-      </w:r>
-      <w:proofErr w:type="spellStart"/>
-      <w:r>
-        <w:rPr>
-          <w:rFonts w:ascii="Times New Roman" w:eastAsia="Arial" w:hAnsi="Times New Roman" w:cs="Times New Roman"/>
-          <w:b/>
-          <w:kern w:val="0"/>
-          <w:sz w:val="28"/>
-        </w:rPr>
-        <w:t>waleha</w:t>
-      </w:r>
-      <w:proofErr w:type="spellEnd"/>
-      <w:r>
-        <w:rPr>
-          <w:rFonts w:ascii="Times New Roman" w:eastAsia="Arial" w:hAnsi="Times New Roman" w:cs="Times New Roman"/>
-          <w:b/>
-          <w:kern w:val="0"/>
-          <w:sz w:val="28"/>
-        </w:rPr>
-        <w:t xml:space="preserve"> Zubair </w:t>
+        <w:t>Ms. Priti Bala</w:t>
       </w:r>
     </w:p>
     <w:p>
@@ -665,6 +598,7 @@
           <w:b/>
           <w:kern w:val="0"/>
           <w:sz w:val="28"/>
+          <w:lang w:val="en-US"/>
         </w:rPr>
       </w:pPr>
       <w:r>
@@ -673,8 +607,33 @@
           <w:b/>
           <w:kern w:val="0"/>
           <w:sz w:val="28"/>
-        </w:rPr>
-        <w:t xml:space="preserve">Ms. Priti Bala </w:t>
+          <w:lang w:val="en-US"/>
+        </w:rPr>
+        <w:t>Mr. Imshad Ahmad Khan</w:t>
+      </w:r>
+    </w:p>
+    <w:p>
+      <w:pPr>
+        <w:widowControl w:val="0"/>
+        <w:autoSpaceDE w:val="0"/>
+        <w:autoSpaceDN w:val="0"/>
+        <w:spacing w:after="0" w:line="240" w:lineRule="auto"/>
+        <w:jc w:val="right"/>
+        <w:rPr>
+          <w:rFonts w:ascii="Times New Roman" w:eastAsia="Arial" w:hAnsi="Times New Roman" w:cs="Times New Roman"/>
+          <w:b/>
+          <w:kern w:val="0"/>
+          <w:sz w:val="28"/>
+        </w:rPr>
+      </w:pPr>
+      <w:r>
+        <w:rPr>
+          <w:rFonts w:ascii="Times New Roman" w:eastAsia="Arial" w:hAnsi="Times New Roman" w:cs="Times New Roman"/>
+          <w:b/>
+          <w:kern w:val="0"/>
+          <w:sz w:val="28"/>
+        </w:rPr>
+        <w:t xml:space="preserve"> </w:t>
       </w:r>
     </w:p>
     <w:p>
@@ -4657,35 +4616,7 @@
         <w:rPr>
           <w:rFonts w:ascii="Times New Roman" w:hAnsi="Times New Roman" w:cs="Times New Roman"/>
         </w:rPr>
-        <w:t>"IEEE Guide for Software Requirements Specifications," in IEEE Std 830-</w:t>
-      </w:r>
-      <w:proofErr w:type="gramStart"/>
-      <w:r>
-        <w:rPr>
-          <w:rFonts w:ascii="Times New Roman" w:hAnsi="Times New Roman" w:cs="Times New Roman"/>
-        </w:rPr>
-        <w:t>1984 ,</w:t>
-      </w:r>
-      <w:proofErr w:type="gramEnd"/>
-      <w:r>
-        <w:rPr>
-          <w:rFonts w:ascii="Times New Roman" w:hAnsi="Times New Roman" w:cs="Times New Roman"/>
-        </w:rPr>
-        <w:t xml:space="preserve"> vol., no., pp.1-26, 10 Feb. 1984, </w:t>
-      </w:r>
-      <w:proofErr w:type="spellStart"/>
-      <w:r>
-        <w:rPr>
-          <w:rFonts w:ascii="Times New Roman" w:hAnsi="Times New Roman" w:cs="Times New Roman"/>
-        </w:rPr>
-        <w:t>doi</w:t>
-      </w:r>
-      <w:proofErr w:type="spellEnd"/>
-      <w:r>
-        <w:rPr>
-          <w:rFonts w:ascii="Times New Roman" w:hAnsi="Times New Roman" w:cs="Times New Roman"/>
-        </w:rPr>
-        <w:t>: 10.1109/IEEESTD.1984.119205.</w:t>
+        <w:t>"IEEE Guide for Software Requirements Specifications," in IEEE Std 830-1984 , vol., no., pp.1-26, 10 Feb. 1984, doi: 10.1109/IEEESTD.1984.119205.</w:t>
       </w:r>
     </w:p>
     <w:p>
@@ -4723,33 +4654,11 @@
           <w:rFonts w:ascii="Times New Roman" w:hAnsi="Times New Roman" w:cs="Times New Roman"/>
         </w:rPr>
       </w:pPr>
-      <w:proofErr w:type="spellStart"/>
-      <w:r>
-        <w:rPr>
-          <w:rFonts w:ascii="Times New Roman" w:hAnsi="Times New Roman" w:cs="Times New Roman"/>
-        </w:rPr>
-        <w:t>Rajarman</w:t>
-      </w:r>
-      <w:proofErr w:type="spellEnd"/>
-      <w:r>
-        <w:rPr>
-          <w:rFonts w:ascii="Times New Roman" w:hAnsi="Times New Roman" w:cs="Times New Roman"/>
-        </w:rPr>
-        <w:t>, V. (1989), Analysis and Design of Information Systems, Prentice Hall of India</w:t>
-      </w:r>
-      <w:proofErr w:type="gramStart"/>
-      <w:r>
-        <w:rPr>
-          <w:rFonts w:ascii="Times New Roman" w:hAnsi="Times New Roman" w:cs="Times New Roman"/>
-        </w:rPr>
-        <w:t>. .</w:t>
-      </w:r>
-      <w:proofErr w:type="gramEnd"/>
-      <w:r>
-        <w:rPr>
-          <w:rFonts w:ascii="Times New Roman" w:hAnsi="Times New Roman" w:cs="Times New Roman"/>
-        </w:rPr>
-        <w:t xml:space="preserve"> Retrieved September 21, 2022.</w:t>
+      <w:r>
+        <w:rPr>
+          <w:rFonts w:ascii="Times New Roman" w:hAnsi="Times New Roman" w:cs="Times New Roman"/>
+        </w:rPr>
+        <w:t>Rajarman, V. (1989), Analysis and Design of Information Systems, Prentice Hall of India. . Retrieved September 21, 2022.</w:t>
       </w:r>
     </w:p>
     <w:p>
@@ -4843,25 +4752,7 @@
           <w:color w:val="05103E"/>
           <w:shd w:val="clear" w:color="auto" w:fill="FFFFFF"/>
         </w:rPr>
-        <w:t xml:space="preserve">. (n.d.-b). </w:t>
-      </w:r>
-      <w:proofErr w:type="spellStart"/>
-      <w:r>
-        <w:rPr>
-          <w:rFonts w:ascii="Times New Roman" w:hAnsi="Times New Roman" w:cs="Times New Roman"/>
-          <w:color w:val="05103E"/>
-          <w:shd w:val="clear" w:color="auto" w:fill="FFFFFF"/>
-        </w:rPr>
-        <w:t>Lucidchart</w:t>
-      </w:r>
-      <w:proofErr w:type="spellEnd"/>
-      <w:r>
-        <w:rPr>
-          <w:rFonts w:ascii="Times New Roman" w:hAnsi="Times New Roman" w:cs="Times New Roman"/>
-          <w:color w:val="05103E"/>
-          <w:shd w:val="clear" w:color="auto" w:fill="FFFFFF"/>
-        </w:rPr>
-        <w:t>. Retrieved October 25, 2022, from </w:t>
+        <w:t>. (n.d.-b). Lucidchart. Retrieved October 25, 2022, from </w:t>
       </w:r>
       <w:hyperlink r:id="rId12" w:history="1">
         <w:r>
@@ -4904,25 +4795,7 @@
           <w:color w:val="05103E"/>
           <w:shd w:val="clear" w:color="auto" w:fill="FFFFFF"/>
         </w:rPr>
-        <w:t xml:space="preserve">. (n.d.). </w:t>
-      </w:r>
-      <w:proofErr w:type="spellStart"/>
-      <w:r>
-        <w:rPr>
-          <w:rFonts w:ascii="Times New Roman" w:hAnsi="Times New Roman" w:cs="Times New Roman"/>
-          <w:color w:val="05103E"/>
-          <w:shd w:val="clear" w:color="auto" w:fill="FFFFFF"/>
-        </w:rPr>
-        <w:t>Lucidchart</w:t>
-      </w:r>
-      <w:proofErr w:type="spellEnd"/>
-      <w:r>
-        <w:rPr>
-          <w:rFonts w:ascii="Times New Roman" w:hAnsi="Times New Roman" w:cs="Times New Roman"/>
-          <w:color w:val="05103E"/>
-          <w:shd w:val="clear" w:color="auto" w:fill="FFFFFF"/>
-        </w:rPr>
-        <w:t>. Retrieved October 27, 2022, from </w:t>
+        <w:t>. (n.d.). Lucidchart. Retrieved October 27, 2022, from </w:t>
       </w:r>
       <w:hyperlink r:id="rId13" w:history="1">
         <w:r>
@@ -9095,23 +8968,7 @@
           <w:rFonts w:ascii="Times New Roman" w:hAnsi="Times New Roman" w:cs="Times New Roman"/>
           <w:sz w:val="24"/>
         </w:rPr>
-        <w:t xml:space="preserve">To maintain exam integrity, the system logs student activities, including page navigation and idle time, allowing teachers to monitor any suspicious </w:t>
-      </w:r>
-      <w:proofErr w:type="spellStart"/>
-      <w:r>
-        <w:rPr>
-          <w:rFonts w:ascii="Times New Roman" w:hAnsi="Times New Roman" w:cs="Times New Roman"/>
-          <w:sz w:val="24"/>
-        </w:rPr>
-        <w:t>behaviors</w:t>
-      </w:r>
-      <w:proofErr w:type="spellEnd"/>
-      <w:r>
-        <w:rPr>
-          <w:rFonts w:ascii="Times New Roman" w:hAnsi="Times New Roman" w:cs="Times New Roman"/>
-          <w:sz w:val="24"/>
-        </w:rPr>
-        <w:t xml:space="preserve"> during exams.</w:t>
+        <w:t>To maintain exam integrity, the system logs student activities, including page navigation and idle time, allowing teachers to monitor any suspicious behaviors during exams.</w:t>
       </w:r>
     </w:p>
     <w:p>
@@ -10642,25 +10499,7 @@
           <w:sz w:val="24"/>
           <w:lang w:val="en-US"/>
         </w:rPr>
-        <w:t xml:space="preserve">An alert system should notify administrators of unusual activities, such as multiple failed </w:t>
-      </w:r>
-      <w:proofErr w:type="gramStart"/>
-      <w:r>
-        <w:rPr>
-          <w:rFonts w:ascii="Times New Roman" w:hAnsi="Times New Roman" w:cs="Times New Roman"/>
-          <w:sz w:val="24"/>
-          <w:lang w:val="en-US"/>
-        </w:rPr>
-        <w:t>login</w:t>
-      </w:r>
-      <w:proofErr w:type="gramEnd"/>
-      <w:r>
-        <w:rPr>
-          <w:rFonts w:ascii="Times New Roman" w:hAnsi="Times New Roman" w:cs="Times New Roman"/>
-          <w:sz w:val="24"/>
-          <w:lang w:val="en-US"/>
-        </w:rPr>
-        <w:t xml:space="preserve"> attempts or access from unfamiliar IP addresses.</w:t>
+        <w:t>An alert system should notify administrators of unusual activities, such as multiple failed login attempts or access from unfamiliar IP addresses.</w:t>
       </w:r>
     </w:p>
     <w:p>
@@ -13214,7 +13053,7 @@
           <w:noProof/>
         </w:rPr>
         <w:drawing>
-          <wp:inline distT="0" distB="0" distL="0" distR="0" wp14:anchorId="52D13C71" wp14:editId="02AE0D95">
+          <wp:inline distT="0" distB="0" distL="0" distR="0" wp14:anchorId="52D13C71" wp14:editId="7BD64E35">
             <wp:extent cx="3648881" cy="4401879"/>
             <wp:effectExtent l="0" t="0" r="8890" b="0"/>
             <wp:docPr id="24" name="Picture 24"/>
@@ -14061,25 +13900,7 @@
           <w:sz w:val="24"/>
           <w:szCs w:val="24"/>
         </w:rPr>
-        <w:t xml:space="preserve">: Tracks activities performed by the student during exams, such as login time, actions taken, and any suspicious </w:t>
-      </w:r>
-      <w:proofErr w:type="spellStart"/>
-      <w:r>
-        <w:rPr>
-          <w:rFonts w:ascii="Times New Roman" w:hAnsi="Times New Roman" w:cs="Times New Roman"/>
-          <w:sz w:val="24"/>
-          <w:szCs w:val="24"/>
-        </w:rPr>
-        <w:t>behavior</w:t>
-      </w:r>
-      <w:proofErr w:type="spellEnd"/>
-      <w:r>
-        <w:rPr>
-          <w:rFonts w:ascii="Times New Roman" w:hAnsi="Times New Roman" w:cs="Times New Roman"/>
-          <w:sz w:val="24"/>
-          <w:szCs w:val="24"/>
-        </w:rPr>
-        <w:t>.</w:t>
+        <w:t>: Tracks activities performed by the student during exams, such as login time, actions taken, and any suspicious behavior.</w:t>
       </w:r>
     </w:p>
     <w:p>
@@ -14111,25 +13932,7 @@
           <w:sz w:val="24"/>
           <w:szCs w:val="24"/>
         </w:rPr>
-        <w:t xml:space="preserve">: Teachers can review the logs of student activities to monitor their </w:t>
-      </w:r>
-      <w:proofErr w:type="spellStart"/>
-      <w:r>
-        <w:rPr>
-          <w:rFonts w:ascii="Times New Roman" w:hAnsi="Times New Roman" w:cs="Times New Roman"/>
-          <w:sz w:val="24"/>
-          <w:szCs w:val="24"/>
-        </w:rPr>
-        <w:t>behavior</w:t>
-      </w:r>
-      <w:proofErr w:type="spellEnd"/>
-      <w:r>
-        <w:rPr>
-          <w:rFonts w:ascii="Times New Roman" w:hAnsi="Times New Roman" w:cs="Times New Roman"/>
-          <w:sz w:val="24"/>
-          <w:szCs w:val="24"/>
-        </w:rPr>
-        <w:t xml:space="preserve"> during exams.</w:t>
+        <w:t>: Teachers can review the logs of student activities to monitor their behavior during exams.</w:t>
       </w:r>
     </w:p>
     <w:p>
@@ -14247,25 +14050,7 @@
           <w:sz w:val="24"/>
           <w:szCs w:val="24"/>
         </w:rPr>
-        <w:t xml:space="preserve">: Admins can also add or delete courses, which students are then able to </w:t>
-      </w:r>
-      <w:proofErr w:type="spellStart"/>
-      <w:r>
-        <w:rPr>
-          <w:rFonts w:ascii="Times New Roman" w:hAnsi="Times New Roman" w:cs="Times New Roman"/>
-          <w:sz w:val="24"/>
-          <w:szCs w:val="24"/>
-        </w:rPr>
-        <w:t>enroll</w:t>
-      </w:r>
-      <w:proofErr w:type="spellEnd"/>
-      <w:r>
-        <w:rPr>
-          <w:rFonts w:ascii="Times New Roman" w:hAnsi="Times New Roman" w:cs="Times New Roman"/>
-          <w:sz w:val="24"/>
-          <w:szCs w:val="24"/>
-        </w:rPr>
-        <w:t xml:space="preserve"> in and teachers can use as categories for exams.</w:t>
+        <w:t>: Admins can also add or delete courses, which students are then able to enroll in and teachers can use as categories for exams.</w:t>
       </w:r>
     </w:p>
     <w:p>
@@ -14542,25 +14327,7 @@
           <w:sz w:val="24"/>
           <w:szCs w:val="24"/>
         </w:rPr>
-        <w:t xml:space="preserve">This DFD provides an overview of the main functions in your online examination system. It includes everything from exam creation and response evaluation to performance tracking and administrative tasks like managing teachers, students, and courses. Each entity, process, and data store </w:t>
-      </w:r>
-      <w:proofErr w:type="gramStart"/>
-      <w:r>
-        <w:rPr>
-          <w:rFonts w:ascii="Times New Roman" w:hAnsi="Times New Roman" w:cs="Times New Roman"/>
-          <w:sz w:val="24"/>
-          <w:szCs w:val="24"/>
-        </w:rPr>
-        <w:t>is</w:t>
-      </w:r>
-      <w:proofErr w:type="gramEnd"/>
-      <w:r>
-        <w:rPr>
-          <w:rFonts w:ascii="Times New Roman" w:hAnsi="Times New Roman" w:cs="Times New Roman"/>
-          <w:sz w:val="24"/>
-          <w:szCs w:val="24"/>
-        </w:rPr>
-        <w:t xml:space="preserve"> essential to maintaining the flow of information and ensuring that students have a smooth experience during exams, with robust monitoring and evaluation functionalities.</w:t>
+        <w:t>This DFD provides an overview of the main functions in your online examination system. It includes everything from exam creation and response evaluation to performance tracking and administrative tasks like managing teachers, students, and courses. Each entity, process, and data store is essential to maintaining the flow of information and ensuring that students have a smooth experience during exams, with robust monitoring and evaluation functionalities.</w:t>
       </w:r>
     </w:p>
     <w:p>
@@ -14958,43 +14725,7 @@
           <w:sz w:val="24"/>
           <w:szCs w:val="24"/>
         </w:rPr>
-        <w:t>: These are properties or details that describe an entity, represented by ovals. For example, the "Student" entity might have attributes like "</w:t>
-      </w:r>
-      <w:proofErr w:type="spellStart"/>
-      <w:r>
-        <w:rPr>
-          <w:rFonts w:ascii="Times New Roman" w:hAnsi="Times New Roman" w:cs="Times New Roman"/>
-          <w:sz w:val="24"/>
-          <w:szCs w:val="24"/>
-        </w:rPr>
-        <w:t>StudentID</w:t>
-      </w:r>
-      <w:proofErr w:type="spellEnd"/>
-      <w:r>
-        <w:rPr>
-          <w:rFonts w:ascii="Times New Roman" w:hAnsi="Times New Roman" w:cs="Times New Roman"/>
-          <w:sz w:val="24"/>
-          <w:szCs w:val="24"/>
-        </w:rPr>
-        <w:t>," "Name," and "</w:t>
-      </w:r>
-      <w:proofErr w:type="spellStart"/>
-      <w:r>
-        <w:rPr>
-          <w:rFonts w:ascii="Times New Roman" w:hAnsi="Times New Roman" w:cs="Times New Roman"/>
-          <w:sz w:val="24"/>
-          <w:szCs w:val="24"/>
-        </w:rPr>
-        <w:t>DateOfBirth</w:t>
-      </w:r>
-      <w:proofErr w:type="spellEnd"/>
-      <w:r>
-        <w:rPr>
-          <w:rFonts w:ascii="Times New Roman" w:hAnsi="Times New Roman" w:cs="Times New Roman"/>
-          <w:sz w:val="24"/>
-          <w:szCs w:val="24"/>
-        </w:rPr>
-        <w:t>."</w:t>
+        <w:t>: These are properties or details that describe an entity, represented by ovals. For example, the "Student" entity might have attributes like "StudentID," "Name," and "DateOfBirth."</w:t>
       </w:r>
     </w:p>
     <w:p>
@@ -15134,25 +14865,7 @@
           <w:sz w:val="24"/>
           <w:szCs w:val="24"/>
         </w:rPr>
-        <w:t xml:space="preserve">: Multiple instances of one entity are associated with multiple instances of another (e.g., students </w:t>
-      </w:r>
-      <w:proofErr w:type="spellStart"/>
-      <w:r>
-        <w:rPr>
-          <w:rFonts w:ascii="Times New Roman" w:hAnsi="Times New Roman" w:cs="Times New Roman"/>
-          <w:sz w:val="24"/>
-          <w:szCs w:val="24"/>
-        </w:rPr>
-        <w:t>enroll</w:t>
-      </w:r>
-      <w:proofErr w:type="spellEnd"/>
-      <w:r>
-        <w:rPr>
-          <w:rFonts w:ascii="Times New Roman" w:hAnsi="Times New Roman" w:cs="Times New Roman"/>
-          <w:sz w:val="24"/>
-          <w:szCs w:val="24"/>
-        </w:rPr>
-        <w:t xml:space="preserve"> in multiple courses, and each course has many students).</w:t>
+        <w:t>: Multiple instances of one entity are associated with multiple instances of another (e.g., students enroll in multiple courses, and each course has many students).</w:t>
       </w:r>
     </w:p>
     <w:p>
@@ -15183,25 +14896,7 @@
           <w:sz w:val="24"/>
           <w:szCs w:val="24"/>
         </w:rPr>
-        <w:t>: A unique identifier for each entity, often underlined in ER diagrams (e.g., "</w:t>
-      </w:r>
-      <w:proofErr w:type="spellStart"/>
-      <w:r>
-        <w:rPr>
-          <w:rFonts w:ascii="Times New Roman" w:hAnsi="Times New Roman" w:cs="Times New Roman"/>
-          <w:sz w:val="24"/>
-          <w:szCs w:val="24"/>
-        </w:rPr>
-        <w:t>StudentID</w:t>
-      </w:r>
-      <w:proofErr w:type="spellEnd"/>
-      <w:r>
-        <w:rPr>
-          <w:rFonts w:ascii="Times New Roman" w:hAnsi="Times New Roman" w:cs="Times New Roman"/>
-          <w:sz w:val="24"/>
-          <w:szCs w:val="24"/>
-        </w:rPr>
-        <w:t>" for "Student").</w:t>
+        <w:t>: A unique identifier for each entity, often underlined in ER diagrams (e.g., "StudentID" for "Student").</w:t>
       </w:r>
     </w:p>
     <w:p>
@@ -15686,6 +15381,7 @@
       <w:r>
         <w:rPr>
           <w:rFonts w:ascii="Times New Roman" w:hAnsi="Times New Roman" w:cs="Times New Roman"/>
+          <w:noProof/>
           <w:sz w:val="24"/>
           <w:szCs w:val="24"/>
           <w:lang w:val="en-US"/>
@@ -15770,6 +15466,233 @@
           <w:noProof/>
           <w:lang w:val="en-US"/>
         </w:rPr>
+        <mc:AlternateContent>
+          <mc:Choice Requires="wpi">
+            <w:drawing>
+              <wp:anchor distT="0" distB="0" distL="114300" distR="114300" simplePos="0" relativeHeight="251662336" behindDoc="0" locked="0" layoutInCell="1" allowOverlap="1" wp14:anchorId="0AD72C0B" wp14:editId="1B53A9D7">
+                <wp:simplePos x="0" y="0"/>
+                <wp:positionH relativeFrom="column">
+                  <wp:posOffset>3473065</wp:posOffset>
+                </wp:positionH>
+                <wp:positionV relativeFrom="paragraph">
+                  <wp:posOffset>2714209</wp:posOffset>
+                </wp:positionV>
+                <wp:extent cx="173160" cy="360"/>
+                <wp:effectExtent l="38100" t="38100" r="17780" b="19050"/>
+                <wp:wrapNone/>
+                <wp:docPr id="1641325638" name="Ink 5"/>
+                <wp:cNvGraphicFramePr>
+                  <a:graphicFrameLocks xmlns:a="http://schemas.openxmlformats.org/drawingml/2006/main"/>
+                </wp:cNvGraphicFramePr>
+                <a:graphic xmlns:a="http://schemas.openxmlformats.org/drawingml/2006/main">
+                  <a:graphicData uri="http://schemas.microsoft.com/office/word/2010/wordprocessingInk">
+                    <w14:contentPart bwMode="auto" r:id="rId25">
+                      <w14:nvContentPartPr>
+                        <w14:cNvContentPartPr>
+                          <a14:cpLocks xmlns:a14="http://schemas.microsoft.com/office/drawing/2010/main" noRot="1"/>
+                        </w14:cNvContentPartPr>
+                      </w14:nvContentPartPr>
+                      <w14:xfrm>
+                        <a:off x="0" y="0"/>
+                        <a:ext cx="173160" cy="360"/>
+                      </w14:xfrm>
+                    </w14:contentPart>
+                  </a:graphicData>
+                </a:graphic>
+              </wp:anchor>
+            </w:drawing>
+          </mc:Choice>
+          <mc:Fallback>
+            <w:pict>
+              <v:shapetype w14:anchorId="48FC8C74" id="_x0000_t75" coordsize="21600,21600" o:spt="75" o:preferrelative="t" path="m@4@5l@4@11@9@11@9@5xe" filled="f" stroked="f">
+                <v:stroke joinstyle="miter"/>
+                <v:formulas>
+                  <v:f eqn="if lineDrawn pixelLineWidth 0"/>
+                  <v:f eqn="sum @0 1 0"/>
+                  <v:f eqn="sum 0 0 @1"/>
+                  <v:f eqn="prod @2 1 2"/>
+                  <v:f eqn="prod @3 21600 pixelWidth"/>
+                  <v:f eqn="prod @3 21600 pixelHeight"/>
+                  <v:f eqn="sum @0 0 1"/>
+                  <v:f eqn="prod @6 1 2"/>
+                  <v:f eqn="prod @7 21600 pixelWidth"/>
+                  <v:f eqn="sum @8 21600 0"/>
+                  <v:f eqn="prod @7 21600 pixelHeight"/>
+                  <v:f eqn="sum @10 21600 0"/>
+                </v:formulas>
+                <v:path o:extrusionok="f" gradientshapeok="t" o:connecttype="rect"/>
+                <o:lock v:ext="edit" aspectratio="t"/>
+              </v:shapetype>
+              <v:shape id="Ink 5" o:spid="_x0000_s1026" type="#_x0000_t75" style="position:absolute;margin-left:273.1pt;margin-top:213.35pt;width:14.35pt;height:.75pt;z-index:251662336;visibility:visible;mso-wrap-style:square;mso-wrap-distance-left:9pt;mso-wrap-distance-top:0;mso-wrap-distance-right:9pt;mso-wrap-distance-bottom:0;mso-position-horizontal:absolute;mso-position-horizontal-relative:text;mso-position-vertical:absolute;mso-position-vertical-relative:text" o:gfxdata="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">
+                <v:imagedata r:id="rId26" o:title=""/>
+                <o:lock v:ext="edit" rotation="t" aspectratio="f"/>
+              </v:shape>
+            </w:pict>
+          </mc:Fallback>
+        </mc:AlternateContent>
+      </w:r>
+      <w:r>
+        <w:rPr>
+          <w:rFonts w:ascii="Times New Roman" w:hAnsi="Times New Roman" w:cs="Times New Roman"/>
+          <w:noProof/>
+          <w:lang w:val="en-US"/>
+        </w:rPr>
+        <mc:AlternateContent>
+          <mc:Choice Requires="wpi">
+            <w:drawing>
+              <wp:anchor distT="0" distB="0" distL="114300" distR="114300" simplePos="0" relativeHeight="251661312" behindDoc="0" locked="0" layoutInCell="1" allowOverlap="1" wp14:anchorId="58D61B13" wp14:editId="01C5B5F0">
+                <wp:simplePos x="0" y="0"/>
+                <wp:positionH relativeFrom="column">
+                  <wp:posOffset>3104065</wp:posOffset>
+                </wp:positionH>
+                <wp:positionV relativeFrom="paragraph">
+                  <wp:posOffset>1747711</wp:posOffset>
+                </wp:positionV>
+                <wp:extent cx="132480" cy="360"/>
+                <wp:effectExtent l="38100" t="38100" r="20320" b="19050"/>
+                <wp:wrapNone/>
+                <wp:docPr id="973042085" name="Ink 4"/>
+                <wp:cNvGraphicFramePr>
+                  <a:graphicFrameLocks xmlns:a="http://schemas.openxmlformats.org/drawingml/2006/main"/>
+                </wp:cNvGraphicFramePr>
+                <a:graphic xmlns:a="http://schemas.openxmlformats.org/drawingml/2006/main">
+                  <a:graphicData uri="http://schemas.microsoft.com/office/word/2010/wordprocessingInk">
+                    <w14:contentPart bwMode="auto" r:id="rId27">
+                      <w14:nvContentPartPr>
+                        <w14:cNvContentPartPr>
+                          <a14:cpLocks xmlns:a14="http://schemas.microsoft.com/office/drawing/2010/main" noRot="1"/>
+                        </w14:cNvContentPartPr>
+                      </w14:nvContentPartPr>
+                      <w14:xfrm>
+                        <a:off x="0" y="0"/>
+                        <a:ext cx="132480" cy="360"/>
+                      </w14:xfrm>
+                    </w14:contentPart>
+                  </a:graphicData>
+                </a:graphic>
+              </wp:anchor>
+            </w:drawing>
+          </mc:Choice>
+          <mc:Fallback>
+            <w:pict>
+              <v:shape w14:anchorId="47D9DDAD" id="Ink 4" o:spid="_x0000_s1026" type="#_x0000_t75" style="position:absolute;margin-left:244.05pt;margin-top:137.25pt;width:11.15pt;height:.75pt;z-index:251661312;visibility:visible;mso-wrap-style:square;mso-wrap-distance-left:9pt;mso-wrap-distance-top:0;mso-wrap-distance-right:9pt;mso-wrap-distance-bottom:0;mso-position-horizontal:absolute;mso-position-horizontal-relative:text;mso-position-vertical:absolute;mso-position-vertical-relative:text" o:gfxdata="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">
+                <v:imagedata r:id="rId28" o:title=""/>
+                <o:lock v:ext="edit" rotation="t" aspectratio="f"/>
+              </v:shape>
+            </w:pict>
+          </mc:Fallback>
+        </mc:AlternateContent>
+      </w:r>
+      <w:r>
+        <w:rPr>
+          <w:rFonts w:ascii="Times New Roman" w:hAnsi="Times New Roman" w:cs="Times New Roman"/>
+          <w:noProof/>
+          <w:lang w:val="en-US"/>
+        </w:rPr>
+        <mc:AlternateContent>
+          <mc:Choice Requires="wpi">
+            <w:drawing>
+              <wp:anchor distT="0" distB="0" distL="114300" distR="114300" simplePos="0" relativeHeight="251660288" behindDoc="0" locked="0" layoutInCell="1" allowOverlap="1" wp14:anchorId="4989675C" wp14:editId="14818377">
+                <wp:simplePos x="0" y="0"/>
+                <wp:positionH relativeFrom="column">
+                  <wp:posOffset>104185</wp:posOffset>
+                </wp:positionH>
+                <wp:positionV relativeFrom="paragraph">
+                  <wp:posOffset>1739791</wp:posOffset>
+                </wp:positionV>
+                <wp:extent cx="156600" cy="360"/>
+                <wp:effectExtent l="38100" t="38100" r="15240" b="19050"/>
+                <wp:wrapNone/>
+                <wp:docPr id="33606427" name="Ink 3"/>
+                <wp:cNvGraphicFramePr>
+                  <a:graphicFrameLocks xmlns:a="http://schemas.openxmlformats.org/drawingml/2006/main"/>
+                </wp:cNvGraphicFramePr>
+                <a:graphic xmlns:a="http://schemas.openxmlformats.org/drawingml/2006/main">
+                  <a:graphicData uri="http://schemas.microsoft.com/office/word/2010/wordprocessingInk">
+                    <w14:contentPart bwMode="auto" r:id="rId29">
+                      <w14:nvContentPartPr>
+                        <w14:cNvContentPartPr>
+                          <a14:cpLocks xmlns:a14="http://schemas.microsoft.com/office/drawing/2010/main" noRot="1"/>
+                        </w14:cNvContentPartPr>
+                      </w14:nvContentPartPr>
+                      <w14:xfrm>
+                        <a:off x="0" y="0"/>
+                        <a:ext cx="156600" cy="360"/>
+                      </w14:xfrm>
+                    </w14:contentPart>
+                  </a:graphicData>
+                </a:graphic>
+              </wp:anchor>
+            </w:drawing>
+          </mc:Choice>
+          <mc:Fallback>
+            <w:pict>
+              <v:shape w14:anchorId="705E7979" id="Ink 3" o:spid="_x0000_s1026" type="#_x0000_t75" style="position:absolute;margin-left:7.85pt;margin-top:136.65pt;width:13.05pt;height:.75pt;z-index:251660288;visibility:visible;mso-wrap-style:square;mso-wrap-distance-left:9pt;mso-wrap-distance-top:0;mso-wrap-distance-right:9pt;mso-wrap-distance-bottom:0;mso-position-horizontal:absolute;mso-position-horizontal-relative:text;mso-position-vertical:absolute;mso-position-vertical-relative:text" o:gfxdata="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">
+                <v:imagedata r:id="rId30" o:title=""/>
+                <o:lock v:ext="edit" rotation="t" aspectratio="f"/>
+              </v:shape>
+            </w:pict>
+          </mc:Fallback>
+        </mc:AlternateContent>
+      </w:r>
+      <w:r>
+        <w:rPr>
+          <w:rFonts w:ascii="Times New Roman" w:hAnsi="Times New Roman" w:cs="Times New Roman"/>
+          <w:noProof/>
+          <w:lang w:val="en-US"/>
+        </w:rPr>
+        <mc:AlternateContent>
+          <mc:Choice Requires="wpi">
+            <w:drawing>
+              <wp:anchor distT="0" distB="0" distL="114300" distR="114300" simplePos="0" relativeHeight="251659264" behindDoc="0" locked="0" layoutInCell="1" allowOverlap="1" wp14:anchorId="0E038811" wp14:editId="03084BA7">
+                <wp:simplePos x="0" y="0"/>
+                <wp:positionH relativeFrom="column">
+                  <wp:posOffset>224425</wp:posOffset>
+                </wp:positionH>
+                <wp:positionV relativeFrom="paragraph">
+                  <wp:posOffset>705151</wp:posOffset>
+                </wp:positionV>
+                <wp:extent cx="257400" cy="360"/>
+                <wp:effectExtent l="38100" t="38100" r="28575" b="19050"/>
+                <wp:wrapNone/>
+                <wp:docPr id="946419154" name="Ink 1"/>
+                <wp:cNvGraphicFramePr>
+                  <a:graphicFrameLocks xmlns:a="http://schemas.openxmlformats.org/drawingml/2006/main"/>
+                </wp:cNvGraphicFramePr>
+                <a:graphic xmlns:a="http://schemas.openxmlformats.org/drawingml/2006/main">
+                  <a:graphicData uri="http://schemas.microsoft.com/office/word/2010/wordprocessingInk">
+                    <w14:contentPart bwMode="auto" r:id="rId31">
+                      <w14:nvContentPartPr>
+                        <w14:cNvContentPartPr>
+                          <a14:cpLocks xmlns:a14="http://schemas.microsoft.com/office/drawing/2010/main" noRot="1"/>
+                        </w14:cNvContentPartPr>
+                      </w14:nvContentPartPr>
+                      <w14:xfrm>
+                        <a:off x="0" y="0"/>
+                        <a:ext cx="257400" cy="360"/>
+                      </w14:xfrm>
+                    </w14:contentPart>
+                  </a:graphicData>
+                </a:graphic>
+              </wp:anchor>
+            </w:drawing>
+          </mc:Choice>
+          <mc:Fallback>
+            <w:pict>
+              <v:shape w14:anchorId="0DE0C65F" id="Ink 1" o:spid="_x0000_s1026" type="#_x0000_t75" style="position:absolute;margin-left:17.3pt;margin-top:55.15pt;width:20.95pt;height:.75pt;z-index:251659264;visibility:visible;mso-wrap-style:square;mso-wrap-distance-left:9pt;mso-wrap-distance-top:0;mso-wrap-distance-right:9pt;mso-wrap-distance-bottom:0;mso-position-horizontal:absolute;mso-position-horizontal-relative:text;mso-position-vertical:absolute;mso-position-vertical-relative:text" o:gfxdata="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">
+                <v:imagedata r:id="rId32" o:title=""/>
+                <o:lock v:ext="edit" rotation="t" aspectratio="f"/>
+              </v:shape>
+            </w:pict>
+          </mc:Fallback>
+        </mc:AlternateContent>
+      </w:r>
+      <w:r>
+        <w:rPr>
+          <w:rFonts w:ascii="Times New Roman" w:hAnsi="Times New Roman" w:cs="Times New Roman"/>
+          <w:noProof/>
+          <w:lang w:val="en-US"/>
+        </w:rPr>
         <w:drawing>
           <wp:inline distT="0" distB="0" distL="0" distR="0" wp14:anchorId="19184416" wp14:editId="19184417">
             <wp:extent cx="5777901" cy="3247891"/>
@@ -15788,7 +15711,7 @@
                     </pic:cNvPicPr>
                   </pic:nvPicPr>
                   <pic:blipFill>
-                    <a:blip r:embed="rId25"/>
+                    <a:blip r:embed="rId33"/>
                     <a:srcRect/>
                     <a:stretch>
                       <a:fillRect/>
@@ -16652,7 +16575,7 @@
                     <pic:cNvPicPr/>
                   </pic:nvPicPr>
                   <pic:blipFill>
-                    <a:blip r:embed="rId26"/>
+                    <a:blip r:embed="rId34"/>
                     <a:stretch>
                       <a:fillRect/>
                     </a:stretch>
@@ -16712,7 +16635,7 @@
                     <pic:cNvPicPr/>
                   </pic:nvPicPr>
                   <pic:blipFill>
-                    <a:blip r:embed="rId27"/>
+                    <a:blip r:embed="rId35"/>
                     <a:stretch>
                       <a:fillRect/>
                     </a:stretch>
@@ -16799,7 +16722,7 @@
                     </pic:cNvPicPr>
                   </pic:nvPicPr>
                   <pic:blipFill>
-                    <a:blip r:embed="rId28">
+                    <a:blip r:embed="rId36">
                       <a:extLst>
                         <a:ext uri="{28A0092B-C50C-407E-A947-70E740481C1C}">
                           <a14:useLocalDpi xmlns:a14="http://schemas.microsoft.com/office/drawing/2010/main" val="0"/>
@@ -17823,7 +17746,7 @@
                           </pic:cNvPicPr>
                         </pic:nvPicPr>
                         <pic:blipFill>
-                          <a:blip r:embed="rId29">
+                          <a:blip r:embed="rId37">
                             <a:extLst>
                               <a:ext uri="{28A0092B-C50C-407E-A947-70E740481C1C}">
                                 <a14:useLocalDpi xmlns:a14="http://schemas.microsoft.com/office/drawing/2010/main" val="0"/>
@@ -17983,7 +17906,7 @@
                           </pic:cNvPicPr>
                         </pic:nvPicPr>
                         <pic:blipFill>
-                          <a:blip r:embed="rId30">
+                          <a:blip r:embed="rId38">
                             <a:extLst>
                               <a:ext uri="{28A0092B-C50C-407E-A947-70E740481C1C}">
                                 <a14:useLocalDpi xmlns:a14="http://schemas.microsoft.com/office/drawing/2010/main" val="0"/>
@@ -18143,7 +18066,7 @@
                           </pic:cNvPicPr>
                         </pic:nvPicPr>
                         <pic:blipFill>
-                          <a:blip r:embed="rId31">
+                          <a:blip r:embed="rId39">
                             <a:extLst>
                               <a:ext uri="{28A0092B-C50C-407E-A947-70E740481C1C}">
                                 <a14:useLocalDpi xmlns:a14="http://schemas.microsoft.com/office/drawing/2010/main" val="0"/>
@@ -18303,7 +18226,7 @@
                           </pic:cNvPicPr>
                         </pic:nvPicPr>
                         <pic:blipFill>
-                          <a:blip r:embed="rId32">
+                          <a:blip r:embed="rId40">
                             <a:extLst>
                               <a:ext uri="{28A0092B-C50C-407E-A947-70E740481C1C}">
                                 <a14:useLocalDpi xmlns:a14="http://schemas.microsoft.com/office/drawing/2010/main" val="0"/>
@@ -18463,7 +18386,7 @@
                           </pic:cNvPicPr>
                         </pic:nvPicPr>
                         <pic:blipFill>
-                          <a:blip r:embed="rId33">
+                          <a:blip r:embed="rId41">
                             <a:extLst>
                               <a:ext uri="{28A0092B-C50C-407E-A947-70E740481C1C}">
                                 <a14:useLocalDpi xmlns:a14="http://schemas.microsoft.com/office/drawing/2010/main" val="0"/>
@@ -18623,7 +18546,7 @@
                           </pic:cNvPicPr>
                         </pic:nvPicPr>
                         <pic:blipFill>
-                          <a:blip r:embed="rId34">
+                          <a:blip r:embed="rId42">
                             <a:extLst>
                               <a:ext uri="{28A0092B-C50C-407E-A947-70E740481C1C}">
                                 <a14:useLocalDpi xmlns:a14="http://schemas.microsoft.com/office/drawing/2010/main" val="0"/>
@@ -18783,7 +18706,7 @@
                           </pic:cNvPicPr>
                         </pic:nvPicPr>
                         <pic:blipFill>
-                          <a:blip r:embed="rId35">
+                          <a:blip r:embed="rId43">
                             <a:extLst>
                               <a:ext uri="{28A0092B-C50C-407E-A947-70E740481C1C}">
                                 <a14:useLocalDpi xmlns:a14="http://schemas.microsoft.com/office/drawing/2010/main" val="0"/>
@@ -18999,7 +18922,7 @@
                     </pic:cNvPicPr>
                   </pic:nvPicPr>
                   <pic:blipFill>
-                    <a:blip r:embed="rId36"/>
+                    <a:blip r:embed="rId44"/>
                     <a:srcRect/>
                     <a:stretch>
                       <a:fillRect/>
@@ -19101,7 +19024,7 @@
                     </pic:cNvPicPr>
                   </pic:nvPicPr>
                   <pic:blipFill>
-                    <a:blip r:embed="rId37"/>
+                    <a:blip r:embed="rId45"/>
                     <a:srcRect/>
                     <a:stretch>
                       <a:fillRect/>
@@ -19235,7 +19158,7 @@
                     </pic:cNvPicPr>
                   </pic:nvPicPr>
                   <pic:blipFill>
-                    <a:blip r:embed="rId38"/>
+                    <a:blip r:embed="rId46"/>
                     <a:srcRect/>
                     <a:stretch>
                       <a:fillRect/>
@@ -19647,25 +19570,7 @@
           <w:sz w:val="24"/>
           <w:szCs w:val="24"/>
         </w:rPr>
-        <w:t xml:space="preserve">: Represents optional or conditional </w:t>
-      </w:r>
-      <w:proofErr w:type="spellStart"/>
-      <w:r>
-        <w:rPr>
-          <w:rFonts w:ascii="Times New Roman" w:hAnsi="Times New Roman" w:cs="Times New Roman"/>
-          <w:sz w:val="24"/>
-          <w:szCs w:val="24"/>
-        </w:rPr>
-        <w:t>behavior</w:t>
-      </w:r>
-      <w:proofErr w:type="spellEnd"/>
-      <w:r>
-        <w:rPr>
-          <w:rFonts w:ascii="Times New Roman" w:hAnsi="Times New Roman" w:cs="Times New Roman"/>
-          <w:sz w:val="24"/>
-          <w:szCs w:val="24"/>
-        </w:rPr>
-        <w:t xml:space="preserve"> that extends a base use case (e.g., “Apply Discount” may extend “Place Order”).</w:t>
+        <w:t>: Represents optional or conditional behavior that extends a base use case (e.g., “Apply Discount” may extend “Place Order”).</w:t>
       </w:r>
     </w:p>
     <w:p>
@@ -19982,7 +19887,7 @@
                     </pic:cNvPicPr>
                   </pic:nvPicPr>
                   <pic:blipFill>
-                    <a:blip r:embed="rId39">
+                    <a:blip r:embed="rId47">
                       <a:extLst>
                         <a:ext uri="{28A0092B-C50C-407E-A947-70E740481C1C}">
                           <a14:useLocalDpi xmlns:a14="http://schemas.microsoft.com/office/drawing/2010/main" val="0"/>
@@ -20045,7 +19950,7 @@
                     </pic:cNvPicPr>
                   </pic:nvPicPr>
                   <pic:blipFill>
-                    <a:blip r:embed="rId40"/>
+                    <a:blip r:embed="rId48"/>
                     <a:srcRect/>
                     <a:stretch>
                       <a:fillRect/>
@@ -26374,6 +26279,7 @@
   <w:style w:type="character" w:default="1" w:styleId="DefaultParagraphFont">
     <w:name w:val="Default Paragraph Font"/>
     <w:uiPriority w:val="1"/>
+    <w:semiHidden/>
     <w:unhideWhenUsed/>
   </w:style>
   <w:style w:type="table" w:default="1" w:styleId="TableNormal">
@@ -26660,6 +26566,110 @@
     </w:rPr>
   </w:style>
 </w:styles>
+</file>
+
+<file path=word/ink/ink1.xml><?xml version="1.0" encoding="utf-8"?>
+<inkml:ink xmlns:inkml="http://www.w3.org/2003/InkML">
+  <inkml:definitions>
+    <inkml:context xml:id="ctx0">
+      <inkml:inkSource xml:id="inkSrc0">
+        <inkml:traceFormat>
+          <inkml:channel name="X" type="integer" min="-2.14748E9" max="2.14748E9" units="cm"/>
+          <inkml:channel name="Y" type="integer" min="-2.14748E9" max="2.14748E9" units="cm"/>
+        </inkml:traceFormat>
+        <inkml:channelProperties>
+          <inkml:channelProperty channel="X" name="resolution" value="1000" units="1/cm"/>
+          <inkml:channelProperty channel="Y" name="resolution" value="1000" units="1/cm"/>
+        </inkml:channelProperties>
+      </inkml:inkSource>
+      <inkml:timestamp xml:id="ts0" timeString="2024-11-10T16:12:03.922"/>
+    </inkml:context>
+    <inkml:brush xml:id="br0">
+      <inkml:brushProperty name="width" value="0.025" units="cm"/>
+      <inkml:brushProperty name="height" value="0.025" units="cm"/>
+      <inkml:brushProperty name="ignorePressure" value="1"/>
+    </inkml:brush>
+  </inkml:definitions>
+  <inkml:trace contextRef="#ctx0" brushRef="#br0">0 1,'473'0,"-466"0</inkml:trace>
+</inkml:ink>
+</file>
+
+<file path=word/ink/ink2.xml><?xml version="1.0" encoding="utf-8"?>
+<inkml:ink xmlns:inkml="http://www.w3.org/2003/InkML">
+  <inkml:definitions>
+    <inkml:context xml:id="ctx0">
+      <inkml:inkSource xml:id="inkSrc0">
+        <inkml:traceFormat>
+          <inkml:channel name="X" type="integer" min="-2.14748E9" max="2.14748E9" units="cm"/>
+          <inkml:channel name="Y" type="integer" min="-2.14748E9" max="2.14748E9" units="cm"/>
+        </inkml:traceFormat>
+        <inkml:channelProperties>
+          <inkml:channelProperty channel="X" name="resolution" value="1000" units="1/cm"/>
+          <inkml:channelProperty channel="Y" name="resolution" value="1000" units="1/cm"/>
+        </inkml:channelProperties>
+      </inkml:inkSource>
+      <inkml:timestamp xml:id="ts0" timeString="2024-11-10T16:11:35.108"/>
+    </inkml:context>
+    <inkml:brush xml:id="br0">
+      <inkml:brushProperty name="width" value="0.025" units="cm"/>
+      <inkml:brushProperty name="height" value="0.025" units="cm"/>
+      <inkml:brushProperty name="ignorePressure" value="1"/>
+    </inkml:brush>
+  </inkml:definitions>
+  <inkml:trace contextRef="#ctx0" brushRef="#br0">0 1,'357'0,"-347"0</inkml:trace>
+</inkml:ink>
+</file>
+
+<file path=word/ink/ink3.xml><?xml version="1.0" encoding="utf-8"?>
+<inkml:ink xmlns:inkml="http://www.w3.org/2003/InkML">
+  <inkml:definitions>
+    <inkml:context xml:id="ctx0">
+      <inkml:inkSource xml:id="inkSrc0">
+        <inkml:traceFormat>
+          <inkml:channel name="X" type="integer" min="-2.14748E9" max="2.14748E9" units="cm"/>
+          <inkml:channel name="Y" type="integer" min="-2.14748E9" max="2.14748E9" units="cm"/>
+        </inkml:traceFormat>
+        <inkml:channelProperties>
+          <inkml:channelProperty channel="X" name="resolution" value="1000" units="1/cm"/>
+          <inkml:channelProperty channel="Y" name="resolution" value="1000" units="1/cm"/>
+        </inkml:channelProperties>
+      </inkml:inkSource>
+      <inkml:timestamp xml:id="ts0" timeString="2024-11-10T16:11:26.494"/>
+    </inkml:context>
+    <inkml:brush xml:id="br0">
+      <inkml:brushProperty name="width" value="0.025" units="cm"/>
+      <inkml:brushProperty name="height" value="0.025" units="cm"/>
+      <inkml:brushProperty name="ignorePressure" value="1"/>
+    </inkml:brush>
+  </inkml:definitions>
+  <inkml:trace contextRef="#ctx0" brushRef="#br0">0 1,'424'0,"-414"0</inkml:trace>
+</inkml:ink>
+</file>
+
+<file path=word/ink/ink4.xml><?xml version="1.0" encoding="utf-8"?>
+<inkml:ink xmlns:inkml="http://www.w3.org/2003/InkML">
+  <inkml:definitions>
+    <inkml:context xml:id="ctx0">
+      <inkml:inkSource xml:id="inkSrc0">
+        <inkml:traceFormat>
+          <inkml:channel name="X" type="integer" min="-2.14748E9" max="2.14748E9" units="cm"/>
+          <inkml:channel name="Y" type="integer" min="-2.14748E9" max="2.14748E9" units="cm"/>
+        </inkml:traceFormat>
+        <inkml:channelProperties>
+          <inkml:channelProperty channel="X" name="resolution" value="1000" units="1/cm"/>
+          <inkml:channelProperty channel="Y" name="resolution" value="1000" units="1/cm"/>
+        </inkml:channelProperties>
+      </inkml:inkSource>
+      <inkml:timestamp xml:id="ts0" timeString="2024-11-10T16:11:07.407"/>
+    </inkml:context>
+    <inkml:brush xml:id="br0">
+      <inkml:brushProperty name="width" value="0.025" units="cm"/>
+      <inkml:brushProperty name="height" value="0.025" units="cm"/>
+      <inkml:brushProperty name="ignorePressure" value="1"/>
+    </inkml:brush>
+  </inkml:definitions>
+  <inkml:trace contextRef="#ctx0" brushRef="#br0">0 0,'707'0,"-699"0</inkml:trace>
+</inkml:ink>
 </file>
 
 <file path=word/theme/theme1.xml><?xml version="1.0" encoding="utf-8"?>

</xml_diff>

<commit_message>
added create exam functionality
</commit_message>
<xml_diff>
--- a/Documentation/SRS.docx
+++ b/Documentation/SRS.docx
@@ -336,7 +336,18 @@
           <w:sz w:val="28"/>
           <w:lang w:val="en-US"/>
         </w:rPr>
-        <w:t>MCA III</w:t>
+        <w:t xml:space="preserve">MCA </w:t>
+      </w:r>
+      <w:proofErr w:type="spellStart"/>
+      <w:r>
+        <w:rPr>
+          <w:rFonts w:ascii="Times New Roman" w:eastAsia="Arial" w:hAnsi="Times New Roman" w:cs="Times New Roman"/>
+          <w:b/>
+          <w:kern w:val="0"/>
+          <w:sz w:val="28"/>
+          <w:lang w:val="en-US"/>
+        </w:rPr>
+        <w:t>III</w:t>
       </w:r>
       <w:r>
         <w:rPr>
@@ -349,6 +360,7 @@
         </w:rPr>
         <w:t>rd</w:t>
       </w:r>
+      <w:proofErr w:type="spellEnd"/>
       <w:r>
         <w:rPr>
           <w:rFonts w:ascii="Times New Roman" w:eastAsia="Arial" w:hAnsi="Times New Roman" w:cs="Times New Roman"/>
@@ -534,7 +546,27 @@
           <w:kern w:val="0"/>
           <w:sz w:val="28"/>
         </w:rPr>
-        <w:t xml:space="preserve">Prof. Swaleha Zubair </w:t>
+        <w:t xml:space="preserve">Prof. </w:t>
+      </w:r>
+      <w:proofErr w:type="spellStart"/>
+      <w:r>
+        <w:rPr>
+          <w:rFonts w:ascii="Times New Roman" w:eastAsia="Arial" w:hAnsi="Times New Roman" w:cs="Times New Roman"/>
+          <w:b/>
+          <w:kern w:val="0"/>
+          <w:sz w:val="28"/>
+        </w:rPr>
+        <w:t>Swaleha</w:t>
+      </w:r>
+      <w:proofErr w:type="spellEnd"/>
+      <w:r>
+        <w:rPr>
+          <w:rFonts w:ascii="Times New Roman" w:eastAsia="Arial" w:hAnsi="Times New Roman" w:cs="Times New Roman"/>
+          <w:b/>
+          <w:kern w:val="0"/>
+          <w:sz w:val="28"/>
+        </w:rPr>
+        <w:t xml:space="preserve"> Zubair </w:t>
       </w:r>
     </w:p>
     <w:p>
@@ -552,6 +584,7 @@
           <w:lang w:val="en-US"/>
         </w:rPr>
       </w:pPr>
+      <w:proofErr w:type="spellStart"/>
       <w:r>
         <w:rPr>
           <w:rFonts w:ascii="Times New Roman" w:eastAsia="Arial" w:hAnsi="Times New Roman" w:cs="Times New Roman"/>
@@ -559,7 +592,17 @@
           <w:kern w:val="0"/>
           <w:sz w:val="28"/>
         </w:rPr>
-        <w:t>Dr. Asif Irshad Khan</w:t>
+        <w:t>Dr.</w:t>
+      </w:r>
+      <w:proofErr w:type="spellEnd"/>
+      <w:r>
+        <w:rPr>
+          <w:rFonts w:ascii="Times New Roman" w:eastAsia="Arial" w:hAnsi="Times New Roman" w:cs="Times New Roman"/>
+          <w:b/>
+          <w:kern w:val="0"/>
+          <w:sz w:val="28"/>
+        </w:rPr>
+        <w:t xml:space="preserve"> Asif Irshad Khan</w:t>
       </w:r>
     </w:p>
     <w:p>
@@ -609,7 +652,29 @@
           <w:sz w:val="28"/>
           <w:lang w:val="en-US"/>
         </w:rPr>
-        <w:t>Mr. Imshad Ahmad Khan</w:t>
+        <w:t xml:space="preserve">Mr. </w:t>
+      </w:r>
+      <w:proofErr w:type="spellStart"/>
+      <w:r>
+        <w:rPr>
+          <w:rFonts w:ascii="Times New Roman" w:eastAsia="Arial" w:hAnsi="Times New Roman" w:cs="Times New Roman"/>
+          <w:b/>
+          <w:kern w:val="0"/>
+          <w:sz w:val="28"/>
+          <w:lang w:val="en-US"/>
+        </w:rPr>
+        <w:t>Imshad</w:t>
+      </w:r>
+      <w:proofErr w:type="spellEnd"/>
+      <w:r>
+        <w:rPr>
+          <w:rFonts w:ascii="Times New Roman" w:eastAsia="Arial" w:hAnsi="Times New Roman" w:cs="Times New Roman"/>
+          <w:b/>
+          <w:kern w:val="0"/>
+          <w:sz w:val="28"/>
+          <w:lang w:val="en-US"/>
+        </w:rPr>
+        <w:t xml:space="preserve"> Ahmad Khan</w:t>
       </w:r>
     </w:p>
     <w:p>
@@ -864,7 +929,7 @@
             </w:rPr>
             <w:fldChar w:fldCharType="separate"/>
           </w:r>
-          <w:hyperlink w:anchor="_Toc181292643" w:history="1">
+          <w:hyperlink w:anchor="_Toc182598212" w:history="1">
             <w:r>
               <w:rPr>
                 <w:rStyle w:val="Hyperlink"/>
@@ -911,7 +976,7 @@
                 <w:noProof/>
                 <w:webHidden/>
               </w:rPr>
-              <w:instrText xml:space="preserve"> PAGEREF _Toc181292643 \h </w:instrText>
+              <w:instrText xml:space="preserve"> PAGEREF _Toc182598212 \h </w:instrText>
             </w:r>
             <w:r>
               <w:rPr>
@@ -952,7 +1017,7 @@
               <w14:ligatures w14:val="standardContextual"/>
             </w:rPr>
           </w:pPr>
-          <w:hyperlink w:anchor="_Toc181292644" w:history="1">
+          <w:hyperlink w:anchor="_Toc182598213" w:history="1">
             <w:r>
               <w:rPr>
                 <w:rStyle w:val="Hyperlink"/>
@@ -999,7 +1064,7 @@
                 <w:noProof/>
                 <w:webHidden/>
               </w:rPr>
-              <w:instrText xml:space="preserve"> PAGEREF _Toc181292644 \h </w:instrText>
+              <w:instrText xml:space="preserve"> PAGEREF _Toc182598213 \h </w:instrText>
             </w:r>
             <w:r>
               <w:rPr>
@@ -1040,7 +1105,7 @@
               <w14:ligatures w14:val="standardContextual"/>
             </w:rPr>
           </w:pPr>
-          <w:hyperlink w:anchor="_Toc181292645" w:history="1">
+          <w:hyperlink w:anchor="_Toc182598214" w:history="1">
             <w:r>
               <w:rPr>
                 <w:rStyle w:val="Hyperlink"/>
@@ -1087,7 +1152,7 @@
                 <w:noProof/>
                 <w:webHidden/>
               </w:rPr>
-              <w:instrText xml:space="preserve"> PAGEREF _Toc181292645 \h </w:instrText>
+              <w:instrText xml:space="preserve"> PAGEREF _Toc182598214 \h </w:instrText>
             </w:r>
             <w:r>
               <w:rPr>
@@ -1128,7 +1193,7 @@
               <w14:ligatures w14:val="standardContextual"/>
             </w:rPr>
           </w:pPr>
-          <w:hyperlink w:anchor="_Toc181292646" w:history="1">
+          <w:hyperlink w:anchor="_Toc182598215" w:history="1">
             <w:r>
               <w:rPr>
                 <w:rStyle w:val="Hyperlink"/>
@@ -1175,7 +1240,7 @@
                 <w:noProof/>
                 <w:webHidden/>
               </w:rPr>
-              <w:instrText xml:space="preserve"> PAGEREF _Toc181292646 \h </w:instrText>
+              <w:instrText xml:space="preserve"> PAGEREF _Toc182598215 \h </w:instrText>
             </w:r>
             <w:r>
               <w:rPr>
@@ -1216,7 +1281,7 @@
               <w14:ligatures w14:val="standardContextual"/>
             </w:rPr>
           </w:pPr>
-          <w:hyperlink w:anchor="_Toc181292647" w:history="1">
+          <w:hyperlink w:anchor="_Toc182598216" w:history="1">
             <w:r>
               <w:rPr>
                 <w:rStyle w:val="Hyperlink"/>
@@ -1263,7 +1328,7 @@
                 <w:noProof/>
                 <w:webHidden/>
               </w:rPr>
-              <w:instrText xml:space="preserve"> PAGEREF _Toc181292647 \h </w:instrText>
+              <w:instrText xml:space="preserve"> PAGEREF _Toc182598216 \h </w:instrText>
             </w:r>
             <w:r>
               <w:rPr>
@@ -1304,7 +1369,7 @@
               <w14:ligatures w14:val="standardContextual"/>
             </w:rPr>
           </w:pPr>
-          <w:hyperlink w:anchor="_Toc181292648" w:history="1">
+          <w:hyperlink w:anchor="_Toc182598217" w:history="1">
             <w:r>
               <w:rPr>
                 <w:rStyle w:val="Hyperlink"/>
@@ -1351,7 +1416,7 @@
                 <w:noProof/>
                 <w:webHidden/>
               </w:rPr>
-              <w:instrText xml:space="preserve"> PAGEREF _Toc181292648 \h </w:instrText>
+              <w:instrText xml:space="preserve"> PAGEREF _Toc182598217 \h </w:instrText>
             </w:r>
             <w:r>
               <w:rPr>
@@ -1396,7 +1461,7 @@
               <w14:ligatures w14:val="standardContextual"/>
             </w:rPr>
           </w:pPr>
-          <w:hyperlink w:anchor="_Toc181292649" w:history="1">
+          <w:hyperlink w:anchor="_Toc182598218" w:history="1">
             <w:r>
               <w:rPr>
                 <w:rStyle w:val="Hyperlink"/>
@@ -1443,7 +1508,7 @@
                 <w:noProof/>
                 <w:webHidden/>
               </w:rPr>
-              <w:instrText xml:space="preserve"> PAGEREF _Toc181292649 \h </w:instrText>
+              <w:instrText xml:space="preserve"> PAGEREF _Toc182598218 \h </w:instrText>
             </w:r>
             <w:r>
               <w:rPr>
@@ -1484,7 +1549,7 @@
               <w14:ligatures w14:val="standardContextual"/>
             </w:rPr>
           </w:pPr>
-          <w:hyperlink w:anchor="_Toc181292650" w:history="1">
+          <w:hyperlink w:anchor="_Toc182598219" w:history="1">
             <w:r>
               <w:rPr>
                 <w:rStyle w:val="Hyperlink"/>
@@ -1531,7 +1596,7 @@
                 <w:noProof/>
                 <w:webHidden/>
               </w:rPr>
-              <w:instrText xml:space="preserve"> PAGEREF _Toc181292650 \h </w:instrText>
+              <w:instrText xml:space="preserve"> PAGEREF _Toc182598219 \h </w:instrText>
             </w:r>
             <w:r>
               <w:rPr>
@@ -1572,7 +1637,7 @@
               <w14:ligatures w14:val="standardContextual"/>
             </w:rPr>
           </w:pPr>
-          <w:hyperlink w:anchor="_Toc181292651" w:history="1">
+          <w:hyperlink w:anchor="_Toc182598220" w:history="1">
             <w:r>
               <w:rPr>
                 <w:rStyle w:val="Hyperlink"/>
@@ -1619,7 +1684,7 @@
                 <w:noProof/>
                 <w:webHidden/>
               </w:rPr>
-              <w:instrText xml:space="preserve"> PAGEREF _Toc181292651 \h </w:instrText>
+              <w:instrText xml:space="preserve"> PAGEREF _Toc182598220 \h </w:instrText>
             </w:r>
             <w:r>
               <w:rPr>
@@ -1660,7 +1725,7 @@
               <w14:ligatures w14:val="standardContextual"/>
             </w:rPr>
           </w:pPr>
-          <w:hyperlink w:anchor="_Toc181292652" w:history="1">
+          <w:hyperlink w:anchor="_Toc182598221" w:history="1">
             <w:r>
               <w:rPr>
                 <w:rStyle w:val="Hyperlink"/>
@@ -1707,7 +1772,7 @@
                 <w:noProof/>
                 <w:webHidden/>
               </w:rPr>
-              <w:instrText xml:space="preserve"> PAGEREF _Toc181292652 \h </w:instrText>
+              <w:instrText xml:space="preserve"> PAGEREF _Toc182598221 \h </w:instrText>
             </w:r>
             <w:r>
               <w:rPr>
@@ -1748,7 +1813,7 @@
               <w14:ligatures w14:val="standardContextual"/>
             </w:rPr>
           </w:pPr>
-          <w:hyperlink w:anchor="_Toc181292653" w:history="1">
+          <w:hyperlink w:anchor="_Toc182598222" w:history="1">
             <w:r>
               <w:rPr>
                 <w:rStyle w:val="Hyperlink"/>
@@ -1795,7 +1860,7 @@
                 <w:noProof/>
                 <w:webHidden/>
               </w:rPr>
-              <w:instrText xml:space="preserve"> PAGEREF _Toc181292653 \h </w:instrText>
+              <w:instrText xml:space="preserve"> PAGEREF _Toc182598222 \h </w:instrText>
             </w:r>
             <w:r>
               <w:rPr>
@@ -1836,7 +1901,7 @@
               <w14:ligatures w14:val="standardContextual"/>
             </w:rPr>
           </w:pPr>
-          <w:hyperlink w:anchor="_Toc181292654" w:history="1">
+          <w:hyperlink w:anchor="_Toc182598223" w:history="1">
             <w:r>
               <w:rPr>
                 <w:rStyle w:val="Hyperlink"/>
@@ -1883,7 +1948,7 @@
                 <w:noProof/>
                 <w:webHidden/>
               </w:rPr>
-              <w:instrText xml:space="preserve"> PAGEREF _Toc181292654 \h </w:instrText>
+              <w:instrText xml:space="preserve"> PAGEREF _Toc182598223 \h </w:instrText>
             </w:r>
             <w:r>
               <w:rPr>
@@ -1924,7 +1989,7 @@
               <w14:ligatures w14:val="standardContextual"/>
             </w:rPr>
           </w:pPr>
-          <w:hyperlink w:anchor="_Toc181292655" w:history="1">
+          <w:hyperlink w:anchor="_Toc182598224" w:history="1">
             <w:r>
               <w:rPr>
                 <w:rStyle w:val="Hyperlink"/>
@@ -1971,7 +2036,7 @@
                 <w:noProof/>
                 <w:webHidden/>
               </w:rPr>
-              <w:instrText xml:space="preserve"> PAGEREF _Toc181292655 \h </w:instrText>
+              <w:instrText xml:space="preserve"> PAGEREF _Toc182598224 \h </w:instrText>
             </w:r>
             <w:r>
               <w:rPr>
@@ -2012,7 +2077,7 @@
               <w14:ligatures w14:val="standardContextual"/>
             </w:rPr>
           </w:pPr>
-          <w:hyperlink w:anchor="_Toc181292656" w:history="1">
+          <w:hyperlink w:anchor="_Toc182598225" w:history="1">
             <w:r>
               <w:rPr>
                 <w:rStyle w:val="Hyperlink"/>
@@ -2059,7 +2124,7 @@
                 <w:noProof/>
                 <w:webHidden/>
               </w:rPr>
-              <w:instrText xml:space="preserve"> PAGEREF _Toc181292656 \h </w:instrText>
+              <w:instrText xml:space="preserve"> PAGEREF _Toc182598225 \h </w:instrText>
             </w:r>
             <w:r>
               <w:rPr>
@@ -2104,7 +2169,7 @@
               <w14:ligatures w14:val="standardContextual"/>
             </w:rPr>
           </w:pPr>
-          <w:hyperlink w:anchor="_Toc181292657" w:history="1">
+          <w:hyperlink w:anchor="_Toc182598226" w:history="1">
             <w:r>
               <w:rPr>
                 <w:rStyle w:val="Hyperlink"/>
@@ -2151,7 +2216,7 @@
                 <w:noProof/>
                 <w:webHidden/>
               </w:rPr>
-              <w:instrText xml:space="preserve"> PAGEREF _Toc181292657 \h </w:instrText>
+              <w:instrText xml:space="preserve"> PAGEREF _Toc182598226 \h </w:instrText>
             </w:r>
             <w:r>
               <w:rPr>
@@ -2192,7 +2257,7 @@
               <w14:ligatures w14:val="standardContextual"/>
             </w:rPr>
           </w:pPr>
-          <w:hyperlink w:anchor="_Toc181292658" w:history="1">
+          <w:hyperlink w:anchor="_Toc182598227" w:history="1">
             <w:r>
               <w:rPr>
                 <w:rStyle w:val="Hyperlink"/>
@@ -2239,7 +2304,7 @@
                 <w:noProof/>
                 <w:webHidden/>
               </w:rPr>
-              <w:instrText xml:space="preserve"> PAGEREF _Toc181292658 \h </w:instrText>
+              <w:instrText xml:space="preserve"> PAGEREF _Toc182598227 \h </w:instrText>
             </w:r>
             <w:r>
               <w:rPr>
@@ -2280,7 +2345,7 @@
               <w14:ligatures w14:val="standardContextual"/>
             </w:rPr>
           </w:pPr>
-          <w:hyperlink w:anchor="_Toc181292659" w:history="1">
+          <w:hyperlink w:anchor="_Toc182598228" w:history="1">
             <w:r>
               <w:rPr>
                 <w:rStyle w:val="Hyperlink"/>
@@ -2327,7 +2392,7 @@
                 <w:noProof/>
                 <w:webHidden/>
               </w:rPr>
-              <w:instrText xml:space="preserve"> PAGEREF _Toc181292659 \h </w:instrText>
+              <w:instrText xml:space="preserve"> PAGEREF _Toc182598228 \h </w:instrText>
             </w:r>
             <w:r>
               <w:rPr>
@@ -2368,7 +2433,7 @@
               <w14:ligatures w14:val="standardContextual"/>
             </w:rPr>
           </w:pPr>
-          <w:hyperlink w:anchor="_Toc181292660" w:history="1">
+          <w:hyperlink w:anchor="_Toc182598229" w:history="1">
             <w:r>
               <w:rPr>
                 <w:rStyle w:val="Hyperlink"/>
@@ -2415,7 +2480,7 @@
                 <w:noProof/>
                 <w:webHidden/>
               </w:rPr>
-              <w:instrText xml:space="preserve"> PAGEREF _Toc181292660 \h </w:instrText>
+              <w:instrText xml:space="preserve"> PAGEREF _Toc182598229 \h </w:instrText>
             </w:r>
             <w:r>
               <w:rPr>
@@ -2456,7 +2521,7 @@
               <w14:ligatures w14:val="standardContextual"/>
             </w:rPr>
           </w:pPr>
-          <w:hyperlink w:anchor="_Toc181292661" w:history="1">
+          <w:hyperlink w:anchor="_Toc182598230" w:history="1">
             <w:r>
               <w:rPr>
                 <w:rStyle w:val="Hyperlink"/>
@@ -2503,7 +2568,7 @@
                 <w:noProof/>
                 <w:webHidden/>
               </w:rPr>
-              <w:instrText xml:space="preserve"> PAGEREF _Toc181292661 \h </w:instrText>
+              <w:instrText xml:space="preserve"> PAGEREF _Toc182598230 \h </w:instrText>
             </w:r>
             <w:r>
               <w:rPr>
@@ -2548,7 +2613,7 @@
               <w14:ligatures w14:val="standardContextual"/>
             </w:rPr>
           </w:pPr>
-          <w:hyperlink w:anchor="_Toc181292662" w:history="1">
+          <w:hyperlink w:anchor="_Toc182598231" w:history="1">
             <w:r>
               <w:rPr>
                 <w:rStyle w:val="Hyperlink"/>
@@ -2595,7 +2660,7 @@
                 <w:noProof/>
                 <w:webHidden/>
               </w:rPr>
-              <w:instrText xml:space="preserve"> PAGEREF _Toc181292662 \h </w:instrText>
+              <w:instrText xml:space="preserve"> PAGEREF _Toc182598231 \h </w:instrText>
             </w:r>
             <w:r>
               <w:rPr>
@@ -2640,7 +2705,7 @@
               <w14:ligatures w14:val="standardContextual"/>
             </w:rPr>
           </w:pPr>
-          <w:hyperlink w:anchor="_Toc181292663" w:history="1">
+          <w:hyperlink w:anchor="_Toc182598232" w:history="1">
             <w:r>
               <w:rPr>
                 <w:rStyle w:val="Hyperlink"/>
@@ -2666,7 +2731,7 @@
                 <w:b/>
                 <w:noProof/>
               </w:rPr>
-              <w:t>Other Non-functional Requirements</w:t>
+              <w:t>Non-functional Requirements</w:t>
             </w:r>
             <w:r>
               <w:rPr>
@@ -2687,7 +2752,7 @@
                 <w:noProof/>
                 <w:webHidden/>
               </w:rPr>
-              <w:instrText xml:space="preserve"> PAGEREF _Toc181292663 \h </w:instrText>
+              <w:instrText xml:space="preserve"> PAGEREF _Toc182598232 \h </w:instrText>
             </w:r>
             <w:r>
               <w:rPr>
@@ -2728,7 +2793,7 @@
               <w14:ligatures w14:val="standardContextual"/>
             </w:rPr>
           </w:pPr>
-          <w:hyperlink w:anchor="_Toc181292664" w:history="1">
+          <w:hyperlink w:anchor="_Toc182598233" w:history="1">
             <w:r>
               <w:rPr>
                 <w:rStyle w:val="Hyperlink"/>
@@ -2775,7 +2840,7 @@
                 <w:noProof/>
                 <w:webHidden/>
               </w:rPr>
-              <w:instrText xml:space="preserve"> PAGEREF _Toc181292664 \h </w:instrText>
+              <w:instrText xml:space="preserve"> PAGEREF _Toc182598233 \h </w:instrText>
             </w:r>
             <w:r>
               <w:rPr>
@@ -2816,7 +2881,7 @@
               <w14:ligatures w14:val="standardContextual"/>
             </w:rPr>
           </w:pPr>
-          <w:hyperlink w:anchor="_Toc181292665" w:history="1">
+          <w:hyperlink w:anchor="_Toc182598234" w:history="1">
             <w:r>
               <w:rPr>
                 <w:rStyle w:val="Hyperlink"/>
@@ -2863,7 +2928,7 @@
                 <w:noProof/>
                 <w:webHidden/>
               </w:rPr>
-              <w:instrText xml:space="preserve"> PAGEREF _Toc181292665 \h </w:instrText>
+              <w:instrText xml:space="preserve"> PAGEREF _Toc182598234 \h </w:instrText>
             </w:r>
             <w:r>
               <w:rPr>
@@ -2904,7 +2969,7 @@
               <w14:ligatures w14:val="standardContextual"/>
             </w:rPr>
           </w:pPr>
-          <w:hyperlink w:anchor="_Toc181292666" w:history="1">
+          <w:hyperlink w:anchor="_Toc182598235" w:history="1">
             <w:r>
               <w:rPr>
                 <w:rStyle w:val="Hyperlink"/>
@@ -2951,7 +3016,7 @@
                 <w:noProof/>
                 <w:webHidden/>
               </w:rPr>
-              <w:instrText xml:space="preserve"> PAGEREF _Toc181292666 \h </w:instrText>
+              <w:instrText xml:space="preserve"> PAGEREF _Toc182598235 \h </w:instrText>
             </w:r>
             <w:r>
               <w:rPr>
@@ -2992,7 +3057,7 @@
               <w14:ligatures w14:val="standardContextual"/>
             </w:rPr>
           </w:pPr>
-          <w:hyperlink w:anchor="_Toc181292667" w:history="1">
+          <w:hyperlink w:anchor="_Toc182598236" w:history="1">
             <w:r>
               <w:rPr>
                 <w:rStyle w:val="Hyperlink"/>
@@ -3039,7 +3104,7 @@
                 <w:noProof/>
                 <w:webHidden/>
               </w:rPr>
-              <w:instrText xml:space="preserve"> PAGEREF _Toc181292667 \h </w:instrText>
+              <w:instrText xml:space="preserve"> PAGEREF _Toc182598236 \h </w:instrText>
             </w:r>
             <w:r>
               <w:rPr>
@@ -3084,7 +3149,7 @@
               <w14:ligatures w14:val="standardContextual"/>
             </w:rPr>
           </w:pPr>
-          <w:hyperlink w:anchor="_Toc181292668" w:history="1">
+          <w:hyperlink w:anchor="_Toc182598237" w:history="1">
             <w:r>
               <w:rPr>
                 <w:rStyle w:val="Hyperlink"/>
@@ -3110,7 +3175,7 @@
                 <w:b/>
                 <w:noProof/>
               </w:rPr>
-              <w:t>Other Requirements</w:t>
+              <w:t>Other Non-functional Requirements</w:t>
             </w:r>
             <w:r>
               <w:rPr>
@@ -3131,7 +3196,7 @@
                 <w:noProof/>
                 <w:webHidden/>
               </w:rPr>
-              <w:instrText xml:space="preserve"> PAGEREF _Toc181292668 \h </w:instrText>
+              <w:instrText xml:space="preserve"> PAGEREF _Toc182598237 \h </w:instrText>
             </w:r>
             <w:r>
               <w:rPr>
@@ -3176,7 +3241,7 @@
               <w14:ligatures w14:val="standardContextual"/>
             </w:rPr>
           </w:pPr>
-          <w:hyperlink w:anchor="_Toc181292669" w:history="1">
+          <w:hyperlink w:anchor="_Toc182598238" w:history="1">
             <w:r>
               <w:rPr>
                 <w:rStyle w:val="Hyperlink"/>
@@ -3223,7 +3288,7 @@
                 <w:noProof/>
                 <w:webHidden/>
               </w:rPr>
-              <w:instrText xml:space="preserve"> PAGEREF _Toc181292669 \h </w:instrText>
+              <w:instrText xml:space="preserve"> PAGEREF _Toc182598238 \h </w:instrText>
             </w:r>
             <w:r>
               <w:rPr>
@@ -3264,7 +3329,7 @@
               <w14:ligatures w14:val="standardContextual"/>
             </w:rPr>
           </w:pPr>
-          <w:hyperlink w:anchor="_Toc181292670" w:history="1">
+          <w:hyperlink w:anchor="_Toc182598239" w:history="1">
             <w:r>
               <w:rPr>
                 <w:rStyle w:val="Hyperlink"/>
@@ -3313,7 +3378,7 @@
                 <w:noProof/>
                 <w:webHidden/>
               </w:rPr>
-              <w:instrText xml:space="preserve"> PAGEREF _Toc181292670 \h </w:instrText>
+              <w:instrText xml:space="preserve"> PAGEREF _Toc182598239 \h </w:instrText>
             </w:r>
             <w:r>
               <w:rPr>
@@ -3354,25 +3419,7 @@
               <w14:ligatures w14:val="standardContextual"/>
             </w:rPr>
           </w:pPr>
-          <w:hyperlink w:anchor="_Toc181292671" w:history="1">
-            <w:r>
-              <w:rPr>
-                <w:rStyle w:val="Hyperlink"/>
-                <w:rFonts w:ascii="Times New Roman" w:hAnsi="Times New Roman" w:cs="Times New Roman"/>
-                <w:b/>
-                <w:noProof/>
-              </w:rPr>
-              <w:t>7.2.</w:t>
-            </w:r>
-            <w:r>
-              <w:rPr>
-                <w:rFonts w:eastAsiaTheme="minorEastAsia"/>
-                <w:noProof/>
-                <w:lang w:eastAsia="en-IN"/>
-                <w14:ligatures w14:val="standardContextual"/>
-              </w:rPr>
-              <w:tab/>
-            </w:r>
+          <w:hyperlink w:anchor="_Toc182598240" w:history="1">
             <w:r>
               <w:rPr>
                 <w:rStyle w:val="Hyperlink"/>
@@ -3381,6 +3428,25 @@
                 <w:bCs/>
                 <w:noProof/>
               </w:rPr>
+              <w:t>7.2.</w:t>
+            </w:r>
+            <w:r>
+              <w:rPr>
+                <w:rFonts w:eastAsiaTheme="minorEastAsia"/>
+                <w:noProof/>
+                <w:lang w:eastAsia="en-IN"/>
+                <w14:ligatures w14:val="standardContextual"/>
+              </w:rPr>
+              <w:tab/>
+            </w:r>
+            <w:r>
+              <w:rPr>
+                <w:rStyle w:val="Hyperlink"/>
+                <w:rFonts w:ascii="Times New Roman" w:hAnsi="Times New Roman" w:cs="Times New Roman"/>
+                <w:b/>
+                <w:bCs/>
+                <w:noProof/>
+              </w:rPr>
               <w:t>Dataflow Diagram</w:t>
             </w:r>
             <w:r>
@@ -3402,7 +3468,7 @@
                 <w:noProof/>
                 <w:webHidden/>
               </w:rPr>
-              <w:instrText xml:space="preserve"> PAGEREF _Toc181292671 \h </w:instrText>
+              <w:instrText xml:space="preserve"> PAGEREF _Toc182598240 \h </w:instrText>
             </w:r>
             <w:r>
               <w:rPr>
@@ -3443,7 +3509,7 @@
               <w14:ligatures w14:val="standardContextual"/>
             </w:rPr>
           </w:pPr>
-          <w:hyperlink w:anchor="_Toc181292672" w:history="1">
+          <w:hyperlink w:anchor="_Toc182598241" w:history="1">
             <w:r>
               <w:rPr>
                 <w:rStyle w:val="Hyperlink"/>
@@ -3451,7 +3517,7 @@
                 <w:b/>
                 <w:noProof/>
               </w:rPr>
-              <w:t>7.3.</w:t>
+              <w:t>7.3</w:t>
             </w:r>
             <w:r>
               <w:rPr>
@@ -3492,7 +3558,7 @@
                 <w:noProof/>
                 <w:webHidden/>
               </w:rPr>
-              <w:instrText xml:space="preserve"> PAGEREF _Toc181292672 \h </w:instrText>
+              <w:instrText xml:space="preserve"> PAGEREF _Toc182598241 \h </w:instrText>
             </w:r>
             <w:r>
               <w:rPr>
@@ -3533,25 +3599,7 @@
               <w14:ligatures w14:val="standardContextual"/>
             </w:rPr>
           </w:pPr>
-          <w:hyperlink w:anchor="_Toc181292673" w:history="1">
-            <w:r>
-              <w:rPr>
-                <w:rStyle w:val="Hyperlink"/>
-                <w:rFonts w:ascii="Times New Roman" w:hAnsi="Times New Roman" w:cs="Times New Roman"/>
-                <w:b/>
-                <w:noProof/>
-              </w:rPr>
-              <w:t>7.4.</w:t>
-            </w:r>
-            <w:r>
-              <w:rPr>
-                <w:rFonts w:eastAsiaTheme="minorEastAsia"/>
-                <w:noProof/>
-                <w:lang w:eastAsia="en-IN"/>
-                <w14:ligatures w14:val="standardContextual"/>
-              </w:rPr>
-              <w:tab/>
-            </w:r>
+          <w:hyperlink w:anchor="_Toc182598242" w:history="1">
             <w:r>
               <w:rPr>
                 <w:rStyle w:val="Hyperlink"/>
@@ -3561,6 +3609,26 @@
                 <w:iCs/>
                 <w:noProof/>
               </w:rPr>
+              <w:t xml:space="preserve">7.4 </w:t>
+            </w:r>
+            <w:r>
+              <w:rPr>
+                <w:rFonts w:eastAsiaTheme="minorEastAsia"/>
+                <w:noProof/>
+                <w:lang w:eastAsia="en-IN"/>
+                <w14:ligatures w14:val="standardContextual"/>
+              </w:rPr>
+              <w:tab/>
+            </w:r>
+            <w:r>
+              <w:rPr>
+                <w:rStyle w:val="Hyperlink"/>
+                <w:rFonts w:ascii="Times New Roman" w:hAnsi="Times New Roman" w:cs="Times New Roman"/>
+                <w:b/>
+                <w:bCs/>
+                <w:iCs/>
+                <w:noProof/>
+              </w:rPr>
               <w:t>Class Diagram</w:t>
             </w:r>
             <w:r>
@@ -3582,7 +3650,7 @@
                 <w:noProof/>
                 <w:webHidden/>
               </w:rPr>
-              <w:instrText xml:space="preserve"> PAGEREF _Toc181292673 \h </w:instrText>
+              <w:instrText xml:space="preserve"> PAGEREF _Toc182598242 \h </w:instrText>
             </w:r>
             <w:r>
               <w:rPr>
@@ -3623,7 +3691,25 @@
               <w14:ligatures w14:val="standardContextual"/>
             </w:rPr>
           </w:pPr>
-          <w:hyperlink w:anchor="_Toc181292674" w:history="1">
+          <w:hyperlink w:anchor="_Toc182598243" w:history="1">
+            <w:r>
+              <w:rPr>
+                <w:rStyle w:val="Hyperlink"/>
+                <w:rFonts w:ascii="Times New Roman" w:hAnsi="Times New Roman" w:cs="Times New Roman"/>
+                <w:b/>
+                <w:noProof/>
+              </w:rPr>
+              <w:t>7.5</w:t>
+            </w:r>
+            <w:r>
+              <w:rPr>
+                <w:rFonts w:eastAsiaTheme="minorEastAsia"/>
+                <w:noProof/>
+                <w:lang w:eastAsia="en-IN"/>
+                <w14:ligatures w14:val="standardContextual"/>
+              </w:rPr>
+              <w:tab/>
+            </w:r>
             <w:r>
               <w:rPr>
                 <w:rStyle w:val="Hyperlink"/>
@@ -3634,49 +3720,28 @@
                 <w:noProof/>
                 <w:lang w:val="en-US"/>
               </w:rPr>
-              <w:t>7.5.</w:t>
-            </w:r>
-            <w:r>
-              <w:rPr>
-                <w:rFonts w:eastAsiaTheme="minorEastAsia"/>
-                <w:noProof/>
-                <w:lang w:eastAsia="en-IN"/>
-                <w14:ligatures w14:val="standardContextual"/>
+              <w:t>Activity Diagram</w:t>
+            </w:r>
+            <w:r>
+              <w:rPr>
+                <w:noProof/>
+                <w:webHidden/>
               </w:rPr>
               <w:tab/>
             </w:r>
             <w:r>
               <w:rPr>
-                <w:rStyle w:val="Hyperlink"/>
-                <w:rFonts w:ascii="Times New Roman" w:hAnsi="Times New Roman" w:cs="Times New Roman"/>
-                <w:b/>
-                <w:bCs/>
-                <w:iCs/>
-                <w:noProof/>
-                <w:lang w:val="en-US"/>
-              </w:rPr>
-              <w:t>Activity Diagram</w:t>
-            </w:r>
-            <w:r>
-              <w:rPr>
                 <w:noProof/>
                 <w:webHidden/>
               </w:rPr>
-              <w:tab/>
+              <w:fldChar w:fldCharType="begin"/>
             </w:r>
             <w:r>
               <w:rPr>
                 <w:noProof/>
                 <w:webHidden/>
               </w:rPr>
-              <w:fldChar w:fldCharType="begin"/>
-            </w:r>
-            <w:r>
-              <w:rPr>
-                <w:noProof/>
-                <w:webHidden/>
-              </w:rPr>
-              <w:instrText xml:space="preserve"> PAGEREF _Toc181292674 \h </w:instrText>
+              <w:instrText xml:space="preserve"> PAGEREF _Toc182598243 \h </w:instrText>
             </w:r>
             <w:r>
               <w:rPr>
@@ -3717,7 +3782,7 @@
               <w14:ligatures w14:val="standardContextual"/>
             </w:rPr>
           </w:pPr>
-          <w:hyperlink w:anchor="_Toc181292675" w:history="1">
+          <w:hyperlink w:anchor="_Toc182598244" w:history="1">
             <w:r>
               <w:rPr>
                 <w:rStyle w:val="Hyperlink"/>
@@ -3725,7 +3790,7 @@
                 <w:b/>
                 <w:noProof/>
               </w:rPr>
-              <w:t>7.6.</w:t>
+              <w:t>7.6</w:t>
             </w:r>
             <w:r>
               <w:rPr>
@@ -3764,7 +3829,7 @@
                 <w:noProof/>
                 <w:webHidden/>
               </w:rPr>
-              <w:instrText xml:space="preserve"> PAGEREF _Toc181292675 \h </w:instrText>
+              <w:instrText xml:space="preserve"> PAGEREF _Toc182598244 \h </w:instrText>
             </w:r>
             <w:r>
               <w:rPr>
@@ -3785,6 +3850,98 @@
                 <w:webHidden/>
               </w:rPr>
               <w:t>37</w:t>
+            </w:r>
+            <w:r>
+              <w:rPr>
+                <w:noProof/>
+                <w:webHidden/>
+              </w:rPr>
+              <w:fldChar w:fldCharType="end"/>
+            </w:r>
+          </w:hyperlink>
+        </w:p>
+        <w:p>
+          <w:pPr>
+            <w:pStyle w:val="TOC1"/>
+            <w:tabs>
+              <w:tab w:val="left" w:pos="440"/>
+              <w:tab w:val="right" w:leader="dot" w:pos="9016"/>
+            </w:tabs>
+            <w:rPr>
+              <w:rFonts w:eastAsiaTheme="minorEastAsia"/>
+              <w:noProof/>
+              <w:lang w:eastAsia="en-IN"/>
+              <w14:ligatures w14:val="standardContextual"/>
+            </w:rPr>
+          </w:pPr>
+          <w:hyperlink w:anchor="_Toc182598245" w:history="1">
+            <w:r>
+              <w:rPr>
+                <w:rStyle w:val="Hyperlink"/>
+                <w:rFonts w:ascii="Times New Roman" w:hAnsi="Times New Roman" w:cs="Times New Roman"/>
+                <w:b/>
+                <w:noProof/>
+              </w:rPr>
+              <w:t>8.</w:t>
+            </w:r>
+            <w:r>
+              <w:rPr>
+                <w:rFonts w:eastAsiaTheme="minorEastAsia"/>
+                <w:noProof/>
+                <w:lang w:eastAsia="en-IN"/>
+                <w14:ligatures w14:val="standardContextual"/>
+              </w:rPr>
+              <w:tab/>
+            </w:r>
+            <w:r>
+              <w:rPr>
+                <w:rStyle w:val="Hyperlink"/>
+                <w:rFonts w:ascii="Times New Roman" w:hAnsi="Times New Roman" w:cs="Times New Roman"/>
+                <w:b/>
+                <w:noProof/>
+              </w:rPr>
+              <w:t>Code and Screenshots</w:t>
+            </w:r>
+            <w:r>
+              <w:rPr>
+                <w:noProof/>
+                <w:webHidden/>
+              </w:rPr>
+              <w:tab/>
+            </w:r>
+            <w:r>
+              <w:rPr>
+                <w:noProof/>
+                <w:webHidden/>
+              </w:rPr>
+              <w:fldChar w:fldCharType="begin"/>
+            </w:r>
+            <w:r>
+              <w:rPr>
+                <w:noProof/>
+                <w:webHidden/>
+              </w:rPr>
+              <w:instrText xml:space="preserve"> PAGEREF _Toc182598245 \h </w:instrText>
+            </w:r>
+            <w:r>
+              <w:rPr>
+                <w:noProof/>
+                <w:webHidden/>
+              </w:rPr>
+            </w:r>
+            <w:r>
+              <w:rPr>
+                <w:noProof/>
+                <w:webHidden/>
+              </w:rPr>
+              <w:fldChar w:fldCharType="separate"/>
+            </w:r>
+            <w:r>
+              <w:rPr>
+                <w:noProof/>
+                <w:webHidden/>
+              </w:rPr>
+              <w:t>40</w:t>
             </w:r>
             <w:r>
               <w:rPr>
@@ -3850,7 +4007,7 @@
           <w:color w:val="auto"/>
         </w:rPr>
       </w:pPr>
-      <w:bookmarkStart w:id="0" w:name="_Toc181292643"/>
+      <w:bookmarkStart w:id="0" w:name="_Toc182598212"/>
       <w:r>
         <w:rPr>
           <w:rFonts w:ascii="Times New Roman" w:hAnsi="Times New Roman" w:cs="Times New Roman"/>
@@ -3878,7 +4035,7 @@
           <w:sz w:val="28"/>
         </w:rPr>
       </w:pPr>
-      <w:bookmarkStart w:id="1" w:name="_Toc181292644"/>
+      <w:bookmarkStart w:id="1" w:name="_Toc182598213"/>
       <w:r>
         <w:rPr>
           <w:rFonts w:ascii="Times New Roman" w:hAnsi="Times New Roman" w:cs="Times New Roman"/>
@@ -4015,7 +4172,7 @@
           <w:sz w:val="28"/>
         </w:rPr>
       </w:pPr>
-      <w:bookmarkStart w:id="2" w:name="_Toc181292645"/>
+      <w:bookmarkStart w:id="2" w:name="_Toc182598214"/>
       <w:r>
         <w:rPr>
           <w:rFonts w:ascii="Times New Roman" w:hAnsi="Times New Roman" w:cs="Times New Roman"/>
@@ -4257,7 +4414,7 @@
           <w:sz w:val="28"/>
         </w:rPr>
       </w:pPr>
-      <w:bookmarkStart w:id="3" w:name="_Toc181292646"/>
+      <w:bookmarkStart w:id="3" w:name="_Toc182598215"/>
       <w:r>
         <w:rPr>
           <w:rFonts w:ascii="Times New Roman" w:hAnsi="Times New Roman" w:cs="Times New Roman"/>
@@ -4459,7 +4616,7 @@
           <w:sz w:val="28"/>
         </w:rPr>
       </w:pPr>
-      <w:bookmarkStart w:id="4" w:name="_Toc181292647"/>
+      <w:bookmarkStart w:id="4" w:name="_Toc182598216"/>
       <w:r>
         <w:rPr>
           <w:rFonts w:ascii="Times New Roman" w:hAnsi="Times New Roman" w:cs="Times New Roman"/>
@@ -4588,7 +4745,7 @@
           <w:sz w:val="28"/>
         </w:rPr>
       </w:pPr>
-      <w:bookmarkStart w:id="5" w:name="_Toc181292648"/>
+      <w:bookmarkStart w:id="5" w:name="_Toc182598217"/>
       <w:r>
         <w:rPr>
           <w:rFonts w:ascii="Times New Roman" w:hAnsi="Times New Roman" w:cs="Times New Roman"/>
@@ -4616,7 +4773,35 @@
         <w:rPr>
           <w:rFonts w:ascii="Times New Roman" w:hAnsi="Times New Roman" w:cs="Times New Roman"/>
         </w:rPr>
-        <w:t>"IEEE Guide for Software Requirements Specifications," in IEEE Std 830-1984 , vol., no., pp.1-26, 10 Feb. 1984, doi: 10.1109/IEEESTD.1984.119205.</w:t>
+        <w:t>"IEEE Guide for Software Requirements Specifications," in IEEE Std 830-</w:t>
+      </w:r>
+      <w:proofErr w:type="gramStart"/>
+      <w:r>
+        <w:rPr>
+          <w:rFonts w:ascii="Times New Roman" w:hAnsi="Times New Roman" w:cs="Times New Roman"/>
+        </w:rPr>
+        <w:t>1984 ,</w:t>
+      </w:r>
+      <w:proofErr w:type="gramEnd"/>
+      <w:r>
+        <w:rPr>
+          <w:rFonts w:ascii="Times New Roman" w:hAnsi="Times New Roman" w:cs="Times New Roman"/>
+        </w:rPr>
+        <w:t xml:space="preserve"> vol., no., pp.1-26, 10 Feb. 1984, </w:t>
+      </w:r>
+      <w:proofErr w:type="spellStart"/>
+      <w:r>
+        <w:rPr>
+          <w:rFonts w:ascii="Times New Roman" w:hAnsi="Times New Roman" w:cs="Times New Roman"/>
+        </w:rPr>
+        <w:t>doi</w:t>
+      </w:r>
+      <w:proofErr w:type="spellEnd"/>
+      <w:r>
+        <w:rPr>
+          <w:rFonts w:ascii="Times New Roman" w:hAnsi="Times New Roman" w:cs="Times New Roman"/>
+        </w:rPr>
+        <w:t>: 10.1109/IEEESTD.1984.119205.</w:t>
       </w:r>
     </w:p>
     <w:p>
@@ -4654,11 +4839,33 @@
           <w:rFonts w:ascii="Times New Roman" w:hAnsi="Times New Roman" w:cs="Times New Roman"/>
         </w:rPr>
       </w:pPr>
-      <w:r>
-        <w:rPr>
-          <w:rFonts w:ascii="Times New Roman" w:hAnsi="Times New Roman" w:cs="Times New Roman"/>
-        </w:rPr>
-        <w:t>Rajarman, V. (1989), Analysis and Design of Information Systems, Prentice Hall of India. . Retrieved September 21, 2022.</w:t>
+      <w:proofErr w:type="spellStart"/>
+      <w:r>
+        <w:rPr>
+          <w:rFonts w:ascii="Times New Roman" w:hAnsi="Times New Roman" w:cs="Times New Roman"/>
+        </w:rPr>
+        <w:t>Rajarman</w:t>
+      </w:r>
+      <w:proofErr w:type="spellEnd"/>
+      <w:r>
+        <w:rPr>
+          <w:rFonts w:ascii="Times New Roman" w:hAnsi="Times New Roman" w:cs="Times New Roman"/>
+        </w:rPr>
+        <w:t>, V. (1989), Analysis and Design of Information Systems, Prentice Hall of India</w:t>
+      </w:r>
+      <w:proofErr w:type="gramStart"/>
+      <w:r>
+        <w:rPr>
+          <w:rFonts w:ascii="Times New Roman" w:hAnsi="Times New Roman" w:cs="Times New Roman"/>
+        </w:rPr>
+        <w:t>. .</w:t>
+      </w:r>
+      <w:proofErr w:type="gramEnd"/>
+      <w:r>
+        <w:rPr>
+          <w:rFonts w:ascii="Times New Roman" w:hAnsi="Times New Roman" w:cs="Times New Roman"/>
+        </w:rPr>
+        <w:t xml:space="preserve"> Retrieved September 21, 2022.</w:t>
       </w:r>
     </w:p>
     <w:p>
@@ -4752,7 +4959,25 @@
           <w:color w:val="05103E"/>
           <w:shd w:val="clear" w:color="auto" w:fill="FFFFFF"/>
         </w:rPr>
-        <w:t>. (n.d.-b). Lucidchart. Retrieved October 25, 2022, from </w:t>
+        <w:t xml:space="preserve">. (n.d.-b). </w:t>
+      </w:r>
+      <w:proofErr w:type="spellStart"/>
+      <w:r>
+        <w:rPr>
+          <w:rFonts w:ascii="Times New Roman" w:hAnsi="Times New Roman" w:cs="Times New Roman"/>
+          <w:color w:val="05103E"/>
+          <w:shd w:val="clear" w:color="auto" w:fill="FFFFFF"/>
+        </w:rPr>
+        <w:t>Lucidchart</w:t>
+      </w:r>
+      <w:proofErr w:type="spellEnd"/>
+      <w:r>
+        <w:rPr>
+          <w:rFonts w:ascii="Times New Roman" w:hAnsi="Times New Roman" w:cs="Times New Roman"/>
+          <w:color w:val="05103E"/>
+          <w:shd w:val="clear" w:color="auto" w:fill="FFFFFF"/>
+        </w:rPr>
+        <w:t>. Retrieved October 25, 2022, from </w:t>
       </w:r>
       <w:hyperlink r:id="rId12" w:history="1">
         <w:r>
@@ -4795,7 +5020,25 @@
           <w:color w:val="05103E"/>
           <w:shd w:val="clear" w:color="auto" w:fill="FFFFFF"/>
         </w:rPr>
-        <w:t>. (n.d.). Lucidchart. Retrieved October 27, 2022, from </w:t>
+        <w:t xml:space="preserve">. (n.d.). </w:t>
+      </w:r>
+      <w:proofErr w:type="spellStart"/>
+      <w:r>
+        <w:rPr>
+          <w:rFonts w:ascii="Times New Roman" w:hAnsi="Times New Roman" w:cs="Times New Roman"/>
+          <w:color w:val="05103E"/>
+          <w:shd w:val="clear" w:color="auto" w:fill="FFFFFF"/>
+        </w:rPr>
+        <w:t>Lucidchart</w:t>
+      </w:r>
+      <w:proofErr w:type="spellEnd"/>
+      <w:r>
+        <w:rPr>
+          <w:rFonts w:ascii="Times New Roman" w:hAnsi="Times New Roman" w:cs="Times New Roman"/>
+          <w:color w:val="05103E"/>
+          <w:shd w:val="clear" w:color="auto" w:fill="FFFFFF"/>
+        </w:rPr>
+        <w:t>. Retrieved October 27, 2022, from </w:t>
       </w:r>
       <w:hyperlink r:id="rId13" w:history="1">
         <w:r>
@@ -5071,7 +5314,7 @@
           <w:color w:val="auto"/>
         </w:rPr>
       </w:pPr>
-      <w:bookmarkStart w:id="6" w:name="_Toc181292649"/>
+      <w:bookmarkStart w:id="6" w:name="_Toc182598218"/>
       <w:r>
         <w:rPr>
           <w:rFonts w:ascii="Times New Roman" w:hAnsi="Times New Roman" w:cs="Times New Roman"/>
@@ -5099,7 +5342,7 @@
           <w:sz w:val="28"/>
         </w:rPr>
       </w:pPr>
-      <w:bookmarkStart w:id="7" w:name="_Toc181292650"/>
+      <w:bookmarkStart w:id="7" w:name="_Toc182598219"/>
       <w:r>
         <w:rPr>
           <w:rFonts w:ascii="Times New Roman" w:hAnsi="Times New Roman" w:cs="Times New Roman"/>
@@ -5214,7 +5457,7 @@
           <w:sz w:val="28"/>
         </w:rPr>
       </w:pPr>
-      <w:bookmarkStart w:id="8" w:name="_Toc181292651"/>
+      <w:bookmarkStart w:id="8" w:name="_Toc182598220"/>
       <w:r>
         <w:rPr>
           <w:rFonts w:ascii="Times New Roman" w:hAnsi="Times New Roman" w:cs="Times New Roman"/>
@@ -5711,7 +5954,7 @@
           <w:color w:val="auto"/>
         </w:rPr>
       </w:pPr>
-      <w:bookmarkStart w:id="9" w:name="_Toc181292652"/>
+      <w:bookmarkStart w:id="9" w:name="_Toc182598221"/>
       <w:r>
         <w:rPr>
           <w:rFonts w:ascii="Times New Roman" w:hAnsi="Times New Roman" w:cs="Times New Roman"/>
@@ -6164,6 +6407,7 @@
         </w:numPr>
         <w:spacing w:before="0" w:after="120" w:line="276" w:lineRule="auto"/>
         <w:ind w:left="432"/>
+        <w:jc w:val="both"/>
         <w:rPr>
           <w:rFonts w:ascii="Times New Roman" w:hAnsi="Times New Roman" w:cs="Times New Roman"/>
           <w:b/>
@@ -6171,7 +6415,7 @@
           <w:sz w:val="28"/>
         </w:rPr>
       </w:pPr>
-      <w:bookmarkStart w:id="10" w:name="_Toc181292653"/>
+      <w:bookmarkStart w:id="10" w:name="_Toc182598222"/>
       <w:r>
         <w:rPr>
           <w:rFonts w:ascii="Times New Roman" w:hAnsi="Times New Roman" w:cs="Times New Roman"/>
@@ -6186,6 +6430,7 @@
     <w:p>
       <w:pPr>
         <w:spacing w:after="0" w:line="276" w:lineRule="auto"/>
+        <w:jc w:val="both"/>
         <w:rPr>
           <w:rFonts w:ascii="Times New Roman" w:hAnsi="Times New Roman" w:cs="Times New Roman"/>
           <w:sz w:val="24"/>
@@ -6208,6 +6453,7 @@
           <w:numId w:val="4"/>
         </w:numPr>
         <w:spacing w:after="0" w:line="276" w:lineRule="auto"/>
+        <w:jc w:val="both"/>
         <w:rPr>
           <w:rFonts w:ascii="Times New Roman" w:hAnsi="Times New Roman" w:cs="Times New Roman"/>
           <w:sz w:val="24"/>
@@ -6240,6 +6486,7 @@
           <w:numId w:val="4"/>
         </w:numPr>
         <w:spacing w:after="0" w:line="276" w:lineRule="auto"/>
+        <w:jc w:val="both"/>
         <w:rPr>
           <w:rFonts w:ascii="Times New Roman" w:hAnsi="Times New Roman" w:cs="Times New Roman"/>
           <w:sz w:val="24"/>
@@ -6272,6 +6519,7 @@
           <w:numId w:val="4"/>
         </w:numPr>
         <w:spacing w:after="0" w:line="276" w:lineRule="auto"/>
+        <w:jc w:val="both"/>
         <w:rPr>
           <w:rFonts w:ascii="Times New Roman" w:hAnsi="Times New Roman" w:cs="Times New Roman"/>
           <w:sz w:val="24"/>
@@ -6304,6 +6552,7 @@
           <w:numId w:val="4"/>
         </w:numPr>
         <w:spacing w:after="0" w:line="276" w:lineRule="auto"/>
+        <w:jc w:val="both"/>
         <w:rPr>
           <w:rFonts w:ascii="Times New Roman" w:hAnsi="Times New Roman" w:cs="Times New Roman"/>
           <w:sz w:val="24"/>
@@ -6336,6 +6585,7 @@
           <w:numId w:val="4"/>
         </w:numPr>
         <w:spacing w:after="0" w:line="276" w:lineRule="auto"/>
+        <w:jc w:val="both"/>
         <w:rPr>
           <w:rFonts w:ascii="Times New Roman" w:hAnsi="Times New Roman" w:cs="Times New Roman"/>
           <w:sz w:val="24"/>
@@ -6368,6 +6618,7 @@
           <w:numId w:val="4"/>
         </w:numPr>
         <w:spacing w:after="0" w:line="276" w:lineRule="auto"/>
+        <w:jc w:val="both"/>
         <w:rPr>
           <w:rFonts w:ascii="Times New Roman" w:hAnsi="Times New Roman" w:cs="Times New Roman"/>
           <w:sz w:val="24"/>
@@ -6400,6 +6651,7 @@
           <w:numId w:val="4"/>
         </w:numPr>
         <w:spacing w:after="0" w:line="276" w:lineRule="auto"/>
+        <w:jc w:val="both"/>
         <w:rPr>
           <w:rFonts w:ascii="Times New Roman" w:hAnsi="Times New Roman" w:cs="Times New Roman"/>
           <w:sz w:val="24"/>
@@ -6432,6 +6684,7 @@
           <w:numId w:val="4"/>
         </w:numPr>
         <w:spacing w:after="0" w:line="276" w:lineRule="auto"/>
+        <w:jc w:val="both"/>
         <w:rPr>
           <w:rFonts w:ascii="Times New Roman" w:hAnsi="Times New Roman" w:cs="Times New Roman"/>
           <w:sz w:val="24"/>
@@ -6497,7 +6750,7 @@
           <w:sz w:val="28"/>
         </w:rPr>
       </w:pPr>
-      <w:bookmarkStart w:id="11" w:name="_Toc181292654"/>
+      <w:bookmarkStart w:id="11" w:name="_Toc182598223"/>
       <w:r>
         <w:rPr>
           <w:rFonts w:ascii="Times New Roman" w:hAnsi="Times New Roman" w:cs="Times New Roman"/>
@@ -6533,6 +6786,7 @@
           <w:ilvl w:val="0"/>
           <w:numId w:val="5"/>
         </w:numPr>
+        <w:jc w:val="both"/>
         <w:rPr>
           <w:rFonts w:ascii="Times New Roman" w:hAnsi="Times New Roman" w:cs="Times New Roman"/>
           <w:sz w:val="24"/>
@@ -6564,6 +6818,7 @@
           <w:ilvl w:val="1"/>
           <w:numId w:val="5"/>
         </w:numPr>
+        <w:jc w:val="both"/>
         <w:rPr>
           <w:rFonts w:ascii="Times New Roman" w:hAnsi="Times New Roman" w:cs="Times New Roman"/>
           <w:sz w:val="24"/>
@@ -6585,6 +6840,7 @@
           <w:ilvl w:val="0"/>
           <w:numId w:val="5"/>
         </w:numPr>
+        <w:jc w:val="both"/>
         <w:rPr>
           <w:rFonts w:ascii="Times New Roman" w:hAnsi="Times New Roman" w:cs="Times New Roman"/>
           <w:sz w:val="24"/>
@@ -6616,6 +6872,7 @@
           <w:ilvl w:val="1"/>
           <w:numId w:val="5"/>
         </w:numPr>
+        <w:jc w:val="both"/>
         <w:rPr>
           <w:rFonts w:ascii="Times New Roman" w:hAnsi="Times New Roman" w:cs="Times New Roman"/>
           <w:sz w:val="24"/>
@@ -6637,6 +6894,7 @@
           <w:ilvl w:val="0"/>
           <w:numId w:val="5"/>
         </w:numPr>
+        <w:jc w:val="both"/>
         <w:rPr>
           <w:rFonts w:ascii="Times New Roman" w:hAnsi="Times New Roman" w:cs="Times New Roman"/>
           <w:sz w:val="24"/>
@@ -6668,6 +6926,7 @@
           <w:ilvl w:val="1"/>
           <w:numId w:val="5"/>
         </w:numPr>
+        <w:jc w:val="both"/>
         <w:rPr>
           <w:rFonts w:ascii="Times New Roman" w:hAnsi="Times New Roman" w:cs="Times New Roman"/>
           <w:sz w:val="24"/>
@@ -6689,6 +6948,7 @@
           <w:ilvl w:val="0"/>
           <w:numId w:val="5"/>
         </w:numPr>
+        <w:jc w:val="both"/>
         <w:rPr>
           <w:rFonts w:ascii="Times New Roman" w:hAnsi="Times New Roman" w:cs="Times New Roman"/>
           <w:sz w:val="24"/>
@@ -6720,6 +6980,7 @@
           <w:ilvl w:val="1"/>
           <w:numId w:val="5"/>
         </w:numPr>
+        <w:jc w:val="both"/>
         <w:rPr>
           <w:rFonts w:ascii="Times New Roman" w:hAnsi="Times New Roman" w:cs="Times New Roman"/>
           <w:sz w:val="24"/>
@@ -6741,6 +7002,7 @@
           <w:ilvl w:val="0"/>
           <w:numId w:val="5"/>
         </w:numPr>
+        <w:jc w:val="both"/>
         <w:rPr>
           <w:rFonts w:ascii="Times New Roman" w:hAnsi="Times New Roman" w:cs="Times New Roman"/>
           <w:sz w:val="24"/>
@@ -6772,6 +7034,7 @@
           <w:ilvl w:val="1"/>
           <w:numId w:val="5"/>
         </w:numPr>
+        <w:jc w:val="both"/>
         <w:rPr>
           <w:rFonts w:ascii="Times New Roman" w:hAnsi="Times New Roman" w:cs="Times New Roman"/>
           <w:sz w:val="24"/>
@@ -6793,6 +7056,7 @@
           <w:ilvl w:val="0"/>
           <w:numId w:val="5"/>
         </w:numPr>
+        <w:jc w:val="both"/>
         <w:rPr>
           <w:rFonts w:ascii="Times New Roman" w:hAnsi="Times New Roman" w:cs="Times New Roman"/>
           <w:sz w:val="24"/>
@@ -6824,6 +7088,7 @@
           <w:ilvl w:val="1"/>
           <w:numId w:val="5"/>
         </w:numPr>
+        <w:jc w:val="both"/>
         <w:rPr>
           <w:rFonts w:ascii="Times New Roman" w:hAnsi="Times New Roman" w:cs="Times New Roman"/>
           <w:sz w:val="24"/>
@@ -6841,6 +7106,7 @@
     </w:p>
     <w:p>
       <w:pPr>
+        <w:jc w:val="both"/>
         <w:rPr>
           <w:rFonts w:ascii="Times New Roman" w:hAnsi="Times New Roman" w:cs="Times New Roman"/>
         </w:rPr>
@@ -6869,7 +7135,7 @@
           <w:sz w:val="28"/>
         </w:rPr>
       </w:pPr>
-      <w:bookmarkStart w:id="12" w:name="_Toc181292655"/>
+      <w:bookmarkStart w:id="12" w:name="_Toc182598224"/>
       <w:r>
         <w:rPr>
           <w:rFonts w:ascii="Times New Roman" w:hAnsi="Times New Roman" w:cs="Times New Roman"/>
@@ -6884,6 +7150,7 @@
     </w:p>
     <w:p>
       <w:pPr>
+        <w:jc w:val="both"/>
         <w:rPr>
           <w:rFonts w:ascii="Times New Roman" w:hAnsi="Times New Roman" w:cs="Times New Roman"/>
           <w:sz w:val="24"/>
@@ -6905,6 +7172,7 @@
           <w:ilvl w:val="0"/>
           <w:numId w:val="6"/>
         </w:numPr>
+        <w:jc w:val="both"/>
         <w:rPr>
           <w:rFonts w:ascii="Times New Roman" w:hAnsi="Times New Roman" w:cs="Times New Roman"/>
           <w:sz w:val="24"/>
@@ -6936,6 +7204,7 @@
           <w:ilvl w:val="1"/>
           <w:numId w:val="6"/>
         </w:numPr>
+        <w:jc w:val="both"/>
         <w:rPr>
           <w:rFonts w:ascii="Times New Roman" w:hAnsi="Times New Roman" w:cs="Times New Roman"/>
           <w:sz w:val="24"/>
@@ -6957,6 +7226,7 @@
           <w:ilvl w:val="1"/>
           <w:numId w:val="6"/>
         </w:numPr>
+        <w:jc w:val="both"/>
         <w:rPr>
           <w:rFonts w:ascii="Times New Roman" w:hAnsi="Times New Roman" w:cs="Times New Roman"/>
           <w:sz w:val="24"/>
@@ -6978,6 +7248,7 @@
           <w:ilvl w:val="0"/>
           <w:numId w:val="6"/>
         </w:numPr>
+        <w:jc w:val="both"/>
         <w:rPr>
           <w:rFonts w:ascii="Times New Roman" w:hAnsi="Times New Roman" w:cs="Times New Roman"/>
           <w:sz w:val="24"/>
@@ -7009,6 +7280,7 @@
           <w:ilvl w:val="1"/>
           <w:numId w:val="6"/>
         </w:numPr>
+        <w:jc w:val="both"/>
         <w:rPr>
           <w:rFonts w:ascii="Times New Roman" w:hAnsi="Times New Roman" w:cs="Times New Roman"/>
           <w:sz w:val="24"/>
@@ -7030,6 +7302,7 @@
           <w:ilvl w:val="1"/>
           <w:numId w:val="6"/>
         </w:numPr>
+        <w:jc w:val="both"/>
         <w:rPr>
           <w:rFonts w:ascii="Times New Roman" w:hAnsi="Times New Roman" w:cs="Times New Roman"/>
           <w:sz w:val="24"/>
@@ -7051,6 +7324,7 @@
           <w:ilvl w:val="0"/>
           <w:numId w:val="6"/>
         </w:numPr>
+        <w:jc w:val="both"/>
         <w:rPr>
           <w:rFonts w:ascii="Times New Roman" w:hAnsi="Times New Roman" w:cs="Times New Roman"/>
           <w:sz w:val="24"/>
@@ -7082,6 +7356,7 @@
           <w:ilvl w:val="1"/>
           <w:numId w:val="6"/>
         </w:numPr>
+        <w:jc w:val="both"/>
         <w:rPr>
           <w:rFonts w:ascii="Times New Roman" w:hAnsi="Times New Roman" w:cs="Times New Roman"/>
           <w:sz w:val="24"/>
@@ -7103,6 +7378,7 @@
           <w:ilvl w:val="1"/>
           <w:numId w:val="6"/>
         </w:numPr>
+        <w:jc w:val="both"/>
         <w:rPr>
           <w:rFonts w:ascii="Times New Roman" w:hAnsi="Times New Roman" w:cs="Times New Roman"/>
           <w:sz w:val="24"/>
@@ -7124,6 +7400,7 @@
           <w:ilvl w:val="0"/>
           <w:numId w:val="6"/>
         </w:numPr>
+        <w:jc w:val="both"/>
         <w:rPr>
           <w:rFonts w:ascii="Times New Roman" w:hAnsi="Times New Roman" w:cs="Times New Roman"/>
           <w:sz w:val="24"/>
@@ -7155,6 +7432,7 @@
           <w:ilvl w:val="1"/>
           <w:numId w:val="6"/>
         </w:numPr>
+        <w:jc w:val="both"/>
         <w:rPr>
           <w:rFonts w:ascii="Times New Roman" w:hAnsi="Times New Roman" w:cs="Times New Roman"/>
           <w:sz w:val="24"/>
@@ -7176,6 +7454,7 @@
           <w:ilvl w:val="1"/>
           <w:numId w:val="6"/>
         </w:numPr>
+        <w:jc w:val="both"/>
         <w:rPr>
           <w:rFonts w:ascii="Times New Roman" w:hAnsi="Times New Roman" w:cs="Times New Roman"/>
           <w:sz w:val="24"/>
@@ -7197,6 +7476,7 @@
           <w:ilvl w:val="0"/>
           <w:numId w:val="6"/>
         </w:numPr>
+        <w:jc w:val="both"/>
         <w:rPr>
           <w:rFonts w:ascii="Times New Roman" w:hAnsi="Times New Roman" w:cs="Times New Roman"/>
           <w:sz w:val="24"/>
@@ -7228,6 +7508,7 @@
           <w:ilvl w:val="1"/>
           <w:numId w:val="6"/>
         </w:numPr>
+        <w:jc w:val="both"/>
         <w:rPr>
           <w:rFonts w:ascii="Times New Roman" w:hAnsi="Times New Roman" w:cs="Times New Roman"/>
           <w:sz w:val="24"/>
@@ -7245,20 +7526,23 @@
     </w:p>
     <w:p>
       <w:pPr>
-        <w:rPr>
-          <w:rFonts w:ascii="Times New Roman" w:hAnsi="Times New Roman" w:cs="Times New Roman"/>
-        </w:rPr>
-      </w:pPr>
-    </w:p>
-    <w:p>
-      <w:pPr>
-        <w:rPr>
-          <w:rFonts w:ascii="Times New Roman" w:hAnsi="Times New Roman" w:cs="Times New Roman"/>
-        </w:rPr>
-      </w:pPr>
-    </w:p>
-    <w:p>
-      <w:pPr>
+        <w:jc w:val="both"/>
+        <w:rPr>
+          <w:rFonts w:ascii="Times New Roman" w:hAnsi="Times New Roman" w:cs="Times New Roman"/>
+        </w:rPr>
+      </w:pPr>
+    </w:p>
+    <w:p>
+      <w:pPr>
+        <w:jc w:val="both"/>
+        <w:rPr>
+          <w:rFonts w:ascii="Times New Roman" w:hAnsi="Times New Roman" w:cs="Times New Roman"/>
+        </w:rPr>
+      </w:pPr>
+    </w:p>
+    <w:p>
+      <w:pPr>
+        <w:jc w:val="both"/>
         <w:rPr>
           <w:rFonts w:ascii="Times New Roman" w:hAnsi="Times New Roman" w:cs="Times New Roman"/>
         </w:rPr>
@@ -7273,6 +7557,7 @@
         </w:numPr>
         <w:spacing w:before="0" w:after="120" w:line="276" w:lineRule="auto"/>
         <w:ind w:left="432"/>
+        <w:jc w:val="both"/>
         <w:rPr>
           <w:rFonts w:ascii="Times New Roman" w:hAnsi="Times New Roman" w:cs="Times New Roman"/>
           <w:b/>
@@ -7280,7 +7565,7 @@
           <w:sz w:val="28"/>
         </w:rPr>
       </w:pPr>
-      <w:bookmarkStart w:id="13" w:name="_Toc181292656"/>
+      <w:bookmarkStart w:id="13" w:name="_Toc182598225"/>
       <w:r>
         <w:rPr>
           <w:rFonts w:ascii="Times New Roman" w:hAnsi="Times New Roman" w:cs="Times New Roman"/>
@@ -7642,7 +7927,7 @@
           <w:color w:val="auto"/>
         </w:rPr>
       </w:pPr>
-      <w:bookmarkStart w:id="14" w:name="_Toc181292657"/>
+      <w:bookmarkStart w:id="14" w:name="_Toc182598226"/>
       <w:r>
         <w:rPr>
           <w:rFonts w:ascii="Times New Roman" w:hAnsi="Times New Roman" w:cs="Times New Roman"/>
@@ -7670,7 +7955,7 @@
           <w:sz w:val="28"/>
         </w:rPr>
       </w:pPr>
-      <w:bookmarkStart w:id="15" w:name="_Toc181292658"/>
+      <w:bookmarkStart w:id="15" w:name="_Toc182598227"/>
       <w:r>
         <w:rPr>
           <w:rFonts w:ascii="Times New Roman" w:hAnsi="Times New Roman" w:cs="Times New Roman"/>
@@ -7940,7 +8225,7 @@
           <w:sz w:val="28"/>
         </w:rPr>
       </w:pPr>
-      <w:bookmarkStart w:id="16" w:name="_Toc181292659"/>
+      <w:bookmarkStart w:id="16" w:name="_Toc182598228"/>
       <w:r>
         <w:rPr>
           <w:rFonts w:ascii="Times New Roman" w:hAnsi="Times New Roman" w:cs="Times New Roman"/>
@@ -8191,7 +8476,7 @@
           <w:sz w:val="28"/>
         </w:rPr>
       </w:pPr>
-      <w:bookmarkStart w:id="17" w:name="_Toc181292660"/>
+      <w:bookmarkStart w:id="17" w:name="_Toc182598229"/>
       <w:r>
         <w:rPr>
           <w:rFonts w:ascii="Times New Roman" w:hAnsi="Times New Roman" w:cs="Times New Roman"/>
@@ -8375,7 +8660,7 @@
           <w:sz w:val="28"/>
         </w:rPr>
       </w:pPr>
-      <w:bookmarkStart w:id="18" w:name="_Toc181292661"/>
+      <w:bookmarkStart w:id="18" w:name="_Toc182598230"/>
       <w:r>
         <w:rPr>
           <w:rFonts w:ascii="Times New Roman" w:hAnsi="Times New Roman" w:cs="Times New Roman"/>
@@ -8569,7 +8854,7 @@
           <w:color w:val="auto"/>
         </w:rPr>
       </w:pPr>
-      <w:bookmarkStart w:id="19" w:name="_Toc181292662"/>
+      <w:bookmarkStart w:id="19" w:name="_Toc182598231"/>
       <w:r>
         <w:rPr>
           <w:rFonts w:ascii="Times New Roman" w:hAnsi="Times New Roman" w:cs="Times New Roman"/>
@@ -8968,7 +9253,23 @@
           <w:rFonts w:ascii="Times New Roman" w:hAnsi="Times New Roman" w:cs="Times New Roman"/>
           <w:sz w:val="24"/>
         </w:rPr>
-        <w:t>To maintain exam integrity, the system logs student activities, including page navigation and idle time, allowing teachers to monitor any suspicious behaviors during exams.</w:t>
+        <w:t xml:space="preserve">To maintain exam integrity, the system logs student activities, including page navigation and idle time, allowing teachers to monitor any suspicious </w:t>
+      </w:r>
+      <w:proofErr w:type="spellStart"/>
+      <w:r>
+        <w:rPr>
+          <w:rFonts w:ascii="Times New Roman" w:hAnsi="Times New Roman" w:cs="Times New Roman"/>
+          <w:sz w:val="24"/>
+        </w:rPr>
+        <w:t>behaviors</w:t>
+      </w:r>
+      <w:proofErr w:type="spellEnd"/>
+      <w:r>
+        <w:rPr>
+          <w:rFonts w:ascii="Times New Roman" w:hAnsi="Times New Roman" w:cs="Times New Roman"/>
+          <w:sz w:val="24"/>
+        </w:rPr>
+        <w:t xml:space="preserve"> during exams.</w:t>
       </w:r>
     </w:p>
     <w:p>
@@ -9100,7 +9401,7 @@
           <w:color w:val="auto"/>
         </w:rPr>
       </w:pPr>
-      <w:bookmarkStart w:id="20" w:name="_Toc181292663"/>
+      <w:bookmarkStart w:id="20" w:name="_Toc182598232"/>
       <w:r>
         <w:rPr>
           <w:rFonts w:ascii="Times New Roman" w:hAnsi="Times New Roman" w:cs="Times New Roman"/>
@@ -9143,7 +9444,7 @@
           <w:sz w:val="28"/>
         </w:rPr>
       </w:pPr>
-      <w:bookmarkStart w:id="21" w:name="_Toc181292664"/>
+      <w:bookmarkStart w:id="21" w:name="_Toc182598233"/>
       <w:r>
         <w:rPr>
           <w:rFonts w:ascii="Times New Roman" w:hAnsi="Times New Roman" w:cs="Times New Roman"/>
@@ -9576,7 +9877,7 @@
           <w:sz w:val="28"/>
         </w:rPr>
       </w:pPr>
-      <w:bookmarkStart w:id="22" w:name="_Toc181292665"/>
+      <w:bookmarkStart w:id="22" w:name="_Toc182598234"/>
       <w:r>
         <w:rPr>
           <w:rFonts w:ascii="Times New Roman" w:hAnsi="Times New Roman" w:cs="Times New Roman"/>
@@ -10091,7 +10392,7 @@
           <w:color w:val="auto"/>
         </w:rPr>
       </w:pPr>
-      <w:bookmarkStart w:id="23" w:name="_Toc181292666"/>
+      <w:bookmarkStart w:id="23" w:name="_Toc182598235"/>
       <w:r>
         <w:rPr>
           <w:rFonts w:ascii="Times New Roman" w:hAnsi="Times New Roman" w:cs="Times New Roman"/>
@@ -10499,7 +10800,25 @@
           <w:sz w:val="24"/>
           <w:lang w:val="en-US"/>
         </w:rPr>
-        <w:t>An alert system should notify administrators of unusual activities, such as multiple failed login attempts or access from unfamiliar IP addresses.</w:t>
+        <w:t xml:space="preserve">An alert system should notify administrators of unusual activities, such as multiple failed </w:t>
+      </w:r>
+      <w:proofErr w:type="gramStart"/>
+      <w:r>
+        <w:rPr>
+          <w:rFonts w:ascii="Times New Roman" w:hAnsi="Times New Roman" w:cs="Times New Roman"/>
+          <w:sz w:val="24"/>
+          <w:lang w:val="en-US"/>
+        </w:rPr>
+        <w:t>login</w:t>
+      </w:r>
+      <w:proofErr w:type="gramEnd"/>
+      <w:r>
+        <w:rPr>
+          <w:rFonts w:ascii="Times New Roman" w:hAnsi="Times New Roman" w:cs="Times New Roman"/>
+          <w:sz w:val="24"/>
+          <w:lang w:val="en-US"/>
+        </w:rPr>
+        <w:t xml:space="preserve"> attempts or access from unfamiliar IP addresses.</w:t>
       </w:r>
     </w:p>
     <w:p>
@@ -10762,7 +11081,7 @@
           <w:sz w:val="28"/>
         </w:rPr>
       </w:pPr>
-      <w:bookmarkStart w:id="24" w:name="_Toc181292667"/>
+      <w:bookmarkStart w:id="24" w:name="_Toc182598236"/>
       <w:r>
         <w:rPr>
           <w:rFonts w:ascii="Times New Roman" w:hAnsi="Times New Roman" w:cs="Times New Roman"/>
@@ -11458,14 +11777,54 @@
           <w:color w:val="auto"/>
         </w:rPr>
       </w:pPr>
-      <w:bookmarkStart w:id="25" w:name="_Toc181292668"/>
+      <w:bookmarkStart w:id="25" w:name="_Toc182598237"/>
       <w:r>
         <w:rPr>
           <w:rFonts w:ascii="Times New Roman" w:hAnsi="Times New Roman" w:cs="Times New Roman"/>
           <w:b/>
           <w:color w:val="auto"/>
         </w:rPr>
-        <w:t>Other Requirements</w:t>
+        <w:t xml:space="preserve">Other </w:t>
+      </w:r>
+      <w:r>
+        <w:rPr>
+          <w:rFonts w:ascii="Times New Roman" w:hAnsi="Times New Roman" w:cs="Times New Roman"/>
+          <w:b/>
+          <w:color w:val="auto"/>
+        </w:rPr>
+        <w:t>Non</w:t>
+      </w:r>
+      <w:r>
+        <w:rPr>
+          <w:rFonts w:ascii="Times New Roman" w:hAnsi="Times New Roman" w:cs="Times New Roman"/>
+          <w:b/>
+          <w:color w:val="auto"/>
+        </w:rPr>
+        <w:t>-</w:t>
+      </w:r>
+      <w:r>
+        <w:rPr>
+          <w:rFonts w:ascii="Times New Roman" w:hAnsi="Times New Roman" w:cs="Times New Roman"/>
+          <w:b/>
+          <w:color w:val="auto"/>
+        </w:rPr>
+        <w:t>functional</w:t>
+      </w:r>
+      <w:r>
+        <w:rPr>
+          <w:rFonts w:ascii="Times New Roman" w:hAnsi="Times New Roman" w:cs="Times New Roman"/>
+          <w:b/>
+          <w:color w:val="auto"/>
+        </w:rPr>
+        <w:t xml:space="preserve"> </w:t>
+      </w:r>
+      <w:r>
+        <w:rPr>
+          <w:rFonts w:ascii="Times New Roman" w:hAnsi="Times New Roman" w:cs="Times New Roman"/>
+          <w:b/>
+          <w:color w:val="auto"/>
+        </w:rPr>
+        <w:t>Requirements</w:t>
       </w:r>
       <w:bookmarkEnd w:id="25"/>
     </w:p>
@@ -12115,6 +12474,13 @@
     </w:p>
     <w:p>
       <w:pPr>
+        <w:rPr>
+          <w:rFonts w:ascii="Times New Roman" w:hAnsi="Times New Roman" w:cs="Times New Roman"/>
+        </w:rPr>
+      </w:pPr>
+    </w:p>
+    <w:p>
+      <w:pPr>
         <w:pStyle w:val="Heading1"/>
         <w:numPr>
           <w:ilvl w:val="0"/>
@@ -12127,7 +12493,7 @@
           <w:color w:val="auto"/>
         </w:rPr>
       </w:pPr>
-      <w:bookmarkStart w:id="26" w:name="_Toc181292669"/>
+      <w:bookmarkStart w:id="26" w:name="_Toc182598238"/>
       <w:r>
         <w:rPr>
           <w:rFonts w:ascii="Times New Roman" w:hAnsi="Times New Roman" w:cs="Times New Roman"/>
@@ -12157,7 +12523,7 @@
           <w:szCs w:val="16"/>
         </w:rPr>
       </w:pPr>
-      <w:bookmarkStart w:id="27" w:name="_Toc181292670"/>
+      <w:bookmarkStart w:id="27" w:name="_Toc182598239"/>
       <w:r>
         <w:rPr>
           <w:rFonts w:ascii="Times New Roman" w:hAnsi="Times New Roman" w:cs="Times New Roman"/>
@@ -12720,72 +13086,6 @@
     </w:p>
     <w:p>
       <w:pPr>
-        <w:numPr>
-          <w:ilvl w:val="0"/>
-          <w:numId w:val="25"/>
-        </w:numPr>
-        <w:spacing w:before="100" w:beforeAutospacing="1" w:after="100" w:afterAutospacing="1" w:line="240" w:lineRule="auto"/>
-        <w:jc w:val="both"/>
-        <w:rPr>
-          <w:rFonts w:ascii="Times New Roman" w:eastAsia="Times New Roman" w:hAnsi="Times New Roman" w:cs="Times New Roman"/>
-          <w:kern w:val="0"/>
-          <w:sz w:val="24"/>
-          <w:szCs w:val="24"/>
-          <w:lang w:val="en-US"/>
-        </w:rPr>
-      </w:pPr>
-      <w:r>
-        <w:rPr>
-          <w:rFonts w:ascii="Times New Roman" w:eastAsia="Times New Roman" w:hAnsi="Times New Roman" w:cs="Times New Roman"/>
-          <w:b/>
-          <w:bCs/>
-          <w:kern w:val="0"/>
-          <w:sz w:val="24"/>
-          <w:szCs w:val="24"/>
-          <w:lang w:val="en-US"/>
-        </w:rPr>
-        <w:t>Review and Retrospective</w:t>
-      </w:r>
-      <w:r>
-        <w:rPr>
-          <w:rFonts w:ascii="Times New Roman" w:eastAsia="Times New Roman" w:hAnsi="Times New Roman" w:cs="Times New Roman"/>
-          <w:kern w:val="0"/>
-          <w:sz w:val="24"/>
-          <w:szCs w:val="24"/>
-          <w:lang w:val="en-US"/>
-        </w:rPr>
-        <w:t>:</w:t>
-      </w:r>
-    </w:p>
-    <w:p>
-      <w:pPr>
-        <w:numPr>
-          <w:ilvl w:val="1"/>
-          <w:numId w:val="25"/>
-        </w:numPr>
-        <w:spacing w:before="100" w:beforeAutospacing="1" w:after="100" w:afterAutospacing="1" w:line="240" w:lineRule="auto"/>
-        <w:jc w:val="both"/>
-        <w:rPr>
-          <w:rFonts w:ascii="Times New Roman" w:eastAsia="Times New Roman" w:hAnsi="Times New Roman" w:cs="Times New Roman"/>
-          <w:kern w:val="0"/>
-          <w:sz w:val="24"/>
-          <w:szCs w:val="24"/>
-          <w:lang w:val="en-US"/>
-        </w:rPr>
-      </w:pPr>
-      <w:r>
-        <w:rPr>
-          <w:rFonts w:ascii="Times New Roman" w:eastAsia="Times New Roman" w:hAnsi="Times New Roman" w:cs="Times New Roman"/>
-          <w:kern w:val="0"/>
-          <w:sz w:val="24"/>
-          <w:szCs w:val="24"/>
-          <w:lang w:val="en-US"/>
-        </w:rPr>
-        <w:t>At the end of each iteration and project phase, the team will conduct reviews and retrospectives to assess what worked well and what could be improved. This continuous improvement approach will help refine processes and enhance collaboration for future iterations.</w:t>
-      </w:r>
-    </w:p>
-    <w:p>
-      <w:pPr>
         <w:spacing w:before="100" w:beforeAutospacing="1" w:after="100" w:afterAutospacing="1" w:line="240" w:lineRule="auto"/>
         <w:jc w:val="both"/>
         <w:rPr>
@@ -12825,7 +13125,7 @@
           <w:szCs w:val="16"/>
         </w:rPr>
       </w:pPr>
-      <w:bookmarkStart w:id="28" w:name="_Toc181292671"/>
+      <w:bookmarkStart w:id="28" w:name="_Toc182598240"/>
       <w:r>
         <w:rPr>
           <w:rFonts w:ascii="Times New Roman" w:hAnsi="Times New Roman" w:cs="Times New Roman"/>
@@ -13053,7 +13353,7 @@
           <w:noProof/>
         </w:rPr>
         <w:drawing>
-          <wp:inline distT="0" distB="0" distL="0" distR="0" wp14:anchorId="52D13C71" wp14:editId="7BD64E35">
+          <wp:inline distT="0" distB="0" distL="0" distR="0" wp14:anchorId="52D13C71" wp14:editId="33B5C7DC">
             <wp:extent cx="3648881" cy="4401879"/>
             <wp:effectExtent l="0" t="0" r="8890" b="0"/>
             <wp:docPr id="24" name="Picture 24"/>
@@ -13900,7 +14200,25 @@
           <w:sz w:val="24"/>
           <w:szCs w:val="24"/>
         </w:rPr>
-        <w:t>: Tracks activities performed by the student during exams, such as login time, actions taken, and any suspicious behavior.</w:t>
+        <w:t xml:space="preserve">: Tracks activities performed by the student during exams, such as login time, actions taken, and any suspicious </w:t>
+      </w:r>
+      <w:proofErr w:type="spellStart"/>
+      <w:r>
+        <w:rPr>
+          <w:rFonts w:ascii="Times New Roman" w:hAnsi="Times New Roman" w:cs="Times New Roman"/>
+          <w:sz w:val="24"/>
+          <w:szCs w:val="24"/>
+        </w:rPr>
+        <w:t>behavior</w:t>
+      </w:r>
+      <w:proofErr w:type="spellEnd"/>
+      <w:r>
+        <w:rPr>
+          <w:rFonts w:ascii="Times New Roman" w:hAnsi="Times New Roman" w:cs="Times New Roman"/>
+          <w:sz w:val="24"/>
+          <w:szCs w:val="24"/>
+        </w:rPr>
+        <w:t>.</w:t>
       </w:r>
     </w:p>
     <w:p>
@@ -13932,7 +14250,25 @@
           <w:sz w:val="24"/>
           <w:szCs w:val="24"/>
         </w:rPr>
-        <w:t>: Teachers can review the logs of student activities to monitor their behavior during exams.</w:t>
+        <w:t xml:space="preserve">: Teachers can review the logs of student activities to monitor their </w:t>
+      </w:r>
+      <w:proofErr w:type="spellStart"/>
+      <w:r>
+        <w:rPr>
+          <w:rFonts w:ascii="Times New Roman" w:hAnsi="Times New Roman" w:cs="Times New Roman"/>
+          <w:sz w:val="24"/>
+          <w:szCs w:val="24"/>
+        </w:rPr>
+        <w:t>behavior</w:t>
+      </w:r>
+      <w:proofErr w:type="spellEnd"/>
+      <w:r>
+        <w:rPr>
+          <w:rFonts w:ascii="Times New Roman" w:hAnsi="Times New Roman" w:cs="Times New Roman"/>
+          <w:sz w:val="24"/>
+          <w:szCs w:val="24"/>
+        </w:rPr>
+        <w:t xml:space="preserve"> during exams.</w:t>
       </w:r>
     </w:p>
     <w:p>
@@ -14050,7 +14386,25 @@
           <w:sz w:val="24"/>
           <w:szCs w:val="24"/>
         </w:rPr>
-        <w:t>: Admins can also add or delete courses, which students are then able to enroll in and teachers can use as categories for exams.</w:t>
+        <w:t xml:space="preserve">: Admins can also add or delete courses, which students are then able to </w:t>
+      </w:r>
+      <w:proofErr w:type="spellStart"/>
+      <w:r>
+        <w:rPr>
+          <w:rFonts w:ascii="Times New Roman" w:hAnsi="Times New Roman" w:cs="Times New Roman"/>
+          <w:sz w:val="24"/>
+          <w:szCs w:val="24"/>
+        </w:rPr>
+        <w:t>enroll</w:t>
+      </w:r>
+      <w:proofErr w:type="spellEnd"/>
+      <w:r>
+        <w:rPr>
+          <w:rFonts w:ascii="Times New Roman" w:hAnsi="Times New Roman" w:cs="Times New Roman"/>
+          <w:sz w:val="24"/>
+          <w:szCs w:val="24"/>
+        </w:rPr>
+        <w:t xml:space="preserve"> in and teachers can use as categories for exams.</w:t>
       </w:r>
     </w:p>
     <w:p>
@@ -14327,18 +14681,26 @@
           <w:sz w:val="24"/>
           <w:szCs w:val="24"/>
         </w:rPr>
-        <w:t>This DFD provides an overview of the main functions in your online examination system. It includes everything from exam creation and response evaluation to performance tracking and administrative tasks like managing teachers, students, and courses. Each entity, process, and data store is essential to maintaining the flow of information and ensuring that students have a smooth experience during exams, with robust monitoring and evaluation functionalities.</w:t>
-      </w:r>
-    </w:p>
-    <w:p>
-      <w:pPr>
-        <w:jc w:val="both"/>
-        <w:rPr>
-          <w:rFonts w:ascii="Times New Roman" w:hAnsi="Times New Roman" w:cs="Times New Roman"/>
-          <w:sz w:val="24"/>
-          <w:szCs w:val="24"/>
-        </w:rPr>
-      </w:pPr>
+        <w:t xml:space="preserve">This DFD provides an overview of the main functions in your online examination system. It includes everything from exam creation and response evaluation to performance tracking and administrative tasks like managing teachers, students, and courses. Each entity, process, and data store </w:t>
+      </w:r>
+      <w:proofErr w:type="gramStart"/>
+      <w:r>
+        <w:rPr>
+          <w:rFonts w:ascii="Times New Roman" w:hAnsi="Times New Roman" w:cs="Times New Roman"/>
+          <w:sz w:val="24"/>
+          <w:szCs w:val="24"/>
+        </w:rPr>
+        <w:t>is</w:t>
+      </w:r>
+      <w:proofErr w:type="gramEnd"/>
+      <w:r>
+        <w:rPr>
+          <w:rFonts w:ascii="Times New Roman" w:hAnsi="Times New Roman" w:cs="Times New Roman"/>
+          <w:sz w:val="24"/>
+          <w:szCs w:val="24"/>
+        </w:rPr>
+        <w:t xml:space="preserve"> essential to maintaining the flow of information and ensuring that students have a smooth experience during exams, with robust monitoring and evaluation functionalities.</w:t>
+      </w:r>
     </w:p>
     <w:p>
       <w:pPr>
@@ -14515,17 +14877,16 @@
         <w:pStyle w:val="Heading2"/>
         <w:numPr>
           <w:ilvl w:val="1"/>
-          <w:numId w:val="27"/>
+          <w:numId w:val="44"/>
         </w:numPr>
         <w:spacing w:before="0" w:line="276" w:lineRule="auto"/>
-        <w:ind w:left="432"/>
+        <w:ind w:left="360"/>
         <w:rPr>
           <w:rFonts w:ascii="Times New Roman" w:hAnsi="Times New Roman" w:cs="Times New Roman"/>
           <w:b/>
           <w:color w:val="auto"/>
         </w:rPr>
       </w:pPr>
-      <w:bookmarkStart w:id="29" w:name="_Toc181292672"/>
       <w:r>
         <w:rPr>
           <w:rFonts w:ascii="Times New Roman" w:hAnsi="Times New Roman" w:cs="Times New Roman"/>
@@ -14538,6 +14899,20 @@
           <w:szCs w:val="24"/>
         </w:rPr>
         <w:lastRenderedPageBreak/>
+        <w:t xml:space="preserve"> </w:t>
+      </w:r>
+      <w:bookmarkStart w:id="29" w:name="_Toc182598241"/>
+      <w:r>
+        <w:rPr>
+          <w:rFonts w:ascii="Times New Roman" w:hAnsi="Times New Roman" w:cs="Times New Roman"/>
+          <w:b/>
+          <w:bCs/>
+          <w:iCs/>
+          <w:noProof/>
+          <w:color w:val="auto"/>
+          <w:sz w:val="28"/>
+          <w:szCs w:val="24"/>
+        </w:rPr>
         <w:t>Entity-Relationship Diagram</w:t>
       </w:r>
       <w:bookmarkEnd w:id="29"/>
@@ -14725,7 +15100,43 @@
           <w:sz w:val="24"/>
           <w:szCs w:val="24"/>
         </w:rPr>
-        <w:t>: These are properties or details that describe an entity, represented by ovals. For example, the "Student" entity might have attributes like "StudentID," "Name," and "DateOfBirth."</w:t>
+        <w:t>: These are properties or details that describe an entity, represented by ovals. For example, the "Student" entity might have attributes like "</w:t>
+      </w:r>
+      <w:proofErr w:type="spellStart"/>
+      <w:r>
+        <w:rPr>
+          <w:rFonts w:ascii="Times New Roman" w:hAnsi="Times New Roman" w:cs="Times New Roman"/>
+          <w:sz w:val="24"/>
+          <w:szCs w:val="24"/>
+        </w:rPr>
+        <w:t>StudentID</w:t>
+      </w:r>
+      <w:proofErr w:type="spellEnd"/>
+      <w:r>
+        <w:rPr>
+          <w:rFonts w:ascii="Times New Roman" w:hAnsi="Times New Roman" w:cs="Times New Roman"/>
+          <w:sz w:val="24"/>
+          <w:szCs w:val="24"/>
+        </w:rPr>
+        <w:t>," "Name," and "</w:t>
+      </w:r>
+      <w:proofErr w:type="spellStart"/>
+      <w:r>
+        <w:rPr>
+          <w:rFonts w:ascii="Times New Roman" w:hAnsi="Times New Roman" w:cs="Times New Roman"/>
+          <w:sz w:val="24"/>
+          <w:szCs w:val="24"/>
+        </w:rPr>
+        <w:t>DateOfBirth</w:t>
+      </w:r>
+      <w:proofErr w:type="spellEnd"/>
+      <w:r>
+        <w:rPr>
+          <w:rFonts w:ascii="Times New Roman" w:hAnsi="Times New Roman" w:cs="Times New Roman"/>
+          <w:sz w:val="24"/>
+          <w:szCs w:val="24"/>
+        </w:rPr>
+        <w:t>."</w:t>
       </w:r>
     </w:p>
     <w:p>
@@ -14865,7 +15276,25 @@
           <w:sz w:val="24"/>
           <w:szCs w:val="24"/>
         </w:rPr>
-        <w:t>: Multiple instances of one entity are associated with multiple instances of another (e.g., students enroll in multiple courses, and each course has many students).</w:t>
+        <w:t xml:space="preserve">: Multiple instances of one entity are associated with multiple instances of another (e.g., students </w:t>
+      </w:r>
+      <w:proofErr w:type="spellStart"/>
+      <w:r>
+        <w:rPr>
+          <w:rFonts w:ascii="Times New Roman" w:hAnsi="Times New Roman" w:cs="Times New Roman"/>
+          <w:sz w:val="24"/>
+          <w:szCs w:val="24"/>
+        </w:rPr>
+        <w:t>enroll</w:t>
+      </w:r>
+      <w:proofErr w:type="spellEnd"/>
+      <w:r>
+        <w:rPr>
+          <w:rFonts w:ascii="Times New Roman" w:hAnsi="Times New Roman" w:cs="Times New Roman"/>
+          <w:sz w:val="24"/>
+          <w:szCs w:val="24"/>
+        </w:rPr>
+        <w:t xml:space="preserve"> in multiple courses, and each course has many students).</w:t>
       </w:r>
     </w:p>
     <w:p>
@@ -14896,7 +15325,25 @@
           <w:sz w:val="24"/>
           <w:szCs w:val="24"/>
         </w:rPr>
-        <w:t>: A unique identifier for each entity, often underlined in ER diagrams (e.g., "StudentID" for "Student").</w:t>
+        <w:t>: A unique identifier for each entity, often underlined in ER diagrams (e.g., "</w:t>
+      </w:r>
+      <w:proofErr w:type="spellStart"/>
+      <w:r>
+        <w:rPr>
+          <w:rFonts w:ascii="Times New Roman" w:hAnsi="Times New Roman" w:cs="Times New Roman"/>
+          <w:sz w:val="24"/>
+          <w:szCs w:val="24"/>
+        </w:rPr>
+        <w:t>StudentID</w:t>
+      </w:r>
+      <w:proofErr w:type="spellEnd"/>
+      <w:r>
+        <w:rPr>
+          <w:rFonts w:ascii="Times New Roman" w:hAnsi="Times New Roman" w:cs="Times New Roman"/>
+          <w:sz w:val="24"/>
+          <w:szCs w:val="24"/>
+        </w:rPr>
+        <w:t>" for "Student").</w:t>
       </w:r>
     </w:p>
     <w:p>
@@ -15462,230 +15909,55 @@
       </w:pPr>
       <w:r>
         <w:rPr>
-          <w:rFonts w:ascii="Times New Roman" w:hAnsi="Times New Roman" w:cs="Times New Roman"/>
           <w:noProof/>
-          <w:lang w:val="en-US"/>
-        </w:rPr>
-        <mc:AlternateContent>
-          <mc:Choice Requires="wpi">
-            <w:drawing>
-              <wp:anchor distT="0" distB="0" distL="114300" distR="114300" simplePos="0" relativeHeight="251662336" behindDoc="0" locked="0" layoutInCell="1" allowOverlap="1" wp14:anchorId="0AD72C0B" wp14:editId="1B53A9D7">
-                <wp:simplePos x="0" y="0"/>
-                <wp:positionH relativeFrom="column">
-                  <wp:posOffset>3473065</wp:posOffset>
-                </wp:positionH>
-                <wp:positionV relativeFrom="paragraph">
-                  <wp:posOffset>2714209</wp:posOffset>
-                </wp:positionV>
-                <wp:extent cx="173160" cy="360"/>
-                <wp:effectExtent l="38100" t="38100" r="17780" b="19050"/>
-                <wp:wrapNone/>
-                <wp:docPr id="1641325638" name="Ink 5"/>
-                <wp:cNvGraphicFramePr>
-                  <a:graphicFrameLocks xmlns:a="http://schemas.openxmlformats.org/drawingml/2006/main"/>
-                </wp:cNvGraphicFramePr>
-                <a:graphic xmlns:a="http://schemas.openxmlformats.org/drawingml/2006/main">
-                  <a:graphicData uri="http://schemas.microsoft.com/office/word/2010/wordprocessingInk">
-                    <w14:contentPart bwMode="auto" r:id="rId25">
-                      <w14:nvContentPartPr>
-                        <w14:cNvContentPartPr>
-                          <a14:cpLocks xmlns:a14="http://schemas.microsoft.com/office/drawing/2010/main" noRot="1"/>
-                        </w14:cNvContentPartPr>
-                      </w14:nvContentPartPr>
-                      <w14:xfrm>
-                        <a:off x="0" y="0"/>
-                        <a:ext cx="173160" cy="360"/>
-                      </w14:xfrm>
-                    </w14:contentPart>
-                  </a:graphicData>
-                </a:graphic>
-              </wp:anchor>
-            </w:drawing>
-          </mc:Choice>
-          <mc:Fallback>
-            <w:pict>
-              <v:shapetype w14:anchorId="48FC8C74" id="_x0000_t75" coordsize="21600,21600" o:spt="75" o:preferrelative="t" path="m@4@5l@4@11@9@11@9@5xe" filled="f" stroked="f">
-                <v:stroke joinstyle="miter"/>
-                <v:formulas>
-                  <v:f eqn="if lineDrawn pixelLineWidth 0"/>
-                  <v:f eqn="sum @0 1 0"/>
-                  <v:f eqn="sum 0 0 @1"/>
-                  <v:f eqn="prod @2 1 2"/>
-                  <v:f eqn="prod @3 21600 pixelWidth"/>
-                  <v:f eqn="prod @3 21600 pixelHeight"/>
-                  <v:f eqn="sum @0 0 1"/>
-                  <v:f eqn="prod @6 1 2"/>
-                  <v:f eqn="prod @7 21600 pixelWidth"/>
-                  <v:f eqn="sum @8 21600 0"/>
-                  <v:f eqn="prod @7 21600 pixelHeight"/>
-                  <v:f eqn="sum @10 21600 0"/>
-                </v:formulas>
-                <v:path o:extrusionok="f" gradientshapeok="t" o:connecttype="rect"/>
-                <o:lock v:ext="edit" aspectratio="t"/>
-              </v:shapetype>
-              <v:shape id="Ink 5" o:spid="_x0000_s1026" type="#_x0000_t75" style="position:absolute;margin-left:273.1pt;margin-top:213.35pt;width:14.35pt;height:.75pt;z-index:251662336;visibility:visible;mso-wrap-style:square;mso-wrap-distance-left:9pt;mso-wrap-distance-top:0;mso-wrap-distance-right:9pt;mso-wrap-distance-bottom:0;mso-position-horizontal:absolute;mso-position-horizontal-relative:text;mso-position-vertical:absolute;mso-position-vertical-relative:text" o:gfxdata="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">
-                <v:imagedata r:id="rId26" o:title=""/>
-                <o:lock v:ext="edit" rotation="t" aspectratio="f"/>
-              </v:shape>
-            </w:pict>
-          </mc:Fallback>
-        </mc:AlternateContent>
-      </w:r>
-      <w:r>
-        <w:rPr>
-          <w:rFonts w:ascii="Times New Roman" w:hAnsi="Times New Roman" w:cs="Times New Roman"/>
+        </w:rPr>
+        <w:pict w14:anchorId="40EF4DD7">
+          <v:rect id="Ink 5" o:spid="_x0000_s2057" style="position:absolute;margin-left:273.1pt;margin-top:213.35pt;width:14.35pt;height:.75pt;z-index:251662336;visibility:visible;mso-wrap-style:square;mso-wrap-distance-left:9pt;mso-wrap-distance-top:0;mso-wrap-distance-right:9pt;mso-wrap-distance-bottom:0;mso-position-horizontal:absolute;mso-position-horizontal-relative:text;mso-position-vertical:absolute;mso-position-vertical-relative:text" coordorigin=",1" coordsize="481,1" filled="f" strokeweight=".25mm">
+            <v:stroke endcap="round"/>
+            <v:path shadowok="f" o:extrusionok="f" fillok="f" insetpenok="f"/>
+            <o:lock v:ext="edit" rotation="t" text="t"/>
+            <o:ink i="AFMdAjACARBYz1SK5pfFT48G+LrS4ZsiAwZIFEUZRhkFAgtkGRgyCoHH//8PgMf//w8zCoHH//8P&#10;gMf//w8KFQOHcRhxEYCClAo/QCPsgkAbOLA7YL==&#10;" annotation="t"/>
+          </v:rect>
+        </w:pict>
+      </w:r>
+      <w:r>
+        <w:rPr>
           <w:noProof/>
-          <w:lang w:val="en-US"/>
-        </w:rPr>
-        <mc:AlternateContent>
-          <mc:Choice Requires="wpi">
-            <w:drawing>
-              <wp:anchor distT="0" distB="0" distL="114300" distR="114300" simplePos="0" relativeHeight="251661312" behindDoc="0" locked="0" layoutInCell="1" allowOverlap="1" wp14:anchorId="58D61B13" wp14:editId="01C5B5F0">
-                <wp:simplePos x="0" y="0"/>
-                <wp:positionH relativeFrom="column">
-                  <wp:posOffset>3104065</wp:posOffset>
-                </wp:positionH>
-                <wp:positionV relativeFrom="paragraph">
-                  <wp:posOffset>1747711</wp:posOffset>
-                </wp:positionV>
-                <wp:extent cx="132480" cy="360"/>
-                <wp:effectExtent l="38100" t="38100" r="20320" b="19050"/>
-                <wp:wrapNone/>
-                <wp:docPr id="973042085" name="Ink 4"/>
-                <wp:cNvGraphicFramePr>
-                  <a:graphicFrameLocks xmlns:a="http://schemas.openxmlformats.org/drawingml/2006/main"/>
-                </wp:cNvGraphicFramePr>
-                <a:graphic xmlns:a="http://schemas.openxmlformats.org/drawingml/2006/main">
-                  <a:graphicData uri="http://schemas.microsoft.com/office/word/2010/wordprocessingInk">
-                    <w14:contentPart bwMode="auto" r:id="rId27">
-                      <w14:nvContentPartPr>
-                        <w14:cNvContentPartPr>
-                          <a14:cpLocks xmlns:a14="http://schemas.microsoft.com/office/drawing/2010/main" noRot="1"/>
-                        </w14:cNvContentPartPr>
-                      </w14:nvContentPartPr>
-                      <w14:xfrm>
-                        <a:off x="0" y="0"/>
-                        <a:ext cx="132480" cy="360"/>
-                      </w14:xfrm>
-                    </w14:contentPart>
-                  </a:graphicData>
-                </a:graphic>
-              </wp:anchor>
-            </w:drawing>
-          </mc:Choice>
-          <mc:Fallback>
-            <w:pict>
-              <v:shape w14:anchorId="47D9DDAD" id="Ink 4" o:spid="_x0000_s1026" type="#_x0000_t75" style="position:absolute;margin-left:244.05pt;margin-top:137.25pt;width:11.15pt;height:.75pt;z-index:251661312;visibility:visible;mso-wrap-style:square;mso-wrap-distance-left:9pt;mso-wrap-distance-top:0;mso-wrap-distance-right:9pt;mso-wrap-distance-bottom:0;mso-position-horizontal:absolute;mso-position-horizontal-relative:text;mso-position-vertical:absolute;mso-position-vertical-relative:text" o:gfxdata="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">
-                <v:imagedata r:id="rId28" o:title=""/>
-                <o:lock v:ext="edit" rotation="t" aspectratio="f"/>
-              </v:shape>
-            </w:pict>
-          </mc:Fallback>
-        </mc:AlternateContent>
-      </w:r>
-      <w:r>
-        <w:rPr>
-          <w:rFonts w:ascii="Times New Roman" w:hAnsi="Times New Roman" w:cs="Times New Roman"/>
+        </w:rPr>
+        <w:pict w14:anchorId="5336019C">
+          <v:rect id="Ink 4" o:spid="_x0000_s2056" style="position:absolute;margin-left:244.05pt;margin-top:137.25pt;width:11.15pt;height:.75pt;z-index:251661312;visibility:visible;mso-wrap-style:square;mso-wrap-distance-left:9pt;mso-wrap-distance-top:0;mso-wrap-distance-right:9pt;mso-wrap-distance-bottom:0;mso-position-horizontal:absolute;mso-position-horizontal-relative:text;mso-position-vertical:absolute;mso-position-vertical-relative:text" coordorigin=",1" coordsize="368,1" filled="f" strokeweight=".25mm">
+            <v:stroke endcap="round"/>
+            <v:path shadowok="f" o:extrusionok="f" fillok="f" insetpenok="f"/>
+            <o:lock v:ext="edit" rotation="t" text="t"/>
+            <o:ink i="AFMdAiYCARBYz1SK5pfFT48G+LrS4ZsiAwZIFEUZRhkFAgtkGRgyCoHH//8PgMf//w8zCoHH//8P&#10;gMf//w8KFQOHcKRwmoCClAoAESBA0NY2izPbAT==&#10;" annotation="t"/>
+          </v:rect>
+        </w:pict>
+      </w:r>
+      <w:r>
+        <w:rPr>
           <w:noProof/>
-          <w:lang w:val="en-US"/>
-        </w:rPr>
-        <mc:AlternateContent>
-          <mc:Choice Requires="wpi">
-            <w:drawing>
-              <wp:anchor distT="0" distB="0" distL="114300" distR="114300" simplePos="0" relativeHeight="251660288" behindDoc="0" locked="0" layoutInCell="1" allowOverlap="1" wp14:anchorId="4989675C" wp14:editId="14818377">
-                <wp:simplePos x="0" y="0"/>
-                <wp:positionH relativeFrom="column">
-                  <wp:posOffset>104185</wp:posOffset>
-                </wp:positionH>
-                <wp:positionV relativeFrom="paragraph">
-                  <wp:posOffset>1739791</wp:posOffset>
-                </wp:positionV>
-                <wp:extent cx="156600" cy="360"/>
-                <wp:effectExtent l="38100" t="38100" r="15240" b="19050"/>
-                <wp:wrapNone/>
-                <wp:docPr id="33606427" name="Ink 3"/>
-                <wp:cNvGraphicFramePr>
-                  <a:graphicFrameLocks xmlns:a="http://schemas.openxmlformats.org/drawingml/2006/main"/>
-                </wp:cNvGraphicFramePr>
-                <a:graphic xmlns:a="http://schemas.openxmlformats.org/drawingml/2006/main">
-                  <a:graphicData uri="http://schemas.microsoft.com/office/word/2010/wordprocessingInk">
-                    <w14:contentPart bwMode="auto" r:id="rId29">
-                      <w14:nvContentPartPr>
-                        <w14:cNvContentPartPr>
-                          <a14:cpLocks xmlns:a14="http://schemas.microsoft.com/office/drawing/2010/main" noRot="1"/>
-                        </w14:cNvContentPartPr>
-                      </w14:nvContentPartPr>
-                      <w14:xfrm>
-                        <a:off x="0" y="0"/>
-                        <a:ext cx="156600" cy="360"/>
-                      </w14:xfrm>
-                    </w14:contentPart>
-                  </a:graphicData>
-                </a:graphic>
-              </wp:anchor>
-            </w:drawing>
-          </mc:Choice>
-          <mc:Fallback>
-            <w:pict>
-              <v:shape w14:anchorId="705E7979" id="Ink 3" o:spid="_x0000_s1026" type="#_x0000_t75" style="position:absolute;margin-left:7.85pt;margin-top:136.65pt;width:13.05pt;height:.75pt;z-index:251660288;visibility:visible;mso-wrap-style:square;mso-wrap-distance-left:9pt;mso-wrap-distance-top:0;mso-wrap-distance-right:9pt;mso-wrap-distance-bottom:0;mso-position-horizontal:absolute;mso-position-horizontal-relative:text;mso-position-vertical:absolute;mso-position-vertical-relative:text" o:gfxdata="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">
-                <v:imagedata r:id="rId30" o:title=""/>
-                <o:lock v:ext="edit" rotation="t" aspectratio="f"/>
-              </v:shape>
-            </w:pict>
-          </mc:Fallback>
-        </mc:AlternateContent>
-      </w:r>
-      <w:r>
-        <w:rPr>
-          <w:rFonts w:ascii="Times New Roman" w:hAnsi="Times New Roman" w:cs="Times New Roman"/>
+        </w:rPr>
+        <w:pict w14:anchorId="52FFFBFC">
+          <v:rect id="Ink 3" o:spid="_x0000_s2055" style="position:absolute;margin-left:7.85pt;margin-top:136.65pt;width:13.05pt;height:.75pt;z-index:251660288;visibility:visible;mso-wrap-style:square;mso-wrap-distance-left:9pt;mso-wrap-distance-top:0;mso-wrap-distance-right:9pt;mso-wrap-distance-bottom:0;mso-position-horizontal:absolute;mso-position-horizontal-relative:text;mso-position-vertical:absolute;mso-position-vertical-relative:text" coordorigin=",1" coordsize="435,1" filled="f" strokeweight=".25mm">
+            <v:stroke endcap="round"/>
+            <v:path shadowok="f" o:extrusionok="f" fillok="f" insetpenok="f"/>
+            <o:lock v:ext="edit" rotation="t" text="t"/>
+            <o:ink i="AFMdAiwCARBYz1SK5pfFT48G+LrS4ZsiAwZIFEUZRhkFAgtkGRgyCoHH//8PgMf//w8zCoHH//8P&#10;gMf//w8KFQOHcOdw3YCClAo/QCOvgY2jOLA7YL==&#10;" annotation="t"/>
+          </v:rect>
+        </w:pict>
+      </w:r>
+      <w:r>
+        <w:rPr>
           <w:noProof/>
-          <w:lang w:val="en-US"/>
-        </w:rPr>
-        <mc:AlternateContent>
-          <mc:Choice Requires="wpi">
-            <w:drawing>
-              <wp:anchor distT="0" distB="0" distL="114300" distR="114300" simplePos="0" relativeHeight="251659264" behindDoc="0" locked="0" layoutInCell="1" allowOverlap="1" wp14:anchorId="0E038811" wp14:editId="03084BA7">
-                <wp:simplePos x="0" y="0"/>
-                <wp:positionH relativeFrom="column">
-                  <wp:posOffset>224425</wp:posOffset>
-                </wp:positionH>
-                <wp:positionV relativeFrom="paragraph">
-                  <wp:posOffset>705151</wp:posOffset>
-                </wp:positionV>
-                <wp:extent cx="257400" cy="360"/>
-                <wp:effectExtent l="38100" t="38100" r="28575" b="19050"/>
-                <wp:wrapNone/>
-                <wp:docPr id="946419154" name="Ink 1"/>
-                <wp:cNvGraphicFramePr>
-                  <a:graphicFrameLocks xmlns:a="http://schemas.openxmlformats.org/drawingml/2006/main"/>
-                </wp:cNvGraphicFramePr>
-                <a:graphic xmlns:a="http://schemas.openxmlformats.org/drawingml/2006/main">
-                  <a:graphicData uri="http://schemas.microsoft.com/office/word/2010/wordprocessingInk">
-                    <w14:contentPart bwMode="auto" r:id="rId31">
-                      <w14:nvContentPartPr>
-                        <w14:cNvContentPartPr>
-                          <a14:cpLocks xmlns:a14="http://schemas.microsoft.com/office/drawing/2010/main" noRot="1"/>
-                        </w14:cNvContentPartPr>
-                      </w14:nvContentPartPr>
-                      <w14:xfrm>
-                        <a:off x="0" y="0"/>
-                        <a:ext cx="257400" cy="360"/>
-                      </w14:xfrm>
-                    </w14:contentPart>
-                  </a:graphicData>
-                </a:graphic>
-              </wp:anchor>
-            </w:drawing>
-          </mc:Choice>
-          <mc:Fallback>
-            <w:pict>
-              <v:shape w14:anchorId="0DE0C65F" id="Ink 1" o:spid="_x0000_s1026" type="#_x0000_t75" style="position:absolute;margin-left:17.3pt;margin-top:55.15pt;width:20.95pt;height:.75pt;z-index:251659264;visibility:visible;mso-wrap-style:square;mso-wrap-distance-left:9pt;mso-wrap-distance-top:0;mso-wrap-distance-right:9pt;mso-wrap-distance-bottom:0;mso-position-horizontal:absolute;mso-position-horizontal-relative:text;mso-position-vertical:absolute;mso-position-vertical-relative:text" o:gfxdata="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">
-                <v:imagedata r:id="rId32" o:title=""/>
-                <o:lock v:ext="edit" rotation="t" aspectratio="f"/>
-              </v:shape>
-            </w:pict>
-          </mc:Fallback>
-        </mc:AlternateContent>
+        </w:rPr>
+        <w:pict w14:anchorId="3BD03044">
+          <v:rect id="Ink 1" o:spid="_x0000_s2054" style="position:absolute;margin-left:17.3pt;margin-top:55.15pt;width:20.95pt;height:.75pt;z-index:251659264;visibility:visible;mso-wrap-style:square;mso-wrap-distance-left:9pt;mso-wrap-distance-top:0;mso-wrap-distance-right:9pt;mso-wrap-distance-bottom:0;mso-position-horizontal:absolute;mso-position-horizontal-relative:text;mso-position-vertical:absolute;mso-position-vertical-relative:text" coordsize="716,1" filled="f" strokeweight=".25mm">
+            <v:stroke endcap="round"/>
+            <v:path shadowok="f" o:extrusionok="f" fillok="f" insetpenok="f"/>
+            <o:lock v:ext="edit" rotation="t" text="t"/>
+            <o:ink i="AFMdAkYCARBYz1SK5pfFT48G+LrS4ZsiAwZIFEUZRhkFAgtkGRgyCoHH//8PgMf//w8zCoHH//8P&#10;gMf//w8KFQOHcgJx+oCCAAoAESDw+VMmizPbAT==&#10;" annotation="t"/>
+          </v:rect>
+        </w:pict>
       </w:r>
       <w:r>
         <w:rPr>
@@ -15711,7 +15983,7 @@
                     </pic:cNvPicPr>
                   </pic:nvPicPr>
                   <pic:blipFill>
-                    <a:blip r:embed="rId33"/>
+                    <a:blip r:embed="rId25"/>
                     <a:srcRect/>
                     <a:stretch>
                       <a:fillRect/>
@@ -15749,27 +16021,15 @@
     </w:p>
     <w:p>
       <w:pPr>
-        <w:rPr>
-          <w:rFonts w:ascii="Times New Roman" w:hAnsi="Times New Roman" w:cs="Times New Roman"/>
-        </w:rPr>
-      </w:pPr>
-    </w:p>
-    <w:p>
-      <w:pPr>
         <w:pStyle w:val="Heading2"/>
-        <w:numPr>
-          <w:ilvl w:val="1"/>
-          <w:numId w:val="27"/>
-        </w:numPr>
         <w:spacing w:before="0" w:line="276" w:lineRule="auto"/>
-        <w:ind w:left="432"/>
         <w:rPr>
           <w:rFonts w:ascii="Times New Roman" w:hAnsi="Times New Roman" w:cs="Times New Roman"/>
           <w:b/>
           <w:color w:val="auto"/>
         </w:rPr>
       </w:pPr>
-      <w:bookmarkStart w:id="30" w:name="_Toc181292673"/>
+      <w:bookmarkStart w:id="30" w:name="_Toc182598242"/>
       <w:r>
         <w:rPr>
           <w:rFonts w:ascii="Times New Roman" w:hAnsi="Times New Roman" w:cs="Times New Roman"/>
@@ -15782,6 +16042,32 @@
           <w:szCs w:val="24"/>
         </w:rPr>
         <w:lastRenderedPageBreak/>
+        <w:t xml:space="preserve">7.4 </w:t>
+      </w:r>
+      <w:r>
+        <w:rPr>
+          <w:rFonts w:ascii="Times New Roman" w:hAnsi="Times New Roman" w:cs="Times New Roman"/>
+          <w:b/>
+          <w:bCs/>
+          <w:iCs/>
+          <w:noProof/>
+          <w:color w:val="auto"/>
+          <w:sz w:val="28"/>
+          <w:szCs w:val="24"/>
+        </w:rPr>
+        <w:tab/>
+      </w:r>
+      <w:r>
+        <w:rPr>
+          <w:rFonts w:ascii="Times New Roman" w:hAnsi="Times New Roman" w:cs="Times New Roman"/>
+          <w:b/>
+          <w:bCs/>
+          <w:iCs/>
+          <w:noProof/>
+          <w:color w:val="auto"/>
+          <w:sz w:val="28"/>
+          <w:szCs w:val="24"/>
+        </w:rPr>
         <w:t>Class Diagram</w:t>
       </w:r>
       <w:bookmarkEnd w:id="30"/>
@@ -16575,7 +16861,7 @@
                     <pic:cNvPicPr/>
                   </pic:nvPicPr>
                   <pic:blipFill>
-                    <a:blip r:embed="rId34"/>
+                    <a:blip r:embed="rId26"/>
                     <a:stretch>
                       <a:fillRect/>
                     </a:stretch>
@@ -16635,7 +16921,7 @@
                     <pic:cNvPicPr/>
                   </pic:nvPicPr>
                   <pic:blipFill>
-                    <a:blip r:embed="rId35"/>
+                    <a:blip r:embed="rId27"/>
                     <a:stretch>
                       <a:fillRect/>
                     </a:stretch>
@@ -16722,7 +17008,7 @@
                     </pic:cNvPicPr>
                   </pic:nvPicPr>
                   <pic:blipFill>
-                    <a:blip r:embed="rId36">
+                    <a:blip r:embed="rId28">
                       <a:extLst>
                         <a:ext uri="{28A0092B-C50C-407E-A947-70E740481C1C}">
                           <a14:useLocalDpi xmlns:a14="http://schemas.microsoft.com/office/drawing/2010/main" val="0"/>
@@ -16770,10 +17056,25 @@
     </w:p>
     <w:p>
       <w:pPr>
-        <w:rPr>
-          <w:rFonts w:ascii="Times New Roman" w:hAnsi="Times New Roman" w:cs="Times New Roman"/>
-        </w:rPr>
-      </w:pPr>
+        <w:jc w:val="center"/>
+        <w:rPr>
+          <w:rFonts w:ascii="Times New Roman" w:hAnsi="Times New Roman" w:cs="Times New Roman"/>
+          <w:b/>
+          <w:bCs/>
+          <w:sz w:val="28"/>
+          <w:szCs w:val="28"/>
+        </w:rPr>
+      </w:pPr>
+      <w:r>
+        <w:rPr>
+          <w:rFonts w:ascii="Times New Roman" w:hAnsi="Times New Roman" w:cs="Times New Roman"/>
+          <w:b/>
+          <w:bCs/>
+          <w:sz w:val="28"/>
+          <w:szCs w:val="28"/>
+        </w:rPr>
+        <w:t>Class Diagram</w:t>
+      </w:r>
     </w:p>
     <w:p>
       <w:pPr>
@@ -16820,12 +17121,7 @@
     <w:p>
       <w:pPr>
         <w:pStyle w:val="Heading2"/>
-        <w:numPr>
-          <w:ilvl w:val="1"/>
-          <w:numId w:val="27"/>
-        </w:numPr>
         <w:spacing w:line="276" w:lineRule="auto"/>
-        <w:ind w:left="432"/>
         <w:rPr>
           <w:rFonts w:ascii="Times New Roman" w:hAnsi="Times New Roman" w:cs="Times New Roman"/>
           <w:b/>
@@ -16835,6 +17131,7 @@
           <w:lang w:val="en-US"/>
         </w:rPr>
       </w:pPr>
+      <w:bookmarkStart w:id="31" w:name="_Toc182598243"/>
       <w:r>
         <w:rPr>
           <w:rFonts w:ascii="Times New Roman" w:hAnsi="Times New Roman" w:cs="Times New Roman"/>
@@ -16842,9 +17139,16 @@
           <w:color w:val="auto"/>
         </w:rPr>
         <w:lastRenderedPageBreak/>
-        <w:t xml:space="preserve"> </w:t>
-      </w:r>
-      <w:bookmarkStart w:id="31" w:name="_Toc181292674"/>
+        <w:t>7.5</w:t>
+      </w:r>
+      <w:r>
+        <w:rPr>
+          <w:rFonts w:ascii="Times New Roman" w:hAnsi="Times New Roman" w:cs="Times New Roman"/>
+          <w:b/>
+          <w:color w:val="auto"/>
+        </w:rPr>
+        <w:tab/>
+      </w:r>
       <w:r>
         <w:rPr>
           <w:rFonts w:ascii="Times New Roman" w:hAnsi="Times New Roman" w:cs="Times New Roman"/>
@@ -17746,7 +18050,7 @@
                           </pic:cNvPicPr>
                         </pic:nvPicPr>
                         <pic:blipFill>
-                          <a:blip r:embed="rId37">
+                          <a:blip r:embed="rId29">
                             <a:extLst>
                               <a:ext uri="{28A0092B-C50C-407E-A947-70E740481C1C}">
                                 <a14:useLocalDpi xmlns:a14="http://schemas.microsoft.com/office/drawing/2010/main" val="0"/>
@@ -17906,7 +18210,7 @@
                           </pic:cNvPicPr>
                         </pic:nvPicPr>
                         <pic:blipFill>
-                          <a:blip r:embed="rId38">
+                          <a:blip r:embed="rId30">
                             <a:extLst>
                               <a:ext uri="{28A0092B-C50C-407E-A947-70E740481C1C}">
                                 <a14:useLocalDpi xmlns:a14="http://schemas.microsoft.com/office/drawing/2010/main" val="0"/>
@@ -18066,7 +18370,7 @@
                           </pic:cNvPicPr>
                         </pic:nvPicPr>
                         <pic:blipFill>
-                          <a:blip r:embed="rId39">
+                          <a:blip r:embed="rId31">
                             <a:extLst>
                               <a:ext uri="{28A0092B-C50C-407E-A947-70E740481C1C}">
                                 <a14:useLocalDpi xmlns:a14="http://schemas.microsoft.com/office/drawing/2010/main" val="0"/>
@@ -18226,7 +18530,7 @@
                           </pic:cNvPicPr>
                         </pic:nvPicPr>
                         <pic:blipFill>
-                          <a:blip r:embed="rId40">
+                          <a:blip r:embed="rId32">
                             <a:extLst>
                               <a:ext uri="{28A0092B-C50C-407E-A947-70E740481C1C}">
                                 <a14:useLocalDpi xmlns:a14="http://schemas.microsoft.com/office/drawing/2010/main" val="0"/>
@@ -18386,7 +18690,7 @@
                           </pic:cNvPicPr>
                         </pic:nvPicPr>
                         <pic:blipFill>
-                          <a:blip r:embed="rId41">
+                          <a:blip r:embed="rId33">
                             <a:extLst>
                               <a:ext uri="{28A0092B-C50C-407E-A947-70E740481C1C}">
                                 <a14:useLocalDpi xmlns:a14="http://schemas.microsoft.com/office/drawing/2010/main" val="0"/>
@@ -18546,7 +18850,7 @@
                           </pic:cNvPicPr>
                         </pic:nvPicPr>
                         <pic:blipFill>
-                          <a:blip r:embed="rId42">
+                          <a:blip r:embed="rId34">
                             <a:extLst>
                               <a:ext uri="{28A0092B-C50C-407E-A947-70E740481C1C}">
                                 <a14:useLocalDpi xmlns:a14="http://schemas.microsoft.com/office/drawing/2010/main" val="0"/>
@@ -18706,7 +19010,7 @@
                           </pic:cNvPicPr>
                         </pic:nvPicPr>
                         <pic:blipFill>
-                          <a:blip r:embed="rId43">
+                          <a:blip r:embed="rId35">
                             <a:extLst>
                               <a:ext uri="{28A0092B-C50C-407E-A947-70E740481C1C}">
                                 <a14:useLocalDpi xmlns:a14="http://schemas.microsoft.com/office/drawing/2010/main" val="0"/>
@@ -18922,7 +19226,7 @@
                     </pic:cNvPicPr>
                   </pic:nvPicPr>
                   <pic:blipFill>
-                    <a:blip r:embed="rId44"/>
+                    <a:blip r:embed="rId36"/>
                     <a:srcRect/>
                     <a:stretch>
                       <a:fillRect/>
@@ -19024,7 +19328,7 @@
                     </pic:cNvPicPr>
                   </pic:nvPicPr>
                   <pic:blipFill>
-                    <a:blip r:embed="rId45"/>
+                    <a:blip r:embed="rId37"/>
                     <a:srcRect/>
                     <a:stretch>
                       <a:fillRect/>
@@ -19158,7 +19462,7 @@
                     </pic:cNvPicPr>
                   </pic:nvPicPr>
                   <pic:blipFill>
-                    <a:blip r:embed="rId46"/>
+                    <a:blip r:embed="rId38"/>
                     <a:srcRect/>
                     <a:stretch>
                       <a:fillRect/>
@@ -19192,17 +19496,17 @@
         <w:pStyle w:val="Heading2"/>
         <w:numPr>
           <w:ilvl w:val="1"/>
-          <w:numId w:val="27"/>
+          <w:numId w:val="45"/>
         </w:numPr>
         <w:spacing w:before="0" w:line="276" w:lineRule="auto"/>
-        <w:ind w:left="432"/>
+        <w:ind w:left="360"/>
         <w:rPr>
           <w:rFonts w:ascii="Times New Roman" w:hAnsi="Times New Roman" w:cs="Times New Roman"/>
           <w:b/>
           <w:color w:val="auto"/>
         </w:rPr>
       </w:pPr>
-      <w:bookmarkStart w:id="32" w:name="_Toc181292675"/>
+      <w:bookmarkStart w:id="32" w:name="_Toc182598244"/>
       <w:r>
         <w:rPr>
           <w:rFonts w:ascii="Times New Roman" w:hAnsi="Times New Roman" w:cs="Times New Roman"/>
@@ -19570,7 +19874,25 @@
           <w:sz w:val="24"/>
           <w:szCs w:val="24"/>
         </w:rPr>
-        <w:t>: Represents optional or conditional behavior that extends a base use case (e.g., “Apply Discount” may extend “Place Order”).</w:t>
+        <w:t xml:space="preserve">: Represents optional or conditional </w:t>
+      </w:r>
+      <w:proofErr w:type="spellStart"/>
+      <w:r>
+        <w:rPr>
+          <w:rFonts w:ascii="Times New Roman" w:hAnsi="Times New Roman" w:cs="Times New Roman"/>
+          <w:sz w:val="24"/>
+          <w:szCs w:val="24"/>
+        </w:rPr>
+        <w:t>behavior</w:t>
+      </w:r>
+      <w:proofErr w:type="spellEnd"/>
+      <w:r>
+        <w:rPr>
+          <w:rFonts w:ascii="Times New Roman" w:hAnsi="Times New Roman" w:cs="Times New Roman"/>
+          <w:sz w:val="24"/>
+          <w:szCs w:val="24"/>
+        </w:rPr>
+        <w:t xml:space="preserve"> that extends a base use case (e.g., “Apply Discount” may extend “Place Order”).</w:t>
       </w:r>
     </w:p>
     <w:p>
@@ -19887,7 +20209,7 @@
                     </pic:cNvPicPr>
                   </pic:nvPicPr>
                   <pic:blipFill>
-                    <a:blip r:embed="rId47">
+                    <a:blip r:embed="rId39">
                       <a:extLst>
                         <a:ext uri="{28A0092B-C50C-407E-A947-70E740481C1C}">
                           <a14:useLocalDpi xmlns:a14="http://schemas.microsoft.com/office/drawing/2010/main" val="0"/>
@@ -19950,7 +20272,7 @@
                     </pic:cNvPicPr>
                   </pic:nvPicPr>
                   <pic:blipFill>
-                    <a:blip r:embed="rId48"/>
+                    <a:blip r:embed="rId40"/>
                     <a:srcRect/>
                     <a:stretch>
                       <a:fillRect/>
@@ -19984,6 +20306,251 @@
         <w:spacing w:after="0" w:line="276" w:lineRule="auto"/>
         <w:rPr>
           <w:rFonts w:ascii="Times New Roman" w:hAnsi="Times New Roman" w:cs="Times New Roman"/>
+        </w:rPr>
+      </w:pPr>
+    </w:p>
+    <w:p>
+      <w:pPr>
+        <w:spacing w:after="0" w:line="276" w:lineRule="auto"/>
+        <w:rPr>
+          <w:rFonts w:ascii="Times New Roman" w:hAnsi="Times New Roman" w:cs="Times New Roman"/>
+          <w:lang w:val="en-US"/>
+        </w:rPr>
+      </w:pPr>
+    </w:p>
+    <w:p>
+      <w:pPr>
+        <w:spacing w:after="0" w:line="276" w:lineRule="auto"/>
+        <w:rPr>
+          <w:rFonts w:ascii="Times New Roman" w:hAnsi="Times New Roman" w:cs="Times New Roman"/>
+          <w:lang w:val="en-US"/>
+        </w:rPr>
+      </w:pPr>
+    </w:p>
+    <w:p>
+      <w:pPr>
+        <w:spacing w:after="0" w:line="276" w:lineRule="auto"/>
+        <w:rPr>
+          <w:rFonts w:ascii="Times New Roman" w:hAnsi="Times New Roman" w:cs="Times New Roman"/>
+          <w:lang w:val="en-US"/>
+        </w:rPr>
+      </w:pPr>
+    </w:p>
+    <w:p>
+      <w:pPr>
+        <w:spacing w:after="0" w:line="276" w:lineRule="auto"/>
+        <w:rPr>
+          <w:rFonts w:ascii="Times New Roman" w:hAnsi="Times New Roman" w:cs="Times New Roman"/>
+          <w:lang w:val="en-US"/>
+        </w:rPr>
+      </w:pPr>
+    </w:p>
+    <w:p>
+      <w:pPr>
+        <w:spacing w:after="0" w:line="276" w:lineRule="auto"/>
+        <w:rPr>
+          <w:rFonts w:ascii="Times New Roman" w:hAnsi="Times New Roman" w:cs="Times New Roman"/>
+          <w:lang w:val="en-US"/>
+        </w:rPr>
+      </w:pPr>
+    </w:p>
+    <w:p>
+      <w:pPr>
+        <w:spacing w:after="0" w:line="276" w:lineRule="auto"/>
+        <w:rPr>
+          <w:rFonts w:ascii="Times New Roman" w:hAnsi="Times New Roman" w:cs="Times New Roman"/>
+          <w:lang w:val="en-US"/>
+        </w:rPr>
+      </w:pPr>
+    </w:p>
+    <w:p>
+      <w:pPr>
+        <w:spacing w:after="0" w:line="276" w:lineRule="auto"/>
+        <w:rPr>
+          <w:rFonts w:ascii="Times New Roman" w:hAnsi="Times New Roman" w:cs="Times New Roman"/>
+          <w:lang w:val="en-US"/>
+        </w:rPr>
+      </w:pPr>
+    </w:p>
+    <w:p>
+      <w:pPr>
+        <w:spacing w:after="0" w:line="276" w:lineRule="auto"/>
+        <w:rPr>
+          <w:rFonts w:ascii="Times New Roman" w:hAnsi="Times New Roman" w:cs="Times New Roman"/>
+          <w:lang w:val="en-US"/>
+        </w:rPr>
+      </w:pPr>
+    </w:p>
+    <w:p>
+      <w:pPr>
+        <w:spacing w:after="0" w:line="276" w:lineRule="auto"/>
+        <w:rPr>
+          <w:rFonts w:ascii="Times New Roman" w:hAnsi="Times New Roman" w:cs="Times New Roman"/>
+          <w:lang w:val="en-US"/>
+        </w:rPr>
+      </w:pPr>
+    </w:p>
+    <w:p>
+      <w:pPr>
+        <w:spacing w:after="0" w:line="276" w:lineRule="auto"/>
+        <w:rPr>
+          <w:rFonts w:ascii="Times New Roman" w:hAnsi="Times New Roman" w:cs="Times New Roman"/>
+          <w:lang w:val="en-US"/>
+        </w:rPr>
+      </w:pPr>
+    </w:p>
+    <w:p>
+      <w:pPr>
+        <w:spacing w:after="0" w:line="276" w:lineRule="auto"/>
+        <w:rPr>
+          <w:rFonts w:ascii="Times New Roman" w:hAnsi="Times New Roman" w:cs="Times New Roman"/>
+          <w:lang w:val="en-US"/>
+        </w:rPr>
+      </w:pPr>
+    </w:p>
+    <w:p>
+      <w:pPr>
+        <w:spacing w:after="0" w:line="276" w:lineRule="auto"/>
+        <w:rPr>
+          <w:rFonts w:ascii="Times New Roman" w:hAnsi="Times New Roman" w:cs="Times New Roman"/>
+          <w:lang w:val="en-US"/>
+        </w:rPr>
+      </w:pPr>
+    </w:p>
+    <w:p>
+      <w:pPr>
+        <w:spacing w:after="0" w:line="276" w:lineRule="auto"/>
+        <w:rPr>
+          <w:rFonts w:ascii="Times New Roman" w:hAnsi="Times New Roman" w:cs="Times New Roman"/>
+          <w:lang w:val="en-US"/>
+        </w:rPr>
+      </w:pPr>
+    </w:p>
+    <w:p>
+      <w:pPr>
+        <w:spacing w:after="0" w:line="276" w:lineRule="auto"/>
+        <w:rPr>
+          <w:rFonts w:ascii="Times New Roman" w:hAnsi="Times New Roman" w:cs="Times New Roman"/>
+          <w:lang w:val="en-US"/>
+        </w:rPr>
+      </w:pPr>
+    </w:p>
+    <w:p>
+      <w:pPr>
+        <w:spacing w:after="0" w:line="276" w:lineRule="auto"/>
+        <w:rPr>
+          <w:rFonts w:ascii="Times New Roman" w:hAnsi="Times New Roman" w:cs="Times New Roman"/>
+          <w:lang w:val="en-US"/>
+        </w:rPr>
+      </w:pPr>
+    </w:p>
+    <w:p>
+      <w:pPr>
+        <w:pStyle w:val="Heading1"/>
+        <w:numPr>
+          <w:ilvl w:val="0"/>
+          <w:numId w:val="37"/>
+        </w:numPr>
+        <w:spacing w:before="0" w:after="120" w:line="276" w:lineRule="auto"/>
+        <w:ind w:left="360"/>
+        <w:rPr>
+          <w:rFonts w:ascii="Times New Roman" w:hAnsi="Times New Roman" w:cs="Times New Roman"/>
+          <w:b/>
+          <w:color w:val="auto"/>
+        </w:rPr>
+      </w:pPr>
+      <w:bookmarkStart w:id="33" w:name="_Toc182598245"/>
+      <w:r>
+        <w:rPr>
+          <w:rFonts w:ascii="Times New Roman" w:hAnsi="Times New Roman" w:cs="Times New Roman"/>
+          <w:b/>
+          <w:color w:val="auto"/>
+        </w:rPr>
+        <w:lastRenderedPageBreak/>
+        <w:t>Code and Screenshots</w:t>
+      </w:r>
+      <w:bookmarkEnd w:id="33"/>
+    </w:p>
+    <w:p/>
+    <w:p/>
+    <w:p>
+      <w:pPr>
+        <w:spacing w:after="0" w:line="276" w:lineRule="auto"/>
+        <w:rPr>
+          <w:rFonts w:ascii="Times New Roman" w:hAnsi="Times New Roman" w:cs="Times New Roman"/>
+          <w:lang w:val="en-US"/>
+        </w:rPr>
+      </w:pPr>
+    </w:p>
+    <w:p>
+      <w:pPr>
+        <w:spacing w:after="0" w:line="276" w:lineRule="auto"/>
+        <w:rPr>
+          <w:rFonts w:ascii="Times New Roman" w:hAnsi="Times New Roman" w:cs="Times New Roman"/>
+          <w:lang w:val="en-US"/>
+        </w:rPr>
+      </w:pPr>
+    </w:p>
+    <w:p>
+      <w:pPr>
+        <w:spacing w:after="0" w:line="276" w:lineRule="auto"/>
+        <w:rPr>
+          <w:rFonts w:ascii="Times New Roman" w:hAnsi="Times New Roman" w:cs="Times New Roman"/>
+          <w:lang w:val="en-US"/>
+        </w:rPr>
+      </w:pPr>
+    </w:p>
+    <w:p>
+      <w:pPr>
+        <w:spacing w:after="0" w:line="276" w:lineRule="auto"/>
+        <w:rPr>
+          <w:rFonts w:ascii="Times New Roman" w:hAnsi="Times New Roman" w:cs="Times New Roman"/>
+          <w:lang w:val="en-US"/>
+        </w:rPr>
+      </w:pPr>
+    </w:p>
+    <w:p>
+      <w:pPr>
+        <w:spacing w:after="0" w:line="276" w:lineRule="auto"/>
+        <w:rPr>
+          <w:rFonts w:ascii="Times New Roman" w:hAnsi="Times New Roman" w:cs="Times New Roman"/>
+          <w:lang w:val="en-US"/>
+        </w:rPr>
+      </w:pPr>
+    </w:p>
+    <w:p>
+      <w:pPr>
+        <w:spacing w:after="0" w:line="276" w:lineRule="auto"/>
+        <w:rPr>
+          <w:rFonts w:ascii="Times New Roman" w:hAnsi="Times New Roman" w:cs="Times New Roman"/>
+          <w:lang w:val="en-US"/>
+        </w:rPr>
+      </w:pPr>
+    </w:p>
+    <w:p>
+      <w:pPr>
+        <w:spacing w:after="0" w:line="276" w:lineRule="auto"/>
+        <w:rPr>
+          <w:rFonts w:ascii="Times New Roman" w:hAnsi="Times New Roman" w:cs="Times New Roman"/>
+          <w:lang w:val="en-US"/>
+        </w:rPr>
+      </w:pPr>
+    </w:p>
+    <w:p>
+      <w:pPr>
+        <w:spacing w:after="0" w:line="276" w:lineRule="auto"/>
+        <w:rPr>
+          <w:rFonts w:ascii="Times New Roman" w:hAnsi="Times New Roman" w:cs="Times New Roman"/>
+          <w:lang w:val="en-US"/>
+        </w:rPr>
+      </w:pPr>
+    </w:p>
+    <w:p>
+      <w:pPr>
+        <w:spacing w:after="0" w:line="276" w:lineRule="auto"/>
+        <w:rPr>
+          <w:rFonts w:ascii="Times New Roman" w:hAnsi="Times New Roman" w:cs="Times New Roman"/>
+          <w:lang w:val="en-US"/>
         </w:rPr>
       </w:pPr>
     </w:p>
@@ -20372,6 +20939,119 @@
     </w:lvl>
   </w:abstractNum>
   <w:abstractNum w:abstractNumId="2" w15:restartNumberingAfterBreak="0">
+    <w:nsid w:val="0BEF0E57"/>
+    <w:multiLevelType w:val="multilevel"/>
+    <w:tmpl w:val="9B48A182"/>
+    <w:lvl w:ilvl="0">
+      <w:start w:val="7"/>
+      <w:numFmt w:val="decimal"/>
+      <w:lvlText w:val="%1"/>
+      <w:lvlJc w:val="left"/>
+      <w:pPr>
+        <w:ind w:left="360" w:hanging="360"/>
+      </w:pPr>
+      <w:rPr>
+        <w:rFonts w:hint="default"/>
+      </w:rPr>
+    </w:lvl>
+    <w:lvl w:ilvl="1">
+      <w:start w:val="6"/>
+      <w:numFmt w:val="decimal"/>
+      <w:lvlText w:val="%1.%2"/>
+      <w:lvlJc w:val="left"/>
+      <w:pPr>
+        <w:ind w:left="786" w:hanging="360"/>
+      </w:pPr>
+      <w:rPr>
+        <w:rFonts w:hint="default"/>
+      </w:rPr>
+    </w:lvl>
+    <w:lvl w:ilvl="2">
+      <w:start w:val="1"/>
+      <w:numFmt w:val="decimal"/>
+      <w:lvlText w:val="%1.%2.%3"/>
+      <w:lvlJc w:val="left"/>
+      <w:pPr>
+        <w:ind w:left="1572" w:hanging="720"/>
+      </w:pPr>
+      <w:rPr>
+        <w:rFonts w:hint="default"/>
+      </w:rPr>
+    </w:lvl>
+    <w:lvl w:ilvl="3">
+      <w:start w:val="1"/>
+      <w:numFmt w:val="decimal"/>
+      <w:lvlText w:val="%1.%2.%3.%4"/>
+      <w:lvlJc w:val="left"/>
+      <w:pPr>
+        <w:ind w:left="1998" w:hanging="720"/>
+      </w:pPr>
+      <w:rPr>
+        <w:rFonts w:hint="default"/>
+      </w:rPr>
+    </w:lvl>
+    <w:lvl w:ilvl="4">
+      <w:start w:val="1"/>
+      <w:numFmt w:val="decimal"/>
+      <w:lvlText w:val="%1.%2.%3.%4.%5"/>
+      <w:lvlJc w:val="left"/>
+      <w:pPr>
+        <w:ind w:left="2784" w:hanging="1080"/>
+      </w:pPr>
+      <w:rPr>
+        <w:rFonts w:hint="default"/>
+      </w:rPr>
+    </w:lvl>
+    <w:lvl w:ilvl="5">
+      <w:start w:val="1"/>
+      <w:numFmt w:val="decimal"/>
+      <w:lvlText w:val="%1.%2.%3.%4.%5.%6"/>
+      <w:lvlJc w:val="left"/>
+      <w:pPr>
+        <w:ind w:left="3570" w:hanging="1440"/>
+      </w:pPr>
+      <w:rPr>
+        <w:rFonts w:hint="default"/>
+      </w:rPr>
+    </w:lvl>
+    <w:lvl w:ilvl="6">
+      <w:start w:val="1"/>
+      <w:numFmt w:val="decimal"/>
+      <w:lvlText w:val="%1.%2.%3.%4.%5.%6.%7"/>
+      <w:lvlJc w:val="left"/>
+      <w:pPr>
+        <w:ind w:left="3996" w:hanging="1440"/>
+      </w:pPr>
+      <w:rPr>
+        <w:rFonts w:hint="default"/>
+      </w:rPr>
+    </w:lvl>
+    <w:lvl w:ilvl="7">
+      <w:start w:val="1"/>
+      <w:numFmt w:val="decimal"/>
+      <w:lvlText w:val="%1.%2.%3.%4.%5.%6.%7.%8"/>
+      <w:lvlJc w:val="left"/>
+      <w:pPr>
+        <w:ind w:left="4782" w:hanging="1800"/>
+      </w:pPr>
+      <w:rPr>
+        <w:rFonts w:hint="default"/>
+      </w:rPr>
+    </w:lvl>
+    <w:lvl w:ilvl="8">
+      <w:start w:val="1"/>
+      <w:numFmt w:val="decimal"/>
+      <w:lvlText w:val="%1.%2.%3.%4.%5.%6.%7.%8.%9"/>
+      <w:lvlJc w:val="left"/>
+      <w:pPr>
+        <w:ind w:left="5208" w:hanging="1800"/>
+      </w:pPr>
+      <w:rPr>
+        <w:rFonts w:hint="default"/>
+      </w:rPr>
+    </w:lvl>
+  </w:abstractNum>
+  <w:abstractNum w:abstractNumId="3" w15:restartNumberingAfterBreak="0">
     <w:nsid w:val="0E754FE0"/>
     <w:multiLevelType w:val="multilevel"/>
     <w:tmpl w:val="20967CDC"/>
@@ -20520,7 +21200,7 @@
       </w:rPr>
     </w:lvl>
   </w:abstractNum>
-  <w:abstractNum w:abstractNumId="3" w15:restartNumberingAfterBreak="0">
+  <w:abstractNum w:abstractNumId="4" w15:restartNumberingAfterBreak="0">
     <w:nsid w:val="101534DF"/>
     <w:multiLevelType w:val="multilevel"/>
     <w:tmpl w:val="61F0CDE4"/>
@@ -20633,7 +21313,7 @@
       </w:rPr>
     </w:lvl>
   </w:abstractNum>
-  <w:abstractNum w:abstractNumId="4" w15:restartNumberingAfterBreak="0">
+  <w:abstractNum w:abstractNumId="5" w15:restartNumberingAfterBreak="0">
     <w:nsid w:val="10820AFF"/>
     <w:multiLevelType w:val="multilevel"/>
     <w:tmpl w:val="2404F816"/>
@@ -20782,7 +21462,7 @@
       </w:rPr>
     </w:lvl>
   </w:abstractNum>
-  <w:abstractNum w:abstractNumId="5" w15:restartNumberingAfterBreak="0">
+  <w:abstractNum w:abstractNumId="6" w15:restartNumberingAfterBreak="0">
     <w:nsid w:val="110E797D"/>
     <w:multiLevelType w:val="multilevel"/>
     <w:tmpl w:val="ECCA9D3C"/>
@@ -20931,7 +21611,7 @@
       </w:rPr>
     </w:lvl>
   </w:abstractNum>
-  <w:abstractNum w:abstractNumId="6" w15:restartNumberingAfterBreak="0">
+  <w:abstractNum w:abstractNumId="7" w15:restartNumberingAfterBreak="0">
     <w:nsid w:val="15B56B90"/>
     <w:multiLevelType w:val="multilevel"/>
     <w:tmpl w:val="95323438"/>
@@ -21048,7 +21728,7 @@
       </w:pPr>
     </w:lvl>
   </w:abstractNum>
-  <w:abstractNum w:abstractNumId="7" w15:restartNumberingAfterBreak="0">
+  <w:abstractNum w:abstractNumId="8" w15:restartNumberingAfterBreak="0">
     <w:nsid w:val="16E92219"/>
     <w:multiLevelType w:val="multilevel"/>
     <w:tmpl w:val="90FA4200"/>
@@ -21197,7 +21877,7 @@
       </w:rPr>
     </w:lvl>
   </w:abstractNum>
-  <w:abstractNum w:abstractNumId="8" w15:restartNumberingAfterBreak="0">
+  <w:abstractNum w:abstractNumId="9" w15:restartNumberingAfterBreak="0">
     <w:nsid w:val="1752650C"/>
     <w:multiLevelType w:val="multilevel"/>
     <w:tmpl w:val="B6429868"/>
@@ -21346,7 +22026,120 @@
       </w:rPr>
     </w:lvl>
   </w:abstractNum>
-  <w:abstractNum w:abstractNumId="9" w15:restartNumberingAfterBreak="0">
+  <w:abstractNum w:abstractNumId="10" w15:restartNumberingAfterBreak="0">
+    <w:nsid w:val="1B6121D0"/>
+    <w:multiLevelType w:val="multilevel"/>
+    <w:tmpl w:val="CD421296"/>
+    <w:lvl w:ilvl="0">
+      <w:start w:val="2"/>
+      <w:numFmt w:val="decimal"/>
+      <w:lvlText w:val="%1."/>
+      <w:lvlJc w:val="left"/>
+      <w:pPr>
+        <w:ind w:left="360" w:hanging="360"/>
+      </w:pPr>
+      <w:rPr>
+        <w:rFonts w:hint="default"/>
+      </w:rPr>
+    </w:lvl>
+    <w:lvl w:ilvl="1">
+      <w:start w:val="1"/>
+      <w:numFmt w:val="decimal"/>
+      <w:lvlText w:val="%1.%2."/>
+      <w:lvlJc w:val="left"/>
+      <w:pPr>
+        <w:ind w:left="792" w:hanging="432"/>
+      </w:pPr>
+      <w:rPr>
+        <w:rFonts w:hint="default"/>
+      </w:rPr>
+    </w:lvl>
+    <w:lvl w:ilvl="2">
+      <w:start w:val="1"/>
+      <w:numFmt w:val="decimal"/>
+      <w:lvlText w:val="%1.%2.%3."/>
+      <w:lvlJc w:val="left"/>
+      <w:pPr>
+        <w:ind w:left="1224" w:hanging="504"/>
+      </w:pPr>
+      <w:rPr>
+        <w:rFonts w:hint="default"/>
+      </w:rPr>
+    </w:lvl>
+    <w:lvl w:ilvl="3">
+      <w:start w:val="1"/>
+      <w:numFmt w:val="decimal"/>
+      <w:lvlText w:val="%1.%2.%3.%4."/>
+      <w:lvlJc w:val="left"/>
+      <w:pPr>
+        <w:ind w:left="1728" w:hanging="648"/>
+      </w:pPr>
+      <w:rPr>
+        <w:rFonts w:hint="default"/>
+      </w:rPr>
+    </w:lvl>
+    <w:lvl w:ilvl="4">
+      <w:start w:val="1"/>
+      <w:numFmt w:val="decimal"/>
+      <w:lvlText w:val="%1.%2.%3.%4.%5."/>
+      <w:lvlJc w:val="left"/>
+      <w:pPr>
+        <w:ind w:left="2232" w:hanging="792"/>
+      </w:pPr>
+      <w:rPr>
+        <w:rFonts w:hint="default"/>
+      </w:rPr>
+    </w:lvl>
+    <w:lvl w:ilvl="5">
+      <w:start w:val="1"/>
+      <w:numFmt w:val="decimal"/>
+      <w:lvlText w:val="%1.%2.%3.%4.%5.%6."/>
+      <w:lvlJc w:val="left"/>
+      <w:pPr>
+        <w:ind w:left="2736" w:hanging="936"/>
+      </w:pPr>
+      <w:rPr>
+        <w:rFonts w:hint="default"/>
+      </w:rPr>
+    </w:lvl>
+    <w:lvl w:ilvl="6">
+      <w:start w:val="1"/>
+      <w:numFmt w:val="decimal"/>
+      <w:lvlText w:val="%1.%2.%3.%4.%5.%6.%7."/>
+      <w:lvlJc w:val="left"/>
+      <w:pPr>
+        <w:ind w:left="3240" w:hanging="1080"/>
+      </w:pPr>
+      <w:rPr>
+        <w:rFonts w:hint="default"/>
+      </w:rPr>
+    </w:lvl>
+    <w:lvl w:ilvl="7">
+      <w:start w:val="1"/>
+      <w:numFmt w:val="decimal"/>
+      <w:lvlText w:val="%1.%2.%3.%4.%5.%6.%7.%8."/>
+      <w:lvlJc w:val="left"/>
+      <w:pPr>
+        <w:ind w:left="3744" w:hanging="1224"/>
+      </w:pPr>
+      <w:rPr>
+        <w:rFonts w:hint="default"/>
+      </w:rPr>
+    </w:lvl>
+    <w:lvl w:ilvl="8">
+      <w:start w:val="1"/>
+      <w:numFmt w:val="decimal"/>
+      <w:lvlText w:val="%1.%2.%3.%4.%5.%6.%7.%8.%9."/>
+      <w:lvlJc w:val="left"/>
+      <w:pPr>
+        <w:ind w:left="4320" w:hanging="1440"/>
+      </w:pPr>
+      <w:rPr>
+        <w:rFonts w:hint="default"/>
+      </w:rPr>
+    </w:lvl>
+  </w:abstractNum>
+  <w:abstractNum w:abstractNumId="11" w15:restartNumberingAfterBreak="0">
     <w:nsid w:val="1C117550"/>
     <w:multiLevelType w:val="multilevel"/>
     <w:tmpl w:val="C0E83682"/>
@@ -21495,7 +22288,7 @@
       </w:rPr>
     </w:lvl>
   </w:abstractNum>
-  <w:abstractNum w:abstractNumId="10" w15:restartNumberingAfterBreak="0">
+  <w:abstractNum w:abstractNumId="12" w15:restartNumberingAfterBreak="0">
     <w:nsid w:val="22775744"/>
     <w:multiLevelType w:val="multilevel"/>
     <w:tmpl w:val="33C6A0F2"/>
@@ -21612,7 +22405,7 @@
       </w:pPr>
     </w:lvl>
   </w:abstractNum>
-  <w:abstractNum w:abstractNumId="11" w15:restartNumberingAfterBreak="0">
+  <w:abstractNum w:abstractNumId="13" w15:restartNumberingAfterBreak="0">
     <w:nsid w:val="28AC058B"/>
     <w:multiLevelType w:val="multilevel"/>
     <w:tmpl w:val="C2B0533A"/>
@@ -21729,7 +22522,7 @@
       </w:pPr>
     </w:lvl>
   </w:abstractNum>
-  <w:abstractNum w:abstractNumId="12" w15:restartNumberingAfterBreak="0">
+  <w:abstractNum w:abstractNumId="14" w15:restartNumberingAfterBreak="0">
     <w:nsid w:val="2B435755"/>
     <w:multiLevelType w:val="multilevel"/>
     <w:tmpl w:val="481E0748"/>
@@ -21846,7 +22639,7 @@
       </w:pPr>
     </w:lvl>
   </w:abstractNum>
-  <w:abstractNum w:abstractNumId="13" w15:restartNumberingAfterBreak="0">
+  <w:abstractNum w:abstractNumId="15" w15:restartNumberingAfterBreak="0">
     <w:nsid w:val="2F5468B5"/>
     <w:multiLevelType w:val="multilevel"/>
     <w:tmpl w:val="5E160536"/>
@@ -21995,7 +22788,7 @@
       </w:rPr>
     </w:lvl>
   </w:abstractNum>
-  <w:abstractNum w:abstractNumId="14" w15:restartNumberingAfterBreak="0">
+  <w:abstractNum w:abstractNumId="16" w15:restartNumberingAfterBreak="0">
     <w:nsid w:val="304631B9"/>
     <w:multiLevelType w:val="multilevel"/>
     <w:tmpl w:val="72582E4E"/>
@@ -22112,7 +22905,7 @@
       </w:pPr>
     </w:lvl>
   </w:abstractNum>
-  <w:abstractNum w:abstractNumId="15" w15:restartNumberingAfterBreak="0">
+  <w:abstractNum w:abstractNumId="17" w15:restartNumberingAfterBreak="0">
     <w:nsid w:val="33337866"/>
     <w:multiLevelType w:val="multilevel"/>
     <w:tmpl w:val="7EEC88E0"/>
@@ -22261,7 +23054,7 @@
       </w:rPr>
     </w:lvl>
   </w:abstractNum>
-  <w:abstractNum w:abstractNumId="16" w15:restartNumberingAfterBreak="0">
+  <w:abstractNum w:abstractNumId="18" w15:restartNumberingAfterBreak="0">
     <w:nsid w:val="41CB3DCD"/>
     <w:multiLevelType w:val="multilevel"/>
     <w:tmpl w:val="1EC016B2"/>
@@ -22410,7 +23203,7 @@
       </w:rPr>
     </w:lvl>
   </w:abstractNum>
-  <w:abstractNum w:abstractNumId="17" w15:restartNumberingAfterBreak="0">
+  <w:abstractNum w:abstractNumId="19" w15:restartNumberingAfterBreak="0">
     <w:nsid w:val="42D065D3"/>
     <w:multiLevelType w:val="multilevel"/>
     <w:tmpl w:val="4FBE8ABC"/>
@@ -22559,7 +23352,7 @@
       </w:rPr>
     </w:lvl>
   </w:abstractNum>
-  <w:abstractNum w:abstractNumId="18" w15:restartNumberingAfterBreak="0">
+  <w:abstractNum w:abstractNumId="20" w15:restartNumberingAfterBreak="0">
     <w:nsid w:val="46254CA7"/>
     <w:multiLevelType w:val="multilevel"/>
     <w:tmpl w:val="C9D0CD76"/>
@@ -22708,7 +23501,7 @@
       </w:rPr>
     </w:lvl>
   </w:abstractNum>
-  <w:abstractNum w:abstractNumId="19" w15:restartNumberingAfterBreak="0">
+  <w:abstractNum w:abstractNumId="21" w15:restartNumberingAfterBreak="0">
     <w:nsid w:val="46F6016F"/>
     <w:multiLevelType w:val="multilevel"/>
     <w:tmpl w:val="5044CDE4"/>
@@ -22825,7 +23618,7 @@
       </w:pPr>
     </w:lvl>
   </w:abstractNum>
-  <w:abstractNum w:abstractNumId="20" w15:restartNumberingAfterBreak="0">
+  <w:abstractNum w:abstractNumId="22" w15:restartNumberingAfterBreak="0">
     <w:nsid w:val="4C6921A2"/>
     <w:multiLevelType w:val="multilevel"/>
     <w:tmpl w:val="D8944F2E"/>
@@ -22974,7 +23767,7 @@
       </w:rPr>
     </w:lvl>
   </w:abstractNum>
-  <w:abstractNum w:abstractNumId="21" w15:restartNumberingAfterBreak="0">
+  <w:abstractNum w:abstractNumId="23" w15:restartNumberingAfterBreak="0">
     <w:nsid w:val="4DFC7A0A"/>
     <w:multiLevelType w:val="multilevel"/>
     <w:tmpl w:val="B12460A8"/>
@@ -23123,7 +23916,7 @@
       </w:rPr>
     </w:lvl>
   </w:abstractNum>
-  <w:abstractNum w:abstractNumId="22" w15:restartNumberingAfterBreak="0">
+  <w:abstractNum w:abstractNumId="24" w15:restartNumberingAfterBreak="0">
     <w:nsid w:val="4E9E3DF0"/>
     <w:multiLevelType w:val="hybridMultilevel"/>
     <w:tmpl w:val="A7ECA87E"/>
@@ -23236,7 +24029,7 @@
       </w:rPr>
     </w:lvl>
   </w:abstractNum>
-  <w:abstractNum w:abstractNumId="23" w15:restartNumberingAfterBreak="0">
+  <w:abstractNum w:abstractNumId="25" w15:restartNumberingAfterBreak="0">
     <w:nsid w:val="4EC40B80"/>
     <w:multiLevelType w:val="multilevel"/>
     <w:tmpl w:val="A80691B0"/>
@@ -23385,7 +24178,7 @@
       </w:rPr>
     </w:lvl>
   </w:abstractNum>
-  <w:abstractNum w:abstractNumId="24" w15:restartNumberingAfterBreak="0">
+  <w:abstractNum w:abstractNumId="26" w15:restartNumberingAfterBreak="0">
     <w:nsid w:val="4FAB2125"/>
     <w:multiLevelType w:val="multilevel"/>
     <w:tmpl w:val="9BC44964"/>
@@ -23534,7 +24327,7 @@
       </w:rPr>
     </w:lvl>
   </w:abstractNum>
-  <w:abstractNum w:abstractNumId="25" w15:restartNumberingAfterBreak="0">
+  <w:abstractNum w:abstractNumId="27" w15:restartNumberingAfterBreak="0">
     <w:nsid w:val="4FCB5DF2"/>
     <w:multiLevelType w:val="multilevel"/>
     <w:tmpl w:val="D3F28364"/>
@@ -23683,7 +24476,7 @@
       </w:rPr>
     </w:lvl>
   </w:abstractNum>
-  <w:abstractNum w:abstractNumId="26" w15:restartNumberingAfterBreak="0">
+  <w:abstractNum w:abstractNumId="28" w15:restartNumberingAfterBreak="0">
     <w:nsid w:val="56607A85"/>
     <w:multiLevelType w:val="multilevel"/>
     <w:tmpl w:val="390AAA9A"/>
@@ -23800,7 +24593,7 @@
       </w:pPr>
     </w:lvl>
   </w:abstractNum>
-  <w:abstractNum w:abstractNumId="27" w15:restartNumberingAfterBreak="0">
+  <w:abstractNum w:abstractNumId="29" w15:restartNumberingAfterBreak="0">
     <w:nsid w:val="58CB25AB"/>
     <w:multiLevelType w:val="multilevel"/>
     <w:tmpl w:val="CD421296"/>
@@ -23822,7 +24615,7 @@
       <w:lvlText w:val="%1.%2."/>
       <w:lvlJc w:val="left"/>
       <w:pPr>
-        <w:ind w:left="792" w:hanging="432"/>
+        <w:ind w:left="858" w:hanging="432"/>
       </w:pPr>
       <w:rPr>
         <w:rFonts w:hint="default"/>
@@ -23913,7 +24706,7 @@
       </w:rPr>
     </w:lvl>
   </w:abstractNum>
-  <w:abstractNum w:abstractNumId="28" w15:restartNumberingAfterBreak="0">
+  <w:abstractNum w:abstractNumId="30" w15:restartNumberingAfterBreak="0">
     <w:nsid w:val="58D06165"/>
     <w:multiLevelType w:val="multilevel"/>
     <w:tmpl w:val="42262EB2"/>
@@ -24030,7 +24823,7 @@
       </w:pPr>
     </w:lvl>
   </w:abstractNum>
-  <w:abstractNum w:abstractNumId="29" w15:restartNumberingAfterBreak="0">
+  <w:abstractNum w:abstractNumId="31" w15:restartNumberingAfterBreak="0">
     <w:nsid w:val="630C1808"/>
     <w:multiLevelType w:val="multilevel"/>
     <w:tmpl w:val="28ACD5D2"/>
@@ -24179,7 +24972,7 @@
       </w:rPr>
     </w:lvl>
   </w:abstractNum>
-  <w:abstractNum w:abstractNumId="30" w15:restartNumberingAfterBreak="0">
+  <w:abstractNum w:abstractNumId="32" w15:restartNumberingAfterBreak="0">
     <w:nsid w:val="655D6822"/>
     <w:multiLevelType w:val="multilevel"/>
     <w:tmpl w:val="38800740"/>
@@ -24328,7 +25121,7 @@
       </w:rPr>
     </w:lvl>
   </w:abstractNum>
-  <w:abstractNum w:abstractNumId="31" w15:restartNumberingAfterBreak="0">
+  <w:abstractNum w:abstractNumId="33" w15:restartNumberingAfterBreak="0">
     <w:nsid w:val="681F2FF7"/>
     <w:multiLevelType w:val="multilevel"/>
     <w:tmpl w:val="8D0C732A"/>
@@ -24477,7 +25270,7 @@
       </w:rPr>
     </w:lvl>
   </w:abstractNum>
-  <w:abstractNum w:abstractNumId="32" w15:restartNumberingAfterBreak="0">
+  <w:abstractNum w:abstractNumId="34" w15:restartNumberingAfterBreak="0">
     <w:nsid w:val="6BBD7B3C"/>
     <w:multiLevelType w:val="multilevel"/>
     <w:tmpl w:val="19902EA6"/>
@@ -24626,7 +25419,7 @@
       </w:rPr>
     </w:lvl>
   </w:abstractNum>
-  <w:abstractNum w:abstractNumId="33" w15:restartNumberingAfterBreak="0">
+  <w:abstractNum w:abstractNumId="35" w15:restartNumberingAfterBreak="0">
     <w:nsid w:val="6C331D6E"/>
     <w:multiLevelType w:val="multilevel"/>
     <w:tmpl w:val="57F0ECAE"/>
@@ -24743,7 +25536,7 @@
       </w:pPr>
     </w:lvl>
   </w:abstractNum>
-  <w:abstractNum w:abstractNumId="34" w15:restartNumberingAfterBreak="0">
+  <w:abstractNum w:abstractNumId="36" w15:restartNumberingAfterBreak="0">
     <w:nsid w:val="6C460894"/>
     <w:multiLevelType w:val="multilevel"/>
     <w:tmpl w:val="76983E70"/>
@@ -24860,7 +25653,7 @@
       </w:pPr>
     </w:lvl>
   </w:abstractNum>
-  <w:abstractNum w:abstractNumId="35" w15:restartNumberingAfterBreak="0">
+  <w:abstractNum w:abstractNumId="37" w15:restartNumberingAfterBreak="0">
     <w:nsid w:val="6E184D7C"/>
     <w:multiLevelType w:val="multilevel"/>
     <w:tmpl w:val="96407FA6"/>
@@ -24977,7 +25770,7 @@
       </w:pPr>
     </w:lvl>
   </w:abstractNum>
-  <w:abstractNum w:abstractNumId="36" w15:restartNumberingAfterBreak="0">
+  <w:abstractNum w:abstractNumId="38" w15:restartNumberingAfterBreak="0">
     <w:nsid w:val="733D3F16"/>
     <w:multiLevelType w:val="multilevel"/>
     <w:tmpl w:val="CAB405F2"/>
@@ -25126,7 +25919,7 @@
       </w:rPr>
     </w:lvl>
   </w:abstractNum>
-  <w:abstractNum w:abstractNumId="37" w15:restartNumberingAfterBreak="0">
+  <w:abstractNum w:abstractNumId="39" w15:restartNumberingAfterBreak="0">
     <w:nsid w:val="78052895"/>
     <w:multiLevelType w:val="multilevel"/>
     <w:tmpl w:val="13701528"/>
@@ -25243,7 +26036,7 @@
       </w:pPr>
     </w:lvl>
   </w:abstractNum>
-  <w:abstractNum w:abstractNumId="38" w15:restartNumberingAfterBreak="0">
+  <w:abstractNum w:abstractNumId="40" w15:restartNumberingAfterBreak="0">
     <w:nsid w:val="7B3205D3"/>
     <w:multiLevelType w:val="multilevel"/>
     <w:tmpl w:val="4244BD4E"/>
@@ -25360,7 +26153,129 @@
       </w:pPr>
     </w:lvl>
   </w:abstractNum>
-  <w:abstractNum w:abstractNumId="39" w15:restartNumberingAfterBreak="0">
+  <w:abstractNum w:abstractNumId="41" w15:restartNumberingAfterBreak="0">
+    <w:nsid w:val="7C4C539B"/>
+    <w:multiLevelType w:val="multilevel"/>
+    <w:tmpl w:val="65FCDDF0"/>
+    <w:lvl w:ilvl="0">
+      <w:start w:val="7"/>
+      <w:numFmt w:val="decimal"/>
+      <w:lvlText w:val="%1"/>
+      <w:lvlJc w:val="left"/>
+      <w:pPr>
+        <w:ind w:left="360" w:hanging="360"/>
+      </w:pPr>
+      <w:rPr>
+        <w:rFonts w:hint="default"/>
+        <w:sz w:val="28"/>
+      </w:rPr>
+    </w:lvl>
+    <w:lvl w:ilvl="1">
+      <w:start w:val="3"/>
+      <w:numFmt w:val="decimal"/>
+      <w:lvlText w:val="%1.%2"/>
+      <w:lvlJc w:val="left"/>
+      <w:pPr>
+        <w:ind w:left="720" w:hanging="360"/>
+      </w:pPr>
+      <w:rPr>
+        <w:rFonts w:hint="default"/>
+        <w:sz w:val="28"/>
+      </w:rPr>
+    </w:lvl>
+    <w:lvl w:ilvl="2">
+      <w:start w:val="1"/>
+      <w:numFmt w:val="decimal"/>
+      <w:lvlText w:val="%1.%2.%3"/>
+      <w:lvlJc w:val="left"/>
+      <w:pPr>
+        <w:ind w:left="1440" w:hanging="720"/>
+      </w:pPr>
+      <w:rPr>
+        <w:rFonts w:hint="default"/>
+        <w:sz w:val="28"/>
+      </w:rPr>
+    </w:lvl>
+    <w:lvl w:ilvl="3">
+      <w:start w:val="1"/>
+      <w:numFmt w:val="decimal"/>
+      <w:lvlText w:val="%1.%2.%3.%4"/>
+      <w:lvlJc w:val="left"/>
+      <w:pPr>
+        <w:ind w:left="1800" w:hanging="720"/>
+      </w:pPr>
+      <w:rPr>
+        <w:rFonts w:hint="default"/>
+        <w:sz w:val="28"/>
+      </w:rPr>
+    </w:lvl>
+    <w:lvl w:ilvl="4">
+      <w:start w:val="1"/>
+      <w:numFmt w:val="decimal"/>
+      <w:lvlText w:val="%1.%2.%3.%4.%5"/>
+      <w:lvlJc w:val="left"/>
+      <w:pPr>
+        <w:ind w:left="2520" w:hanging="1080"/>
+      </w:pPr>
+      <w:rPr>
+        <w:rFonts w:hint="default"/>
+        <w:sz w:val="28"/>
+      </w:rPr>
+    </w:lvl>
+    <w:lvl w:ilvl="5">
+      <w:start w:val="1"/>
+      <w:numFmt w:val="decimal"/>
+      <w:lvlText w:val="%1.%2.%3.%4.%5.%6"/>
+      <w:lvlJc w:val="left"/>
+      <w:pPr>
+        <w:ind w:left="3240" w:hanging="1440"/>
+      </w:pPr>
+      <w:rPr>
+        <w:rFonts w:hint="default"/>
+        <w:sz w:val="28"/>
+      </w:rPr>
+    </w:lvl>
+    <w:lvl w:ilvl="6">
+      <w:start w:val="1"/>
+      <w:numFmt w:val="decimal"/>
+      <w:lvlText w:val="%1.%2.%3.%4.%5.%6.%7"/>
+      <w:lvlJc w:val="left"/>
+      <w:pPr>
+        <w:ind w:left="3600" w:hanging="1440"/>
+      </w:pPr>
+      <w:rPr>
+        <w:rFonts w:hint="default"/>
+        <w:sz w:val="28"/>
+      </w:rPr>
+    </w:lvl>
+    <w:lvl w:ilvl="7">
+      <w:start w:val="1"/>
+      <w:numFmt w:val="decimal"/>
+      <w:lvlText w:val="%1.%2.%3.%4.%5.%6.%7.%8"/>
+      <w:lvlJc w:val="left"/>
+      <w:pPr>
+        <w:ind w:left="4320" w:hanging="1800"/>
+      </w:pPr>
+      <w:rPr>
+        <w:rFonts w:hint="default"/>
+        <w:sz w:val="28"/>
+      </w:rPr>
+    </w:lvl>
+    <w:lvl w:ilvl="8">
+      <w:start w:val="1"/>
+      <w:numFmt w:val="decimal"/>
+      <w:lvlText w:val="%1.%2.%3.%4.%5.%6.%7.%8.%9"/>
+      <w:lvlJc w:val="left"/>
+      <w:pPr>
+        <w:ind w:left="4680" w:hanging="1800"/>
+      </w:pPr>
+      <w:rPr>
+        <w:rFonts w:hint="default"/>
+        <w:sz w:val="28"/>
+      </w:rPr>
+    </w:lvl>
+  </w:abstractNum>
+  <w:abstractNum w:abstractNumId="42" w15:restartNumberingAfterBreak="0">
     <w:nsid w:val="7D725EF9"/>
     <w:multiLevelType w:val="multilevel"/>
     <w:tmpl w:val="4009001F"/>
@@ -25446,7 +26361,7 @@
       </w:pPr>
     </w:lvl>
   </w:abstractNum>
-  <w:abstractNum w:abstractNumId="40" w15:restartNumberingAfterBreak="0">
+  <w:abstractNum w:abstractNumId="43" w15:restartNumberingAfterBreak="0">
     <w:nsid w:val="7DAA30CF"/>
     <w:multiLevelType w:val="multilevel"/>
     <w:tmpl w:val="61125AA6"/>
@@ -25563,7 +26478,7 @@
       </w:pPr>
     </w:lvl>
   </w:abstractNum>
-  <w:abstractNum w:abstractNumId="41" w15:restartNumberingAfterBreak="0">
+  <w:abstractNum w:abstractNumId="44" w15:restartNumberingAfterBreak="0">
     <w:nsid w:val="7F9308CD"/>
     <w:multiLevelType w:val="multilevel"/>
     <w:tmpl w:val="B95686DA"/>
@@ -25681,130 +26596,139 @@
     </w:lvl>
   </w:abstractNum>
   <w:num w:numId="1" w16cid:durableId="311759132">
-    <w:abstractNumId w:val="39"/>
+    <w:abstractNumId w:val="42"/>
   </w:num>
   <w:num w:numId="2" w16cid:durableId="420685399">
-    <w:abstractNumId w:val="41"/>
+    <w:abstractNumId w:val="44"/>
   </w:num>
   <w:num w:numId="3" w16cid:durableId="494107981">
+    <w:abstractNumId w:val="30"/>
+  </w:num>
+  <w:num w:numId="4" w16cid:durableId="899903065">
+    <w:abstractNumId w:val="7"/>
+  </w:num>
+  <w:num w:numId="5" w16cid:durableId="1810704293">
+    <w:abstractNumId w:val="35"/>
+  </w:num>
+  <w:num w:numId="6" w16cid:durableId="1437478601">
+    <w:abstractNumId w:val="21"/>
+  </w:num>
+  <w:num w:numId="7" w16cid:durableId="2011251151">
+    <w:abstractNumId w:val="12"/>
+  </w:num>
+  <w:num w:numId="8" w16cid:durableId="892621924">
+    <w:abstractNumId w:val="33"/>
+  </w:num>
+  <w:num w:numId="9" w16cid:durableId="592015335">
+    <w:abstractNumId w:val="8"/>
+  </w:num>
+  <w:num w:numId="10" w16cid:durableId="1421953642">
+    <w:abstractNumId w:val="38"/>
+  </w:num>
+  <w:num w:numId="11" w16cid:durableId="2125994790">
+    <w:abstractNumId w:val="26"/>
+  </w:num>
+  <w:num w:numId="12" w16cid:durableId="1501190356">
+    <w:abstractNumId w:val="25"/>
+  </w:num>
+  <w:num w:numId="13" w16cid:durableId="548150012">
+    <w:abstractNumId w:val="27"/>
+  </w:num>
+  <w:num w:numId="14" w16cid:durableId="467206996">
+    <w:abstractNumId w:val="6"/>
+  </w:num>
+  <w:num w:numId="15" w16cid:durableId="865293371">
+    <w:abstractNumId w:val="20"/>
+  </w:num>
+  <w:num w:numId="16" w16cid:durableId="1768428987">
+    <w:abstractNumId w:val="16"/>
+  </w:num>
+  <w:num w:numId="17" w16cid:durableId="117143820">
     <w:abstractNumId w:val="28"/>
   </w:num>
-  <w:num w:numId="4" w16cid:durableId="899903065">
-    <w:abstractNumId w:val="6"/>
+  <w:num w:numId="18" w16cid:durableId="1311405358">
+    <w:abstractNumId w:val="13"/>
   </w:num>
-  <w:num w:numId="5" w16cid:durableId="1810704293">
-    <w:abstractNumId w:val="33"/>
+  <w:num w:numId="19" w16cid:durableId="1821654634">
+    <w:abstractNumId w:val="37"/>
   </w:num>
-  <w:num w:numId="6" w16cid:durableId="1437478601">
+  <w:num w:numId="20" w16cid:durableId="126896157">
+    <w:abstractNumId w:val="43"/>
+  </w:num>
+  <w:num w:numId="21" w16cid:durableId="636568630">
+    <w:abstractNumId w:val="24"/>
+  </w:num>
+  <w:num w:numId="22" w16cid:durableId="319887748">
+    <w:abstractNumId w:val="11"/>
+  </w:num>
+  <w:num w:numId="23" w16cid:durableId="1039554235">
+    <w:abstractNumId w:val="9"/>
+  </w:num>
+  <w:num w:numId="24" w16cid:durableId="19625785">
+    <w:abstractNumId w:val="5"/>
+  </w:num>
+  <w:num w:numId="25" w16cid:durableId="1721128620">
+    <w:abstractNumId w:val="36"/>
+  </w:num>
+  <w:num w:numId="26" w16cid:durableId="846942147">
+    <w:abstractNumId w:val="4"/>
+  </w:num>
+  <w:num w:numId="27" w16cid:durableId="549609530">
+    <w:abstractNumId w:val="29"/>
+  </w:num>
+  <w:num w:numId="28" w16cid:durableId="233972360">
+    <w:abstractNumId w:val="18"/>
+  </w:num>
+  <w:num w:numId="29" w16cid:durableId="1837769948">
+    <w:abstractNumId w:val="34"/>
+  </w:num>
+  <w:num w:numId="30" w16cid:durableId="860127005">
+    <w:abstractNumId w:val="17"/>
+  </w:num>
+  <w:num w:numId="31" w16cid:durableId="2052460079">
     <w:abstractNumId w:val="19"/>
   </w:num>
-  <w:num w:numId="7" w16cid:durableId="2011251151">
-    <w:abstractNumId w:val="10"/>
-  </w:num>
-  <w:num w:numId="8" w16cid:durableId="892621924">
-    <w:abstractNumId w:val="31"/>
-  </w:num>
-  <w:num w:numId="9" w16cid:durableId="592015335">
-    <w:abstractNumId w:val="7"/>
-  </w:num>
-  <w:num w:numId="10" w16cid:durableId="1421953642">
-    <w:abstractNumId w:val="36"/>
-  </w:num>
-  <w:num w:numId="11" w16cid:durableId="2125994790">
-    <w:abstractNumId w:val="24"/>
-  </w:num>
-  <w:num w:numId="12" w16cid:durableId="1501190356">
-    <w:abstractNumId w:val="23"/>
-  </w:num>
-  <w:num w:numId="13" w16cid:durableId="548150012">
-    <w:abstractNumId w:val="25"/>
-  </w:num>
-  <w:num w:numId="14" w16cid:durableId="467206996">
-    <w:abstractNumId w:val="5"/>
-  </w:num>
-  <w:num w:numId="15" w16cid:durableId="865293371">
-    <w:abstractNumId w:val="18"/>
-  </w:num>
-  <w:num w:numId="16" w16cid:durableId="1768428987">
-    <w:abstractNumId w:val="14"/>
-  </w:num>
-  <w:num w:numId="17" w16cid:durableId="117143820">
-    <w:abstractNumId w:val="26"/>
-  </w:num>
-  <w:num w:numId="18" w16cid:durableId="1311405358">
-    <w:abstractNumId w:val="11"/>
-  </w:num>
-  <w:num w:numId="19" w16cid:durableId="1821654634">
-    <w:abstractNumId w:val="35"/>
-  </w:num>
-  <w:num w:numId="20" w16cid:durableId="126896157">
-    <w:abstractNumId w:val="40"/>
-  </w:num>
-  <w:num w:numId="21" w16cid:durableId="636568630">
+  <w:num w:numId="32" w16cid:durableId="404570611">
     <w:abstractNumId w:val="22"/>
-  </w:num>
-  <w:num w:numId="22" w16cid:durableId="319887748">
-    <w:abstractNumId w:val="9"/>
-  </w:num>
-  <w:num w:numId="23" w16cid:durableId="1039554235">
-    <w:abstractNumId w:val="8"/>
-  </w:num>
-  <w:num w:numId="24" w16cid:durableId="19625785">
-    <w:abstractNumId w:val="4"/>
-  </w:num>
-  <w:num w:numId="25" w16cid:durableId="1721128620">
-    <w:abstractNumId w:val="34"/>
-  </w:num>
-  <w:num w:numId="26" w16cid:durableId="846942147">
-    <w:abstractNumId w:val="3"/>
-  </w:num>
-  <w:num w:numId="27" w16cid:durableId="549609530">
-    <w:abstractNumId w:val="27"/>
-  </w:num>
-  <w:num w:numId="28" w16cid:durableId="233972360">
-    <w:abstractNumId w:val="16"/>
-  </w:num>
-  <w:num w:numId="29" w16cid:durableId="1837769948">
-    <w:abstractNumId w:val="32"/>
-  </w:num>
-  <w:num w:numId="30" w16cid:durableId="860127005">
-    <w:abstractNumId w:val="15"/>
-  </w:num>
-  <w:num w:numId="31" w16cid:durableId="2052460079">
-    <w:abstractNumId w:val="17"/>
-  </w:num>
-  <w:num w:numId="32" w16cid:durableId="404570611">
-    <w:abstractNumId w:val="20"/>
   </w:num>
   <w:num w:numId="33" w16cid:durableId="1379403878">
     <w:abstractNumId w:val="0"/>
   </w:num>
   <w:num w:numId="34" w16cid:durableId="947464426">
-    <w:abstractNumId w:val="29"/>
+    <w:abstractNumId w:val="31"/>
   </w:num>
   <w:num w:numId="35" w16cid:durableId="2096778324">
-    <w:abstractNumId w:val="37"/>
+    <w:abstractNumId w:val="39"/>
   </w:num>
   <w:num w:numId="36" w16cid:durableId="1248879145">
-    <w:abstractNumId w:val="30"/>
+    <w:abstractNumId w:val="32"/>
   </w:num>
   <w:num w:numId="37" w16cid:durableId="2082828199">
-    <w:abstractNumId w:val="38"/>
+    <w:abstractNumId w:val="40"/>
   </w:num>
   <w:num w:numId="38" w16cid:durableId="737896446">
-    <w:abstractNumId w:val="13"/>
+    <w:abstractNumId w:val="15"/>
   </w:num>
   <w:num w:numId="39" w16cid:durableId="1697075335">
     <w:abstractNumId w:val="1"/>
   </w:num>
   <w:num w:numId="40" w16cid:durableId="834682544">
-    <w:abstractNumId w:val="2"/>
+    <w:abstractNumId w:val="3"/>
   </w:num>
   <w:num w:numId="41" w16cid:durableId="1775395934">
-    <w:abstractNumId w:val="12"/>
+    <w:abstractNumId w:val="14"/>
   </w:num>
   <w:num w:numId="42" w16cid:durableId="2013294066">
-    <w:abstractNumId w:val="21"/>
+    <w:abstractNumId w:val="23"/>
+  </w:num>
+  <w:num w:numId="43" w16cid:durableId="752045944">
+    <w:abstractNumId w:val="10"/>
+  </w:num>
+  <w:num w:numId="44" w16cid:durableId="1596212399">
+    <w:abstractNumId w:val="41"/>
+  </w:num>
+  <w:num w:numId="45" w16cid:durableId="1145002509">
+    <w:abstractNumId w:val="2"/>
   </w:num>
   <w:numIdMacAtCleanup w:val="38"/>
 </w:numbering>
@@ -26568,110 +27492,6 @@
 </w:styles>
 </file>
 
-<file path=word/ink/ink1.xml><?xml version="1.0" encoding="utf-8"?>
-<inkml:ink xmlns:inkml="http://www.w3.org/2003/InkML">
-  <inkml:definitions>
-    <inkml:context xml:id="ctx0">
-      <inkml:inkSource xml:id="inkSrc0">
-        <inkml:traceFormat>
-          <inkml:channel name="X" type="integer" min="-2.14748E9" max="2.14748E9" units="cm"/>
-          <inkml:channel name="Y" type="integer" min="-2.14748E9" max="2.14748E9" units="cm"/>
-        </inkml:traceFormat>
-        <inkml:channelProperties>
-          <inkml:channelProperty channel="X" name="resolution" value="1000" units="1/cm"/>
-          <inkml:channelProperty channel="Y" name="resolution" value="1000" units="1/cm"/>
-        </inkml:channelProperties>
-      </inkml:inkSource>
-      <inkml:timestamp xml:id="ts0" timeString="2024-11-10T16:12:03.922"/>
-    </inkml:context>
-    <inkml:brush xml:id="br0">
-      <inkml:brushProperty name="width" value="0.025" units="cm"/>
-      <inkml:brushProperty name="height" value="0.025" units="cm"/>
-      <inkml:brushProperty name="ignorePressure" value="1"/>
-    </inkml:brush>
-  </inkml:definitions>
-  <inkml:trace contextRef="#ctx0" brushRef="#br0">0 1,'473'0,"-466"0</inkml:trace>
-</inkml:ink>
-</file>
-
-<file path=word/ink/ink2.xml><?xml version="1.0" encoding="utf-8"?>
-<inkml:ink xmlns:inkml="http://www.w3.org/2003/InkML">
-  <inkml:definitions>
-    <inkml:context xml:id="ctx0">
-      <inkml:inkSource xml:id="inkSrc0">
-        <inkml:traceFormat>
-          <inkml:channel name="X" type="integer" min="-2.14748E9" max="2.14748E9" units="cm"/>
-          <inkml:channel name="Y" type="integer" min="-2.14748E9" max="2.14748E9" units="cm"/>
-        </inkml:traceFormat>
-        <inkml:channelProperties>
-          <inkml:channelProperty channel="X" name="resolution" value="1000" units="1/cm"/>
-          <inkml:channelProperty channel="Y" name="resolution" value="1000" units="1/cm"/>
-        </inkml:channelProperties>
-      </inkml:inkSource>
-      <inkml:timestamp xml:id="ts0" timeString="2024-11-10T16:11:35.108"/>
-    </inkml:context>
-    <inkml:brush xml:id="br0">
-      <inkml:brushProperty name="width" value="0.025" units="cm"/>
-      <inkml:brushProperty name="height" value="0.025" units="cm"/>
-      <inkml:brushProperty name="ignorePressure" value="1"/>
-    </inkml:brush>
-  </inkml:definitions>
-  <inkml:trace contextRef="#ctx0" brushRef="#br0">0 1,'357'0,"-347"0</inkml:trace>
-</inkml:ink>
-</file>
-
-<file path=word/ink/ink3.xml><?xml version="1.0" encoding="utf-8"?>
-<inkml:ink xmlns:inkml="http://www.w3.org/2003/InkML">
-  <inkml:definitions>
-    <inkml:context xml:id="ctx0">
-      <inkml:inkSource xml:id="inkSrc0">
-        <inkml:traceFormat>
-          <inkml:channel name="X" type="integer" min="-2.14748E9" max="2.14748E9" units="cm"/>
-          <inkml:channel name="Y" type="integer" min="-2.14748E9" max="2.14748E9" units="cm"/>
-        </inkml:traceFormat>
-        <inkml:channelProperties>
-          <inkml:channelProperty channel="X" name="resolution" value="1000" units="1/cm"/>
-          <inkml:channelProperty channel="Y" name="resolution" value="1000" units="1/cm"/>
-        </inkml:channelProperties>
-      </inkml:inkSource>
-      <inkml:timestamp xml:id="ts0" timeString="2024-11-10T16:11:26.494"/>
-    </inkml:context>
-    <inkml:brush xml:id="br0">
-      <inkml:brushProperty name="width" value="0.025" units="cm"/>
-      <inkml:brushProperty name="height" value="0.025" units="cm"/>
-      <inkml:brushProperty name="ignorePressure" value="1"/>
-    </inkml:brush>
-  </inkml:definitions>
-  <inkml:trace contextRef="#ctx0" brushRef="#br0">0 1,'424'0,"-414"0</inkml:trace>
-</inkml:ink>
-</file>
-
-<file path=word/ink/ink4.xml><?xml version="1.0" encoding="utf-8"?>
-<inkml:ink xmlns:inkml="http://www.w3.org/2003/InkML">
-  <inkml:definitions>
-    <inkml:context xml:id="ctx0">
-      <inkml:inkSource xml:id="inkSrc0">
-        <inkml:traceFormat>
-          <inkml:channel name="X" type="integer" min="-2.14748E9" max="2.14748E9" units="cm"/>
-          <inkml:channel name="Y" type="integer" min="-2.14748E9" max="2.14748E9" units="cm"/>
-        </inkml:traceFormat>
-        <inkml:channelProperties>
-          <inkml:channelProperty channel="X" name="resolution" value="1000" units="1/cm"/>
-          <inkml:channelProperty channel="Y" name="resolution" value="1000" units="1/cm"/>
-        </inkml:channelProperties>
-      </inkml:inkSource>
-      <inkml:timestamp xml:id="ts0" timeString="2024-11-10T16:11:07.407"/>
-    </inkml:context>
-    <inkml:brush xml:id="br0">
-      <inkml:brushProperty name="width" value="0.025" units="cm"/>
-      <inkml:brushProperty name="height" value="0.025" units="cm"/>
-      <inkml:brushProperty name="ignorePressure" value="1"/>
-    </inkml:brush>
-  </inkml:definitions>
-  <inkml:trace contextRef="#ctx0" brushRef="#br0">0 0,'707'0,"-699"0</inkml:trace>
-</inkml:ink>
-</file>
-
 <file path=word/theme/theme1.xml><?xml version="1.0" encoding="utf-8"?>
 <a:theme xmlns:a="http://schemas.openxmlformats.org/drawingml/2006/main" name="Office Theme">
   <a:themeElements>

</xml_diff>